<commit_message>
fixed stats test & writing up findings
</commit_message>
<xml_diff>
--- a/IntroDataScience/Project/Analyzing the NYC Subway Dataset.docx
+++ b/IntroDataScience/Project/Analyzing the NYC Subway Dataset.docx
@@ -76,7 +76,7 @@
         <w:spacing w:line="480" w:lineRule="auto"/>
         <w:rPr>
           <w:rFonts w:ascii="Arial" w:hAnsi="Arial" w:cs="Times New Roman"/>
-          <w:color w:val="000000"/>
+          <w:color w:val="95B3D7" w:themeColor="accent1" w:themeTint="99"/>
           <w:sz w:val="22"/>
           <w:szCs w:val="22"/>
         </w:rPr>
@@ -84,7 +84,7 @@
       <w:r>
         <w:rPr>
           <w:rFonts w:ascii="Helvetica Neue" w:hAnsi="Helvetica Neue" w:cs="Times New Roman"/>
-          <w:color w:val="000000"/>
+          <w:color w:val="95B3D7" w:themeColor="accent1" w:themeTint="99"/>
           <w:sz w:val="20"/>
           <w:szCs w:val="20"/>
         </w:rPr>
@@ -96,7 +96,7 @@
         <w:spacing w:line="480" w:lineRule="auto"/>
         <w:rPr>
           <w:rFonts w:ascii="Arial" w:hAnsi="Arial" w:cs="Times New Roman"/>
-          <w:color w:val="000000"/>
+          <w:color w:val="95B3D7" w:themeColor="accent1" w:themeTint="99"/>
           <w:sz w:val="22"/>
           <w:szCs w:val="22"/>
         </w:rPr>
@@ -104,7 +104,7 @@
       <w:r>
         <w:rPr>
           <w:rFonts w:ascii="Helvetica Neue" w:hAnsi="Helvetica Neue" w:cs="Times New Roman"/>
-          <w:color w:val="000000"/>
+          <w:color w:val="95B3D7" w:themeColor="accent1" w:themeTint="99"/>
           <w:sz w:val="20"/>
           <w:szCs w:val="20"/>
         </w:rPr>
@@ -145,19 +145,18 @@
       <w:pPr>
         <w:spacing w:line="480" w:lineRule="auto"/>
         <w:rPr>
-          <w:rFonts w:ascii="Arial" w:hAnsi="Arial" w:cs="Times New Roman"/>
-          <w:color w:val="000000"/>
-          <w:sz w:val="22"/>
-          <w:szCs w:val="22"/>
-        </w:rPr>
-      </w:pPr>
-      <w:r>
-        <w:rPr>
-          <w:rFonts w:ascii="Helvetica Neue" w:hAnsi="Helvetica Neue" w:cs="Times New Roman"/>
-          <w:color w:val="222222"/>
-          <w:sz w:val="20"/>
-          <w:szCs w:val="20"/>
-          <w:shd w:val="clear" w:color="auto" w:fill="FFFFFF"/>
+          <w:rFonts w:ascii="Helvetica Neue" w:hAnsi="Helvetica Neue" w:cs="Times New Roman"/>
+          <w:color w:val="95B3D7" w:themeColor="accent1" w:themeTint="99"/>
+          <w:sz w:val="20"/>
+          <w:szCs w:val="20"/>
+        </w:rPr>
+      </w:pPr>
+      <w:r>
+        <w:rPr>
+          <w:rFonts w:ascii="Helvetica Neue" w:hAnsi="Helvetica Neue" w:cs="Times New Roman"/>
+          <w:color w:val="95B3D7" w:themeColor="accent1" w:themeTint="99"/>
+          <w:sz w:val="20"/>
+          <w:szCs w:val="20"/>
         </w:rPr>
         <w:t xml:space="preserve">1.1 Which statistical test did you use to </w:t>
       </w:r>
@@ -165,10 +164,9 @@
       <w:r>
         <w:rPr>
           <w:rFonts w:ascii="Helvetica Neue" w:hAnsi="Helvetica Neue" w:cs="Times New Roman"/>
-          <w:color w:val="222222"/>
-          <w:sz w:val="20"/>
-          <w:szCs w:val="20"/>
-          <w:shd w:val="clear" w:color="auto" w:fill="FFFFFF"/>
+          <w:color w:val="95B3D7" w:themeColor="accent1" w:themeTint="99"/>
+          <w:sz w:val="20"/>
+          <w:szCs w:val="20"/>
         </w:rPr>
         <w:t>analyse</w:t>
       </w:r>
@@ -176,31 +174,306 @@
       <w:r>
         <w:rPr>
           <w:rFonts w:ascii="Helvetica Neue" w:hAnsi="Helvetica Neue" w:cs="Times New Roman"/>
-          <w:color w:val="222222"/>
-          <w:sz w:val="20"/>
-          <w:szCs w:val="20"/>
-          <w:shd w:val="clear" w:color="auto" w:fill="FFFFFF"/>
+          <w:color w:val="95B3D7" w:themeColor="accent1" w:themeTint="99"/>
+          <w:sz w:val="20"/>
+          <w:szCs w:val="20"/>
         </w:rPr>
         <w:t xml:space="preserve"> the NYC subway data? Did you use a one-tail or a two-tail P value? What is the null hypothesis?</w:t>
       </w:r>
     </w:p>
     <w:p>
       <w:pPr>
-        <w:spacing w:line="480" w:lineRule="auto"/>
-        <w:rPr>
-          <w:rFonts w:ascii="Arial" w:hAnsi="Arial" w:cs="Times New Roman"/>
-          <w:color w:val="000000"/>
-          <w:sz w:val="22"/>
-          <w:szCs w:val="22"/>
-        </w:rPr>
-      </w:pPr>
-      <w:r>
-        <w:rPr>
-          <w:rFonts w:ascii="Helvetica Neue" w:hAnsi="Helvetica Neue" w:cs="Times New Roman"/>
-          <w:color w:val="222222"/>
-          <w:sz w:val="20"/>
-          <w:szCs w:val="20"/>
-          <w:shd w:val="clear" w:color="auto" w:fill="FFFFFF"/>
+        <w:pStyle w:val="UdacityAnswers"/>
+      </w:pPr>
+      <w:r>
+        <w:t xml:space="preserve">The first question in Problem Set 3 asks me to plot two histogram charts </w:t>
+      </w:r>
+      <w:r>
+        <w:t xml:space="preserve">and, from eyeballing the chart, decide whether the data is normally distributed and whether I can use the Welch’s t-test on the data. My initial instinct was the data isn’t normally distributed, but rather skewed to the left. Later, the problem set has me calculate the Mann-Whitney U test, a non-parametric test, so I felt even more certain the data wasn’t normally distributed. </w:t>
+      </w:r>
+    </w:p>
+    <w:p>
+      <w:pPr>
+        <w:pStyle w:val="UdacityAnswers"/>
+      </w:pPr>
+    </w:p>
+    <w:p>
+      <w:pPr>
+        <w:pStyle w:val="UdacityAnswers"/>
+      </w:pPr>
+      <w:r>
+        <w:t>However, for this project, I decided to run the Shapiro-</w:t>
+      </w:r>
+      <w:proofErr w:type="spellStart"/>
+      <w:r>
+        <w:t>Wilk</w:t>
+      </w:r>
+      <w:proofErr w:type="spellEnd"/>
+      <w:r>
+        <w:t xml:space="preserve"> test that Dave mentioned briefly to determine whether the sample of data conform to a normal distribution. (See the script SubwayDataShapiroWilk.py for code.)</w:t>
+      </w:r>
+    </w:p>
+    <w:p>
+      <w:pPr>
+        <w:pStyle w:val="UdacityAnswers"/>
+      </w:pPr>
+    </w:p>
+    <w:p>
+      <w:pPr>
+        <w:pStyle w:val="UdacityAnswers"/>
+      </w:pPr>
+      <w:r>
+        <w:t xml:space="preserve">The results were: </w:t>
+      </w:r>
+    </w:p>
+    <w:p>
+      <w:pPr>
+        <w:pStyle w:val="Code"/>
+      </w:pPr>
+      <w:proofErr w:type="spellStart"/>
+      <w:r>
+        <w:t>UserWarning</w:t>
+      </w:r>
+      <w:proofErr w:type="spellEnd"/>
+      <w:r>
+        <w:t>: p-value may not be accurate for N &gt; 5000.</w:t>
+      </w:r>
+    </w:p>
+    <w:p>
+      <w:pPr>
+        <w:pStyle w:val="Code"/>
+      </w:pPr>
+      <w:r>
+        <w:t xml:space="preserve">  </w:t>
+      </w:r>
+      <w:proofErr w:type="spellStart"/>
+      <w:proofErr w:type="gramStart"/>
+      <w:r>
+        <w:t>warnings.warn</w:t>
+      </w:r>
+      <w:proofErr w:type="spellEnd"/>
+      <w:proofErr w:type="gramEnd"/>
+      <w:r>
+        <w:t>("p-value may not be accurate for N &gt; 5000.")</w:t>
+      </w:r>
+    </w:p>
+    <w:p>
+      <w:pPr>
+        <w:pStyle w:val="UdacityAnswers"/>
+        <w:ind w:firstLine="720"/>
+        <w:rPr>
+          <w:rFonts w:ascii="Courier" w:hAnsi="Courier"/>
+          <w:color w:val="0000FF"/>
+          <w:sz w:val="20"/>
+        </w:rPr>
+      </w:pPr>
+      <w:r>
+        <w:rPr>
+          <w:rFonts w:ascii="Courier" w:hAnsi="Courier"/>
+          <w:color w:val="0000FF"/>
+          <w:sz w:val="20"/>
+        </w:rPr>
+        <w:t>[(0.5938820838928223, 0.0), (0.5956180691719055, 0.0)]</w:t>
+      </w:r>
+    </w:p>
+    <w:p>
+      <w:pPr>
+        <w:pStyle w:val="UdacityAnswers"/>
+      </w:pPr>
+      <w:r>
+        <w:t>I researched how to interpret this research (</w:t>
+      </w:r>
+      <w:hyperlink r:id="rId6" w:history="1">
+        <w:r>
+          <w:rPr>
+            <w:rStyle w:val="Hyperlink"/>
+          </w:rPr>
+          <w:t>http://mvpprograms.com/help/mvpspc/distributions/NormalityTestingGu</w:t>
+        </w:r>
+        <w:r>
+          <w:rPr>
+            <w:rStyle w:val="Hyperlink"/>
+          </w:rPr>
+          <w:lastRenderedPageBreak/>
+          <w:t>idelines</w:t>
+        </w:r>
+      </w:hyperlink>
+      <w:r>
+        <w:t xml:space="preserve"> and </w:t>
+      </w:r>
+      <w:hyperlink r:id="rId7" w:history="1">
+        <w:r>
+          <w:rPr>
+            <w:rStyle w:val="Hyperlink"/>
+          </w:rPr>
+          <w:t>http://www.graphpad.com/support/faqid/959/</w:t>
+        </w:r>
+      </w:hyperlink>
+      <w:r>
+        <w:t xml:space="preserve"> were good sources). Some </w:t>
+      </w:r>
+      <w:r>
+        <w:t>sources said the Shapiro-</w:t>
+      </w:r>
+      <w:proofErr w:type="spellStart"/>
+      <w:r>
+        <w:t>Wilk</w:t>
+      </w:r>
+      <w:proofErr w:type="spellEnd"/>
+      <w:r>
+        <w:t xml:space="preserve"> test is for best for </w:t>
+      </w:r>
+      <w:proofErr w:type="gramStart"/>
+      <w:r>
+        <w:t>3-5000 sample</w:t>
+      </w:r>
+      <w:proofErr w:type="gramEnd"/>
+      <w:r>
+        <w:t xml:space="preserve"> size. </w:t>
+      </w:r>
+      <w:r>
+        <w:t>Because the turnstile data is a very large sample</w:t>
+      </w:r>
+      <w:r>
+        <w:t xml:space="preserve"> (N &gt; 5000)</w:t>
+      </w:r>
+      <w:r>
+        <w:t xml:space="preserve">, it seems like </w:t>
+      </w:r>
+      <w:r>
+        <w:t>the t-test and ANOVA will be robust enough to handle this data set, so I should be OK running a t-test with the subway data:</w:t>
+      </w:r>
+    </w:p>
+    <w:p>
+      <w:pPr>
+        <w:pStyle w:val="Quote"/>
+        <w:ind w:left="1440"/>
+      </w:pPr>
+      <w:r>
+        <w:t>“</w:t>
+      </w:r>
+      <w:r>
+        <w:rPr>
+          <w:rStyle w:val="Strong"/>
+          <w:rFonts w:ascii="Helvetica" w:hAnsi="Helvetica"/>
+          <w:color w:val="333333"/>
+        </w:rPr>
+        <w:t>So how useful are normality tests?</w:t>
+      </w:r>
+    </w:p>
+    <w:p>
+      <w:pPr>
+        <w:pStyle w:val="Quote"/>
+        <w:ind w:left="1440"/>
+      </w:pPr>
+      <w:proofErr w:type="gramStart"/>
+      <w:r>
+        <w:t>Not very.</w:t>
+      </w:r>
+      <w:proofErr w:type="gramEnd"/>
+      <w:r>
+        <w:t xml:space="preserve"> Normality tests are less useful than some people guess. With small samples, the normality tests don't have much power to detect </w:t>
+      </w:r>
+      <w:proofErr w:type="spellStart"/>
+      <w:r>
+        <w:t>nongaussian</w:t>
+      </w:r>
+      <w:proofErr w:type="spellEnd"/>
+      <w:r>
+        <w:t xml:space="preserve"> distributions. With large samples, it doesn't matter so much if data are </w:t>
+      </w:r>
+      <w:proofErr w:type="spellStart"/>
+      <w:r>
+        <w:t>nongaussian</w:t>
+      </w:r>
+      <w:proofErr w:type="spellEnd"/>
+      <w:r>
+        <w:t>, since the t tests and ANOVA are fairly robust to violations of this standard.</w:t>
+      </w:r>
+      <w:r>
+        <w:t>” (</w:t>
+      </w:r>
+      <w:hyperlink r:id="rId8" w:history="1">
+        <w:r>
+          <w:rPr>
+            <w:rStyle w:val="Hyperlink"/>
+          </w:rPr>
+          <w:t>http://www.graphpad.com/support/faqid/959/</w:t>
+        </w:r>
+      </w:hyperlink>
+      <w:r>
+        <w:t>)</w:t>
+      </w:r>
+    </w:p>
+    <w:p>
+      <w:pPr>
+        <w:pStyle w:val="UdacityAnswers"/>
+      </w:pPr>
+    </w:p>
+    <w:p>
+      <w:pPr>
+        <w:pStyle w:val="UdacityAnswers"/>
+      </w:pPr>
+      <w:r>
+        <w:t xml:space="preserve">In this case, I decided to run a t-test on the subway data to compare the two samples entries hourly with rain and without rain as well as interpret the Mann-Whitney U test I had already performed as part of Problem Set 3. </w:t>
+      </w:r>
+    </w:p>
+    <w:p/>
+    <w:p>
+      <w:pPr>
+        <w:pStyle w:val="UdacityAnswers"/>
+        <w:rPr>
+          <w:b/>
+        </w:rPr>
+      </w:pPr>
+      <w:r>
+        <w:rPr>
+          <w:b/>
+        </w:rPr>
+        <w:t>T-test</w:t>
+      </w:r>
+    </w:p>
+    <w:p>
+      <w:bookmarkStart w:id="2" w:name="_GoBack"/>
+      <w:bookmarkEnd w:id="2"/>
+    </w:p>
+    <w:p>
+      <w:pPr>
+        <w:pStyle w:val="UdacityAnswers"/>
+      </w:pPr>
+      <w:r>
+        <w:t xml:space="preserve">- </w:t>
+      </w:r>
+      <w:proofErr w:type="gramStart"/>
+      <w:r>
+        <w:t>null</w:t>
+      </w:r>
+      <w:proofErr w:type="gramEnd"/>
+      <w:r>
+        <w:t xml:space="preserve"> hypothesis = two samples came from the same population</w:t>
+      </w:r>
+    </w:p>
+    <w:p>
+      <w:pPr>
+        <w:pStyle w:val="UdacityAnswers"/>
+      </w:pPr>
+    </w:p>
+    <w:p>
+      <w:pPr>
+        <w:spacing w:line="480" w:lineRule="auto"/>
+        <w:rPr>
+          <w:rFonts w:ascii="Helvetica Neue" w:hAnsi="Helvetica Neue" w:cs="Times New Roman"/>
+          <w:color w:val="95B3D7" w:themeColor="accent1" w:themeTint="99"/>
+          <w:sz w:val="20"/>
+          <w:szCs w:val="20"/>
+        </w:rPr>
+      </w:pPr>
+      <w:r>
+        <w:rPr>
+          <w:rFonts w:ascii="Helvetica Neue" w:hAnsi="Helvetica Neue" w:cs="Times New Roman"/>
+          <w:color w:val="95B3D7" w:themeColor="accent1" w:themeTint="99"/>
+          <w:sz w:val="20"/>
+          <w:szCs w:val="20"/>
         </w:rPr>
         <w:t>1.2 Why is this statistical test applicable to the dataset? In particular, consider the assumptions that the test is making about the distribution of ridership in the two samples.</w:t>
       </w:r>
@@ -209,19 +482,18 @@
       <w:pPr>
         <w:spacing w:line="480" w:lineRule="auto"/>
         <w:rPr>
-          <w:rFonts w:ascii="Arial" w:hAnsi="Arial" w:cs="Times New Roman"/>
-          <w:color w:val="000000"/>
-          <w:sz w:val="22"/>
-          <w:szCs w:val="22"/>
-        </w:rPr>
-      </w:pPr>
-      <w:r>
-        <w:rPr>
-          <w:rFonts w:ascii="Helvetica Neue" w:hAnsi="Helvetica Neue" w:cs="Times New Roman"/>
-          <w:color w:val="222222"/>
-          <w:sz w:val="20"/>
-          <w:szCs w:val="20"/>
-          <w:shd w:val="clear" w:color="auto" w:fill="FFFFFF"/>
+          <w:rFonts w:ascii="Helvetica Neue" w:hAnsi="Helvetica Neue" w:cs="Times New Roman"/>
+          <w:color w:val="95B3D7" w:themeColor="accent1" w:themeTint="99"/>
+          <w:sz w:val="20"/>
+          <w:szCs w:val="20"/>
+        </w:rPr>
+      </w:pPr>
+      <w:r>
+        <w:rPr>
+          <w:rFonts w:ascii="Helvetica Neue" w:hAnsi="Helvetica Neue" w:cs="Times New Roman"/>
+          <w:color w:val="95B3D7" w:themeColor="accent1" w:themeTint="99"/>
+          <w:sz w:val="20"/>
+          <w:szCs w:val="20"/>
         </w:rPr>
         <w:t>1.3 What results did you get from this statistical test? These should include the following numerical values: p-values, as well as the means for each of the two samples under test.</w:t>
       </w:r>
@@ -230,19 +502,18 @@
       <w:pPr>
         <w:spacing w:line="480" w:lineRule="auto"/>
         <w:rPr>
-          <w:rFonts w:ascii="Arial" w:hAnsi="Arial" w:cs="Times New Roman"/>
-          <w:color w:val="000000"/>
-          <w:sz w:val="22"/>
-          <w:szCs w:val="22"/>
-        </w:rPr>
-      </w:pPr>
-      <w:r>
-        <w:rPr>
-          <w:rFonts w:ascii="Helvetica Neue" w:hAnsi="Helvetica Neue" w:cs="Times New Roman"/>
-          <w:color w:val="222222"/>
-          <w:sz w:val="20"/>
-          <w:szCs w:val="20"/>
-          <w:shd w:val="clear" w:color="auto" w:fill="FFFFFF"/>
+          <w:rFonts w:ascii="Helvetica Neue" w:hAnsi="Helvetica Neue" w:cs="Times New Roman"/>
+          <w:color w:val="95B3D7" w:themeColor="accent1" w:themeTint="99"/>
+          <w:sz w:val="20"/>
+          <w:szCs w:val="20"/>
+        </w:rPr>
+      </w:pPr>
+      <w:r>
+        <w:rPr>
+          <w:rFonts w:ascii="Helvetica Neue" w:hAnsi="Helvetica Neue" w:cs="Times New Roman"/>
+          <w:color w:val="95B3D7" w:themeColor="accent1" w:themeTint="99"/>
+          <w:sz w:val="20"/>
+          <w:szCs w:val="20"/>
         </w:rPr>
         <w:t>1.4 What is the significance and interpretation of these results?</w:t>
       </w:r>
@@ -262,8 +533,8 @@
           <w:szCs w:val="32"/>
         </w:rPr>
       </w:pPr>
-      <w:bookmarkStart w:id="2" w:name="h.z24p4e3rt9ik"/>
-      <w:bookmarkEnd w:id="2"/>
+      <w:bookmarkStart w:id="3" w:name="h.z24p4e3rt9ik"/>
+      <w:bookmarkEnd w:id="3"/>
       <w:r>
         <w:rPr>
           <w:rFonts w:ascii="Helvetica Neue" w:eastAsia="Times New Roman" w:hAnsi="Helvetica Neue" w:cs="Times New Roman"/>
@@ -281,19 +552,18 @@
       <w:pPr>
         <w:spacing w:line="480" w:lineRule="auto"/>
         <w:rPr>
-          <w:rFonts w:ascii="Arial" w:hAnsi="Arial" w:cs="Times New Roman"/>
-          <w:color w:val="000000"/>
-          <w:sz w:val="22"/>
-          <w:szCs w:val="22"/>
-        </w:rPr>
-      </w:pPr>
-      <w:r>
-        <w:rPr>
-          <w:rFonts w:ascii="Helvetica Neue" w:hAnsi="Helvetica Neue" w:cs="Times New Roman"/>
-          <w:color w:val="222222"/>
-          <w:sz w:val="20"/>
-          <w:szCs w:val="20"/>
-          <w:shd w:val="clear" w:color="auto" w:fill="FFFFFF"/>
+          <w:rFonts w:ascii="Helvetica Neue" w:hAnsi="Helvetica Neue" w:cs="Times New Roman"/>
+          <w:color w:val="95B3D7" w:themeColor="accent1" w:themeTint="99"/>
+          <w:sz w:val="20"/>
+          <w:szCs w:val="20"/>
+        </w:rPr>
+      </w:pPr>
+      <w:r>
+        <w:rPr>
+          <w:rFonts w:ascii="Helvetica Neue" w:hAnsi="Helvetica Neue" w:cs="Times New Roman"/>
+          <w:color w:val="95B3D7" w:themeColor="accent1" w:themeTint="99"/>
+          <w:sz w:val="20"/>
+          <w:szCs w:val="20"/>
         </w:rPr>
         <w:t xml:space="preserve">2.1 What approach did you use to compute the coefficients theta and produce prediction for </w:t>
       </w:r>
@@ -301,10 +571,9 @@
       <w:r>
         <w:rPr>
           <w:rFonts w:ascii="Helvetica Neue" w:hAnsi="Helvetica Neue" w:cs="Times New Roman"/>
-          <w:color w:val="222222"/>
-          <w:sz w:val="20"/>
-          <w:szCs w:val="20"/>
-          <w:shd w:val="clear" w:color="auto" w:fill="FFFFFF"/>
+          <w:color w:val="95B3D7" w:themeColor="accent1" w:themeTint="99"/>
+          <w:sz w:val="20"/>
+          <w:szCs w:val="20"/>
         </w:rPr>
         <w:t>ENTRIESn_hourly</w:t>
       </w:r>
@@ -312,10 +581,9 @@
       <w:r>
         <w:rPr>
           <w:rFonts w:ascii="Helvetica Neue" w:hAnsi="Helvetica Neue" w:cs="Times New Roman"/>
-          <w:color w:val="222222"/>
-          <w:sz w:val="20"/>
-          <w:szCs w:val="20"/>
-          <w:shd w:val="clear" w:color="auto" w:fill="FFFFFF"/>
+          <w:color w:val="95B3D7" w:themeColor="accent1" w:themeTint="99"/>
+          <w:sz w:val="20"/>
+          <w:szCs w:val="20"/>
         </w:rPr>
         <w:t xml:space="preserve"> in your regression </w:t>
       </w:r>
@@ -323,10 +591,9 @@
       <w:r>
         <w:rPr>
           <w:rFonts w:ascii="Helvetica Neue" w:hAnsi="Helvetica Neue" w:cs="Times New Roman"/>
-          <w:color w:val="222222"/>
-          <w:sz w:val="20"/>
-          <w:szCs w:val="20"/>
-          <w:shd w:val="clear" w:color="auto" w:fill="FFFFFF"/>
+          <w:color w:val="95B3D7" w:themeColor="accent1" w:themeTint="99"/>
+          <w:sz w:val="20"/>
+          <w:szCs w:val="20"/>
         </w:rPr>
         <w:t>model:</w:t>
       </w:r>
@@ -334,64 +601,50 @@
     </w:p>
     <w:p>
       <w:pPr>
-        <w:numPr>
-          <w:ilvl w:val="0"/>
-          <w:numId w:val="1"/>
-        </w:numPr>
-        <w:spacing w:before="100" w:beforeAutospacing="1" w:after="100" w:afterAutospacing="1" w:line="480" w:lineRule="auto"/>
-        <w:ind w:left="0"/>
-        <w:rPr>
-          <w:rFonts w:ascii="Arial" w:eastAsia="Times New Roman" w:hAnsi="Arial" w:cs="Times New Roman"/>
-          <w:color w:val="000000"/>
-          <w:sz w:val="22"/>
-          <w:szCs w:val="22"/>
-        </w:rPr>
-      </w:pPr>
-      <w:r>
-        <w:rPr>
-          <w:rFonts w:ascii="Helvetica Neue" w:eastAsia="Times New Roman" w:hAnsi="Helvetica Neue" w:cs="Times New Roman"/>
-          <w:color w:val="222222"/>
-          <w:sz w:val="20"/>
-          <w:szCs w:val="20"/>
-          <w:shd w:val="clear" w:color="auto" w:fill="FFFFFF"/>
+        <w:spacing w:line="480" w:lineRule="auto"/>
+        <w:rPr>
+          <w:rFonts w:ascii="Helvetica Neue" w:hAnsi="Helvetica Neue" w:cs="Times New Roman"/>
+          <w:color w:val="95B3D7" w:themeColor="accent1" w:themeTint="99"/>
+          <w:sz w:val="20"/>
+          <w:szCs w:val="20"/>
+        </w:rPr>
+      </w:pPr>
+      <w:r>
+        <w:rPr>
+          <w:rFonts w:ascii="Helvetica Neue" w:hAnsi="Helvetica Neue" w:cs="Times New Roman"/>
+          <w:color w:val="95B3D7" w:themeColor="accent1" w:themeTint="99"/>
+          <w:sz w:val="20"/>
+          <w:szCs w:val="20"/>
         </w:rPr>
         <w:t>Gradient descent (as implemented in exercise 3.5)</w:t>
       </w:r>
     </w:p>
     <w:p>
       <w:pPr>
-        <w:numPr>
-          <w:ilvl w:val="0"/>
-          <w:numId w:val="1"/>
-        </w:numPr>
-        <w:spacing w:before="100" w:beforeAutospacing="1" w:after="100" w:afterAutospacing="1" w:line="480" w:lineRule="auto"/>
-        <w:ind w:left="0"/>
-        <w:rPr>
-          <w:rFonts w:ascii="Arial" w:eastAsia="Times New Roman" w:hAnsi="Arial" w:cs="Times New Roman"/>
-          <w:color w:val="000000"/>
-          <w:sz w:val="22"/>
-          <w:szCs w:val="22"/>
-        </w:rPr>
-      </w:pPr>
-      <w:r>
-        <w:rPr>
-          <w:rFonts w:ascii="Helvetica Neue" w:eastAsia="Times New Roman" w:hAnsi="Helvetica Neue" w:cs="Times New Roman"/>
-          <w:color w:val="222222"/>
-          <w:sz w:val="20"/>
-          <w:szCs w:val="20"/>
-          <w:shd w:val="clear" w:color="auto" w:fill="FFFFFF"/>
-        </w:rPr>
-        <w:lastRenderedPageBreak/>
+        <w:spacing w:line="480" w:lineRule="auto"/>
+        <w:rPr>
+          <w:rFonts w:ascii="Helvetica Neue" w:hAnsi="Helvetica Neue" w:cs="Times New Roman"/>
+          <w:color w:val="95B3D7" w:themeColor="accent1" w:themeTint="99"/>
+          <w:sz w:val="20"/>
+          <w:szCs w:val="20"/>
+        </w:rPr>
+      </w:pPr>
+      <w:r>
+        <w:rPr>
+          <w:rFonts w:ascii="Helvetica Neue" w:hAnsi="Helvetica Neue" w:cs="Times New Roman"/>
+          <w:color w:val="95B3D7" w:themeColor="accent1" w:themeTint="99"/>
+          <w:sz w:val="20"/>
+          <w:szCs w:val="20"/>
+        </w:rPr>
         <w:t xml:space="preserve">OLS using </w:t>
       </w:r>
       <w:proofErr w:type="spellStart"/>
       <w:r>
         <w:rPr>
-          <w:rFonts w:ascii="Helvetica Neue" w:eastAsia="Times New Roman" w:hAnsi="Helvetica Neue" w:cs="Times New Roman"/>
-          <w:color w:val="222222"/>
-          <w:sz w:val="20"/>
-          <w:szCs w:val="20"/>
-          <w:shd w:val="clear" w:color="auto" w:fill="FFFFFF"/>
+          <w:rFonts w:ascii="Helvetica Neue" w:hAnsi="Helvetica Neue" w:cs="Times New Roman"/>
+          <w:color w:val="95B3D7" w:themeColor="accent1" w:themeTint="99"/>
+          <w:sz w:val="20"/>
+          <w:szCs w:val="20"/>
         </w:rPr>
         <w:t>Statsmodels</w:t>
       </w:r>
@@ -399,26 +652,20 @@
     </w:p>
     <w:p>
       <w:pPr>
-        <w:numPr>
-          <w:ilvl w:val="0"/>
-          <w:numId w:val="1"/>
-        </w:numPr>
-        <w:spacing w:before="100" w:beforeAutospacing="1" w:after="100" w:afterAutospacing="1" w:line="480" w:lineRule="auto"/>
-        <w:ind w:left="0"/>
-        <w:rPr>
-          <w:rFonts w:ascii="Arial" w:eastAsia="Times New Roman" w:hAnsi="Arial" w:cs="Times New Roman"/>
-          <w:color w:val="000000"/>
-          <w:sz w:val="22"/>
-          <w:szCs w:val="22"/>
-        </w:rPr>
-      </w:pPr>
-      <w:r>
-        <w:rPr>
-          <w:rFonts w:ascii="Helvetica Neue" w:eastAsia="Times New Roman" w:hAnsi="Helvetica Neue" w:cs="Times New Roman"/>
-          <w:color w:val="222222"/>
-          <w:sz w:val="20"/>
-          <w:szCs w:val="20"/>
-          <w:shd w:val="clear" w:color="auto" w:fill="FFFFFF"/>
+        <w:spacing w:line="480" w:lineRule="auto"/>
+        <w:rPr>
+          <w:rFonts w:ascii="Helvetica Neue" w:hAnsi="Helvetica Neue" w:cs="Times New Roman"/>
+          <w:color w:val="95B3D7" w:themeColor="accent1" w:themeTint="99"/>
+          <w:sz w:val="20"/>
+          <w:szCs w:val="20"/>
+        </w:rPr>
+      </w:pPr>
+      <w:r>
+        <w:rPr>
+          <w:rFonts w:ascii="Helvetica Neue" w:hAnsi="Helvetica Neue" w:cs="Times New Roman"/>
+          <w:color w:val="95B3D7" w:themeColor="accent1" w:themeTint="99"/>
+          <w:sz w:val="20"/>
+          <w:szCs w:val="20"/>
         </w:rPr>
         <w:t>Or something different?</w:t>
       </w:r>
@@ -427,19 +674,18 @@
       <w:pPr>
         <w:spacing w:line="480" w:lineRule="auto"/>
         <w:rPr>
-          <w:rFonts w:ascii="Arial" w:hAnsi="Arial" w:cs="Times New Roman"/>
-          <w:color w:val="000000"/>
-          <w:sz w:val="22"/>
-          <w:szCs w:val="22"/>
-        </w:rPr>
-      </w:pPr>
-      <w:r>
-        <w:rPr>
-          <w:rFonts w:ascii="Helvetica Neue" w:hAnsi="Helvetica Neue" w:cs="Times New Roman"/>
-          <w:color w:val="222222"/>
-          <w:sz w:val="20"/>
-          <w:szCs w:val="20"/>
-          <w:shd w:val="clear" w:color="auto" w:fill="FFFFFF"/>
+          <w:rFonts w:ascii="Helvetica Neue" w:hAnsi="Helvetica Neue" w:cs="Times New Roman"/>
+          <w:color w:val="95B3D7" w:themeColor="accent1" w:themeTint="99"/>
+          <w:sz w:val="20"/>
+          <w:szCs w:val="20"/>
+        </w:rPr>
+      </w:pPr>
+      <w:r>
+        <w:rPr>
+          <w:rFonts w:ascii="Helvetica Neue" w:hAnsi="Helvetica Neue" w:cs="Times New Roman"/>
+          <w:color w:val="95B3D7" w:themeColor="accent1" w:themeTint="99"/>
+          <w:sz w:val="20"/>
+          <w:szCs w:val="20"/>
         </w:rPr>
         <w:t>2.2 What features (input variables) did you use in your model? Did you use any dummy variables as part of your features?</w:t>
       </w:r>
@@ -448,19 +694,18 @@
       <w:pPr>
         <w:spacing w:line="480" w:lineRule="auto"/>
         <w:rPr>
-          <w:rFonts w:ascii="Arial" w:hAnsi="Arial" w:cs="Times New Roman"/>
-          <w:color w:val="000000"/>
-          <w:sz w:val="22"/>
-          <w:szCs w:val="22"/>
-        </w:rPr>
-      </w:pPr>
-      <w:r>
-        <w:rPr>
-          <w:rFonts w:ascii="Helvetica Neue" w:hAnsi="Helvetica Neue" w:cs="Times New Roman"/>
-          <w:color w:val="222222"/>
-          <w:sz w:val="20"/>
-          <w:szCs w:val="20"/>
-          <w:shd w:val="clear" w:color="auto" w:fill="FFFFFF"/>
+          <w:rFonts w:ascii="Helvetica Neue" w:hAnsi="Helvetica Neue" w:cs="Times New Roman"/>
+          <w:color w:val="95B3D7" w:themeColor="accent1" w:themeTint="99"/>
+          <w:sz w:val="20"/>
+          <w:szCs w:val="20"/>
+        </w:rPr>
+      </w:pPr>
+      <w:r>
+        <w:rPr>
+          <w:rFonts w:ascii="Helvetica Neue" w:hAnsi="Helvetica Neue" w:cs="Times New Roman"/>
+          <w:color w:val="95B3D7" w:themeColor="accent1" w:themeTint="99"/>
+          <w:sz w:val="20"/>
+          <w:szCs w:val="20"/>
         </w:rPr>
         <w:t>2.3 Why did you select these features in your model? We are looking for specific reasons that lead you to believe that</w:t>
       </w:r>
@@ -469,20 +714,19 @@
       <w:pPr>
         <w:spacing w:line="480" w:lineRule="auto"/>
         <w:rPr>
-          <w:rFonts w:ascii="Arial" w:hAnsi="Arial" w:cs="Times New Roman"/>
-          <w:color w:val="000000"/>
-          <w:sz w:val="22"/>
-          <w:szCs w:val="22"/>
+          <w:rFonts w:ascii="Helvetica Neue" w:hAnsi="Helvetica Neue" w:cs="Times New Roman"/>
+          <w:color w:val="95B3D7" w:themeColor="accent1" w:themeTint="99"/>
+          <w:sz w:val="20"/>
+          <w:szCs w:val="20"/>
         </w:rPr>
       </w:pPr>
       <w:proofErr w:type="gramStart"/>
       <w:r>
         <w:rPr>
           <w:rFonts w:ascii="Helvetica Neue" w:hAnsi="Helvetica Neue" w:cs="Times New Roman"/>
-          <w:color w:val="222222"/>
-          <w:sz w:val="20"/>
-          <w:szCs w:val="20"/>
-          <w:shd w:val="clear" w:color="auto" w:fill="FFFFFF"/>
+          <w:color w:val="95B3D7" w:themeColor="accent1" w:themeTint="99"/>
+          <w:sz w:val="20"/>
+          <w:szCs w:val="20"/>
         </w:rPr>
         <w:t>the</w:t>
       </w:r>
@@ -490,210 +734,109 @@
       <w:r>
         <w:rPr>
           <w:rFonts w:ascii="Helvetica Neue" w:hAnsi="Helvetica Neue" w:cs="Times New Roman"/>
-          <w:color w:val="222222"/>
-          <w:sz w:val="20"/>
-          <w:szCs w:val="20"/>
-          <w:shd w:val="clear" w:color="auto" w:fill="FFFFFF"/>
+          <w:color w:val="95B3D7" w:themeColor="accent1" w:themeTint="99"/>
+          <w:sz w:val="20"/>
+          <w:szCs w:val="20"/>
         </w:rPr>
         <w:t xml:space="preserve"> selected features will contribute to the predictive power of your model.</w:t>
       </w:r>
     </w:p>
     <w:p>
       <w:pPr>
-        <w:numPr>
-          <w:ilvl w:val="0"/>
-          <w:numId w:val="2"/>
-        </w:numPr>
-        <w:spacing w:before="100" w:beforeAutospacing="1" w:after="100" w:afterAutospacing="1" w:line="480" w:lineRule="auto"/>
-        <w:ind w:left="0"/>
-        <w:rPr>
-          <w:rFonts w:ascii="Arial" w:eastAsia="Times New Roman" w:hAnsi="Arial" w:cs="Times New Roman"/>
-          <w:color w:val="000000"/>
-          <w:sz w:val="22"/>
-          <w:szCs w:val="22"/>
-        </w:rPr>
-      </w:pPr>
-      <w:r>
-        <w:rPr>
-          <w:rFonts w:ascii="Helvetica Neue" w:eastAsia="Times New Roman" w:hAnsi="Helvetica Neue" w:cs="Times New Roman"/>
-          <w:color w:val="222222"/>
-          <w:sz w:val="20"/>
-          <w:szCs w:val="20"/>
-          <w:shd w:val="clear" w:color="auto" w:fill="FFFFFF"/>
+        <w:spacing w:line="480" w:lineRule="auto"/>
+        <w:rPr>
+          <w:rFonts w:ascii="Helvetica Neue" w:hAnsi="Helvetica Neue" w:cs="Times New Roman"/>
+          <w:color w:val="95B3D7" w:themeColor="accent1" w:themeTint="99"/>
+          <w:sz w:val="20"/>
+          <w:szCs w:val="20"/>
+        </w:rPr>
+      </w:pPr>
+      <w:r>
+        <w:rPr>
+          <w:rFonts w:ascii="Helvetica Neue" w:hAnsi="Helvetica Neue" w:cs="Times New Roman"/>
+          <w:color w:val="95B3D7" w:themeColor="accent1" w:themeTint="99"/>
+          <w:sz w:val="20"/>
+          <w:szCs w:val="20"/>
         </w:rPr>
         <w:t>Your reasons might be based on intuition. For example, response for fog might be: “I decided to use fog because I thought that when it is very foggy outside people might decide to use the subway more often.”</w:t>
       </w:r>
     </w:p>
     <w:p>
       <w:pPr>
-        <w:numPr>
-          <w:ilvl w:val="0"/>
-          <w:numId w:val="2"/>
-        </w:numPr>
-        <w:spacing w:before="100" w:beforeAutospacing="1" w:after="100" w:afterAutospacing="1" w:line="480" w:lineRule="auto"/>
-        <w:ind w:left="0"/>
-        <w:rPr>
-          <w:rFonts w:ascii="Arial" w:eastAsia="Times New Roman" w:hAnsi="Arial" w:cs="Times New Roman"/>
-          <w:color w:val="000000"/>
-          <w:sz w:val="22"/>
-          <w:szCs w:val="22"/>
-        </w:rPr>
-      </w:pPr>
-      <w:r>
-        <w:rPr>
-          <w:rFonts w:ascii="Helvetica Neue" w:eastAsia="Times New Roman" w:hAnsi="Helvetica Neue" w:cs="Times New Roman"/>
-          <w:color w:val="222222"/>
-          <w:sz w:val="20"/>
-          <w:szCs w:val="20"/>
-          <w:shd w:val="clear" w:color="auto" w:fill="FFFFFF"/>
-        </w:rPr>
-        <w:t>Your reasons might also be based on data exploration and experimentation, for example: “I used feature X because as soon as I included it in my model, it drastically improved my R</w:t>
-      </w:r>
-      <w:r>
-        <w:rPr>
-          <w:rFonts w:ascii="Helvetica Neue" w:eastAsia="Times New Roman" w:hAnsi="Helvetica Neue" w:cs="Times New Roman"/>
-          <w:color w:val="222222"/>
-          <w:sz w:val="20"/>
-          <w:szCs w:val="20"/>
-          <w:shd w:val="clear" w:color="auto" w:fill="FFFFFF"/>
-          <w:vertAlign w:val="superscript"/>
-        </w:rPr>
-        <w:t>2</w:t>
-      </w:r>
-      <w:r>
-        <w:rPr>
-          <w:rFonts w:ascii="Helvetica Neue" w:eastAsia="Times New Roman" w:hAnsi="Helvetica Neue" w:cs="Times New Roman"/>
-          <w:color w:val="222222"/>
-          <w:sz w:val="20"/>
-          <w:szCs w:val="20"/>
-          <w:shd w:val="clear" w:color="auto" w:fill="FFFFFF"/>
-        </w:rPr>
-        <w:t> value.”  </w:t>
-      </w:r>
-    </w:p>
-    <w:p>
-      <w:pPr>
-        <w:spacing w:line="480" w:lineRule="auto"/>
-        <w:rPr>
-          <w:rFonts w:ascii="Arial" w:hAnsi="Arial" w:cs="Times New Roman"/>
-          <w:color w:val="000000"/>
-          <w:sz w:val="22"/>
-          <w:szCs w:val="22"/>
-        </w:rPr>
-      </w:pPr>
-      <w:r>
-        <w:rPr>
-          <w:rFonts w:ascii="Helvetica Neue" w:hAnsi="Helvetica Neue" w:cs="Times New Roman"/>
-          <w:color w:val="222222"/>
-          <w:sz w:val="20"/>
-          <w:szCs w:val="20"/>
-          <w:shd w:val="clear" w:color="auto" w:fill="FFFFFF"/>
-        </w:rPr>
-        <w:t>2.4 What is your model’s R</w:t>
-      </w:r>
-      <w:r>
-        <w:rPr>
-          <w:rFonts w:ascii="Helvetica Neue" w:hAnsi="Helvetica Neue" w:cs="Times New Roman"/>
-          <w:color w:val="222222"/>
-          <w:sz w:val="20"/>
-          <w:szCs w:val="20"/>
-          <w:shd w:val="clear" w:color="auto" w:fill="FFFFFF"/>
-          <w:vertAlign w:val="superscript"/>
-        </w:rPr>
-        <w:t>2</w:t>
-      </w:r>
-      <w:r>
-        <w:rPr>
-          <w:rFonts w:ascii="Helvetica Neue" w:hAnsi="Helvetica Neue" w:cs="Times New Roman"/>
-          <w:color w:val="222222"/>
-          <w:sz w:val="20"/>
-          <w:szCs w:val="20"/>
-          <w:shd w:val="clear" w:color="auto" w:fill="FFFFFF"/>
-        </w:rPr>
-        <w:t> (coefficients of determination) value?</w:t>
-      </w:r>
-    </w:p>
-    <w:p>
-      <w:pPr>
-        <w:spacing w:line="480" w:lineRule="auto"/>
-        <w:rPr>
-          <w:rFonts w:ascii="Arial" w:hAnsi="Arial" w:cs="Times New Roman"/>
-          <w:color w:val="000000"/>
-          <w:sz w:val="22"/>
-          <w:szCs w:val="22"/>
-        </w:rPr>
-      </w:pPr>
-      <w:r>
-        <w:rPr>
-          <w:rFonts w:ascii="Helvetica Neue" w:hAnsi="Helvetica Neue" w:cs="Times New Roman"/>
-          <w:color w:val="222222"/>
-          <w:sz w:val="20"/>
-          <w:szCs w:val="20"/>
-          <w:shd w:val="clear" w:color="auto" w:fill="FFFFFF"/>
-        </w:rPr>
-        <w:t>2.5 What does this R</w:t>
-      </w:r>
-      <w:r>
-        <w:rPr>
-          <w:rFonts w:ascii="Helvetica Neue" w:hAnsi="Helvetica Neue" w:cs="Times New Roman"/>
-          <w:color w:val="222222"/>
-          <w:sz w:val="20"/>
-          <w:szCs w:val="20"/>
-          <w:shd w:val="clear" w:color="auto" w:fill="FFFFFF"/>
-          <w:vertAlign w:val="superscript"/>
-        </w:rPr>
-        <w:t>2</w:t>
-      </w:r>
-      <w:r>
-        <w:rPr>
-          <w:rFonts w:ascii="Helvetica Neue" w:hAnsi="Helvetica Neue" w:cs="Times New Roman"/>
-          <w:color w:val="222222"/>
-          <w:sz w:val="20"/>
-          <w:szCs w:val="20"/>
-          <w:shd w:val="clear" w:color="auto" w:fill="FFFFFF"/>
-        </w:rPr>
-        <w:t> value mean for the goodness of fit for your regression model? Do you think this linear model to predict ridership is appropriate for this dataset, given this </w:t>
+        <w:spacing w:line="480" w:lineRule="auto"/>
+        <w:rPr>
+          <w:rFonts w:ascii="Helvetica Neue" w:hAnsi="Helvetica Neue" w:cs="Times New Roman"/>
+          <w:color w:val="95B3D7" w:themeColor="accent1" w:themeTint="99"/>
+          <w:sz w:val="20"/>
+          <w:szCs w:val="20"/>
+        </w:rPr>
+      </w:pPr>
+      <w:r>
+        <w:rPr>
+          <w:rFonts w:ascii="Helvetica Neue" w:hAnsi="Helvetica Neue" w:cs="Times New Roman"/>
+          <w:color w:val="95B3D7" w:themeColor="accent1" w:themeTint="99"/>
+          <w:sz w:val="20"/>
+          <w:szCs w:val="20"/>
+        </w:rPr>
+        <w:t>Your reasons might also be based on data exploration and experimentation, for example: “I used feature X because as soon as I included it in my model, it drastically improved my R2 value.”  </w:t>
+      </w:r>
+    </w:p>
+    <w:p>
+      <w:pPr>
+        <w:spacing w:line="480" w:lineRule="auto"/>
+        <w:rPr>
+          <w:rFonts w:ascii="Helvetica Neue" w:hAnsi="Helvetica Neue" w:cs="Times New Roman"/>
+          <w:color w:val="95B3D7" w:themeColor="accent1" w:themeTint="99"/>
+          <w:sz w:val="20"/>
+          <w:szCs w:val="20"/>
+        </w:rPr>
+      </w:pPr>
+      <w:r>
+        <w:rPr>
+          <w:rFonts w:ascii="Helvetica Neue" w:hAnsi="Helvetica Neue" w:cs="Times New Roman"/>
+          <w:color w:val="95B3D7" w:themeColor="accent1" w:themeTint="99"/>
+          <w:sz w:val="20"/>
+          <w:szCs w:val="20"/>
+        </w:rPr>
+        <w:t>2.4 What is your model’s R2 (coefficients of determination) value?</w:t>
+      </w:r>
+    </w:p>
+    <w:p>
+      <w:pPr>
+        <w:spacing w:line="480" w:lineRule="auto"/>
+        <w:rPr>
+          <w:rFonts w:ascii="Helvetica Neue" w:hAnsi="Helvetica Neue" w:cs="Times New Roman"/>
+          <w:color w:val="95B3D7" w:themeColor="accent1" w:themeTint="99"/>
+          <w:sz w:val="20"/>
+          <w:szCs w:val="20"/>
+        </w:rPr>
+      </w:pPr>
+      <w:r>
+        <w:rPr>
+          <w:rFonts w:ascii="Helvetica Neue" w:hAnsi="Helvetica Neue" w:cs="Times New Roman"/>
+          <w:color w:val="95B3D7" w:themeColor="accent1" w:themeTint="99"/>
+          <w:sz w:val="20"/>
+          <w:szCs w:val="20"/>
+        </w:rPr>
+        <w:t>2.5 What does this R2 value mean for the goodness of fit for your regression model? Do you think this linear model to predict ridership is appropriate for this dataset, given this </w:t>
       </w:r>
       <w:proofErr w:type="gramStart"/>
       <w:r>
         <w:rPr>
           <w:rFonts w:ascii="Helvetica Neue" w:hAnsi="Helvetica Neue" w:cs="Times New Roman"/>
-          <w:color w:val="222222"/>
-          <w:sz w:val="20"/>
-          <w:szCs w:val="20"/>
-          <w:shd w:val="clear" w:color="auto" w:fill="FFFFFF"/>
-        </w:rPr>
-        <w:t>R</w:t>
-      </w:r>
-      <w:r>
-        <w:rPr>
-          <w:rFonts w:ascii="Helvetica Neue" w:hAnsi="Helvetica Neue" w:cs="Times New Roman"/>
-          <w:color w:val="222222"/>
-          <w:sz w:val="20"/>
-          <w:szCs w:val="20"/>
-          <w:shd w:val="clear" w:color="auto" w:fill="FFFFFF"/>
-          <w:vertAlign w:val="superscript"/>
-        </w:rPr>
-        <w:t>2  </w:t>
-      </w:r>
-      <w:r>
-        <w:rPr>
-          <w:rFonts w:ascii="Helvetica Neue" w:hAnsi="Helvetica Neue" w:cs="Times New Roman"/>
-          <w:color w:val="222222"/>
-          <w:sz w:val="20"/>
-          <w:szCs w:val="20"/>
-          <w:shd w:val="clear" w:color="auto" w:fill="FFFFFF"/>
-        </w:rPr>
-        <w:t>value</w:t>
+          <w:color w:val="95B3D7" w:themeColor="accent1" w:themeTint="99"/>
+          <w:sz w:val="20"/>
+          <w:szCs w:val="20"/>
+        </w:rPr>
+        <w:t>R2  value</w:t>
       </w:r>
       <w:proofErr w:type="gramEnd"/>
       <w:r>
         <w:rPr>
           <w:rFonts w:ascii="Helvetica Neue" w:hAnsi="Helvetica Neue" w:cs="Times New Roman"/>
-          <w:color w:val="222222"/>
-          <w:sz w:val="20"/>
-          <w:szCs w:val="20"/>
-          <w:shd w:val="clear" w:color="auto" w:fill="FFFFFF"/>
+          <w:color w:val="95B3D7" w:themeColor="accent1" w:themeTint="99"/>
+          <w:sz w:val="20"/>
+          <w:szCs w:val="20"/>
         </w:rPr>
         <w:t>?</w:t>
       </w:r>
@@ -713,8 +856,8 @@
           <w:szCs w:val="32"/>
         </w:rPr>
       </w:pPr>
-      <w:bookmarkStart w:id="3" w:name="h.2c7kte8vcpcr"/>
-      <w:bookmarkEnd w:id="3"/>
+      <w:bookmarkStart w:id="4" w:name="h.2c7kte8vcpcr"/>
+      <w:bookmarkEnd w:id="4"/>
       <w:r>
         <w:rPr>
           <w:rFonts w:ascii="Helvetica Neue" w:eastAsia="Times New Roman" w:hAnsi="Helvetica Neue" w:cs="Times New Roman"/>
@@ -732,19 +875,18 @@
       <w:pPr>
         <w:spacing w:line="480" w:lineRule="auto"/>
         <w:rPr>
-          <w:rFonts w:ascii="Arial" w:hAnsi="Arial" w:cs="Times New Roman"/>
-          <w:color w:val="000000"/>
-          <w:sz w:val="22"/>
-          <w:szCs w:val="22"/>
-        </w:rPr>
-      </w:pPr>
-      <w:r>
-        <w:rPr>
-          <w:rFonts w:ascii="Helvetica Neue" w:hAnsi="Helvetica Neue" w:cs="Times New Roman"/>
-          <w:color w:val="000000"/>
-          <w:sz w:val="20"/>
-          <w:szCs w:val="20"/>
-          <w:shd w:val="clear" w:color="auto" w:fill="FFFFFF"/>
+          <w:rFonts w:ascii="Helvetica Neue" w:hAnsi="Helvetica Neue" w:cs="Times New Roman"/>
+          <w:color w:val="95B3D7" w:themeColor="accent1" w:themeTint="99"/>
+          <w:sz w:val="20"/>
+          <w:szCs w:val="20"/>
+        </w:rPr>
+      </w:pPr>
+      <w:r>
+        <w:rPr>
+          <w:rFonts w:ascii="Helvetica Neue" w:hAnsi="Helvetica Neue" w:cs="Times New Roman"/>
+          <w:color w:val="95B3D7" w:themeColor="accent1" w:themeTint="99"/>
+          <w:sz w:val="20"/>
+          <w:szCs w:val="20"/>
         </w:rPr>
         <w:t>Please include two visualizations that show the relationships between two or more variables in the NYC subway data. You should feel free to implement something that we discussed in class (e.g., scatter plots, line plots, or histograms) or attempt to implement something more advanced if you'd like.</w:t>
       </w:r>
@@ -753,19 +895,18 @@
       <w:pPr>
         <w:spacing w:line="480" w:lineRule="auto"/>
         <w:rPr>
-          <w:rFonts w:ascii="Arial" w:hAnsi="Arial" w:cs="Times New Roman"/>
-          <w:color w:val="000000"/>
-          <w:sz w:val="22"/>
-          <w:szCs w:val="22"/>
-        </w:rPr>
-      </w:pPr>
-      <w:r>
-        <w:rPr>
-          <w:rFonts w:ascii="Helvetica Neue" w:hAnsi="Helvetica Neue" w:cs="Times New Roman"/>
-          <w:color w:val="000000"/>
-          <w:sz w:val="20"/>
-          <w:szCs w:val="20"/>
-          <w:shd w:val="clear" w:color="auto" w:fill="FFFFFF"/>
+          <w:rFonts w:ascii="Helvetica Neue" w:hAnsi="Helvetica Neue" w:cs="Times New Roman"/>
+          <w:color w:val="95B3D7" w:themeColor="accent1" w:themeTint="99"/>
+          <w:sz w:val="20"/>
+          <w:szCs w:val="20"/>
+        </w:rPr>
+      </w:pPr>
+      <w:r>
+        <w:rPr>
+          <w:rFonts w:ascii="Helvetica Neue" w:hAnsi="Helvetica Neue" w:cs="Times New Roman"/>
+          <w:color w:val="95B3D7" w:themeColor="accent1" w:themeTint="99"/>
+          <w:sz w:val="20"/>
+          <w:szCs w:val="20"/>
         </w:rPr>
         <w:t>Remember to add appropriate titles and axes labels to your</w:t>
       </w:r>
@@ -774,20 +915,19 @@
       <w:pPr>
         <w:spacing w:line="480" w:lineRule="auto"/>
         <w:rPr>
-          <w:rFonts w:ascii="Arial" w:hAnsi="Arial" w:cs="Times New Roman"/>
-          <w:color w:val="000000"/>
-          <w:sz w:val="22"/>
-          <w:szCs w:val="22"/>
+          <w:rFonts w:ascii="Helvetica Neue" w:hAnsi="Helvetica Neue" w:cs="Times New Roman"/>
+          <w:color w:val="95B3D7" w:themeColor="accent1" w:themeTint="99"/>
+          <w:sz w:val="20"/>
+          <w:szCs w:val="20"/>
         </w:rPr>
       </w:pPr>
       <w:proofErr w:type="gramStart"/>
       <w:r>
         <w:rPr>
           <w:rFonts w:ascii="Helvetica Neue" w:hAnsi="Helvetica Neue" w:cs="Times New Roman"/>
-          <w:color w:val="000000"/>
-          <w:sz w:val="20"/>
-          <w:szCs w:val="20"/>
-          <w:shd w:val="clear" w:color="auto" w:fill="FFFFFF"/>
+          <w:color w:val="95B3D7" w:themeColor="accent1" w:themeTint="99"/>
+          <w:sz w:val="20"/>
+          <w:szCs w:val="20"/>
         </w:rPr>
         <w:t>plots</w:t>
       </w:r>
@@ -795,10 +935,9 @@
       <w:r>
         <w:rPr>
           <w:rFonts w:ascii="Helvetica Neue" w:hAnsi="Helvetica Neue" w:cs="Times New Roman"/>
-          <w:color w:val="000000"/>
-          <w:sz w:val="20"/>
-          <w:szCs w:val="20"/>
-          <w:shd w:val="clear" w:color="auto" w:fill="FFFFFF"/>
+          <w:color w:val="95B3D7" w:themeColor="accent1" w:themeTint="99"/>
+          <w:sz w:val="20"/>
+          <w:szCs w:val="20"/>
         </w:rPr>
         <w:t>. Also, please add a short description below each figure commenting on the key insights depicted in the figure. </w:t>
       </w:r>
@@ -807,19 +946,18 @@
       <w:pPr>
         <w:spacing w:line="480" w:lineRule="auto"/>
         <w:rPr>
-          <w:rFonts w:ascii="Arial" w:hAnsi="Arial" w:cs="Times New Roman"/>
-          <w:color w:val="000000"/>
-          <w:sz w:val="22"/>
-          <w:szCs w:val="22"/>
-        </w:rPr>
-      </w:pPr>
-      <w:r>
-        <w:rPr>
-          <w:rFonts w:ascii="Helvetica Neue" w:hAnsi="Helvetica Neue" w:cs="Times New Roman"/>
-          <w:color w:val="000000"/>
-          <w:sz w:val="20"/>
-          <w:szCs w:val="20"/>
-          <w:shd w:val="clear" w:color="auto" w:fill="FFFFFF"/>
+          <w:rFonts w:ascii="Helvetica Neue" w:hAnsi="Helvetica Neue" w:cs="Times New Roman"/>
+          <w:color w:val="95B3D7" w:themeColor="accent1" w:themeTint="99"/>
+          <w:sz w:val="20"/>
+          <w:szCs w:val="20"/>
+        </w:rPr>
+      </w:pPr>
+      <w:r>
+        <w:rPr>
+          <w:rFonts w:ascii="Helvetica Neue" w:hAnsi="Helvetica Neue" w:cs="Times New Roman"/>
+          <w:color w:val="95B3D7" w:themeColor="accent1" w:themeTint="99"/>
+          <w:sz w:val="20"/>
+          <w:szCs w:val="20"/>
         </w:rPr>
         <w:t xml:space="preserve">3.1 One visualization should contain two histograms: one </w:t>
       </w:r>
@@ -827,10 +965,9 @@
       <w:r>
         <w:rPr>
           <w:rFonts w:ascii="Helvetica Neue" w:hAnsi="Helvetica Neue" w:cs="Times New Roman"/>
-          <w:color w:val="000000"/>
-          <w:sz w:val="20"/>
-          <w:szCs w:val="20"/>
-          <w:shd w:val="clear" w:color="auto" w:fill="FFFFFF"/>
+          <w:color w:val="95B3D7" w:themeColor="accent1" w:themeTint="99"/>
+          <w:sz w:val="20"/>
+          <w:szCs w:val="20"/>
         </w:rPr>
         <w:t>of  </w:t>
       </w:r>
@@ -838,10 +975,9 @@
       <w:r>
         <w:rPr>
           <w:rFonts w:ascii="Helvetica Neue" w:hAnsi="Helvetica Neue" w:cs="Times New Roman"/>
-          <w:color w:val="000000"/>
-          <w:sz w:val="20"/>
-          <w:szCs w:val="20"/>
-          <w:shd w:val="clear" w:color="auto" w:fill="FFFFFF"/>
+          <w:color w:val="95B3D7" w:themeColor="accent1" w:themeTint="99"/>
+          <w:sz w:val="20"/>
+          <w:szCs w:val="20"/>
         </w:rPr>
         <w:t>ENTRIESn</w:t>
       </w:r>
@@ -849,10 +985,9 @@
       <w:r>
         <w:rPr>
           <w:rFonts w:ascii="Helvetica Neue" w:hAnsi="Helvetica Neue" w:cs="Times New Roman"/>
-          <w:color w:val="000000"/>
-          <w:sz w:val="20"/>
-          <w:szCs w:val="20"/>
-          <w:shd w:val="clear" w:color="auto" w:fill="FFFFFF"/>
+          <w:color w:val="95B3D7" w:themeColor="accent1" w:themeTint="99"/>
+          <w:sz w:val="20"/>
+          <w:szCs w:val="20"/>
         </w:rPr>
         <w:t>_hourly</w:t>
       </w:r>
@@ -860,10 +995,9 @@
       <w:r>
         <w:rPr>
           <w:rFonts w:ascii="Helvetica Neue" w:hAnsi="Helvetica Neue" w:cs="Times New Roman"/>
-          <w:color w:val="000000"/>
-          <w:sz w:val="20"/>
-          <w:szCs w:val="20"/>
-          <w:shd w:val="clear" w:color="auto" w:fill="FFFFFF"/>
+          <w:color w:val="95B3D7" w:themeColor="accent1" w:themeTint="99"/>
+          <w:sz w:val="20"/>
+          <w:szCs w:val="20"/>
         </w:rPr>
         <w:t xml:space="preserve"> for rainy days and one of </w:t>
       </w:r>
@@ -871,10 +1005,9 @@
       <w:r>
         <w:rPr>
           <w:rFonts w:ascii="Helvetica Neue" w:hAnsi="Helvetica Neue" w:cs="Times New Roman"/>
-          <w:color w:val="000000"/>
-          <w:sz w:val="20"/>
-          <w:szCs w:val="20"/>
-          <w:shd w:val="clear" w:color="auto" w:fill="FFFFFF"/>
+          <w:color w:val="95B3D7" w:themeColor="accent1" w:themeTint="99"/>
+          <w:sz w:val="20"/>
+          <w:szCs w:val="20"/>
         </w:rPr>
         <w:t>ENTRIESn_hourly</w:t>
       </w:r>
@@ -882,158 +1015,129 @@
       <w:r>
         <w:rPr>
           <w:rFonts w:ascii="Helvetica Neue" w:hAnsi="Helvetica Neue" w:cs="Times New Roman"/>
-          <w:color w:val="000000"/>
-          <w:sz w:val="20"/>
-          <w:szCs w:val="20"/>
-          <w:shd w:val="clear" w:color="auto" w:fill="FFFFFF"/>
+          <w:color w:val="95B3D7" w:themeColor="accent1" w:themeTint="99"/>
+          <w:sz w:val="20"/>
+          <w:szCs w:val="20"/>
         </w:rPr>
         <w:t xml:space="preserve"> for non-rainy days.</w:t>
       </w:r>
     </w:p>
     <w:p>
       <w:pPr>
-        <w:numPr>
-          <w:ilvl w:val="0"/>
-          <w:numId w:val="3"/>
-        </w:numPr>
-        <w:spacing w:before="100" w:beforeAutospacing="1" w:after="100" w:afterAutospacing="1" w:line="480" w:lineRule="auto"/>
-        <w:ind w:left="0"/>
-        <w:rPr>
-          <w:rFonts w:ascii="Arial" w:eastAsia="Times New Roman" w:hAnsi="Arial" w:cs="Times New Roman"/>
-          <w:color w:val="000000"/>
-          <w:sz w:val="22"/>
-          <w:szCs w:val="22"/>
-        </w:rPr>
-      </w:pPr>
-      <w:r>
-        <w:rPr>
-          <w:rFonts w:ascii="Helvetica Neue" w:eastAsia="Times New Roman" w:hAnsi="Helvetica Neue" w:cs="Times New Roman"/>
-          <w:color w:val="000000"/>
-          <w:sz w:val="20"/>
-          <w:szCs w:val="20"/>
-          <w:shd w:val="clear" w:color="auto" w:fill="FFFFFF"/>
+        <w:spacing w:line="480" w:lineRule="auto"/>
+        <w:rPr>
+          <w:rFonts w:ascii="Helvetica Neue" w:hAnsi="Helvetica Neue" w:cs="Times New Roman"/>
+          <w:color w:val="95B3D7" w:themeColor="accent1" w:themeTint="99"/>
+          <w:sz w:val="20"/>
+          <w:szCs w:val="20"/>
+        </w:rPr>
+      </w:pPr>
+      <w:r>
+        <w:rPr>
+          <w:rFonts w:ascii="Helvetica Neue" w:hAnsi="Helvetica Neue" w:cs="Times New Roman"/>
+          <w:color w:val="95B3D7" w:themeColor="accent1" w:themeTint="99"/>
+          <w:sz w:val="20"/>
+          <w:szCs w:val="20"/>
         </w:rPr>
         <w:t>You can combine the two histograms in a single plot or you can use two separate plots.</w:t>
       </w:r>
     </w:p>
     <w:p>
       <w:pPr>
-        <w:numPr>
-          <w:ilvl w:val="0"/>
-          <w:numId w:val="3"/>
-        </w:numPr>
-        <w:spacing w:before="100" w:beforeAutospacing="1" w:after="100" w:afterAutospacing="1" w:line="480" w:lineRule="auto"/>
-        <w:ind w:left="0"/>
-        <w:rPr>
-          <w:rFonts w:ascii="Arial" w:eastAsia="Times New Roman" w:hAnsi="Arial" w:cs="Times New Roman"/>
-          <w:color w:val="000000"/>
-          <w:sz w:val="22"/>
-          <w:szCs w:val="22"/>
-        </w:rPr>
-      </w:pPr>
-      <w:r>
-        <w:rPr>
-          <w:rFonts w:ascii="Helvetica Neue" w:eastAsia="Times New Roman" w:hAnsi="Helvetica Neue" w:cs="Times New Roman"/>
-          <w:color w:val="000000"/>
-          <w:sz w:val="20"/>
-          <w:szCs w:val="20"/>
-          <w:shd w:val="clear" w:color="auto" w:fill="FFFFFF"/>
+        <w:spacing w:line="480" w:lineRule="auto"/>
+        <w:rPr>
+          <w:rFonts w:ascii="Helvetica Neue" w:hAnsi="Helvetica Neue" w:cs="Times New Roman"/>
+          <w:color w:val="95B3D7" w:themeColor="accent1" w:themeTint="99"/>
+          <w:sz w:val="20"/>
+          <w:szCs w:val="20"/>
+        </w:rPr>
+      </w:pPr>
+      <w:r>
+        <w:rPr>
+          <w:rFonts w:ascii="Helvetica Neue" w:hAnsi="Helvetica Neue" w:cs="Times New Roman"/>
+          <w:color w:val="95B3D7" w:themeColor="accent1" w:themeTint="99"/>
+          <w:sz w:val="20"/>
+          <w:szCs w:val="20"/>
         </w:rPr>
         <w:t>If you decide to use to two separate plots for the two histograms, please ensure that the x-axis limits for both of the plots are identical. It is much easier to compare the two in that case.</w:t>
       </w:r>
     </w:p>
     <w:p>
       <w:pPr>
-        <w:numPr>
-          <w:ilvl w:val="0"/>
-          <w:numId w:val="3"/>
-        </w:numPr>
-        <w:spacing w:before="100" w:beforeAutospacing="1" w:after="100" w:afterAutospacing="1" w:line="480" w:lineRule="auto"/>
-        <w:ind w:left="0"/>
-        <w:rPr>
-          <w:rFonts w:ascii="Arial" w:eastAsia="Times New Roman" w:hAnsi="Arial" w:cs="Times New Roman"/>
-          <w:color w:val="000000"/>
-          <w:sz w:val="22"/>
-          <w:szCs w:val="22"/>
-        </w:rPr>
-      </w:pPr>
-      <w:r>
-        <w:rPr>
-          <w:rFonts w:ascii="Helvetica Neue" w:eastAsia="Times New Roman" w:hAnsi="Helvetica Neue" w:cs="Times New Roman"/>
-          <w:color w:val="000000"/>
-          <w:sz w:val="20"/>
-          <w:szCs w:val="20"/>
-          <w:shd w:val="clear" w:color="auto" w:fill="FFFFFF"/>
+        <w:spacing w:line="480" w:lineRule="auto"/>
+        <w:rPr>
+          <w:rFonts w:ascii="Helvetica Neue" w:hAnsi="Helvetica Neue" w:cs="Times New Roman"/>
+          <w:color w:val="95B3D7" w:themeColor="accent1" w:themeTint="99"/>
+          <w:sz w:val="20"/>
+          <w:szCs w:val="20"/>
+        </w:rPr>
+      </w:pPr>
+      <w:r>
+        <w:rPr>
+          <w:rFonts w:ascii="Helvetica Neue" w:hAnsi="Helvetica Neue" w:cs="Times New Roman"/>
+          <w:color w:val="95B3D7" w:themeColor="accent1" w:themeTint="99"/>
+          <w:sz w:val="20"/>
+          <w:szCs w:val="20"/>
         </w:rPr>
         <w:t xml:space="preserve">For the histograms, you should have intervals representing the volume of ridership (value of </w:t>
       </w:r>
       <w:proofErr w:type="spellStart"/>
       <w:r>
         <w:rPr>
-          <w:rFonts w:ascii="Helvetica Neue" w:eastAsia="Times New Roman" w:hAnsi="Helvetica Neue" w:cs="Times New Roman"/>
-          <w:color w:val="000000"/>
-          <w:sz w:val="20"/>
-          <w:szCs w:val="20"/>
-          <w:shd w:val="clear" w:color="auto" w:fill="FFFFFF"/>
+          <w:rFonts w:ascii="Helvetica Neue" w:hAnsi="Helvetica Neue" w:cs="Times New Roman"/>
+          <w:color w:val="95B3D7" w:themeColor="accent1" w:themeTint="99"/>
+          <w:sz w:val="20"/>
+          <w:szCs w:val="20"/>
         </w:rPr>
         <w:t>ENTRIESn_hourly</w:t>
       </w:r>
       <w:proofErr w:type="spellEnd"/>
       <w:r>
         <w:rPr>
-          <w:rFonts w:ascii="Helvetica Neue" w:eastAsia="Times New Roman" w:hAnsi="Helvetica Neue" w:cs="Times New Roman"/>
-          <w:color w:val="000000"/>
-          <w:sz w:val="20"/>
-          <w:szCs w:val="20"/>
-          <w:shd w:val="clear" w:color="auto" w:fill="FFFFFF"/>
+          <w:rFonts w:ascii="Helvetica Neue" w:hAnsi="Helvetica Neue" w:cs="Times New Roman"/>
+          <w:color w:val="95B3D7" w:themeColor="accent1" w:themeTint="99"/>
+          <w:sz w:val="20"/>
+          <w:szCs w:val="20"/>
         </w:rPr>
         <w:t xml:space="preserve">) on the x-axis and the frequency of occurrence on the y-axis. For example, you might have one interval (along the x-axis) with values from 0 to 1000. The height of the bar for this interval will then represent the number of records (rows in our data) that have </w:t>
       </w:r>
       <w:proofErr w:type="spellStart"/>
       <w:r>
         <w:rPr>
-          <w:rFonts w:ascii="Helvetica Neue" w:eastAsia="Times New Roman" w:hAnsi="Helvetica Neue" w:cs="Times New Roman"/>
-          <w:color w:val="000000"/>
-          <w:sz w:val="20"/>
-          <w:szCs w:val="20"/>
-          <w:shd w:val="clear" w:color="auto" w:fill="FFFFFF"/>
+          <w:rFonts w:ascii="Helvetica Neue" w:hAnsi="Helvetica Neue" w:cs="Times New Roman"/>
+          <w:color w:val="95B3D7" w:themeColor="accent1" w:themeTint="99"/>
+          <w:sz w:val="20"/>
+          <w:szCs w:val="20"/>
         </w:rPr>
         <w:t>ENTRIESn_hourly</w:t>
       </w:r>
       <w:proofErr w:type="spellEnd"/>
       <w:r>
         <w:rPr>
-          <w:rFonts w:ascii="Helvetica Neue" w:eastAsia="Times New Roman" w:hAnsi="Helvetica Neue" w:cs="Times New Roman"/>
-          <w:color w:val="000000"/>
-          <w:sz w:val="20"/>
-          <w:szCs w:val="20"/>
-          <w:shd w:val="clear" w:color="auto" w:fill="FFFFFF"/>
+          <w:rFonts w:ascii="Helvetica Neue" w:hAnsi="Helvetica Neue" w:cs="Times New Roman"/>
+          <w:color w:val="95B3D7" w:themeColor="accent1" w:themeTint="99"/>
+          <w:sz w:val="20"/>
+          <w:szCs w:val="20"/>
         </w:rPr>
         <w:t xml:space="preserve"> that fall into this interval.</w:t>
       </w:r>
     </w:p>
     <w:p>
       <w:pPr>
-        <w:numPr>
-          <w:ilvl w:val="0"/>
-          <w:numId w:val="4"/>
-        </w:numPr>
-        <w:spacing w:before="100" w:beforeAutospacing="1" w:after="100" w:afterAutospacing="1" w:line="480" w:lineRule="auto"/>
-        <w:ind w:left="0"/>
-        <w:rPr>
-          <w:rFonts w:ascii="Arial" w:eastAsia="Times New Roman" w:hAnsi="Arial" w:cs="Times New Roman"/>
-          <w:color w:val="000000"/>
-          <w:sz w:val="22"/>
-          <w:szCs w:val="22"/>
-        </w:rPr>
-      </w:pPr>
-      <w:r>
-        <w:rPr>
-          <w:rFonts w:ascii="Helvetica Neue" w:eastAsia="Times New Roman" w:hAnsi="Helvetica Neue" w:cs="Times New Roman"/>
-          <w:color w:val="000000"/>
-          <w:sz w:val="20"/>
-          <w:szCs w:val="20"/>
-          <w:shd w:val="clear" w:color="auto" w:fill="FFFFFF"/>
+        <w:spacing w:line="480" w:lineRule="auto"/>
+        <w:rPr>
+          <w:rFonts w:ascii="Helvetica Neue" w:hAnsi="Helvetica Neue" w:cs="Times New Roman"/>
+          <w:color w:val="95B3D7" w:themeColor="accent1" w:themeTint="99"/>
+          <w:sz w:val="20"/>
+          <w:szCs w:val="20"/>
+        </w:rPr>
+      </w:pPr>
+      <w:r>
+        <w:rPr>
+          <w:rFonts w:ascii="Helvetica Neue" w:hAnsi="Helvetica Neue" w:cs="Times New Roman"/>
+          <w:color w:val="95B3D7" w:themeColor="accent1" w:themeTint="99"/>
+          <w:sz w:val="20"/>
+          <w:szCs w:val="20"/>
         </w:rPr>
         <w:t>Remember to increase the number of bins in the histogram (by having larger number of bars). The default bin width is not sufficient to capture the variability in the two samples.</w:t>
       </w:r>
@@ -1042,20 +1146,19 @@
       <w:pPr>
         <w:spacing w:line="480" w:lineRule="auto"/>
         <w:rPr>
-          <w:rFonts w:ascii="Arial" w:hAnsi="Arial" w:cs="Times New Roman"/>
-          <w:color w:val="000000"/>
-          <w:sz w:val="22"/>
-          <w:szCs w:val="22"/>
+          <w:rFonts w:ascii="Helvetica Neue" w:hAnsi="Helvetica Neue" w:cs="Times New Roman"/>
+          <w:color w:val="95B3D7" w:themeColor="accent1" w:themeTint="99"/>
+          <w:sz w:val="20"/>
+          <w:szCs w:val="20"/>
         </w:rPr>
       </w:pPr>
       <w:proofErr w:type="gramStart"/>
       <w:r>
         <w:rPr>
           <w:rFonts w:ascii="Helvetica Neue" w:hAnsi="Helvetica Neue" w:cs="Times New Roman"/>
-          <w:color w:val="000000"/>
-          <w:sz w:val="20"/>
-          <w:szCs w:val="20"/>
-          <w:shd w:val="clear" w:color="auto" w:fill="FFFFFF"/>
+          <w:color w:val="95B3D7" w:themeColor="accent1" w:themeTint="99"/>
+          <w:sz w:val="20"/>
+          <w:szCs w:val="20"/>
         </w:rPr>
         <w:t>3.2 One visualization</w:t>
       </w:r>
@@ -1063,62 +1166,49 @@
       <w:r>
         <w:rPr>
           <w:rFonts w:ascii="Helvetica Neue" w:hAnsi="Helvetica Neue" w:cs="Times New Roman"/>
-          <w:color w:val="000000"/>
-          <w:sz w:val="20"/>
-          <w:szCs w:val="20"/>
-          <w:shd w:val="clear" w:color="auto" w:fill="FFFFFF"/>
+          <w:color w:val="95B3D7" w:themeColor="accent1" w:themeTint="99"/>
+          <w:sz w:val="20"/>
+          <w:szCs w:val="20"/>
         </w:rPr>
         <w:t xml:space="preserve"> can be more freeform. Some suggestions are:</w:t>
       </w:r>
     </w:p>
     <w:p>
       <w:pPr>
-        <w:numPr>
-          <w:ilvl w:val="0"/>
-          <w:numId w:val="5"/>
-        </w:numPr>
-        <w:spacing w:before="100" w:beforeAutospacing="1" w:after="100" w:afterAutospacing="1" w:line="480" w:lineRule="auto"/>
-        <w:ind w:left="0"/>
-        <w:rPr>
-          <w:rFonts w:ascii="Arial" w:eastAsia="Times New Roman" w:hAnsi="Arial" w:cs="Times New Roman"/>
-          <w:color w:val="000000"/>
-          <w:sz w:val="22"/>
-          <w:szCs w:val="22"/>
-        </w:rPr>
-      </w:pPr>
-      <w:r>
-        <w:rPr>
-          <w:rFonts w:ascii="Helvetica Neue" w:eastAsia="Times New Roman" w:hAnsi="Helvetica Neue" w:cs="Times New Roman"/>
-          <w:color w:val="000000"/>
-          <w:sz w:val="20"/>
-          <w:szCs w:val="20"/>
-          <w:shd w:val="clear" w:color="auto" w:fill="FFFFFF"/>
+        <w:spacing w:line="480" w:lineRule="auto"/>
+        <w:rPr>
+          <w:rFonts w:ascii="Helvetica Neue" w:hAnsi="Helvetica Neue" w:cs="Times New Roman"/>
+          <w:color w:val="95B3D7" w:themeColor="accent1" w:themeTint="99"/>
+          <w:sz w:val="20"/>
+          <w:szCs w:val="20"/>
+        </w:rPr>
+      </w:pPr>
+      <w:r>
+        <w:rPr>
+          <w:rFonts w:ascii="Helvetica Neue" w:hAnsi="Helvetica Neue" w:cs="Times New Roman"/>
+          <w:color w:val="95B3D7" w:themeColor="accent1" w:themeTint="99"/>
+          <w:sz w:val="20"/>
+          <w:szCs w:val="20"/>
         </w:rPr>
         <w:t>Ridership by time-of-day or day-of-week</w:t>
       </w:r>
     </w:p>
     <w:p>
       <w:pPr>
-        <w:numPr>
-          <w:ilvl w:val="0"/>
-          <w:numId w:val="5"/>
-        </w:numPr>
-        <w:spacing w:before="100" w:beforeAutospacing="1" w:after="100" w:afterAutospacing="1" w:line="480" w:lineRule="auto"/>
-        <w:ind w:left="0"/>
-        <w:rPr>
-          <w:rFonts w:ascii="Arial" w:eastAsia="Times New Roman" w:hAnsi="Arial" w:cs="Times New Roman"/>
-          <w:color w:val="000000"/>
-          <w:sz w:val="22"/>
-          <w:szCs w:val="22"/>
-        </w:rPr>
-      </w:pPr>
-      <w:r>
-        <w:rPr>
-          <w:rFonts w:ascii="Helvetica Neue" w:eastAsia="Times New Roman" w:hAnsi="Helvetica Neue" w:cs="Times New Roman"/>
-          <w:color w:val="000000"/>
-          <w:sz w:val="20"/>
-          <w:szCs w:val="20"/>
-          <w:shd w:val="clear" w:color="auto" w:fill="FFFFFF"/>
+        <w:spacing w:line="480" w:lineRule="auto"/>
+        <w:rPr>
+          <w:rFonts w:ascii="Helvetica Neue" w:hAnsi="Helvetica Neue" w:cs="Times New Roman"/>
+          <w:color w:val="95B3D7" w:themeColor="accent1" w:themeTint="99"/>
+          <w:sz w:val="20"/>
+          <w:szCs w:val="20"/>
+        </w:rPr>
+      </w:pPr>
+      <w:r>
+        <w:rPr>
+          <w:rFonts w:ascii="Helvetica Neue" w:hAnsi="Helvetica Neue" w:cs="Times New Roman"/>
+          <w:color w:val="95B3D7" w:themeColor="accent1" w:themeTint="99"/>
+          <w:sz w:val="20"/>
+          <w:szCs w:val="20"/>
         </w:rPr>
         <w:t>Which stations have more exits or entries at different times of day</w:t>
       </w:r>
@@ -1138,8 +1228,8 @@
           <w:szCs w:val="32"/>
         </w:rPr>
       </w:pPr>
-      <w:bookmarkStart w:id="4" w:name="h.9vthprfa8dnw"/>
-      <w:bookmarkEnd w:id="4"/>
+      <w:bookmarkStart w:id="5" w:name="h.9vthprfa8dnw"/>
+      <w:bookmarkEnd w:id="5"/>
       <w:r>
         <w:rPr>
           <w:rFonts w:ascii="Helvetica Neue" w:eastAsia="Times New Roman" w:hAnsi="Helvetica Neue" w:cs="Times New Roman"/>
@@ -1158,7 +1248,7 @@
         <w:spacing w:line="480" w:lineRule="auto"/>
         <w:rPr>
           <w:rFonts w:ascii="Arial" w:hAnsi="Arial" w:cs="Times New Roman"/>
-          <w:color w:val="000000"/>
+          <w:color w:val="95B3D7" w:themeColor="accent1" w:themeTint="99"/>
           <w:sz w:val="22"/>
           <w:szCs w:val="22"/>
         </w:rPr>
@@ -1168,7 +1258,7 @@
           <w:rFonts w:ascii="Helvetica Neue" w:hAnsi="Helvetica Neue" w:cs="Times New Roman"/>
           <w:i/>
           <w:iCs/>
-          <w:color w:val="222222"/>
+          <w:color w:val="95B3D7" w:themeColor="accent1" w:themeTint="99"/>
           <w:sz w:val="20"/>
           <w:szCs w:val="20"/>
           <w:shd w:val="clear" w:color="auto" w:fill="FFFFFF"/>
@@ -1181,7 +1271,7 @@
         <w:spacing w:line="480" w:lineRule="auto"/>
         <w:rPr>
           <w:rFonts w:ascii="Arial" w:hAnsi="Arial" w:cs="Times New Roman"/>
-          <w:color w:val="000000"/>
+          <w:color w:val="95B3D7" w:themeColor="accent1" w:themeTint="99"/>
           <w:sz w:val="22"/>
           <w:szCs w:val="22"/>
         </w:rPr>
@@ -1189,7 +1279,7 @@
       <w:r>
         <w:rPr>
           <w:rFonts w:ascii="Helvetica Neue" w:hAnsi="Helvetica Neue" w:cs="Times New Roman"/>
-          <w:color w:val="222222"/>
+          <w:color w:val="95B3D7" w:themeColor="accent1" w:themeTint="99"/>
           <w:sz w:val="20"/>
           <w:szCs w:val="20"/>
           <w:shd w:val="clear" w:color="auto" w:fill="FFFFFF"/>
@@ -1199,7 +1289,7 @@
       <w:r>
         <w:rPr>
           <w:rFonts w:ascii="Helvetica Neue" w:hAnsi="Helvetica Neue" w:cs="Times New Roman"/>
-          <w:color w:val="222222"/>
+          <w:color w:val="95B3D7" w:themeColor="accent1" w:themeTint="99"/>
           <w:sz w:val="20"/>
           <w:szCs w:val="20"/>
           <w:shd w:val="clear" w:color="auto" w:fill="FFFFFF"/>
@@ -1213,7 +1303,7 @@
         <w:spacing w:line="480" w:lineRule="auto"/>
         <w:rPr>
           <w:rFonts w:ascii="Arial" w:hAnsi="Arial" w:cs="Times New Roman"/>
-          <w:color w:val="000000"/>
+          <w:color w:val="95B3D7" w:themeColor="accent1" w:themeTint="99"/>
           <w:sz w:val="22"/>
           <w:szCs w:val="22"/>
         </w:rPr>
@@ -1221,7 +1311,7 @@
       <w:r>
         <w:rPr>
           <w:rFonts w:ascii="Helvetica Neue" w:hAnsi="Helvetica Neue" w:cs="Times New Roman"/>
-          <w:color w:val="222222"/>
+          <w:color w:val="95B3D7" w:themeColor="accent1" w:themeTint="99"/>
           <w:sz w:val="20"/>
           <w:szCs w:val="20"/>
           <w:shd w:val="clear" w:color="auto" w:fill="FFFFFF"/>
@@ -1244,8 +1334,8 @@
           <w:szCs w:val="32"/>
         </w:rPr>
       </w:pPr>
-      <w:bookmarkStart w:id="5" w:name="h.pn29jy1lzw03"/>
-      <w:bookmarkEnd w:id="5"/>
+      <w:bookmarkStart w:id="6" w:name="h.pn29jy1lzw03"/>
+      <w:bookmarkEnd w:id="6"/>
       <w:r>
         <w:rPr>
           <w:rFonts w:ascii="Helvetica Neue" w:eastAsia="Times New Roman" w:hAnsi="Helvetica Neue" w:cs="Times New Roman"/>
@@ -1259,15 +1349,13 @@
         <w:br/>
         <w:t>Section 5. Reflection</w:t>
       </w:r>
-      <w:bookmarkStart w:id="6" w:name="_GoBack"/>
-      <w:bookmarkEnd w:id="6"/>
     </w:p>
     <w:p>
       <w:pPr>
         <w:spacing w:line="480" w:lineRule="auto"/>
         <w:rPr>
           <w:rFonts w:ascii="Arial" w:hAnsi="Arial" w:cs="Times New Roman"/>
-          <w:color w:val="000000"/>
+          <w:color w:val="95B3D7" w:themeColor="accent1" w:themeTint="99"/>
           <w:sz w:val="22"/>
           <w:szCs w:val="22"/>
         </w:rPr>
@@ -1277,7 +1365,7 @@
           <w:rFonts w:ascii="Helvetica Neue" w:hAnsi="Helvetica Neue" w:cs="Times New Roman"/>
           <w:i/>
           <w:iCs/>
-          <w:color w:val="222222"/>
+          <w:color w:val="95B3D7" w:themeColor="accent1" w:themeTint="99"/>
           <w:sz w:val="20"/>
           <w:szCs w:val="20"/>
           <w:shd w:val="clear" w:color="auto" w:fill="FFFFFF"/>
@@ -1290,7 +1378,7 @@
         <w:spacing w:line="480" w:lineRule="auto"/>
         <w:rPr>
           <w:rFonts w:ascii="Arial" w:hAnsi="Arial" w:cs="Times New Roman"/>
-          <w:color w:val="000000"/>
+          <w:color w:val="95B3D7" w:themeColor="accent1" w:themeTint="99"/>
           <w:sz w:val="22"/>
           <w:szCs w:val="22"/>
         </w:rPr>
@@ -1298,7 +1386,7 @@
       <w:r>
         <w:rPr>
           <w:rFonts w:ascii="Helvetica Neue" w:hAnsi="Helvetica Neue" w:cs="Times New Roman"/>
-          <w:color w:val="222222"/>
+          <w:color w:val="95B3D7" w:themeColor="accent1" w:themeTint="99"/>
           <w:sz w:val="20"/>
           <w:szCs w:val="20"/>
           <w:shd w:val="clear" w:color="auto" w:fill="FFFFFF"/>
@@ -1308,7 +1396,7 @@
       <w:r>
         <w:rPr>
           <w:rFonts w:ascii="Helvetica Neue" w:hAnsi="Helvetica Neue" w:cs="Times New Roman"/>
-          <w:color w:val="222222"/>
+          <w:color w:val="95B3D7" w:themeColor="accent1" w:themeTint="99"/>
           <w:sz w:val="20"/>
           <w:szCs w:val="20"/>
           <w:shd w:val="clear" w:color="auto" w:fill="FFFFFF"/>
@@ -1322,7 +1410,7 @@
         <w:spacing w:line="480" w:lineRule="auto"/>
         <w:rPr>
           <w:rFonts w:ascii="Arial" w:hAnsi="Arial" w:cs="Times New Roman"/>
-          <w:color w:val="000000"/>
+          <w:color w:val="95B3D7" w:themeColor="accent1" w:themeTint="99"/>
           <w:sz w:val="22"/>
           <w:szCs w:val="22"/>
         </w:rPr>
@@ -1330,7 +1418,7 @@
       <w:r>
         <w:rPr>
           <w:rFonts w:ascii="Helvetica Neue" w:hAnsi="Helvetica Neue" w:cs="Times New Roman"/>
-          <w:color w:val="222222"/>
+          <w:color w:val="95B3D7" w:themeColor="accent1" w:themeTint="99"/>
           <w:sz w:val="20"/>
           <w:szCs w:val="20"/>
           <w:shd w:val="clear" w:color="auto" w:fill="FFFFFF"/>
@@ -2382,6 +2470,106 @@
       <w:szCs w:val="20"/>
     </w:rPr>
   </w:style>
+  <w:style w:type="paragraph" w:styleId="ListParagraph">
+    <w:name w:val="List Paragraph"/>
+    <w:basedOn w:val="Normal"/>
+    <w:uiPriority w:val="34"/>
+    <w:qFormat/>
+    <w:rsid w:val="005D046E"/>
+    <w:pPr>
+      <w:ind w:left="720"/>
+      <w:contextualSpacing/>
+    </w:pPr>
+  </w:style>
+  <w:style w:type="character" w:styleId="Hyperlink">
+    <w:name w:val="Hyperlink"/>
+    <w:basedOn w:val="DefaultParagraphFont"/>
+    <w:uiPriority w:val="99"/>
+    <w:unhideWhenUsed/>
+    <w:rsid w:val="00934223"/>
+    <w:rPr>
+      <w:color w:val="0000FF" w:themeColor="hyperlink"/>
+      <w:u w:val="single"/>
+    </w:rPr>
+  </w:style>
+  <w:style w:type="paragraph" w:customStyle="1" w:styleId="UdacityAnswers">
+    <w:name w:val="UdacityAnswers"/>
+    <w:basedOn w:val="Normal"/>
+    <w:autoRedefine/>
+    <w:qFormat/>
+    <w:rsid w:val="005D046E"/>
+    <w:pPr>
+      <w:ind w:left="720"/>
+    </w:pPr>
+  </w:style>
+  <w:style w:type="paragraph" w:customStyle="1" w:styleId="Code">
+    <w:name w:val="Code"/>
+    <w:basedOn w:val="UdacityAnswers"/>
+    <w:next w:val="UdacityAnswers"/>
+    <w:qFormat/>
+    <w:rsid w:val="00934223"/>
+    <w:pPr>
+      <w:ind w:left="1440"/>
+    </w:pPr>
+    <w:rPr>
+      <w:rFonts w:ascii="Courier" w:hAnsi="Courier"/>
+      <w:color w:val="0000FF"/>
+      <w:sz w:val="20"/>
+    </w:rPr>
+  </w:style>
+  <w:style w:type="paragraph" w:styleId="NormalWeb">
+    <w:name w:val="Normal (Web)"/>
+    <w:basedOn w:val="Normal"/>
+    <w:uiPriority w:val="99"/>
+    <w:semiHidden/>
+    <w:unhideWhenUsed/>
+    <w:rsid w:val="003B4833"/>
+    <w:pPr>
+      <w:spacing w:before="100" w:beforeAutospacing="1" w:after="100" w:afterAutospacing="1"/>
+    </w:pPr>
+    <w:rPr>
+      <w:rFonts w:ascii="Times" w:hAnsi="Times" w:cs="Times New Roman"/>
+      <w:sz w:val="20"/>
+      <w:szCs w:val="20"/>
+    </w:rPr>
+  </w:style>
+  <w:style w:type="character" w:styleId="Strong">
+    <w:name w:val="Strong"/>
+    <w:basedOn w:val="DefaultParagraphFont"/>
+    <w:uiPriority w:val="22"/>
+    <w:qFormat/>
+    <w:rsid w:val="003B4833"/>
+    <w:rPr>
+      <w:b/>
+      <w:bCs/>
+    </w:rPr>
+  </w:style>
+  <w:style w:type="paragraph" w:styleId="Quote">
+    <w:name w:val="Quote"/>
+    <w:basedOn w:val="Normal"/>
+    <w:next w:val="Normal"/>
+    <w:link w:val="QuoteChar"/>
+    <w:uiPriority w:val="29"/>
+    <w:qFormat/>
+    <w:rsid w:val="003B4833"/>
+    <w:rPr>
+      <w:i/>
+      <w:iCs/>
+      <w:color w:val="000000" w:themeColor="text1"/>
+    </w:rPr>
+  </w:style>
+  <w:style w:type="character" w:customStyle="1" w:styleId="QuoteChar">
+    <w:name w:val="Quote Char"/>
+    <w:basedOn w:val="DefaultParagraphFont"/>
+    <w:link w:val="Quote"/>
+    <w:uiPriority w:val="29"/>
+    <w:rsid w:val="003B4833"/>
+    <w:rPr>
+      <w:i/>
+      <w:iCs/>
+      <w:color w:val="000000" w:themeColor="text1"/>
+    </w:rPr>
+  </w:style>
 </w:styles>
 </file>
 
@@ -2683,6 +2871,106 @@
       <w:rFonts w:ascii="Times" w:hAnsi="Times"/>
       <w:sz w:val="20"/>
       <w:szCs w:val="20"/>
+    </w:rPr>
+  </w:style>
+  <w:style w:type="paragraph" w:styleId="ListParagraph">
+    <w:name w:val="List Paragraph"/>
+    <w:basedOn w:val="Normal"/>
+    <w:uiPriority w:val="34"/>
+    <w:qFormat/>
+    <w:rsid w:val="005D046E"/>
+    <w:pPr>
+      <w:ind w:left="720"/>
+      <w:contextualSpacing/>
+    </w:pPr>
+  </w:style>
+  <w:style w:type="character" w:styleId="Hyperlink">
+    <w:name w:val="Hyperlink"/>
+    <w:basedOn w:val="DefaultParagraphFont"/>
+    <w:uiPriority w:val="99"/>
+    <w:unhideWhenUsed/>
+    <w:rsid w:val="00934223"/>
+    <w:rPr>
+      <w:color w:val="0000FF" w:themeColor="hyperlink"/>
+      <w:u w:val="single"/>
+    </w:rPr>
+  </w:style>
+  <w:style w:type="paragraph" w:customStyle="1" w:styleId="UdacityAnswers">
+    <w:name w:val="UdacityAnswers"/>
+    <w:basedOn w:val="Normal"/>
+    <w:autoRedefine/>
+    <w:qFormat/>
+    <w:rsid w:val="005D046E"/>
+    <w:pPr>
+      <w:ind w:left="720"/>
+    </w:pPr>
+  </w:style>
+  <w:style w:type="paragraph" w:customStyle="1" w:styleId="Code">
+    <w:name w:val="Code"/>
+    <w:basedOn w:val="UdacityAnswers"/>
+    <w:next w:val="UdacityAnswers"/>
+    <w:qFormat/>
+    <w:rsid w:val="00934223"/>
+    <w:pPr>
+      <w:ind w:left="1440"/>
+    </w:pPr>
+    <w:rPr>
+      <w:rFonts w:ascii="Courier" w:hAnsi="Courier"/>
+      <w:color w:val="0000FF"/>
+      <w:sz w:val="20"/>
+    </w:rPr>
+  </w:style>
+  <w:style w:type="paragraph" w:styleId="NormalWeb">
+    <w:name w:val="Normal (Web)"/>
+    <w:basedOn w:val="Normal"/>
+    <w:uiPriority w:val="99"/>
+    <w:semiHidden/>
+    <w:unhideWhenUsed/>
+    <w:rsid w:val="003B4833"/>
+    <w:pPr>
+      <w:spacing w:before="100" w:beforeAutospacing="1" w:after="100" w:afterAutospacing="1"/>
+    </w:pPr>
+    <w:rPr>
+      <w:rFonts w:ascii="Times" w:hAnsi="Times" w:cs="Times New Roman"/>
+      <w:sz w:val="20"/>
+      <w:szCs w:val="20"/>
+    </w:rPr>
+  </w:style>
+  <w:style w:type="character" w:styleId="Strong">
+    <w:name w:val="Strong"/>
+    <w:basedOn w:val="DefaultParagraphFont"/>
+    <w:uiPriority w:val="22"/>
+    <w:qFormat/>
+    <w:rsid w:val="003B4833"/>
+    <w:rPr>
+      <w:b/>
+      <w:bCs/>
+    </w:rPr>
+  </w:style>
+  <w:style w:type="paragraph" w:styleId="Quote">
+    <w:name w:val="Quote"/>
+    <w:basedOn w:val="Normal"/>
+    <w:next w:val="Normal"/>
+    <w:link w:val="QuoteChar"/>
+    <w:uiPriority w:val="29"/>
+    <w:qFormat/>
+    <w:rsid w:val="003B4833"/>
+    <w:rPr>
+      <w:i/>
+      <w:iCs/>
+      <w:color w:val="000000" w:themeColor="text1"/>
+    </w:rPr>
+  </w:style>
+  <w:style w:type="character" w:customStyle="1" w:styleId="QuoteChar">
+    <w:name w:val="Quote Char"/>
+    <w:basedOn w:val="DefaultParagraphFont"/>
+    <w:link w:val="Quote"/>
+    <w:uiPriority w:val="29"/>
+    <w:rsid w:val="003B4833"/>
+    <w:rPr>
+      <w:i/>
+      <w:iCs/>
+      <w:color w:val="000000" w:themeColor="text1"/>
     </w:rPr>
   </w:style>
 </w:styles>

</xml_diff>

<commit_message>
progress on final project
</commit_message>
<xml_diff>
--- a/IntroDataScience/Project/Analyzing the NYC Subway Dataset.docx
+++ b/IntroDataScience/Project/Analyzing the NYC Subway Dataset.docx
@@ -184,12 +184,136 @@
     <w:p>
       <w:pPr>
         <w:pStyle w:val="UdacityAnswers"/>
-      </w:pPr>
-      <w:r>
+        <w:rPr>
+          <w:b/>
+        </w:rPr>
+      </w:pPr>
+      <w:r>
+        <w:rPr>
+          <w:b/>
+        </w:rPr>
+        <w:t>Welch’s t</w:t>
+      </w:r>
+      <w:r>
+        <w:rPr>
+          <w:b/>
+        </w:rPr>
+        <w:t>-test</w:t>
+      </w:r>
+    </w:p>
+    <w:p>
+      <w:pPr>
+        <w:pStyle w:val="UdacityAnswers"/>
+      </w:pPr>
+      <w:r>
+        <w:t xml:space="preserve">I used a </w:t>
+      </w:r>
+      <w:r>
+        <w:t>two</w:t>
+      </w:r>
+      <w:r>
+        <w:t xml:space="preserve">-tail </w:t>
+      </w:r>
+      <w:r>
+        <w:t>t-test. (See the SubwayDatat-test.py code.)</w:t>
+      </w:r>
+    </w:p>
+    <w:p>
+      <w:pPr>
+        <w:pStyle w:val="UdacityAnswers"/>
+      </w:pPr>
+      <w:r>
+        <w:t>The null hypothesis is there is no significant difference between the hourly entries with rain and hourly entries without rain. That is, the two sample means of hourly entries from the two “with rain” and “without rain” samples are equal.</w:t>
+      </w:r>
+    </w:p>
+    <w:p/>
+    <w:p>
+      <w:pPr>
+        <w:pStyle w:val="UdacityAnswers"/>
+      </w:pPr>
+      <w:r>
+        <w:t xml:space="preserve">Since I had already performed the </w:t>
+      </w:r>
+      <w:r>
+        <w:rPr>
+          <w:b/>
+        </w:rPr>
+        <w:t>Mann-Whitney U test</w:t>
+      </w:r>
+      <w:r>
+        <w:t xml:space="preserve"> as part of Problem Set 3, I will also interpret the results.</w:t>
+      </w:r>
+    </w:p>
+    <w:p>
+      <w:pPr>
+        <w:pStyle w:val="UdacityAnswers"/>
+      </w:pPr>
+      <w:r>
+        <w:t xml:space="preserve">The null hypothesis is that the </w:t>
+      </w:r>
+      <w:r>
+        <w:t xml:space="preserve">two samples </w:t>
+      </w:r>
+      <w:r>
+        <w:t>(hourly entries “with rain” and “without rain”) come</w:t>
+      </w:r>
+      <w:r>
+        <w:t xml:space="preserve"> from the same population</w:t>
+      </w:r>
+      <w:r>
+        <w:t xml:space="preserve"> or in other words, there is no difference in the distributions of the two groups</w:t>
+      </w:r>
+      <w:r>
+        <w:t>.</w:t>
+      </w:r>
+    </w:p>
+    <w:p>
+      <w:pPr>
+        <w:pStyle w:val="UdacityAnswers"/>
+      </w:pPr>
+    </w:p>
+    <w:p>
+      <w:pPr>
+        <w:spacing w:line="480" w:lineRule="auto"/>
+        <w:rPr>
+          <w:rFonts w:ascii="Helvetica Neue" w:hAnsi="Helvetica Neue" w:cs="Times New Roman"/>
+          <w:color w:val="95B3D7" w:themeColor="accent1" w:themeTint="99"/>
+          <w:sz w:val="20"/>
+          <w:szCs w:val="20"/>
+        </w:rPr>
+      </w:pPr>
+      <w:r>
+        <w:rPr>
+          <w:rFonts w:ascii="Helvetica Neue" w:hAnsi="Helvetica Neue" w:cs="Times New Roman"/>
+          <w:color w:val="95B3D7" w:themeColor="accent1" w:themeTint="99"/>
+          <w:sz w:val="20"/>
+          <w:szCs w:val="20"/>
+        </w:rPr>
+        <w:t>1.2 Why is this statistical test applicable to the dataset? In particular, consider the assumptions that the test is making about the distribution of ridership in the two samples.</w:t>
+      </w:r>
+    </w:p>
+    <w:p>
+      <w:pPr>
+        <w:pStyle w:val="UdacityAnswers"/>
+      </w:pPr>
+      <w:r>
+        <w:lastRenderedPageBreak/>
         <w:t xml:space="preserve">The first question in Problem Set 3 asks me to plot two histogram charts </w:t>
       </w:r>
       <w:r>
-        <w:t xml:space="preserve">and, from eyeballing the chart, decide whether the data is normally distributed and whether I can use the Welch’s t-test on the data. My initial instinct was the data isn’t normally distributed, but rather skewed to the left. Later, the problem set has me calculate the Mann-Whitney U test, a non-parametric test, so I felt even more certain the data wasn’t normally distributed. </w:t>
+        <w:t>and, from eyeballing the chart, decide whether the data is normally distributed and whether I can use the Welch’s t-test on the data. My initial instinct was the data isn’t normally distributed, but rathe</w:t>
+      </w:r>
+      <w:r>
+        <w:t xml:space="preserve">r skewed to the left. Later, Problem Set 3 asks </w:t>
+      </w:r>
+      <w:r>
+        <w:t xml:space="preserve">me </w:t>
+      </w:r>
+      <w:r>
+        <w:t xml:space="preserve">to </w:t>
+      </w:r>
+      <w:r>
+        <w:t xml:space="preserve">calculate the Mann-Whitney U test, a non-parametric test, so I felt even more certain the data wasn’t normally distributed. </w:t>
       </w:r>
     </w:p>
     <w:p>
@@ -217,6 +341,34 @@
       <w:pPr>
         <w:pStyle w:val="UdacityAnswers"/>
       </w:pPr>
+    </w:p>
+    <w:p>
+      <w:pPr>
+        <w:pStyle w:val="UdacityAnswers"/>
+        <w:rPr>
+          <w:b/>
+        </w:rPr>
+      </w:pPr>
+      <w:r>
+        <w:rPr>
+          <w:b/>
+        </w:rPr>
+        <w:t>Shapiro-</w:t>
+      </w:r>
+      <w:proofErr w:type="spellStart"/>
+      <w:r>
+        <w:rPr>
+          <w:b/>
+        </w:rPr>
+        <w:t>Wilk</w:t>
+      </w:r>
+      <w:proofErr w:type="spellEnd"/>
+      <w:r>
+        <w:rPr>
+          <w:b/>
+        </w:rPr>
+        <w:t xml:space="preserve"> test</w:t>
+      </w:r>
     </w:p>
     <w:p>
       <w:pPr>
@@ -288,14 +440,7 @@
           <w:rPr>
             <w:rStyle w:val="Hyperlink"/>
           </w:rPr>
-          <w:t>http://mvpprograms.com/help/mvpspc/distributions/NormalityTestingGu</w:t>
-        </w:r>
-        <w:r>
-          <w:rPr>
-            <w:rStyle w:val="Hyperlink"/>
-          </w:rPr>
-          <w:lastRenderedPageBreak/>
-          <w:t>idelines</w:t>
+          <w:t>http://mvpprograms.com/help/mvpspc/distributions/NormalityTestingGuidelines</w:t>
         </w:r>
       </w:hyperlink>
       <w:r>
@@ -310,10 +455,7 @@
         </w:r>
       </w:hyperlink>
       <w:r>
-        <w:t xml:space="preserve"> were good sources). Some </w:t>
-      </w:r>
-      <w:r>
-        <w:t>sources said the Shapiro-</w:t>
+        <w:t xml:space="preserve"> were good sources). Some sources said the Shapiro-</w:t>
       </w:r>
       <w:proofErr w:type="spellStart"/>
       <w:r>
@@ -329,19 +471,7 @@
       </w:r>
       <w:proofErr w:type="gramEnd"/>
       <w:r>
-        <w:t xml:space="preserve"> size. </w:t>
-      </w:r>
-      <w:r>
-        <w:t>Because the turnstile data is a very large sample</w:t>
-      </w:r>
-      <w:r>
-        <w:t xml:space="preserve"> (N &gt; 5000)</w:t>
-      </w:r>
-      <w:r>
-        <w:t xml:space="preserve">, it seems like </w:t>
-      </w:r>
-      <w:r>
-        <w:t>the t-test and ANOVA will be robust enough to handle this data set, so I should be OK running a t-test with the subway data:</w:t>
+        <w:t xml:space="preserve"> size. Because the turnstile data is a very large sample (N &gt; 5000), it seems like the t-test and ANOVA will be robust enough to handle this data set, so I should be OK running a t-test with the subway data:</w:t>
       </w:r>
     </w:p>
     <w:p>
@@ -388,134 +518,708 @@
       </w:r>
       <w:proofErr w:type="spellEnd"/>
       <w:r>
-        <w:t>, since the t tests and ANOVA are fairly robust to violations of this standard.</w:t>
-      </w:r>
-      <w:r>
-        <w:t>” (</w:t>
+        <w:t>, since the t tests and ANOVA are fairly robust to violations of this standard.”</w:t>
+      </w:r>
+      <w:r>
+        <w:t xml:space="preserve"> (</w:t>
       </w:r>
       <w:hyperlink r:id="rId8" w:history="1">
+        <w:proofErr w:type="spellStart"/>
         <w:r>
           <w:rPr>
             <w:rStyle w:val="Hyperlink"/>
           </w:rPr>
-          <w:t>http://www.graphpad.com/support/faqid/959/</w:t>
+          <w:t>GraphPad</w:t>
+        </w:r>
+        <w:proofErr w:type="spellEnd"/>
+      </w:hyperlink>
+      <w:r>
+        <w:t>)</w:t>
+      </w:r>
+    </w:p>
+    <w:p>
+      <w:pPr>
+        <w:pStyle w:val="UdacityAnswers"/>
+      </w:pPr>
+    </w:p>
+    <w:p>
+      <w:pPr>
+        <w:pStyle w:val="UdacityAnswers"/>
+      </w:pPr>
+      <w:r>
+        <w:t xml:space="preserve">While the data doesn’t look very </w:t>
+      </w:r>
+      <w:proofErr w:type="gramStart"/>
+      <w:r>
+        <w:t>Gaussian</w:t>
+      </w:r>
+      <w:proofErr w:type="gramEnd"/>
+      <w:r>
+        <w:t xml:space="preserve"> to me</w:t>
+      </w:r>
+      <w:r>
+        <w:t xml:space="preserve"> based on eyeballing the charts</w:t>
+      </w:r>
+      <w:r>
+        <w:t xml:space="preserve">, from the above quote, I concluded that using a t-test on the data would still be a robust test to determine whether we should retain or reject the null hypothesis because the data set is so large. </w:t>
+      </w:r>
+      <w:r>
+        <w:t>It is also possible that the histogram is only displaying the right half of the distribution, in which case, the curve does look convincingly normally distributed</w:t>
+      </w:r>
+      <w:r>
+        <w:t xml:space="preserve">. </w:t>
+      </w:r>
+    </w:p>
+    <w:p>
+      <w:pPr>
+        <w:pStyle w:val="UdacityAnswers"/>
+      </w:pPr>
+    </w:p>
+    <w:p>
+      <w:pPr>
+        <w:pStyle w:val="UdacityAnswers"/>
+      </w:pPr>
+      <w:r>
+        <w:t>And to be explicit, here are my assumptions:</w:t>
+      </w:r>
+      <w:r>
+        <w:t xml:space="preserve"> </w:t>
+      </w:r>
+    </w:p>
+    <w:p>
+      <w:pPr>
+        <w:pStyle w:val="UdacityAnswers"/>
+        <w:numPr>
+          <w:ilvl w:val="0"/>
+          <w:numId w:val="6"/>
+        </w:numPr>
+      </w:pPr>
+      <w:proofErr w:type="gramStart"/>
+      <w:r>
+        <w:t>running</w:t>
+      </w:r>
+      <w:proofErr w:type="gramEnd"/>
+      <w:r>
+        <w:t xml:space="preserve"> a </w:t>
+      </w:r>
+      <w:r>
+        <w:t>t-test</w:t>
+      </w:r>
+      <w:r>
+        <w:t xml:space="preserve"> </w:t>
+      </w:r>
+      <w:r>
+        <w:t>assumes</w:t>
+      </w:r>
+      <w:r>
+        <w:t xml:space="preserve"> that </w:t>
+      </w:r>
+      <w:r>
+        <w:t xml:space="preserve">the </w:t>
+      </w:r>
+      <w:r>
+        <w:t xml:space="preserve">full </w:t>
+      </w:r>
+      <w:r>
+        <w:t>population follows a normal distribution</w:t>
+      </w:r>
+      <w:r>
+        <w:t xml:space="preserve"> because and that samples taken from the full population will map approximately to a t-distribution</w:t>
+      </w:r>
+      <w:r>
+        <w:t xml:space="preserve">. </w:t>
+      </w:r>
+    </w:p>
+    <w:p>
+      <w:pPr>
+        <w:pStyle w:val="UdacityAnswers"/>
+        <w:numPr>
+          <w:ilvl w:val="0"/>
+          <w:numId w:val="6"/>
+        </w:numPr>
+      </w:pPr>
+      <w:r>
+        <w:t>I also used the Welch’</w:t>
+      </w:r>
+      <w:r>
+        <w:t xml:space="preserve">s t-test because </w:t>
+      </w:r>
+      <w:r>
+        <w:t>there is a big difference in the sample sizes of the two data sets (</w:t>
+      </w:r>
+      <w:r>
+        <w:t xml:space="preserve">“with rain” N = </w:t>
+      </w:r>
+      <w:r>
+        <w:t>9585</w:t>
+      </w:r>
+      <w:r>
+        <w:t>,</w:t>
+      </w:r>
+      <w:r>
+        <w:t xml:space="preserve"> </w:t>
+      </w:r>
+      <w:r>
+        <w:t xml:space="preserve">“without rain” N = </w:t>
+      </w:r>
+      <w:proofErr w:type="gramStart"/>
+      <w:r>
+        <w:t>3306</w:t>
+      </w:r>
+      <w:r>
+        <w:t xml:space="preserve"> )</w:t>
+      </w:r>
+      <w:proofErr w:type="gramEnd"/>
+      <w:r>
+        <w:t xml:space="preserve"> so the Welch’s t-test will take this into account better since it’s likely the two samples have unequal variance. </w:t>
+      </w:r>
+      <w:r>
+        <w:t>(Another reason is because the Welch’s t-test is the one we learned)</w:t>
+      </w:r>
+    </w:p>
+    <w:p>
+      <w:pPr>
+        <w:pStyle w:val="UdacityAnswers"/>
+        <w:numPr>
+          <w:ilvl w:val="0"/>
+          <w:numId w:val="6"/>
+        </w:numPr>
+      </w:pPr>
+      <w:r>
+        <w:t>I’m taking the p-value directly and not dividing by two because I’m running a two-tailed t-test.</w:t>
+      </w:r>
+      <w:r>
+        <w:t xml:space="preserve"> If I cared only about one direction, I would divide by two for one tail.</w:t>
+      </w:r>
+    </w:p>
+    <w:p>
+      <w:pPr>
+        <w:pStyle w:val="UdacityAnswers"/>
+      </w:pPr>
+    </w:p>
+    <w:p>
+      <w:pPr>
+        <w:pStyle w:val="UdacityAnswers"/>
+      </w:pPr>
+      <w:r>
+        <w:t>However, as mentioned earlier, since I already conducted the Mann-Whitney U test, I will interpret those results. Based on eyeballing the data, another argument could be made that the sample size of hourly entries “without rain” is much bigger than hourly entries “with rain” so a nonparametric test could provide more accurate interpretation of the data.</w:t>
+      </w:r>
+    </w:p>
+    <w:p>
+      <w:pPr>
+        <w:pStyle w:val="UdacityAnswers"/>
+      </w:pPr>
+    </w:p>
+    <w:p>
+      <w:pPr>
+        <w:spacing w:line="480" w:lineRule="auto"/>
+        <w:rPr>
+          <w:rFonts w:ascii="Helvetica Neue" w:hAnsi="Helvetica Neue" w:cs="Times New Roman"/>
+          <w:color w:val="95B3D7" w:themeColor="accent1" w:themeTint="99"/>
+          <w:sz w:val="20"/>
+          <w:szCs w:val="20"/>
+        </w:rPr>
+      </w:pPr>
+      <w:r>
+        <w:rPr>
+          <w:rFonts w:ascii="Helvetica Neue" w:hAnsi="Helvetica Neue" w:cs="Times New Roman"/>
+          <w:color w:val="95B3D7" w:themeColor="accent1" w:themeTint="99"/>
+          <w:sz w:val="20"/>
+          <w:szCs w:val="20"/>
+        </w:rPr>
+        <w:t>1.3 What results did you get from this statistical test? These should include the following numerical values: p-values, as well as the means for each of the two samples under test.</w:t>
+      </w:r>
+    </w:p>
+    <w:p>
+      <w:pPr>
+        <w:pStyle w:val="UdacityAnswers"/>
+        <w:rPr>
+          <w:b/>
+        </w:rPr>
+      </w:pPr>
+      <w:r>
+        <w:rPr>
+          <w:b/>
+        </w:rPr>
+        <w:t>T-test</w:t>
+      </w:r>
+    </w:p>
+    <w:p>
+      <w:pPr>
+        <w:pStyle w:val="Code"/>
+      </w:pPr>
+      <w:proofErr w:type="gramStart"/>
+      <w:r>
+        <w:t>t</w:t>
+      </w:r>
+      <w:proofErr w:type="gramEnd"/>
+      <w:r>
+        <w:t xml:space="preserve">-test statistic = </w:t>
+      </w:r>
+      <w:r>
+        <w:rPr>
+          <w:b/>
+        </w:rPr>
+        <w:t>5.0428827476194309</w:t>
+      </w:r>
+    </w:p>
+    <w:p>
+      <w:pPr>
+        <w:pStyle w:val="Code"/>
+        <w:rPr>
+          <w:b/>
+        </w:rPr>
+      </w:pPr>
+      <w:proofErr w:type="gramStart"/>
+      <w:r>
+        <w:t>p</w:t>
+      </w:r>
+      <w:proofErr w:type="gramEnd"/>
+      <w:r>
+        <w:t xml:space="preserve">-value = </w:t>
+      </w:r>
+      <w:r>
+        <w:rPr>
+          <w:b/>
+        </w:rPr>
+        <w:t>4.6414024316324798e-07</w:t>
+      </w:r>
+    </w:p>
+    <w:p>
+      <w:pPr>
+        <w:pStyle w:val="Code"/>
+        <w:rPr>
+          <w:b/>
+        </w:rPr>
+      </w:pPr>
+      <w:proofErr w:type="gramStart"/>
+      <w:r>
+        <w:t>mean</w:t>
+      </w:r>
+      <w:proofErr w:type="gramEnd"/>
+      <w:r>
+        <w:t xml:space="preserve"> of hourly entries with rain = </w:t>
+      </w:r>
+      <w:r>
+        <w:rPr>
+          <w:b/>
+        </w:rPr>
+        <w:t>2028.19603547</w:t>
+      </w:r>
+    </w:p>
+    <w:p>
+      <w:pPr>
+        <w:pStyle w:val="Code"/>
+        <w:rPr>
+          <w:b/>
+        </w:rPr>
+      </w:pPr>
+      <w:proofErr w:type="gramStart"/>
+      <w:r>
+        <w:t>mean</w:t>
+      </w:r>
+      <w:proofErr w:type="gramEnd"/>
+      <w:r>
+        <w:t xml:space="preserve"> of hourly entries without rain = </w:t>
+      </w:r>
+      <w:r>
+        <w:rPr>
+          <w:b/>
+        </w:rPr>
+        <w:t>1845.53943866</w:t>
+      </w:r>
+    </w:p>
+    <w:p>
+      <w:pPr>
+        <w:pStyle w:val="UdacityAnswers"/>
+        <w:rPr>
+          <w:b/>
+        </w:rPr>
+      </w:pPr>
+      <w:r>
+        <w:rPr>
+          <w:b/>
+        </w:rPr>
+        <w:t>Mann-Whitney U test</w:t>
+      </w:r>
+    </w:p>
+    <w:p>
+      <w:pPr>
+        <w:pStyle w:val="Code"/>
+        <w:rPr>
+          <w:b/>
+        </w:rPr>
+      </w:pPr>
+      <w:r>
+        <w:t>Mann-Whitney U test statistic =</w:t>
+      </w:r>
+      <w:r>
+        <w:t xml:space="preserve"> </w:t>
+      </w:r>
+      <w:r>
+        <w:rPr>
+          <w:b/>
+        </w:rPr>
+        <w:t xml:space="preserve">1924409167.0 </w:t>
+      </w:r>
+    </w:p>
+    <w:p>
+      <w:pPr>
+        <w:pStyle w:val="Code"/>
+      </w:pPr>
+      <w:proofErr w:type="gramStart"/>
+      <w:r>
+        <w:t>p</w:t>
+      </w:r>
+      <w:proofErr w:type="gramEnd"/>
+      <w:r>
+        <w:t xml:space="preserve">-value = </w:t>
+      </w:r>
+      <w:r>
+        <w:rPr>
+          <w:b/>
+        </w:rPr>
+        <w:t>0.024999912793489721</w:t>
+      </w:r>
+    </w:p>
+    <w:p>
+      <w:pPr>
+        <w:pStyle w:val="Code"/>
+        <w:rPr>
+          <w:b/>
+        </w:rPr>
+      </w:pPr>
+      <w:proofErr w:type="gramStart"/>
+      <w:r>
+        <w:t>mean</w:t>
+      </w:r>
+      <w:proofErr w:type="gramEnd"/>
+      <w:r>
+        <w:t xml:space="preserve"> of hourly entries with rain = </w:t>
+      </w:r>
+      <w:r>
+        <w:rPr>
+          <w:b/>
+        </w:rPr>
+        <w:t>1105.4463767458733</w:t>
+      </w:r>
+    </w:p>
+    <w:p>
+      <w:pPr>
+        <w:pStyle w:val="Code"/>
+      </w:pPr>
+      <w:proofErr w:type="gramStart"/>
+      <w:r>
+        <w:t>mean</w:t>
+      </w:r>
+      <w:proofErr w:type="gramEnd"/>
+      <w:r>
+        <w:t xml:space="preserve"> of hourly entries without rain = </w:t>
+      </w:r>
+      <w:r>
+        <w:rPr>
+          <w:b/>
+        </w:rPr>
+        <w:t>1090.278780151855</w:t>
+      </w:r>
+    </w:p>
+    <w:p>
+      <w:pPr>
+        <w:pStyle w:val="UdacityAnswers"/>
+      </w:pPr>
+    </w:p>
+    <w:p>
+      <w:pPr>
+        <w:spacing w:line="480" w:lineRule="auto"/>
+        <w:rPr>
+          <w:rFonts w:ascii="Helvetica Neue" w:hAnsi="Helvetica Neue" w:cs="Times New Roman"/>
+          <w:color w:val="95B3D7" w:themeColor="accent1" w:themeTint="99"/>
+          <w:sz w:val="20"/>
+          <w:szCs w:val="20"/>
+        </w:rPr>
+      </w:pPr>
+      <w:r>
+        <w:rPr>
+          <w:rFonts w:ascii="Helvetica Neue" w:hAnsi="Helvetica Neue" w:cs="Times New Roman"/>
+          <w:color w:val="95B3D7" w:themeColor="accent1" w:themeTint="99"/>
+          <w:sz w:val="20"/>
+          <w:szCs w:val="20"/>
+        </w:rPr>
+        <w:t>1.4 What is the significance and interpretation of these results?</w:t>
+      </w:r>
+    </w:p>
+    <w:p>
+      <w:pPr>
+        <w:pStyle w:val="UdacityAnswers"/>
+      </w:pPr>
+      <w:r>
+        <w:t>The p-value of the</w:t>
+      </w:r>
+      <w:r>
+        <w:t xml:space="preserve"> </w:t>
+      </w:r>
+      <w:r>
+        <w:t>two-tailed</w:t>
+      </w:r>
+      <w:r>
+        <w:t xml:space="preserve"> </w:t>
+      </w:r>
+      <w:r>
+        <w:t xml:space="preserve">Welch’s t-test is less than 0.05 (alpha), which suggests that there is a statistically significant difference between the means of hourly entries “with rain” and “without rain” and therefore we can reject the null hypothesis. In plainer English, it means that it’s likely that there is a difference between the hourly entries when it is raining versus when it is not. So people are </w:t>
+      </w:r>
+      <w:r>
+        <w:t xml:space="preserve">probably </w:t>
+      </w:r>
+      <w:r>
+        <w:t>riding the subway more when</w:t>
+      </w:r>
+      <w:r>
+        <w:t xml:space="preserve"> it is not raining.</w:t>
+      </w:r>
+      <w:r>
+        <w:t xml:space="preserve"> (Note, this conclusion doesn’t take into account the fact that there are probably more non-raining days in the year which is a weakness in this conclusion).</w:t>
+      </w:r>
+      <w:r>
+        <w:t xml:space="preserve"> </w:t>
+      </w:r>
+    </w:p>
+    <w:p>
+      <w:pPr>
+        <w:pStyle w:val="UdacityAnswers"/>
+      </w:pPr>
+    </w:p>
+    <w:p>
+      <w:pPr>
+        <w:pStyle w:val="UdacityAnswers"/>
+      </w:pPr>
+      <w:r>
+        <w:t xml:space="preserve">The Mann-Whitney U test is much harder to interpret. The U statistic is a very large number and makes little sense out of context (see the Piazza discussion </w:t>
+      </w:r>
+      <w:hyperlink r:id="rId9" w:history="1">
+        <w:r>
+          <w:rPr>
+            <w:rStyle w:val="Hyperlink"/>
+          </w:rPr>
+          <w:t>@92</w:t>
         </w:r>
       </w:hyperlink>
       <w:r>
         <w:t>)</w:t>
       </w:r>
-    </w:p>
-    <w:p>
-      <w:pPr>
-        <w:pStyle w:val="UdacityAnswers"/>
-      </w:pPr>
-    </w:p>
-    <w:p>
-      <w:pPr>
-        <w:pStyle w:val="UdacityAnswers"/>
-      </w:pPr>
-      <w:r>
-        <w:t xml:space="preserve">In this case, I decided to run a t-test on the subway data to compare the two samples entries hourly with rain and without rain as well as interpret the Mann-Whitney U test I had already performed as part of Problem Set 3. </w:t>
-      </w:r>
-    </w:p>
-    <w:p/>
-    <w:p>
-      <w:pPr>
-        <w:pStyle w:val="UdacityAnswers"/>
-        <w:rPr>
-          <w:b/>
-        </w:rPr>
-      </w:pPr>
-      <w:r>
-        <w:rPr>
-          <w:b/>
-        </w:rPr>
-        <w:t>T-test</w:t>
-      </w:r>
-    </w:p>
-    <w:p>
-      <w:bookmarkStart w:id="2" w:name="_GoBack"/>
-      <w:bookmarkEnd w:id="2"/>
-    </w:p>
-    <w:p>
-      <w:pPr>
-        <w:pStyle w:val="UdacityAnswers"/>
-      </w:pPr>
-      <w:r>
-        <w:t xml:space="preserve">- </w:t>
+      <w:r>
+        <w:t xml:space="preserve">. The p-value </w:t>
       </w:r>
       <w:proofErr w:type="gramStart"/>
       <w:r>
-        <w:t>null</w:t>
+        <w:t>suggest</w:t>
       </w:r>
       <w:proofErr w:type="gramEnd"/>
       <w:r>
-        <w:t xml:space="preserve"> hypothesis = two samples came from the same population</w:t>
-      </w:r>
-    </w:p>
-    <w:p>
-      <w:pPr>
-        <w:pStyle w:val="UdacityAnswers"/>
-      </w:pPr>
-    </w:p>
-    <w:p>
-      <w:pPr>
-        <w:spacing w:line="480" w:lineRule="auto"/>
-        <w:rPr>
-          <w:rFonts w:ascii="Helvetica Neue" w:hAnsi="Helvetica Neue" w:cs="Times New Roman"/>
-          <w:color w:val="95B3D7" w:themeColor="accent1" w:themeTint="99"/>
-          <w:sz w:val="20"/>
-          <w:szCs w:val="20"/>
-        </w:rPr>
-      </w:pPr>
-      <w:r>
-        <w:rPr>
-          <w:rFonts w:ascii="Helvetica Neue" w:hAnsi="Helvetica Neue" w:cs="Times New Roman"/>
-          <w:color w:val="95B3D7" w:themeColor="accent1" w:themeTint="99"/>
-          <w:sz w:val="20"/>
-          <w:szCs w:val="20"/>
-        </w:rPr>
-        <w:t>1.2 Why is this statistical test applicable to the dataset? In particular, consider the assumptions that the test is making about the distribution of ridership in the two samples.</w:t>
-      </w:r>
-    </w:p>
-    <w:p>
-      <w:pPr>
-        <w:spacing w:line="480" w:lineRule="auto"/>
-        <w:rPr>
-          <w:rFonts w:ascii="Helvetica Neue" w:hAnsi="Helvetica Neue" w:cs="Times New Roman"/>
-          <w:color w:val="95B3D7" w:themeColor="accent1" w:themeTint="99"/>
-          <w:sz w:val="20"/>
-          <w:szCs w:val="20"/>
-        </w:rPr>
-      </w:pPr>
-      <w:r>
-        <w:rPr>
-          <w:rFonts w:ascii="Helvetica Neue" w:hAnsi="Helvetica Neue" w:cs="Times New Roman"/>
-          <w:color w:val="95B3D7" w:themeColor="accent1" w:themeTint="99"/>
-          <w:sz w:val="20"/>
-          <w:szCs w:val="20"/>
-        </w:rPr>
-        <w:t>1.3 What results did you get from this statistical test? These should include the following numerical values: p-values, as well as the means for each of the two samples under test.</w:t>
-      </w:r>
-    </w:p>
-    <w:p>
-      <w:pPr>
-        <w:spacing w:line="480" w:lineRule="auto"/>
-        <w:rPr>
-          <w:rFonts w:ascii="Helvetica Neue" w:hAnsi="Helvetica Neue" w:cs="Times New Roman"/>
-          <w:color w:val="95B3D7" w:themeColor="accent1" w:themeTint="99"/>
-          <w:sz w:val="20"/>
-          <w:szCs w:val="20"/>
-        </w:rPr>
-      </w:pPr>
-      <w:r>
-        <w:rPr>
-          <w:rFonts w:ascii="Helvetica Neue" w:hAnsi="Helvetica Neue" w:cs="Times New Roman"/>
-          <w:color w:val="95B3D7" w:themeColor="accent1" w:themeTint="99"/>
-          <w:sz w:val="20"/>
-          <w:szCs w:val="20"/>
-        </w:rPr>
-        <w:t>1.4 What is the significance and interpretation of these results?</w:t>
+        <w:t xml:space="preserve"> we can reject the null hypothesis, and therefore conclude that </w:t>
+      </w:r>
+      <w:r>
+        <w:t xml:space="preserve">there is a statistically significant difference between the distribution of hourly entries “with rain” and “without rain”. </w:t>
+      </w:r>
+      <w:r>
+        <w:t xml:space="preserve">The descriptive stats on </w:t>
+      </w:r>
+      <w:r>
+        <w:t xml:space="preserve">hourly entries in </w:t>
+      </w:r>
+      <w:r>
+        <w:t xml:space="preserve">the subway data show: </w:t>
+      </w:r>
+    </w:p>
+    <w:p>
+      <w:pPr>
+        <w:pStyle w:val="UdacityAnswers"/>
+      </w:pPr>
+    </w:p>
+    <w:p>
+      <w:pPr>
+        <w:pStyle w:val="UdacityAnswers"/>
+        <w:rPr>
+          <w:u w:val="single"/>
+        </w:rPr>
+      </w:pPr>
+      <w:proofErr w:type="spellStart"/>
+      <w:r>
+        <w:rPr>
+          <w:u w:val="single"/>
+        </w:rPr>
+        <w:t>ENTRIESn_hourly</w:t>
+      </w:r>
+      <w:proofErr w:type="spellEnd"/>
+    </w:p>
+    <w:p>
+      <w:pPr>
+        <w:pStyle w:val="UdacityAnswers"/>
+      </w:pPr>
+      <w:proofErr w:type="gramStart"/>
+      <w:r>
+        <w:t>count</w:t>
+      </w:r>
+      <w:proofErr w:type="gramEnd"/>
+      <w:r>
+        <w:t xml:space="preserve">    42649.000000</w:t>
+      </w:r>
+    </w:p>
+    <w:p>
+      <w:pPr>
+        <w:pStyle w:val="UdacityAnswers"/>
+      </w:pPr>
+      <w:proofErr w:type="gramStart"/>
+      <w:r>
+        <w:t>mean</w:t>
+      </w:r>
+      <w:proofErr w:type="gramEnd"/>
+      <w:r>
+        <w:t xml:space="preserve">      1886.589955</w:t>
+      </w:r>
+    </w:p>
+    <w:p>
+      <w:pPr>
+        <w:pStyle w:val="UdacityAnswers"/>
+      </w:pPr>
+      <w:proofErr w:type="spellStart"/>
+      <w:proofErr w:type="gramStart"/>
+      <w:r>
+        <w:t>std</w:t>
+      </w:r>
+      <w:proofErr w:type="spellEnd"/>
+      <w:proofErr w:type="gramEnd"/>
+      <w:r>
+        <w:t xml:space="preserve">       2952.385585</w:t>
+      </w:r>
+    </w:p>
+    <w:p>
+      <w:pPr>
+        <w:pStyle w:val="UdacityAnswers"/>
+      </w:pPr>
+      <w:proofErr w:type="gramStart"/>
+      <w:r>
+        <w:t>min</w:t>
+      </w:r>
+      <w:proofErr w:type="gramEnd"/>
+      <w:r>
+        <w:t xml:space="preserve">          0.000000</w:t>
+      </w:r>
+    </w:p>
+    <w:p>
+      <w:pPr>
+        <w:pStyle w:val="UdacityAnswers"/>
+      </w:pPr>
+      <w:r>
+        <w:t>25</w:t>
+      </w:r>
+      <w:proofErr w:type="gramStart"/>
+      <w:r>
+        <w:t>%        274.000000</w:t>
+      </w:r>
+      <w:proofErr w:type="gramEnd"/>
+    </w:p>
+    <w:p>
+      <w:pPr>
+        <w:pStyle w:val="UdacityAnswers"/>
+      </w:pPr>
+      <w:r>
+        <w:t>50</w:t>
+      </w:r>
+      <w:proofErr w:type="gramStart"/>
+      <w:r>
+        <w:t>%        905.000000</w:t>
+      </w:r>
+      <w:proofErr w:type="gramEnd"/>
+    </w:p>
+    <w:p>
+      <w:pPr>
+        <w:pStyle w:val="UdacityAnswers"/>
+      </w:pPr>
+      <w:r>
+        <w:t>75</w:t>
+      </w:r>
+      <w:proofErr w:type="gramStart"/>
+      <w:r>
+        <w:t>%       2255.000000</w:t>
+      </w:r>
+      <w:proofErr w:type="gramEnd"/>
+    </w:p>
+    <w:p>
+      <w:pPr>
+        <w:pStyle w:val="UdacityAnswers"/>
+      </w:pPr>
+      <w:proofErr w:type="gramStart"/>
+      <w:r>
+        <w:t>max</w:t>
+      </w:r>
+      <w:proofErr w:type="gramEnd"/>
+      <w:r>
+        <w:t xml:space="preserve">      32814.000000</w:t>
+      </w:r>
+    </w:p>
+    <w:p>
+      <w:pPr>
+        <w:pStyle w:val="UdacityAnswers"/>
+      </w:pPr>
+    </w:p>
+    <w:p>
+      <w:pPr>
+        <w:pStyle w:val="UdacityAnswers"/>
+      </w:pPr>
+      <w:r>
+        <w:t xml:space="preserve">There number of no-rain observations is three and a half times greater than rain observations </w:t>
+      </w:r>
+      <w:r>
+        <w:t>so that also suggests that the data in the two distributions will be significantly different from each other.</w:t>
+      </w:r>
+    </w:p>
+    <w:p>
+      <w:pPr>
+        <w:pStyle w:val="UdacityAnswers"/>
+        <w:rPr>
+          <w:u w:val="single"/>
+        </w:rPr>
+      </w:pPr>
+      <w:r>
+        <w:rPr>
+          <w:u w:val="single"/>
+        </w:rPr>
+        <w:t>Value</w:t>
+      </w:r>
+      <w:r>
+        <w:rPr>
+          <w:u w:val="single"/>
+        </w:rPr>
+        <w:tab/>
+        <w:t>Frequency</w:t>
+      </w:r>
+    </w:p>
+    <w:p>
+      <w:pPr>
+        <w:pStyle w:val="UdacityAnswers"/>
+      </w:pPr>
+      <w:r>
+        <w:t xml:space="preserve">0    </w:t>
+      </w:r>
+      <w:r>
+        <w:tab/>
+      </w:r>
+      <w:r>
+        <w:t>33064</w:t>
+      </w:r>
+    </w:p>
+    <w:p>
+      <w:pPr>
+        <w:pStyle w:val="UdacityAnswers"/>
+      </w:pPr>
+      <w:r>
+        <w:t xml:space="preserve">1     </w:t>
+      </w:r>
+      <w:r>
+        <w:tab/>
+      </w:r>
+      <w:r>
+        <w:t>9585</w:t>
       </w:r>
     </w:p>
     <w:p>
@@ -533,8 +1237,8 @@
           <w:szCs w:val="32"/>
         </w:rPr>
       </w:pPr>
-      <w:bookmarkStart w:id="3" w:name="h.z24p4e3rt9ik"/>
-      <w:bookmarkEnd w:id="3"/>
+      <w:bookmarkStart w:id="2" w:name="h.z24p4e3rt9ik"/>
+      <w:bookmarkEnd w:id="2"/>
       <w:r>
         <w:rPr>
           <w:rFonts w:ascii="Helvetica Neue" w:eastAsia="Times New Roman" w:hAnsi="Helvetica Neue" w:cs="Times New Roman"/>
@@ -672,6 +1376,34 @@
     </w:p>
     <w:p>
       <w:pPr>
+        <w:pStyle w:val="UdacityAnswers"/>
+      </w:pPr>
+      <w:r>
+        <w:t xml:space="preserve">For exercise 3.5, I stuck with Gradient descent. For the Optional Regression exercise, I used the </w:t>
+      </w:r>
+      <w:r>
+        <w:t>ordinary least squares mode</w:t>
+      </w:r>
+      <w:r>
+        <w:t xml:space="preserve">l from </w:t>
+      </w:r>
+      <w:proofErr w:type="spellStart"/>
+      <w:r>
+        <w:t>Statsmodel</w:t>
+      </w:r>
+      <w:proofErr w:type="spellEnd"/>
+      <w:r>
+        <w:t xml:space="preserve">, and I also tried some polynomials by squaring </w:t>
+      </w:r>
+      <w:r>
+        <w:t>a few</w:t>
+      </w:r>
+      <w:r>
+        <w:t xml:space="preserve"> variables in the features set.</w:t>
+      </w:r>
+    </w:p>
+    <w:p>
+      <w:pPr>
         <w:spacing w:line="480" w:lineRule="auto"/>
         <w:rPr>
           <w:rFonts w:ascii="Helvetica Neue" w:hAnsi="Helvetica Neue" w:cs="Times New Roman"/>
@@ -692,6 +1424,172 @@
     </w:p>
     <w:p>
       <w:pPr>
+        <w:pStyle w:val="UdacityAnswers"/>
+      </w:pPr>
+      <w:r>
+        <w:t xml:space="preserve">During my first pass at building the model, I used the following features: </w:t>
+      </w:r>
+    </w:p>
+    <w:p>
+      <w:pPr>
+        <w:pStyle w:val="Code"/>
+      </w:pPr>
+      <w:proofErr w:type="gramStart"/>
+      <w:r>
+        <w:t xml:space="preserve">Hour, rain, </w:t>
+      </w:r>
+      <w:proofErr w:type="spellStart"/>
+      <w:r>
+        <w:t>meantempi</w:t>
+      </w:r>
+      <w:proofErr w:type="spellEnd"/>
+      <w:r>
+        <w:t xml:space="preserve">, </w:t>
+      </w:r>
+      <w:proofErr w:type="spellStart"/>
+      <w:r>
+        <w:t>precipi</w:t>
+      </w:r>
+      <w:proofErr w:type="spellEnd"/>
+      <w:r>
+        <w:t>.</w:t>
+      </w:r>
+      <w:proofErr w:type="gramEnd"/>
+      <w:r>
+        <w:t xml:space="preserve"> </w:t>
+      </w:r>
+    </w:p>
+    <w:p>
+      <w:pPr>
+        <w:pStyle w:val="UdacityAnswers"/>
+      </w:pPr>
+      <w:r>
+        <w:t>But the R^2 for that model was really terrible.</w:t>
+      </w:r>
+    </w:p>
+    <w:p>
+      <w:pPr>
+        <w:pStyle w:val="UdacityAnswers"/>
+      </w:pPr>
+      <w:r>
+        <w:t xml:space="preserve">In </w:t>
+      </w:r>
+      <w:r>
+        <w:t xml:space="preserve">an </w:t>
+      </w:r>
+      <w:r>
+        <w:t xml:space="preserve">attempt at improving </w:t>
+      </w:r>
+      <w:r>
+        <w:t xml:space="preserve">the model, I used the following features: </w:t>
+      </w:r>
+    </w:p>
+    <w:p>
+      <w:pPr>
+        <w:pStyle w:val="Code"/>
+      </w:pPr>
+      <w:proofErr w:type="gramStart"/>
+      <w:r>
+        <w:t xml:space="preserve">Hour, rain, </w:t>
+      </w:r>
+      <w:proofErr w:type="spellStart"/>
+      <w:r>
+        <w:t>meantempi</w:t>
+      </w:r>
+      <w:proofErr w:type="spellEnd"/>
+      <w:r>
+        <w:t xml:space="preserve">, </w:t>
+      </w:r>
+      <w:proofErr w:type="spellStart"/>
+      <w:r>
+        <w:t>meanwindspdi</w:t>
+      </w:r>
+      <w:proofErr w:type="spellEnd"/>
+      <w:r>
+        <w:t xml:space="preserve">, </w:t>
+      </w:r>
+      <w:proofErr w:type="spellStart"/>
+      <w:r>
+        <w:t>precipi</w:t>
+      </w:r>
+      <w:proofErr w:type="spellEnd"/>
+      <w:r>
+        <w:t>.</w:t>
+      </w:r>
+      <w:proofErr w:type="gramEnd"/>
+      <w:r>
+        <w:t xml:space="preserve"> </w:t>
+      </w:r>
+      <w:proofErr w:type="gramStart"/>
+      <w:r>
+        <w:t xml:space="preserve">Hour (squared), </w:t>
+      </w:r>
+      <w:proofErr w:type="spellStart"/>
+      <w:r>
+        <w:t>meantempi</w:t>
+      </w:r>
+      <w:proofErr w:type="spellEnd"/>
+      <w:r>
+        <w:t xml:space="preserve"> (squared), </w:t>
+      </w:r>
+      <w:proofErr w:type="spellStart"/>
+      <w:r>
+        <w:t>precipi</w:t>
+      </w:r>
+      <w:proofErr w:type="spellEnd"/>
+      <w:r>
+        <w:t xml:space="preserve"> (squared).</w:t>
+      </w:r>
+      <w:proofErr w:type="gramEnd"/>
+    </w:p>
+    <w:p>
+      <w:pPr>
+        <w:pStyle w:val="UdacityAnswers"/>
+        <w:ind w:left="0"/>
+      </w:pPr>
+      <w:r>
+        <w:tab/>
+        <w:t xml:space="preserve">I also used </w:t>
+      </w:r>
+      <w:r>
+        <w:rPr>
+          <w:b/>
+        </w:rPr>
+        <w:t>UNIT</w:t>
+      </w:r>
+      <w:r>
+        <w:t xml:space="preserve"> </w:t>
+      </w:r>
+      <w:proofErr w:type="spellStart"/>
+      <w:r>
+        <w:t>as</w:t>
+      </w:r>
+      <w:proofErr w:type="spellEnd"/>
+      <w:r>
+        <w:t xml:space="preserve"> the dummy variable</w:t>
+      </w:r>
+      <w:r>
+        <w:t xml:space="preserve"> in both linear models</w:t>
+      </w:r>
+      <w:r>
+        <w:t>.</w:t>
+      </w:r>
+      <w:r>
+        <w:t xml:space="preserve"> </w:t>
+      </w:r>
+    </w:p>
+    <w:p>
+      <w:pPr>
+        <w:pStyle w:val="UdacityAnswers"/>
+      </w:pPr>
+    </w:p>
+    <w:p>
+      <w:pPr>
+        <w:pStyle w:val="UdacityAnswers"/>
+      </w:pPr>
+    </w:p>
+    <w:p>
+      <w:pPr>
         <w:spacing w:line="480" w:lineRule="auto"/>
         <w:rPr>
           <w:rFonts w:ascii="Helvetica Neue" w:hAnsi="Helvetica Neue" w:cs="Times New Roman"/>
@@ -709,6 +1607,24 @@
         </w:rPr>
         <w:t>2.3 Why did you select these features in your model? We are looking for specific reasons that lead you to believe that</w:t>
       </w:r>
+      <w:r>
+        <w:rPr>
+          <w:rFonts w:ascii="Helvetica Neue" w:hAnsi="Helvetica Neue" w:cs="Times New Roman"/>
+          <w:color w:val="95B3D7" w:themeColor="accent1" w:themeTint="99"/>
+          <w:sz w:val="20"/>
+          <w:szCs w:val="20"/>
+        </w:rPr>
+        <w:t xml:space="preserve"> </w:t>
+      </w:r>
+      <w:r>
+        <w:rPr>
+          <w:rFonts w:ascii="Helvetica Neue" w:hAnsi="Helvetica Neue" w:cs="Times New Roman"/>
+          <w:color w:val="95B3D7" w:themeColor="accent1" w:themeTint="99"/>
+          <w:sz w:val="20"/>
+          <w:szCs w:val="20"/>
+        </w:rPr>
+        <w:t>the selected features will contribute to the predictive power of your model.</w:t>
+      </w:r>
     </w:p>
     <w:p>
       <w:pPr>
@@ -720,25 +1636,168 @@
           <w:szCs w:val="20"/>
         </w:rPr>
       </w:pPr>
+      <w:r>
+        <w:rPr>
+          <w:rFonts w:ascii="Helvetica Neue" w:hAnsi="Helvetica Neue" w:cs="Times New Roman"/>
+          <w:color w:val="95B3D7" w:themeColor="accent1" w:themeTint="99"/>
+          <w:sz w:val="20"/>
+          <w:szCs w:val="20"/>
+        </w:rPr>
+        <w:t>Your reasons might be based on intuition. For example, response for fog might be: “I decided to use fog because I thought that when it is very foggy outside people might decide to use the subway more often.”</w:t>
+      </w:r>
+    </w:p>
+    <w:p>
+      <w:pPr>
+        <w:spacing w:line="480" w:lineRule="auto"/>
+        <w:rPr>
+          <w:rFonts w:ascii="Helvetica Neue" w:hAnsi="Helvetica Neue" w:cs="Times New Roman"/>
+          <w:color w:val="95B3D7" w:themeColor="accent1" w:themeTint="99"/>
+          <w:sz w:val="20"/>
+          <w:szCs w:val="20"/>
+        </w:rPr>
+      </w:pPr>
+      <w:r>
+        <w:rPr>
+          <w:rFonts w:ascii="Helvetica Neue" w:hAnsi="Helvetica Neue" w:cs="Times New Roman"/>
+          <w:color w:val="95B3D7" w:themeColor="accent1" w:themeTint="99"/>
+          <w:sz w:val="20"/>
+          <w:szCs w:val="20"/>
+        </w:rPr>
+        <w:t>Your reasons might also be based on data exploration and experimentation, for example: “I used feature X because as soon as I included it in my model, it drastically improved my R2 value.”  </w:t>
+      </w:r>
+    </w:p>
+    <w:p>
+      <w:pPr>
+        <w:pStyle w:val="UdacityAnswers"/>
+      </w:pPr>
+      <w:r>
+        <w:t xml:space="preserve">I started with the four initial features in the first linear model (Hour, rain, </w:t>
+      </w:r>
+      <w:proofErr w:type="spellStart"/>
+      <w:r>
+        <w:t>meantempi</w:t>
+      </w:r>
+      <w:proofErr w:type="spellEnd"/>
+      <w:r>
+        <w:t xml:space="preserve">, </w:t>
+      </w:r>
+      <w:proofErr w:type="spellStart"/>
+      <w:r>
+        <w:t>precipi</w:t>
+      </w:r>
+      <w:proofErr w:type="spellEnd"/>
+      <w:r>
+        <w:t xml:space="preserve">) but without UNIT as a dummy variable.  The R^2 value, approximately 0.03, was very terrible with this model. Subsequently, I tried to improve the model by adding features based on my intuition. </w:t>
+      </w:r>
+    </w:p>
+    <w:p>
+      <w:pPr>
+        <w:pStyle w:val="UdacityAnswers"/>
+      </w:pPr>
+    </w:p>
+    <w:p>
+      <w:pPr>
+        <w:pStyle w:val="UdacityAnswers"/>
+      </w:pPr>
+      <w:r>
+        <w:t xml:space="preserve">I added </w:t>
+      </w:r>
+      <w:proofErr w:type="spellStart"/>
+      <w:r>
+        <w:t>meanwindspdi</w:t>
+      </w:r>
+      <w:proofErr w:type="spellEnd"/>
+      <w:r>
+        <w:t xml:space="preserve"> because I thought that people were more likely to ride the subway when it is really windy outside because it is colder or they don’t want to feel discomfort from a heavy wind blowing. Adding </w:t>
+      </w:r>
+      <w:proofErr w:type="spellStart"/>
+      <w:r>
+        <w:t>meanwindspdi</w:t>
+      </w:r>
+      <w:proofErr w:type="spellEnd"/>
+      <w:r>
+        <w:t xml:space="preserve"> improved the R^2 value a slight amount but not by much. </w:t>
+      </w:r>
+    </w:p>
+    <w:p>
+      <w:pPr>
+        <w:pStyle w:val="UdacityAnswers"/>
+      </w:pPr>
+    </w:p>
+    <w:p>
+      <w:pPr>
+        <w:pStyle w:val="UdacityAnswers"/>
+      </w:pPr>
+      <w:r>
+        <w:t>Then I tried other features such as adding fog and thunder but they didn’t improve my R^2 much. Furthermore, I didn’t want to superficially increase my goodness of fit just becaus</w:t>
+      </w:r>
+      <w:r>
+        <w:t xml:space="preserve">e I was adding more features since that takes me closer to the sample dataset but doesn’t tell me if my model is improving. </w:t>
+      </w:r>
+    </w:p>
+    <w:p>
+      <w:pPr>
+        <w:pStyle w:val="UdacityAnswers"/>
+      </w:pPr>
+    </w:p>
+    <w:p>
+      <w:pPr>
+        <w:pStyle w:val="UdacityAnswers"/>
+      </w:pPr>
+      <w:r>
+        <w:t>I also tried taking some features, squaring them, and then adding them to my model. I did this with Hour</w:t>
+      </w:r>
+      <w:r>
+        <w:t xml:space="preserve">, </w:t>
+      </w:r>
+      <w:proofErr w:type="spellStart"/>
+      <w:r>
+        <w:t>meantempi</w:t>
+      </w:r>
+      <w:proofErr w:type="spellEnd"/>
+      <w:r>
+        <w:t>,</w:t>
+      </w:r>
+      <w:r>
+        <w:t xml:space="preserve"> and</w:t>
+      </w:r>
+      <w:r>
+        <w:t xml:space="preserve"> </w:t>
+      </w:r>
+      <w:proofErr w:type="spellStart"/>
+      <w:r>
+        <w:t>precipi</w:t>
+      </w:r>
+      <w:proofErr w:type="spellEnd"/>
+      <w:r>
+        <w:t xml:space="preserve"> because I had gotten a good R^2 value from them in my first linear model. Adding these squared features increased my R^2 value by a bit but it was still under 10%. </w:t>
+      </w:r>
+    </w:p>
+    <w:p>
+      <w:pPr>
+        <w:pStyle w:val="UdacityAnswers"/>
+      </w:pPr>
+    </w:p>
+    <w:p>
+      <w:pPr>
+        <w:pStyle w:val="UdacityAnswers"/>
+      </w:pPr>
+      <w:r>
+        <w:t xml:space="preserve">Eventually I realized that when I add UNIT as a dummy variable, the R^2 </w:t>
+      </w:r>
       <w:proofErr w:type="gramStart"/>
       <w:r>
-        <w:rPr>
-          <w:rFonts w:ascii="Helvetica Neue" w:hAnsi="Helvetica Neue" w:cs="Times New Roman"/>
-          <w:color w:val="95B3D7" w:themeColor="accent1" w:themeTint="99"/>
-          <w:sz w:val="20"/>
-          <w:szCs w:val="20"/>
-        </w:rPr>
-        <w:t>the</w:t>
+        <w:t>value</w:t>
       </w:r>
       <w:proofErr w:type="gramEnd"/>
       <w:r>
-        <w:rPr>
-          <w:rFonts w:ascii="Helvetica Neue" w:hAnsi="Helvetica Neue" w:cs="Times New Roman"/>
-          <w:color w:val="95B3D7" w:themeColor="accent1" w:themeTint="99"/>
-          <w:sz w:val="20"/>
-          <w:szCs w:val="20"/>
-        </w:rPr>
-        <w:t xml:space="preserve"> selected features will contribute to the predictive power of your model.</w:t>
+        <w:t xml:space="preserve"> increases drastically – from 3% to 48%. Therefore, I added UNIT as a dummy variable to my model and ended up with the feature set described in </w:t>
+      </w:r>
+      <w:r>
+        <w:t>2.2</w:t>
+      </w:r>
+      <w:r>
+        <w:t>.</w:t>
       </w:r>
     </w:p>
     <w:p>
@@ -758,8 +1817,107 @@
           <w:sz w:val="20"/>
           <w:szCs w:val="20"/>
         </w:rPr>
-        <w:t>Your reasons might be based on intuition. For example, response for fog might be: “I decided to use fog because I thought that when it is very foggy outside people might decide to use the subway more often.”</w:t>
-      </w:r>
+        <w:t>2.4 What is your model’s R</w:t>
+      </w:r>
+      <w:r>
+        <w:rPr>
+          <w:rFonts w:ascii="Helvetica Neue" w:hAnsi="Helvetica Neue" w:cs="Times New Roman"/>
+          <w:color w:val="95B3D7" w:themeColor="accent1" w:themeTint="99"/>
+          <w:sz w:val="20"/>
+          <w:szCs w:val="20"/>
+        </w:rPr>
+        <w:t>^</w:t>
+      </w:r>
+      <w:r>
+        <w:rPr>
+          <w:rFonts w:ascii="Helvetica Neue" w:hAnsi="Helvetica Neue" w:cs="Times New Roman"/>
+          <w:color w:val="95B3D7" w:themeColor="accent1" w:themeTint="99"/>
+          <w:sz w:val="20"/>
+          <w:szCs w:val="20"/>
+        </w:rPr>
+        <w:t>2 (coefficients of determination) value?</w:t>
+      </w:r>
+    </w:p>
+    <w:p>
+      <w:pPr>
+        <w:pStyle w:val="UdacityAnswers"/>
+      </w:pPr>
+      <w:r>
+        <w:t xml:space="preserve">According to the </w:t>
+      </w:r>
+      <w:proofErr w:type="spellStart"/>
+      <w:r>
+        <w:t>Udacity</w:t>
+      </w:r>
+      <w:proofErr w:type="spellEnd"/>
+      <w:r>
+        <w:t xml:space="preserve"> online grader, the R^2 value</w:t>
+      </w:r>
+      <w:r>
+        <w:t xml:space="preserve"> for the first linear regression model (exercise 3.5)</w:t>
+      </w:r>
+      <w:r>
+        <w:t xml:space="preserve"> is:</w:t>
+      </w:r>
+    </w:p>
+    <w:p>
+      <w:pPr>
+        <w:pStyle w:val="Code"/>
+      </w:pPr>
+      <w:proofErr w:type="gramStart"/>
+      <w:r>
+        <w:t>0.461129068126</w:t>
+      </w:r>
+      <w:r>
+        <w:t xml:space="preserve"> </w:t>
+      </w:r>
+      <w:r>
+        <w:t>(or 46.1%).</w:t>
+      </w:r>
+      <w:proofErr w:type="gramEnd"/>
+    </w:p>
+    <w:p>
+      <w:pPr>
+        <w:pStyle w:val="UdacityAnswers"/>
+      </w:pPr>
+      <w:r>
+        <w:t xml:space="preserve">For the second linear model, optional exercise 3.8: </w:t>
+      </w:r>
+    </w:p>
+    <w:p>
+      <w:pPr>
+        <w:pStyle w:val="Code"/>
+      </w:pPr>
+      <w:proofErr w:type="gramStart"/>
+      <w:r>
+        <w:t>0.48561137181</w:t>
+      </w:r>
+      <w:r>
+        <w:t xml:space="preserve"> (or 48.6%)</w:t>
+      </w:r>
+      <w:r>
+        <w:t>.</w:t>
+      </w:r>
+      <w:proofErr w:type="gramEnd"/>
+    </w:p>
+    <w:p>
+      <w:pPr>
+        <w:pStyle w:val="UdacityAnswers"/>
+      </w:pPr>
+      <w:r>
+        <w:t xml:space="preserve">This </w:t>
+      </w:r>
+      <w:r>
+        <w:t xml:space="preserve">R^2 value </w:t>
+      </w:r>
+      <w:r>
+        <w:t>varies based on the dataset that is randomly selected to perform the testing.</w:t>
+      </w:r>
+    </w:p>
+    <w:p>
+      <w:pPr>
+        <w:pStyle w:val="UdacityAnswers"/>
+      </w:pPr>
     </w:p>
     <w:p>
       <w:pPr>
@@ -778,67 +1936,173 @@
           <w:sz w:val="20"/>
           <w:szCs w:val="20"/>
         </w:rPr>
-        <w:t>Your reasons might also be based on data exploration and experimentation, for example: “I used feature X because as soon as I included it in my model, it drastically improved my R2 value.”  </w:t>
-      </w:r>
-    </w:p>
-    <w:p>
-      <w:pPr>
-        <w:spacing w:line="480" w:lineRule="auto"/>
-        <w:rPr>
-          <w:rFonts w:ascii="Helvetica Neue" w:hAnsi="Helvetica Neue" w:cs="Times New Roman"/>
-          <w:color w:val="95B3D7" w:themeColor="accent1" w:themeTint="99"/>
-          <w:sz w:val="20"/>
-          <w:szCs w:val="20"/>
-        </w:rPr>
-      </w:pPr>
-      <w:r>
-        <w:rPr>
-          <w:rFonts w:ascii="Helvetica Neue" w:hAnsi="Helvetica Neue" w:cs="Times New Roman"/>
-          <w:color w:val="95B3D7" w:themeColor="accent1" w:themeTint="99"/>
-          <w:sz w:val="20"/>
-          <w:szCs w:val="20"/>
-        </w:rPr>
-        <w:t>2.4 What is your model’s R2 (coefficients of determination) value?</w:t>
-      </w:r>
-    </w:p>
-    <w:p>
-      <w:pPr>
-        <w:spacing w:line="480" w:lineRule="auto"/>
-        <w:rPr>
-          <w:rFonts w:ascii="Helvetica Neue" w:hAnsi="Helvetica Neue" w:cs="Times New Roman"/>
-          <w:color w:val="95B3D7" w:themeColor="accent1" w:themeTint="99"/>
-          <w:sz w:val="20"/>
-          <w:szCs w:val="20"/>
-        </w:rPr>
-      </w:pPr>
-      <w:r>
-        <w:rPr>
-          <w:rFonts w:ascii="Helvetica Neue" w:hAnsi="Helvetica Neue" w:cs="Times New Roman"/>
-          <w:color w:val="95B3D7" w:themeColor="accent1" w:themeTint="99"/>
-          <w:sz w:val="20"/>
-          <w:szCs w:val="20"/>
-        </w:rPr>
-        <w:t>2.5 What does this R2 value mean for the goodness of fit for your regression model? Do you think this linear model to predict ridership is appropriate for this dataset, given this </w:t>
+        <w:t>2.5 What does this R</w:t>
+      </w:r>
+      <w:r>
+        <w:rPr>
+          <w:rFonts w:ascii="Helvetica Neue" w:hAnsi="Helvetica Neue" w:cs="Times New Roman"/>
+          <w:color w:val="95B3D7" w:themeColor="accent1" w:themeTint="99"/>
+          <w:sz w:val="20"/>
+          <w:szCs w:val="20"/>
+        </w:rPr>
+        <w:t>^</w:t>
+      </w:r>
+      <w:r>
+        <w:rPr>
+          <w:rFonts w:ascii="Helvetica Neue" w:hAnsi="Helvetica Neue" w:cs="Times New Roman"/>
+          <w:color w:val="95B3D7" w:themeColor="accent1" w:themeTint="99"/>
+          <w:sz w:val="20"/>
+          <w:szCs w:val="20"/>
+        </w:rPr>
+        <w:t>2 value mean for the goodness of fit for your regression model? Do you think this linear model to predict ridership is appropriate for this dataset, given this R</w:t>
+      </w:r>
+      <w:r>
+        <w:rPr>
+          <w:rFonts w:ascii="Helvetica Neue" w:hAnsi="Helvetica Neue" w:cs="Times New Roman"/>
+          <w:color w:val="95B3D7" w:themeColor="accent1" w:themeTint="99"/>
+          <w:sz w:val="20"/>
+          <w:szCs w:val="20"/>
+        </w:rPr>
+        <w:t>^2</w:t>
+      </w:r>
+      <w:r>
+        <w:rPr>
+          <w:rFonts w:ascii="Helvetica Neue" w:hAnsi="Helvetica Neue" w:cs="Times New Roman"/>
+          <w:color w:val="95B3D7" w:themeColor="accent1" w:themeTint="99"/>
+          <w:sz w:val="20"/>
+          <w:szCs w:val="20"/>
+        </w:rPr>
+        <w:t> value?</w:t>
+      </w:r>
+    </w:p>
+    <w:p>
+      <w:pPr>
+        <w:pStyle w:val="UdacityAnswers"/>
+      </w:pPr>
+      <w:r>
+        <w:t xml:space="preserve">The R^2 value of 0.486 or 48.6% means that approximately 48.6% of the variance in the original subway data set can be accounted for by my linear regression model. In other words, I can explain about 48.6% of the variance in the labels is explained by the linear regression of the features I chose. </w:t>
+      </w:r>
+    </w:p>
+    <w:p>
+      <w:pPr>
+        <w:pStyle w:val="UdacityAnswers"/>
+      </w:pPr>
+    </w:p>
+    <w:p>
+      <w:pPr>
+        <w:pStyle w:val="UdacityAnswers"/>
+      </w:pPr>
+      <w:r>
+        <w:t xml:space="preserve">It is difficult to determine what a good </w:t>
+      </w:r>
+      <w:r>
+        <w:t xml:space="preserve">value for </w:t>
+      </w:r>
+      <w:r>
+        <w:t xml:space="preserve">R^2 </w:t>
       </w:r>
       <w:proofErr w:type="gramStart"/>
       <w:r>
-        <w:rPr>
-          <w:rFonts w:ascii="Helvetica Neue" w:hAnsi="Helvetica Neue" w:cs="Times New Roman"/>
-          <w:color w:val="95B3D7" w:themeColor="accent1" w:themeTint="99"/>
-          <w:sz w:val="20"/>
-          <w:szCs w:val="20"/>
-        </w:rPr>
-        <w:t>R2  value</w:t>
+        <w:t>is</w:t>
       </w:r>
       <w:proofErr w:type="gramEnd"/>
       <w:r>
-        <w:rPr>
-          <w:rFonts w:ascii="Helvetica Neue" w:hAnsi="Helvetica Neue" w:cs="Times New Roman"/>
-          <w:color w:val="95B3D7" w:themeColor="accent1" w:themeTint="99"/>
-          <w:sz w:val="20"/>
-          <w:szCs w:val="20"/>
-        </w:rPr>
-        <w:t>?</w:t>
+        <w:t xml:space="preserve">. </w:t>
+      </w:r>
+      <w:hyperlink r:id="rId10" w:history="1">
+        <w:r>
+          <w:rPr>
+            <w:rStyle w:val="Hyperlink"/>
+          </w:rPr>
+          <w:t>This article</w:t>
+        </w:r>
+      </w:hyperlink>
+      <w:r>
+        <w:t xml:space="preserve"> from a Professor at Duke University goes into depth about how to determine whether an R^2 </w:t>
+      </w:r>
+      <w:proofErr w:type="gramStart"/>
+      <w:r>
+        <w:t>value</w:t>
+      </w:r>
+      <w:proofErr w:type="gramEnd"/>
+      <w:r>
+        <w:t xml:space="preserve"> is appropriate for the model: his conclusion is that it depends. He writes that there are many factors to consider beyond just the R^2 such as an adjusted R^2 value and standard error of the regression. He also wrote about</w:t>
+      </w:r>
+      <w:r>
+        <w:t xml:space="preserve"> the importance of</w:t>
+      </w:r>
+      <w:r>
+        <w:t xml:space="preserve"> considering whether there are “intuitively obvious relationships”</w:t>
+      </w:r>
+      <w:r>
+        <w:t xml:space="preserve"> and what the stakes are; for example,</w:t>
+      </w:r>
+      <w:r>
+        <w:t xml:space="preserve"> determining how good a linear model is for predicting the effectiveness of a new drug </w:t>
+      </w:r>
+      <w:r>
+        <w:t>has significantly different stakes than using a linear model to predict</w:t>
+      </w:r>
+      <w:r>
+        <w:t xml:space="preserve"> subway ridership. </w:t>
+      </w:r>
+    </w:p>
+    <w:p>
+      <w:pPr>
+        <w:pStyle w:val="UdacityAnswers"/>
+      </w:pPr>
+    </w:p>
+    <w:p>
+      <w:pPr>
+        <w:pStyle w:val="UdacityAnswers"/>
+      </w:pPr>
+      <w:r>
+        <w:t>To answer the question, I think this linear model is appropriate to predict riders</w:t>
+      </w:r>
+      <w:r>
+        <w:t>hip but it could be improved. 48.6</w:t>
+      </w:r>
+      <w:r>
+        <w:t>% isn’t a small R^2 value, nor is it a large one. And this second linear regression</w:t>
+      </w:r>
+      <w:r>
+        <w:t xml:space="preserve"> model’s R^2 value</w:t>
+      </w:r>
+      <w:r>
+        <w:t xml:space="preserve"> is already an improvement over the</w:t>
+      </w:r>
+      <w:r>
+        <w:t xml:space="preserve"> first</w:t>
+      </w:r>
+      <w:r>
+        <w:t xml:space="preserve"> linear model in exercise 3.5 which had </w:t>
+      </w:r>
+      <w:r>
+        <w:t>an</w:t>
+      </w:r>
+      <w:r>
+        <w:t xml:space="preserve"> R^2 value of 4</w:t>
+      </w:r>
+      <w:r>
+        <w:t>6</w:t>
+      </w:r>
+      <w:r>
+        <w:t>.</w:t>
+      </w:r>
+      <w:r>
+        <w:t>1</w:t>
+      </w:r>
+      <w:r>
+        <w:t xml:space="preserve">%. </w:t>
+      </w:r>
+      <w:r>
+        <w:t xml:space="preserve">Therefore, </w:t>
+      </w:r>
+      <w:r>
+        <w:t xml:space="preserve">I think this linear model is appropriate </w:t>
+      </w:r>
+      <w:r>
+        <w:t>but I would expect to continue attempting to improve the linear model by testing other features to see if I could create a better linear model with a higher R^2.</w:t>
       </w:r>
     </w:p>
     <w:p>
@@ -856,8 +2120,8 @@
           <w:szCs w:val="32"/>
         </w:rPr>
       </w:pPr>
-      <w:bookmarkStart w:id="4" w:name="h.2c7kte8vcpcr"/>
-      <w:bookmarkEnd w:id="4"/>
+      <w:bookmarkStart w:id="3" w:name="h.2c7kte8vcpcr"/>
+      <w:bookmarkEnd w:id="3"/>
       <w:r>
         <w:rPr>
           <w:rFonts w:ascii="Helvetica Neue" w:eastAsia="Times New Roman" w:hAnsi="Helvetica Neue" w:cs="Times New Roman"/>
@@ -910,6 +2174,24 @@
         </w:rPr>
         <w:t>Remember to add appropriate titles and axes labels to your</w:t>
       </w:r>
+      <w:r>
+        <w:rPr>
+          <w:rFonts w:ascii="Helvetica Neue" w:hAnsi="Helvetica Neue" w:cs="Times New Roman"/>
+          <w:color w:val="95B3D7" w:themeColor="accent1" w:themeTint="99"/>
+          <w:sz w:val="20"/>
+          <w:szCs w:val="20"/>
+        </w:rPr>
+        <w:t xml:space="preserve"> </w:t>
+      </w:r>
+      <w:r>
+        <w:rPr>
+          <w:rFonts w:ascii="Helvetica Neue" w:hAnsi="Helvetica Neue" w:cs="Times New Roman"/>
+          <w:color w:val="95B3D7" w:themeColor="accent1" w:themeTint="99"/>
+          <w:sz w:val="20"/>
+          <w:szCs w:val="20"/>
+        </w:rPr>
+        <w:t>plots. Also, please add a short description below each figure commenting on the key insights depicted in the figure. </w:t>
+      </w:r>
     </w:p>
     <w:p>
       <w:pPr>
@@ -929,7 +2211,18 @@
           <w:sz w:val="20"/>
           <w:szCs w:val="20"/>
         </w:rPr>
-        <w:t>plots</w:t>
+        <w:t>3.1 O</w:t>
+      </w:r>
+      <w:bookmarkStart w:id="4" w:name="_GoBack"/>
+      <w:bookmarkEnd w:id="4"/>
+      <w:r>
+        <w:rPr>
+          <w:rFonts w:ascii="Helvetica Neue" w:hAnsi="Helvetica Neue" w:cs="Times New Roman"/>
+          <w:color w:val="95B3D7" w:themeColor="accent1" w:themeTint="99"/>
+          <w:sz w:val="20"/>
+          <w:szCs w:val="20"/>
+        </w:rPr>
+        <w:t>ne visualization</w:t>
       </w:r>
       <w:proofErr w:type="gramEnd"/>
       <w:r>
@@ -939,37 +2232,7 @@
           <w:sz w:val="20"/>
           <w:szCs w:val="20"/>
         </w:rPr>
-        <w:t>. Also, please add a short description below each figure commenting on the key insights depicted in the figure. </w:t>
-      </w:r>
-    </w:p>
-    <w:p>
-      <w:pPr>
-        <w:spacing w:line="480" w:lineRule="auto"/>
-        <w:rPr>
-          <w:rFonts w:ascii="Helvetica Neue" w:hAnsi="Helvetica Neue" w:cs="Times New Roman"/>
-          <w:color w:val="95B3D7" w:themeColor="accent1" w:themeTint="99"/>
-          <w:sz w:val="20"/>
-          <w:szCs w:val="20"/>
-        </w:rPr>
-      </w:pPr>
-      <w:r>
-        <w:rPr>
-          <w:rFonts w:ascii="Helvetica Neue" w:hAnsi="Helvetica Neue" w:cs="Times New Roman"/>
-          <w:color w:val="95B3D7" w:themeColor="accent1" w:themeTint="99"/>
-          <w:sz w:val="20"/>
-          <w:szCs w:val="20"/>
-        </w:rPr>
-        <w:t xml:space="preserve">3.1 One visualization should contain two histograms: one </w:t>
-      </w:r>
-      <w:proofErr w:type="gramStart"/>
-      <w:r>
-        <w:rPr>
-          <w:rFonts w:ascii="Helvetica Neue" w:hAnsi="Helvetica Neue" w:cs="Times New Roman"/>
-          <w:color w:val="95B3D7" w:themeColor="accent1" w:themeTint="99"/>
-          <w:sz w:val="20"/>
-          <w:szCs w:val="20"/>
-        </w:rPr>
-        <w:t>of  </w:t>
+        <w:t xml:space="preserve"> should contain two histograms: one of </w:t>
       </w:r>
       <w:proofErr w:type="spellStart"/>
       <w:r>
@@ -979,17 +2242,7 @@
           <w:sz w:val="20"/>
           <w:szCs w:val="20"/>
         </w:rPr>
-        <w:t>ENTRIESn</w:t>
-      </w:r>
-      <w:proofErr w:type="gramEnd"/>
-      <w:r>
-        <w:rPr>
-          <w:rFonts w:ascii="Helvetica Neue" w:hAnsi="Helvetica Neue" w:cs="Times New Roman"/>
-          <w:color w:val="95B3D7" w:themeColor="accent1" w:themeTint="99"/>
-          <w:sz w:val="20"/>
-          <w:szCs w:val="20"/>
-        </w:rPr>
-        <w:t>_hourly</w:t>
+        <w:t>ENTRIESn_hourly</w:t>
       </w:r>
       <w:proofErr w:type="spellEnd"/>
       <w:r>
@@ -1377,10 +2630,11 @@
       <w:pPr>
         <w:spacing w:line="480" w:lineRule="auto"/>
         <w:rPr>
-          <w:rFonts w:ascii="Arial" w:hAnsi="Arial" w:cs="Times New Roman"/>
-          <w:color w:val="95B3D7" w:themeColor="accent1" w:themeTint="99"/>
-          <w:sz w:val="22"/>
-          <w:szCs w:val="22"/>
+          <w:rFonts w:ascii="Helvetica Neue" w:hAnsi="Helvetica Neue" w:cs="Times New Roman"/>
+          <w:color w:val="95B3D7" w:themeColor="accent1" w:themeTint="99"/>
+          <w:sz w:val="20"/>
+          <w:szCs w:val="20"/>
+          <w:shd w:val="clear" w:color="auto" w:fill="FFFFFF"/>
         </w:rPr>
       </w:pPr>
       <w:r>
@@ -1403,6 +2657,14 @@
         </w:rPr>
         <w:br/>
         <w:t>of your analysis.</w:t>
+      </w:r>
+    </w:p>
+    <w:p>
+      <w:pPr>
+        <w:pStyle w:val="UdacityAnswers"/>
+      </w:pPr>
+      <w:r>
+        <w:t>ANOVA</w:t>
       </w:r>
     </w:p>
     <w:p>
@@ -1593,6 +2855,119 @@
     </w:lvl>
   </w:abstractNum>
   <w:abstractNum w:abstractNumId="1">
+    <w:nsid w:val="10D327CC"/>
+    <w:multiLevelType w:val="hybridMultilevel"/>
+    <w:tmpl w:val="F904B0B0"/>
+    <w:lvl w:ilvl="0" w:tplc="04090001">
+      <w:start w:val="1"/>
+      <w:numFmt w:val="bullet"/>
+      <w:lvlText w:val=""/>
+      <w:lvlJc w:val="left"/>
+      <w:pPr>
+        <w:ind w:left="1440" w:hanging="360"/>
+      </w:pPr>
+      <w:rPr>
+        <w:rFonts w:ascii="Symbol" w:hAnsi="Symbol" w:hint="default"/>
+      </w:rPr>
+    </w:lvl>
+    <w:lvl w:ilvl="1" w:tplc="04090003" w:tentative="1">
+      <w:start w:val="1"/>
+      <w:numFmt w:val="bullet"/>
+      <w:lvlText w:val="o"/>
+      <w:lvlJc w:val="left"/>
+      <w:pPr>
+        <w:ind w:left="2160" w:hanging="360"/>
+      </w:pPr>
+      <w:rPr>
+        <w:rFonts w:ascii="Courier New" w:hAnsi="Courier New" w:hint="default"/>
+      </w:rPr>
+    </w:lvl>
+    <w:lvl w:ilvl="2" w:tplc="04090005" w:tentative="1">
+      <w:start w:val="1"/>
+      <w:numFmt w:val="bullet"/>
+      <w:lvlText w:val=""/>
+      <w:lvlJc w:val="left"/>
+      <w:pPr>
+        <w:ind w:left="2880" w:hanging="360"/>
+      </w:pPr>
+      <w:rPr>
+        <w:rFonts w:ascii="Wingdings" w:hAnsi="Wingdings" w:hint="default"/>
+      </w:rPr>
+    </w:lvl>
+    <w:lvl w:ilvl="3" w:tplc="04090001" w:tentative="1">
+      <w:start w:val="1"/>
+      <w:numFmt w:val="bullet"/>
+      <w:lvlText w:val=""/>
+      <w:lvlJc w:val="left"/>
+      <w:pPr>
+        <w:ind w:left="3600" w:hanging="360"/>
+      </w:pPr>
+      <w:rPr>
+        <w:rFonts w:ascii="Symbol" w:hAnsi="Symbol" w:hint="default"/>
+      </w:rPr>
+    </w:lvl>
+    <w:lvl w:ilvl="4" w:tplc="04090003" w:tentative="1">
+      <w:start w:val="1"/>
+      <w:numFmt w:val="bullet"/>
+      <w:lvlText w:val="o"/>
+      <w:lvlJc w:val="left"/>
+      <w:pPr>
+        <w:ind w:left="4320" w:hanging="360"/>
+      </w:pPr>
+      <w:rPr>
+        <w:rFonts w:ascii="Courier New" w:hAnsi="Courier New" w:hint="default"/>
+      </w:rPr>
+    </w:lvl>
+    <w:lvl w:ilvl="5" w:tplc="04090005" w:tentative="1">
+      <w:start w:val="1"/>
+      <w:numFmt w:val="bullet"/>
+      <w:lvlText w:val=""/>
+      <w:lvlJc w:val="left"/>
+      <w:pPr>
+        <w:ind w:left="5040" w:hanging="360"/>
+      </w:pPr>
+      <w:rPr>
+        <w:rFonts w:ascii="Wingdings" w:hAnsi="Wingdings" w:hint="default"/>
+      </w:rPr>
+    </w:lvl>
+    <w:lvl w:ilvl="6" w:tplc="04090001" w:tentative="1">
+      <w:start w:val="1"/>
+      <w:numFmt w:val="bullet"/>
+      <w:lvlText w:val=""/>
+      <w:lvlJc w:val="left"/>
+      <w:pPr>
+        <w:ind w:left="5760" w:hanging="360"/>
+      </w:pPr>
+      <w:rPr>
+        <w:rFonts w:ascii="Symbol" w:hAnsi="Symbol" w:hint="default"/>
+      </w:rPr>
+    </w:lvl>
+    <w:lvl w:ilvl="7" w:tplc="04090003" w:tentative="1">
+      <w:start w:val="1"/>
+      <w:numFmt w:val="bullet"/>
+      <w:lvlText w:val="o"/>
+      <w:lvlJc w:val="left"/>
+      <w:pPr>
+        <w:ind w:left="6480" w:hanging="360"/>
+      </w:pPr>
+      <w:rPr>
+        <w:rFonts w:ascii="Courier New" w:hAnsi="Courier New" w:hint="default"/>
+      </w:rPr>
+    </w:lvl>
+    <w:lvl w:ilvl="8" w:tplc="04090005" w:tentative="1">
+      <w:start w:val="1"/>
+      <w:numFmt w:val="bullet"/>
+      <w:lvlText w:val=""/>
+      <w:lvlJc w:val="left"/>
+      <w:pPr>
+        <w:ind w:left="7200" w:hanging="360"/>
+      </w:pPr>
+      <w:rPr>
+        <w:rFonts w:ascii="Wingdings" w:hAnsi="Wingdings" w:hint="default"/>
+      </w:rPr>
+    </w:lvl>
+  </w:abstractNum>
+  <w:abstractNum w:abstractNumId="2">
     <w:nsid w:val="14E53D24"/>
     <w:multiLevelType w:val="multilevel"/>
     <w:tmpl w:val="ACCED154"/>
@@ -1741,7 +3116,7 @@
       </w:rPr>
     </w:lvl>
   </w:abstractNum>
-  <w:abstractNum w:abstractNumId="2">
+  <w:abstractNum w:abstractNumId="3">
     <w:nsid w:val="58127A68"/>
     <w:multiLevelType w:val="multilevel"/>
     <w:tmpl w:val="604EEE08"/>
@@ -1890,7 +3265,7 @@
       </w:rPr>
     </w:lvl>
   </w:abstractNum>
-  <w:abstractNum w:abstractNumId="3">
+  <w:abstractNum w:abstractNumId="4">
     <w:nsid w:val="6F9D301F"/>
     <w:multiLevelType w:val="multilevel"/>
     <w:tmpl w:val="A6B868F6"/>
@@ -2039,7 +3414,7 @@
       </w:rPr>
     </w:lvl>
   </w:abstractNum>
-  <w:abstractNum w:abstractNumId="4">
+  <w:abstractNum w:abstractNumId="5">
     <w:nsid w:val="76D63BD3"/>
     <w:multiLevelType w:val="multilevel"/>
     <w:tmpl w:val="B270F482"/>
@@ -2153,18 +3528,21 @@
     </w:lvl>
   </w:abstractNum>
   <w:num w:numId="1">
-    <w:abstractNumId w:val="4"/>
+    <w:abstractNumId w:val="5"/>
   </w:num>
   <w:num w:numId="2">
-    <w:abstractNumId w:val="3"/>
+    <w:abstractNumId w:val="4"/>
   </w:num>
   <w:num w:numId="3">
     <w:abstractNumId w:val="0"/>
   </w:num>
   <w:num w:numId="4">
+    <w:abstractNumId w:val="3"/>
+  </w:num>
+  <w:num w:numId="5">
     <w:abstractNumId w:val="2"/>
   </w:num>
-  <w:num w:numId="5">
+  <w:num w:numId="6">
     <w:abstractNumId w:val="1"/>
   </w:num>
 </w:numbering>
@@ -2570,6 +3948,29 @@
       <w:color w:val="000000" w:themeColor="text1"/>
     </w:rPr>
   </w:style>
+  <w:style w:type="table" w:styleId="TableGrid">
+    <w:name w:val="Table Grid"/>
+    <w:basedOn w:val="TableNormal"/>
+    <w:uiPriority w:val="59"/>
+    <w:rsid w:val="00962CEE"/>
+    <w:tblPr>
+      <w:tblInd w:w="0" w:type="dxa"/>
+      <w:tblBorders>
+        <w:top w:val="single" w:sz="4" w:space="0" w:color="auto"/>
+        <w:left w:val="single" w:sz="4" w:space="0" w:color="auto"/>
+        <w:bottom w:val="single" w:sz="4" w:space="0" w:color="auto"/>
+        <w:right w:val="single" w:sz="4" w:space="0" w:color="auto"/>
+        <w:insideH w:val="single" w:sz="4" w:space="0" w:color="auto"/>
+        <w:insideV w:val="single" w:sz="4" w:space="0" w:color="auto"/>
+      </w:tblBorders>
+      <w:tblCellMar>
+        <w:top w:w="0" w:type="dxa"/>
+        <w:left w:w="108" w:type="dxa"/>
+        <w:bottom w:w="0" w:type="dxa"/>
+        <w:right w:w="108" w:type="dxa"/>
+      </w:tblCellMar>
+    </w:tblPr>
+  </w:style>
 </w:styles>
 </file>
 
@@ -2972,6 +4373,29 @@
       <w:iCs/>
       <w:color w:val="000000" w:themeColor="text1"/>
     </w:rPr>
+  </w:style>
+  <w:style w:type="table" w:styleId="TableGrid">
+    <w:name w:val="Table Grid"/>
+    <w:basedOn w:val="TableNormal"/>
+    <w:uiPriority w:val="59"/>
+    <w:rsid w:val="00962CEE"/>
+    <w:tblPr>
+      <w:tblInd w:w="0" w:type="dxa"/>
+      <w:tblBorders>
+        <w:top w:val="single" w:sz="4" w:space="0" w:color="auto"/>
+        <w:left w:val="single" w:sz="4" w:space="0" w:color="auto"/>
+        <w:bottom w:val="single" w:sz="4" w:space="0" w:color="auto"/>
+        <w:right w:val="single" w:sz="4" w:space="0" w:color="auto"/>
+        <w:insideH w:val="single" w:sz="4" w:space="0" w:color="auto"/>
+        <w:insideV w:val="single" w:sz="4" w:space="0" w:color="auto"/>
+      </w:tblBorders>
+      <w:tblCellMar>
+        <w:top w:w="0" w:type="dxa"/>
+        <w:left w:w="108" w:type="dxa"/>
+        <w:bottom w:w="0" w:type="dxa"/>
+        <w:right w:w="108" w:type="dxa"/>
+      </w:tblCellMar>
+    </w:tblPr>
   </w:style>
 </w:styles>
 </file>

</xml_diff>

<commit_message>
added 1st viz & updated resources use
</commit_message>
<xml_diff>
--- a/IntroDataScience/Project/Analyzing the NYC Subway Dataset.docx
+++ b/IntroDataScience/Project/Analyzing the NYC Subway Dataset.docx
@@ -2211,69 +2211,248 @@
           <w:sz w:val="20"/>
           <w:szCs w:val="20"/>
         </w:rPr>
-        <w:t>3.1 O</w:t>
-      </w:r>
+        <w:t>3.1 One visualization</w:t>
+      </w:r>
+      <w:proofErr w:type="gramEnd"/>
+      <w:r>
+        <w:rPr>
+          <w:rFonts w:ascii="Helvetica Neue" w:hAnsi="Helvetica Neue" w:cs="Times New Roman"/>
+          <w:color w:val="95B3D7" w:themeColor="accent1" w:themeTint="99"/>
+          <w:sz w:val="20"/>
+          <w:szCs w:val="20"/>
+        </w:rPr>
+        <w:t xml:space="preserve"> should contain two histograms: one of </w:t>
+      </w:r>
+      <w:proofErr w:type="spellStart"/>
+      <w:r>
+        <w:rPr>
+          <w:rFonts w:ascii="Helvetica Neue" w:hAnsi="Helvetica Neue" w:cs="Times New Roman"/>
+          <w:color w:val="95B3D7" w:themeColor="accent1" w:themeTint="99"/>
+          <w:sz w:val="20"/>
+          <w:szCs w:val="20"/>
+        </w:rPr>
+        <w:t>ENTRIESn_hourly</w:t>
+      </w:r>
+      <w:proofErr w:type="spellEnd"/>
+      <w:r>
+        <w:rPr>
+          <w:rFonts w:ascii="Helvetica Neue" w:hAnsi="Helvetica Neue" w:cs="Times New Roman"/>
+          <w:color w:val="95B3D7" w:themeColor="accent1" w:themeTint="99"/>
+          <w:sz w:val="20"/>
+          <w:szCs w:val="20"/>
+        </w:rPr>
+        <w:t xml:space="preserve"> for rainy days and one of </w:t>
+      </w:r>
+      <w:proofErr w:type="spellStart"/>
+      <w:r>
+        <w:rPr>
+          <w:rFonts w:ascii="Helvetica Neue" w:hAnsi="Helvetica Neue" w:cs="Times New Roman"/>
+          <w:color w:val="95B3D7" w:themeColor="accent1" w:themeTint="99"/>
+          <w:sz w:val="20"/>
+          <w:szCs w:val="20"/>
+        </w:rPr>
+        <w:t>ENTRIESn_hourly</w:t>
+      </w:r>
+      <w:proofErr w:type="spellEnd"/>
+      <w:r>
+        <w:rPr>
+          <w:rFonts w:ascii="Helvetica Neue" w:hAnsi="Helvetica Neue" w:cs="Times New Roman"/>
+          <w:color w:val="95B3D7" w:themeColor="accent1" w:themeTint="99"/>
+          <w:sz w:val="20"/>
+          <w:szCs w:val="20"/>
+        </w:rPr>
+        <w:t xml:space="preserve"> for non-rainy days.</w:t>
+      </w:r>
+    </w:p>
+    <w:p>
+      <w:pPr>
+        <w:spacing w:line="480" w:lineRule="auto"/>
+        <w:rPr>
+          <w:rFonts w:ascii="Helvetica Neue" w:hAnsi="Helvetica Neue" w:cs="Times New Roman"/>
+          <w:color w:val="95B3D7" w:themeColor="accent1" w:themeTint="99"/>
+          <w:sz w:val="20"/>
+          <w:szCs w:val="20"/>
+        </w:rPr>
+      </w:pPr>
+      <w:r>
+        <w:rPr>
+          <w:rFonts w:ascii="Helvetica Neue" w:hAnsi="Helvetica Neue" w:cs="Times New Roman"/>
+          <w:color w:val="95B3D7" w:themeColor="accent1" w:themeTint="99"/>
+          <w:sz w:val="20"/>
+          <w:szCs w:val="20"/>
+        </w:rPr>
+        <w:t>You can combine the two histograms in a single plot or you can use two separate plots.</w:t>
+      </w:r>
+    </w:p>
+    <w:p>
+      <w:pPr>
+        <w:spacing w:line="480" w:lineRule="auto"/>
+        <w:rPr>
+          <w:rFonts w:ascii="Helvetica Neue" w:hAnsi="Helvetica Neue" w:cs="Times New Roman"/>
+          <w:color w:val="95B3D7" w:themeColor="accent1" w:themeTint="99"/>
+          <w:sz w:val="20"/>
+          <w:szCs w:val="20"/>
+        </w:rPr>
+      </w:pPr>
+      <w:r>
+        <w:rPr>
+          <w:rFonts w:ascii="Helvetica Neue" w:hAnsi="Helvetica Neue" w:cs="Times New Roman"/>
+          <w:color w:val="95B3D7" w:themeColor="accent1" w:themeTint="99"/>
+          <w:sz w:val="20"/>
+          <w:szCs w:val="20"/>
+        </w:rPr>
+        <w:t>If you decide to use to two separate plots for the two histograms, please ensure that the x-axis limits for both of the plots are identical. It is much easier to compare the two in that case.</w:t>
+      </w:r>
+    </w:p>
+    <w:p>
+      <w:pPr>
+        <w:spacing w:line="480" w:lineRule="auto"/>
+        <w:rPr>
+          <w:rFonts w:ascii="Helvetica Neue" w:hAnsi="Helvetica Neue" w:cs="Times New Roman"/>
+          <w:color w:val="95B3D7" w:themeColor="accent1" w:themeTint="99"/>
+          <w:sz w:val="20"/>
+          <w:szCs w:val="20"/>
+        </w:rPr>
+      </w:pPr>
+      <w:r>
+        <w:rPr>
+          <w:rFonts w:ascii="Helvetica Neue" w:hAnsi="Helvetica Neue" w:cs="Times New Roman"/>
+          <w:color w:val="95B3D7" w:themeColor="accent1" w:themeTint="99"/>
+          <w:sz w:val="20"/>
+          <w:szCs w:val="20"/>
+        </w:rPr>
+        <w:t xml:space="preserve">For the histograms, you should have intervals representing the volume of ridership (value of </w:t>
+      </w:r>
+      <w:proofErr w:type="spellStart"/>
+      <w:r>
+        <w:rPr>
+          <w:rFonts w:ascii="Helvetica Neue" w:hAnsi="Helvetica Neue" w:cs="Times New Roman"/>
+          <w:color w:val="95B3D7" w:themeColor="accent1" w:themeTint="99"/>
+          <w:sz w:val="20"/>
+          <w:szCs w:val="20"/>
+        </w:rPr>
+        <w:t>ENTRIESn_hourly</w:t>
+      </w:r>
+      <w:proofErr w:type="spellEnd"/>
+      <w:r>
+        <w:rPr>
+          <w:rFonts w:ascii="Helvetica Neue" w:hAnsi="Helvetica Neue" w:cs="Times New Roman"/>
+          <w:color w:val="95B3D7" w:themeColor="accent1" w:themeTint="99"/>
+          <w:sz w:val="20"/>
+          <w:szCs w:val="20"/>
+        </w:rPr>
+        <w:t xml:space="preserve">) on the x-axis and the frequency of occurrence on the y-axis. For example, you might have one interval (along the x-axis) with values from 0 to 1000. The height of the bar for this interval will then represent the number of records (rows in our data) that have </w:t>
+      </w:r>
+      <w:proofErr w:type="spellStart"/>
+      <w:r>
+        <w:rPr>
+          <w:rFonts w:ascii="Helvetica Neue" w:hAnsi="Helvetica Neue" w:cs="Times New Roman"/>
+          <w:color w:val="95B3D7" w:themeColor="accent1" w:themeTint="99"/>
+          <w:sz w:val="20"/>
+          <w:szCs w:val="20"/>
+        </w:rPr>
+        <w:t>ENTRIESn_hourly</w:t>
+      </w:r>
+      <w:proofErr w:type="spellEnd"/>
+      <w:r>
+        <w:rPr>
+          <w:rFonts w:ascii="Helvetica Neue" w:hAnsi="Helvetica Neue" w:cs="Times New Roman"/>
+          <w:color w:val="95B3D7" w:themeColor="accent1" w:themeTint="99"/>
+          <w:sz w:val="20"/>
+          <w:szCs w:val="20"/>
+        </w:rPr>
+        <w:t xml:space="preserve"> that fall into this interval.</w:t>
+      </w:r>
+    </w:p>
+    <w:p>
+      <w:pPr>
+        <w:spacing w:line="480" w:lineRule="auto"/>
+        <w:rPr>
+          <w:rFonts w:ascii="Helvetica Neue" w:hAnsi="Helvetica Neue" w:cs="Times New Roman"/>
+          <w:color w:val="95B3D7" w:themeColor="accent1" w:themeTint="99"/>
+          <w:sz w:val="20"/>
+          <w:szCs w:val="20"/>
+        </w:rPr>
+      </w:pPr>
+      <w:r>
+        <w:rPr>
+          <w:rFonts w:ascii="Helvetica Neue" w:hAnsi="Helvetica Neue" w:cs="Times New Roman"/>
+          <w:color w:val="95B3D7" w:themeColor="accent1" w:themeTint="99"/>
+          <w:sz w:val="20"/>
+          <w:szCs w:val="20"/>
+        </w:rPr>
+        <w:t>Remember to increase the number of bins in the histogram (by having larger number of bars). The default bin width is not sufficient to capture the variability in the two samples.</w:t>
+      </w:r>
+    </w:p>
+    <w:p>
+      <w:pPr>
+        <w:spacing w:line="480" w:lineRule="auto"/>
+        <w:rPr>
+          <w:rFonts w:ascii="Helvetica Neue" w:hAnsi="Helvetica Neue" w:cs="Times New Roman"/>
+          <w:color w:val="95B3D7" w:themeColor="accent1" w:themeTint="99"/>
+          <w:sz w:val="20"/>
+          <w:szCs w:val="20"/>
+        </w:rPr>
+      </w:pPr>
       <w:bookmarkStart w:id="4" w:name="_GoBack"/>
+      <w:r>
+        <w:rPr>
+          <w:rFonts w:ascii="Helvetica Neue" w:hAnsi="Helvetica Neue" w:cs="Times New Roman"/>
+          <w:noProof/>
+          <w:color w:val="95B3D7" w:themeColor="accent1" w:themeTint="99"/>
+          <w:sz w:val="20"/>
+          <w:szCs w:val="20"/>
+        </w:rPr>
+        <w:drawing>
+          <wp:inline distT="0" distB="0" distL="0" distR="0" wp14:anchorId="02FDFCEE" wp14:editId="66294534">
+            <wp:extent cx="5486400" cy="4114800"/>
+            <wp:effectExtent l="0" t="0" r="0" b="0"/>
+            <wp:docPr id="1" name="Picture 1" descr="Macintosh HD:Users:horsepower:Dropbox:Udacity:NanoDA:IntroDataScience:Project:NumHourlyEntriesRain.png"/>
+            <wp:cNvGraphicFramePr>
+              <a:graphicFrameLocks xmlns:a="http://schemas.openxmlformats.org/drawingml/2006/main" noChangeAspect="1"/>
+            </wp:cNvGraphicFramePr>
+            <a:graphic xmlns:a="http://schemas.openxmlformats.org/drawingml/2006/main">
+              <a:graphicData uri="http://schemas.openxmlformats.org/drawingml/2006/picture">
+                <pic:pic xmlns:pic="http://schemas.openxmlformats.org/drawingml/2006/picture">
+                  <pic:nvPicPr>
+                    <pic:cNvPr id="0" name="Picture 1" descr="Macintosh HD:Users:horsepower:Dropbox:Udacity:NanoDA:IntroDataScience:Project:NumHourlyEntriesRain.png"/>
+                    <pic:cNvPicPr>
+                      <a:picLocks noChangeAspect="1" noChangeArrowheads="1"/>
+                    </pic:cNvPicPr>
+                  </pic:nvPicPr>
+                  <pic:blipFill>
+                    <a:blip r:embed="rId11">
+                      <a:extLst>
+                        <a:ext uri="{28A0092B-C50C-407E-A947-70E740481C1C}">
+                          <a14:useLocalDpi xmlns:a14="http://schemas.microsoft.com/office/drawing/2010/main" val="0"/>
+                        </a:ext>
+                      </a:extLst>
+                    </a:blip>
+                    <a:srcRect/>
+                    <a:stretch>
+                      <a:fillRect/>
+                    </a:stretch>
+                  </pic:blipFill>
+                  <pic:spPr bwMode="auto">
+                    <a:xfrm>
+                      <a:off x="0" y="0"/>
+                      <a:ext cx="5486400" cy="4114800"/>
+                    </a:xfrm>
+                    <a:prstGeom prst="rect">
+                      <a:avLst/>
+                    </a:prstGeom>
+                    <a:noFill/>
+                    <a:ln>
+                      <a:noFill/>
+                    </a:ln>
+                  </pic:spPr>
+                </pic:pic>
+              </a:graphicData>
+            </a:graphic>
+          </wp:inline>
+        </w:drawing>
+      </w:r>
       <w:bookmarkEnd w:id="4"/>
-      <w:r>
-        <w:rPr>
-          <w:rFonts w:ascii="Helvetica Neue" w:hAnsi="Helvetica Neue" w:cs="Times New Roman"/>
-          <w:color w:val="95B3D7" w:themeColor="accent1" w:themeTint="99"/>
-          <w:sz w:val="20"/>
-          <w:szCs w:val="20"/>
-        </w:rPr>
-        <w:t>ne visualization</w:t>
-      </w:r>
-      <w:proofErr w:type="gramEnd"/>
-      <w:r>
-        <w:rPr>
-          <w:rFonts w:ascii="Helvetica Neue" w:hAnsi="Helvetica Neue" w:cs="Times New Roman"/>
-          <w:color w:val="95B3D7" w:themeColor="accent1" w:themeTint="99"/>
-          <w:sz w:val="20"/>
-          <w:szCs w:val="20"/>
-        </w:rPr>
-        <w:t xml:space="preserve"> should contain two histograms: one of </w:t>
-      </w:r>
-      <w:proofErr w:type="spellStart"/>
-      <w:r>
-        <w:rPr>
-          <w:rFonts w:ascii="Helvetica Neue" w:hAnsi="Helvetica Neue" w:cs="Times New Roman"/>
-          <w:color w:val="95B3D7" w:themeColor="accent1" w:themeTint="99"/>
-          <w:sz w:val="20"/>
-          <w:szCs w:val="20"/>
-        </w:rPr>
-        <w:t>ENTRIESn_hourly</w:t>
-      </w:r>
-      <w:proofErr w:type="spellEnd"/>
-      <w:r>
-        <w:rPr>
-          <w:rFonts w:ascii="Helvetica Neue" w:hAnsi="Helvetica Neue" w:cs="Times New Roman"/>
-          <w:color w:val="95B3D7" w:themeColor="accent1" w:themeTint="99"/>
-          <w:sz w:val="20"/>
-          <w:szCs w:val="20"/>
-        </w:rPr>
-        <w:t xml:space="preserve"> for rainy days and one of </w:t>
-      </w:r>
-      <w:proofErr w:type="spellStart"/>
-      <w:r>
-        <w:rPr>
-          <w:rFonts w:ascii="Helvetica Neue" w:hAnsi="Helvetica Neue" w:cs="Times New Roman"/>
-          <w:color w:val="95B3D7" w:themeColor="accent1" w:themeTint="99"/>
-          <w:sz w:val="20"/>
-          <w:szCs w:val="20"/>
-        </w:rPr>
-        <w:t>ENTRIESn_hourly</w:t>
-      </w:r>
-      <w:proofErr w:type="spellEnd"/>
-      <w:r>
-        <w:rPr>
-          <w:rFonts w:ascii="Helvetica Neue" w:hAnsi="Helvetica Neue" w:cs="Times New Roman"/>
-          <w:color w:val="95B3D7" w:themeColor="accent1" w:themeTint="99"/>
-          <w:sz w:val="20"/>
-          <w:szCs w:val="20"/>
-        </w:rPr>
-        <w:t xml:space="preserve"> for non-rainy days.</w:t>
-      </w:r>
     </w:p>
     <w:p>
       <w:pPr>
@@ -2285,15 +2464,6 @@
           <w:szCs w:val="20"/>
         </w:rPr>
       </w:pPr>
-      <w:r>
-        <w:rPr>
-          <w:rFonts w:ascii="Helvetica Neue" w:hAnsi="Helvetica Neue" w:cs="Times New Roman"/>
-          <w:color w:val="95B3D7" w:themeColor="accent1" w:themeTint="99"/>
-          <w:sz w:val="20"/>
-          <w:szCs w:val="20"/>
-        </w:rPr>
-        <w:t>You can combine the two histograms in a single plot or you can use two separate plots.</w:t>
-      </w:r>
     </w:p>
     <w:p>
       <w:pPr>
@@ -2305,95 +2475,6 @@
           <w:szCs w:val="20"/>
         </w:rPr>
       </w:pPr>
-      <w:r>
-        <w:rPr>
-          <w:rFonts w:ascii="Helvetica Neue" w:hAnsi="Helvetica Neue" w:cs="Times New Roman"/>
-          <w:color w:val="95B3D7" w:themeColor="accent1" w:themeTint="99"/>
-          <w:sz w:val="20"/>
-          <w:szCs w:val="20"/>
-        </w:rPr>
-        <w:t>If you decide to use to two separate plots for the two histograms, please ensure that the x-axis limits for both of the plots are identical. It is much easier to compare the two in that case.</w:t>
-      </w:r>
-    </w:p>
-    <w:p>
-      <w:pPr>
-        <w:spacing w:line="480" w:lineRule="auto"/>
-        <w:rPr>
-          <w:rFonts w:ascii="Helvetica Neue" w:hAnsi="Helvetica Neue" w:cs="Times New Roman"/>
-          <w:color w:val="95B3D7" w:themeColor="accent1" w:themeTint="99"/>
-          <w:sz w:val="20"/>
-          <w:szCs w:val="20"/>
-        </w:rPr>
-      </w:pPr>
-      <w:r>
-        <w:rPr>
-          <w:rFonts w:ascii="Helvetica Neue" w:hAnsi="Helvetica Neue" w:cs="Times New Roman"/>
-          <w:color w:val="95B3D7" w:themeColor="accent1" w:themeTint="99"/>
-          <w:sz w:val="20"/>
-          <w:szCs w:val="20"/>
-        </w:rPr>
-        <w:t xml:space="preserve">For the histograms, you should have intervals representing the volume of ridership (value of </w:t>
-      </w:r>
-      <w:proofErr w:type="spellStart"/>
-      <w:r>
-        <w:rPr>
-          <w:rFonts w:ascii="Helvetica Neue" w:hAnsi="Helvetica Neue" w:cs="Times New Roman"/>
-          <w:color w:val="95B3D7" w:themeColor="accent1" w:themeTint="99"/>
-          <w:sz w:val="20"/>
-          <w:szCs w:val="20"/>
-        </w:rPr>
-        <w:t>ENTRIESn_hourly</w:t>
-      </w:r>
-      <w:proofErr w:type="spellEnd"/>
-      <w:r>
-        <w:rPr>
-          <w:rFonts w:ascii="Helvetica Neue" w:hAnsi="Helvetica Neue" w:cs="Times New Roman"/>
-          <w:color w:val="95B3D7" w:themeColor="accent1" w:themeTint="99"/>
-          <w:sz w:val="20"/>
-          <w:szCs w:val="20"/>
-        </w:rPr>
-        <w:t xml:space="preserve">) on the x-axis and the frequency of occurrence on the y-axis. For example, you might have one interval (along the x-axis) with values from 0 to 1000. The height of the bar for this interval will then represent the number of records (rows in our data) that have </w:t>
-      </w:r>
-      <w:proofErr w:type="spellStart"/>
-      <w:r>
-        <w:rPr>
-          <w:rFonts w:ascii="Helvetica Neue" w:hAnsi="Helvetica Neue" w:cs="Times New Roman"/>
-          <w:color w:val="95B3D7" w:themeColor="accent1" w:themeTint="99"/>
-          <w:sz w:val="20"/>
-          <w:szCs w:val="20"/>
-        </w:rPr>
-        <w:t>ENTRIESn_hourly</w:t>
-      </w:r>
-      <w:proofErr w:type="spellEnd"/>
-      <w:r>
-        <w:rPr>
-          <w:rFonts w:ascii="Helvetica Neue" w:hAnsi="Helvetica Neue" w:cs="Times New Roman"/>
-          <w:color w:val="95B3D7" w:themeColor="accent1" w:themeTint="99"/>
-          <w:sz w:val="20"/>
-          <w:szCs w:val="20"/>
-        </w:rPr>
-        <w:t xml:space="preserve"> that fall into this interval.</w:t>
-      </w:r>
-    </w:p>
-    <w:p>
-      <w:pPr>
-        <w:spacing w:line="480" w:lineRule="auto"/>
-        <w:rPr>
-          <w:rFonts w:ascii="Helvetica Neue" w:hAnsi="Helvetica Neue" w:cs="Times New Roman"/>
-          <w:color w:val="95B3D7" w:themeColor="accent1" w:themeTint="99"/>
-          <w:sz w:val="20"/>
-          <w:szCs w:val="20"/>
-        </w:rPr>
-      </w:pPr>
-      <w:r>
-        <w:rPr>
-          <w:rFonts w:ascii="Helvetica Neue" w:hAnsi="Helvetica Neue" w:cs="Times New Roman"/>
-          <w:color w:val="95B3D7" w:themeColor="accent1" w:themeTint="99"/>
-          <w:sz w:val="20"/>
-          <w:szCs w:val="20"/>
-        </w:rPr>
-        <w:t>Remember to increase the number of bins in the histogram (by having larger number of bars). The default bin width is not sufficient to capture the variability in the two samples.</w:t>
-      </w:r>
     </w:p>
     <w:p>
       <w:pPr>
@@ -3971,6 +4052,33 @@
       </w:tblCellMar>
     </w:tblPr>
   </w:style>
+  <w:style w:type="paragraph" w:styleId="BalloonText">
+    <w:name w:val="Balloon Text"/>
+    <w:basedOn w:val="Normal"/>
+    <w:link w:val="BalloonTextChar"/>
+    <w:uiPriority w:val="99"/>
+    <w:semiHidden/>
+    <w:unhideWhenUsed/>
+    <w:rsid w:val="006B43C5"/>
+    <w:rPr>
+      <w:rFonts w:ascii="Lucida Grande" w:hAnsi="Lucida Grande" w:cs="Lucida Grande"/>
+      <w:sz w:val="18"/>
+      <w:szCs w:val="18"/>
+    </w:rPr>
+  </w:style>
+  <w:style w:type="character" w:customStyle="1" w:styleId="BalloonTextChar">
+    <w:name w:val="Balloon Text Char"/>
+    <w:basedOn w:val="DefaultParagraphFont"/>
+    <w:link w:val="BalloonText"/>
+    <w:uiPriority w:val="99"/>
+    <w:semiHidden/>
+    <w:rsid w:val="006B43C5"/>
+    <w:rPr>
+      <w:rFonts w:ascii="Lucida Grande" w:hAnsi="Lucida Grande" w:cs="Lucida Grande"/>
+      <w:sz w:val="18"/>
+      <w:szCs w:val="18"/>
+    </w:rPr>
+  </w:style>
 </w:styles>
 </file>
 
@@ -4396,6 +4504,33 @@
         <w:right w:w="108" w:type="dxa"/>
       </w:tblCellMar>
     </w:tblPr>
+  </w:style>
+  <w:style w:type="paragraph" w:styleId="BalloonText">
+    <w:name w:val="Balloon Text"/>
+    <w:basedOn w:val="Normal"/>
+    <w:link w:val="BalloonTextChar"/>
+    <w:uiPriority w:val="99"/>
+    <w:semiHidden/>
+    <w:unhideWhenUsed/>
+    <w:rsid w:val="006B43C5"/>
+    <w:rPr>
+      <w:rFonts w:ascii="Lucida Grande" w:hAnsi="Lucida Grande" w:cs="Lucida Grande"/>
+      <w:sz w:val="18"/>
+      <w:szCs w:val="18"/>
+    </w:rPr>
+  </w:style>
+  <w:style w:type="character" w:customStyle="1" w:styleId="BalloonTextChar">
+    <w:name w:val="Balloon Text Char"/>
+    <w:basedOn w:val="DefaultParagraphFont"/>
+    <w:link w:val="BalloonText"/>
+    <w:uiPriority w:val="99"/>
+    <w:semiHidden/>
+    <w:rsid w:val="006B43C5"/>
+    <w:rPr>
+      <w:rFonts w:ascii="Lucida Grande" w:hAnsi="Lucida Grande" w:cs="Lucida Grande"/>
+      <w:sz w:val="18"/>
+      <w:szCs w:val="18"/>
+    </w:rPr>
   </w:style>
 </w:styles>
 </file>

</xml_diff>

<commit_message>
working on 2nd freeform viz - bar chart works but x labels are bad
</commit_message>
<xml_diff>
--- a/IntroDataScience/Project/Analyzing the NYC Subway Dataset.docx
+++ b/IntroDataScience/Project/Analyzing the NYC Subway Dataset.docx
@@ -158,27 +158,7 @@
           <w:sz w:val="20"/>
           <w:szCs w:val="20"/>
         </w:rPr>
-        <w:t xml:space="preserve">1.1 Which statistical test did you use to </w:t>
-      </w:r>
-      <w:proofErr w:type="spellStart"/>
-      <w:r>
-        <w:rPr>
-          <w:rFonts w:ascii="Helvetica Neue" w:hAnsi="Helvetica Neue" w:cs="Times New Roman"/>
-          <w:color w:val="95B3D7" w:themeColor="accent1" w:themeTint="99"/>
-          <w:sz w:val="20"/>
-          <w:szCs w:val="20"/>
-        </w:rPr>
-        <w:t>analyse</w:t>
-      </w:r>
-      <w:proofErr w:type="spellEnd"/>
-      <w:r>
-        <w:rPr>
-          <w:rFonts w:ascii="Helvetica Neue" w:hAnsi="Helvetica Neue" w:cs="Times New Roman"/>
-          <w:color w:val="95B3D7" w:themeColor="accent1" w:themeTint="99"/>
-          <w:sz w:val="20"/>
-          <w:szCs w:val="20"/>
-        </w:rPr>
-        <w:t xml:space="preserve"> the NYC subway data? Did you use a one-tail or a two-tail P value? What is the null hypothesis?</w:t>
+        <w:t>1.1 Which statistical test did you use to analyse the NYC subway data? Did you use a one-tail or a two-tail P value? What is the null hypothesis?</w:t>
       </w:r>
     </w:p>
     <w:p>
@@ -326,15 +306,7 @@
         <w:pStyle w:val="UdacityAnswers"/>
       </w:pPr>
       <w:r>
-        <w:t>However, for this project, I decided to run the Shapiro-</w:t>
-      </w:r>
-      <w:proofErr w:type="spellStart"/>
-      <w:r>
-        <w:t>Wilk</w:t>
-      </w:r>
-      <w:proofErr w:type="spellEnd"/>
-      <w:r>
-        <w:t xml:space="preserve"> test that Dave mentioned briefly to determine whether the sample of data conform to a normal distribution. (See the script SubwayDataShapiroWilk.py for code.)</w:t>
+        <w:t>However, for this project, I decided to run the Shapiro-Wilk test that Dave mentioned briefly to determine whether the sample of data conform to a normal distribution. (See the script SubwayDataShapiroWilk.py for code.)</w:t>
       </w:r>
     </w:p>
     <w:p>
@@ -353,21 +325,7 @@
         <w:rPr>
           <w:b/>
         </w:rPr>
-        <w:t>Shapiro-</w:t>
-      </w:r>
-      <w:proofErr w:type="spellStart"/>
-      <w:r>
-        <w:rPr>
-          <w:b/>
-        </w:rPr>
-        <w:t>Wilk</w:t>
-      </w:r>
-      <w:proofErr w:type="spellEnd"/>
-      <w:r>
-        <w:rPr>
-          <w:b/>
-        </w:rPr>
-        <w:t xml:space="preserve"> test</w:t>
+        <w:t>Shapiro-Wilk test</w:t>
       </w:r>
     </w:p>
     <w:p>
@@ -382,13 +340,8 @@
       <w:pPr>
         <w:pStyle w:val="Code"/>
       </w:pPr>
-      <w:proofErr w:type="spellStart"/>
-      <w:r>
-        <w:t>UserWarning</w:t>
-      </w:r>
-      <w:proofErr w:type="spellEnd"/>
-      <w:r>
-        <w:t>: p-value may not be accurate for N &gt; 5000.</w:t>
+      <w:r>
+        <w:t>UserWarning: p-value may not be accurate for N &gt; 5000.</w:t>
       </w:r>
     </w:p>
     <w:p>
@@ -396,17 +349,7 @@
         <w:pStyle w:val="Code"/>
       </w:pPr>
       <w:r>
-        <w:t xml:space="preserve">  </w:t>
-      </w:r>
-      <w:proofErr w:type="spellStart"/>
-      <w:proofErr w:type="gramStart"/>
-      <w:r>
-        <w:t>warnings.warn</w:t>
-      </w:r>
-      <w:proofErr w:type="spellEnd"/>
-      <w:proofErr w:type="gramEnd"/>
-      <w:r>
-        <w:t>("p-value may not be accurate for N &gt; 5000.")</w:t>
+        <w:t xml:space="preserve">  warnings.warn("p-value may not be accurate for N &gt; 5000.")</w:t>
       </w:r>
     </w:p>
     <w:p>
@@ -455,23 +398,7 @@
         </w:r>
       </w:hyperlink>
       <w:r>
-        <w:t xml:space="preserve"> were good sources). Some sources said the Shapiro-</w:t>
-      </w:r>
-      <w:proofErr w:type="spellStart"/>
-      <w:r>
-        <w:t>Wilk</w:t>
-      </w:r>
-      <w:proofErr w:type="spellEnd"/>
-      <w:r>
-        <w:t xml:space="preserve"> test is for best for </w:t>
-      </w:r>
-      <w:proofErr w:type="gramStart"/>
-      <w:r>
-        <w:t>3-5000 sample</w:t>
-      </w:r>
-      <w:proofErr w:type="gramEnd"/>
-      <w:r>
-        <w:t xml:space="preserve"> size. Because the turnstile data is a very large sample (N &gt; 5000), it seems like the t-test and ANOVA will be robust enough to handle this data set, so I should be OK running a t-test with the subway data:</w:t>
+        <w:t xml:space="preserve"> were good sources). Some sources said the Shapiro-Wilk test is for best for 3-5000 sample size. Because the turnstile data is a very large sample (N &gt; 5000), it seems like the t-test and ANOVA will be robust enough to handle this data set, so I should be OK running a t-test with the subway data:</w:t>
       </w:r>
     </w:p>
     <w:p>
@@ -496,42 +423,19 @@
         <w:pStyle w:val="Quote"/>
         <w:ind w:left="1440"/>
       </w:pPr>
-      <w:proofErr w:type="gramStart"/>
-      <w:r>
-        <w:t>Not very.</w:t>
-      </w:r>
-      <w:proofErr w:type="gramEnd"/>
-      <w:r>
-        <w:t xml:space="preserve"> Normality tests are less useful than some people guess. With small samples, the normality tests don't have much power to detect </w:t>
-      </w:r>
-      <w:proofErr w:type="spellStart"/>
-      <w:r>
-        <w:t>nongaussian</w:t>
-      </w:r>
-      <w:proofErr w:type="spellEnd"/>
-      <w:r>
-        <w:t xml:space="preserve"> distributions. With large samples, it doesn't matter so much if data are </w:t>
-      </w:r>
-      <w:proofErr w:type="spellStart"/>
-      <w:r>
-        <w:t>nongaussian</w:t>
-      </w:r>
-      <w:proofErr w:type="spellEnd"/>
-      <w:r>
-        <w:t>, since the t tests and ANOVA are fairly robust to violations of this standard.”</w:t>
+      <w:r>
+        <w:t>Not very. Normality tests are less useful than some people guess. With small samples, the normality tests don't have much power to detect nongaussian distributions. With large samples, it doesn't matter so much if data are nongaussian, since the t tests and ANOVA are fairly robust to violations of this standard.”</w:t>
       </w:r>
       <w:r>
         <w:t xml:space="preserve"> (</w:t>
       </w:r>
       <w:hyperlink r:id="rId8" w:history="1">
-        <w:proofErr w:type="spellStart"/>
         <w:r>
           <w:rPr>
             <w:rStyle w:val="Hyperlink"/>
           </w:rPr>
           <w:t>GraphPad</w:t>
         </w:r>
-        <w:proofErr w:type="spellEnd"/>
       </w:hyperlink>
       <w:r>
         <w:t>)</w:t>
@@ -547,15 +451,7 @@
         <w:pStyle w:val="UdacityAnswers"/>
       </w:pPr>
       <w:r>
-        <w:t xml:space="preserve">While the data doesn’t look very </w:t>
-      </w:r>
-      <w:proofErr w:type="gramStart"/>
-      <w:r>
-        <w:t>Gaussian</w:t>
-      </w:r>
-      <w:proofErr w:type="gramEnd"/>
-      <w:r>
-        <w:t xml:space="preserve"> to me</w:t>
+        <w:t>While the data doesn’t look very Gaussian to me</w:t>
       </w:r>
       <w:r>
         <w:t xml:space="preserve"> based on eyeballing the charts</w:t>
@@ -594,13 +490,8 @@
           <w:numId w:val="6"/>
         </w:numPr>
       </w:pPr>
-      <w:proofErr w:type="gramStart"/>
-      <w:r>
-        <w:t>running</w:t>
-      </w:r>
-      <w:proofErr w:type="gramEnd"/>
-      <w:r>
-        <w:t xml:space="preserve"> a </w:t>
+      <w:r>
+        <w:t xml:space="preserve">running a </w:t>
       </w:r>
       <w:r>
         <w:t>t-test</w:t>
@@ -660,18 +551,10 @@
         <w:t xml:space="preserve"> </w:t>
       </w:r>
       <w:r>
-        <w:t xml:space="preserve">“without rain” N = </w:t>
-      </w:r>
-      <w:proofErr w:type="gramStart"/>
-      <w:r>
-        <w:t>3306</w:t>
-      </w:r>
-      <w:r>
-        <w:t xml:space="preserve"> )</w:t>
-      </w:r>
-      <w:proofErr w:type="gramEnd"/>
-      <w:r>
-        <w:t xml:space="preserve"> so the Welch’s t-test will take this into account better since it’s likely the two samples have unequal variance. </w:t>
+        <w:t>“without rain” N = 3306</w:t>
+      </w:r>
+      <w:r>
+        <w:t xml:space="preserve"> ) so the Welch’s t-test will take this into account better since it’s likely the two samples have unequal variance. </w:t>
       </w:r>
       <w:r>
         <w:t>(Another reason is because the Welch’s t-test is the one we learned)</w:t>
@@ -748,13 +631,8 @@
       <w:pPr>
         <w:pStyle w:val="Code"/>
       </w:pPr>
-      <w:proofErr w:type="gramStart"/>
-      <w:r>
-        <w:t>t</w:t>
-      </w:r>
-      <w:proofErr w:type="gramEnd"/>
-      <w:r>
-        <w:t xml:space="preserve">-test statistic = </w:t>
+      <w:r>
+        <w:t xml:space="preserve">t-test statistic = </w:t>
       </w:r>
       <w:r>
         <w:rPr>
@@ -770,13 +648,8 @@
           <w:b/>
         </w:rPr>
       </w:pPr>
-      <w:proofErr w:type="gramStart"/>
-      <w:r>
-        <w:t>p</w:t>
-      </w:r>
-      <w:proofErr w:type="gramEnd"/>
-      <w:r>
-        <w:t xml:space="preserve">-value = </w:t>
+      <w:r>
+        <w:t xml:space="preserve">p-value = </w:t>
       </w:r>
       <w:r>
         <w:rPr>
@@ -792,13 +665,8 @@
           <w:b/>
         </w:rPr>
       </w:pPr>
-      <w:proofErr w:type="gramStart"/>
-      <w:r>
-        <w:t>mean</w:t>
-      </w:r>
-      <w:proofErr w:type="gramEnd"/>
-      <w:r>
-        <w:t xml:space="preserve"> of hourly entries with rain = </w:t>
+      <w:r>
+        <w:t xml:space="preserve">mean of hourly entries with rain = </w:t>
       </w:r>
       <w:r>
         <w:rPr>
@@ -814,13 +682,8 @@
           <w:b/>
         </w:rPr>
       </w:pPr>
-      <w:proofErr w:type="gramStart"/>
-      <w:r>
-        <w:t>mean</w:t>
-      </w:r>
-      <w:proofErr w:type="gramEnd"/>
-      <w:r>
-        <w:t xml:space="preserve"> of hourly entries without rain = </w:t>
+      <w:r>
+        <w:t xml:space="preserve">mean of hourly entries without rain = </w:t>
       </w:r>
       <w:r>
         <w:rPr>
@@ -867,13 +730,8 @@
       <w:pPr>
         <w:pStyle w:val="Code"/>
       </w:pPr>
-      <w:proofErr w:type="gramStart"/>
-      <w:r>
-        <w:t>p</w:t>
-      </w:r>
-      <w:proofErr w:type="gramEnd"/>
-      <w:r>
-        <w:t xml:space="preserve">-value = </w:t>
+      <w:r>
+        <w:t xml:space="preserve">p-value = </w:t>
       </w:r>
       <w:r>
         <w:rPr>
@@ -889,13 +747,8 @@
           <w:b/>
         </w:rPr>
       </w:pPr>
-      <w:proofErr w:type="gramStart"/>
-      <w:r>
-        <w:t>mean</w:t>
-      </w:r>
-      <w:proofErr w:type="gramEnd"/>
-      <w:r>
-        <w:t xml:space="preserve"> of hourly entries with rain = </w:t>
+      <w:r>
+        <w:t xml:space="preserve">mean of hourly entries with rain = </w:t>
       </w:r>
       <w:r>
         <w:rPr>
@@ -908,13 +761,8 @@
       <w:pPr>
         <w:pStyle w:val="Code"/>
       </w:pPr>
-      <w:proofErr w:type="gramStart"/>
-      <w:r>
-        <w:t>mean</w:t>
-      </w:r>
-      <w:proofErr w:type="gramEnd"/>
-      <w:r>
-        <w:t xml:space="preserve"> of hourly entries without rain = </w:t>
+      <w:r>
+        <w:t xml:space="preserve">mean of hourly entries without rain = </w:t>
       </w:r>
       <w:r>
         <w:rPr>
@@ -1007,15 +855,7 @@
         <w:t>)</w:t>
       </w:r>
       <w:r>
-        <w:t xml:space="preserve">. The p-value </w:t>
-      </w:r>
-      <w:proofErr w:type="gramStart"/>
-      <w:r>
-        <w:t>suggest</w:t>
-      </w:r>
-      <w:proofErr w:type="gramEnd"/>
-      <w:r>
-        <w:t xml:space="preserve"> we can reject the null hypothesis, and therefore conclude that </w:t>
+        <w:t xml:space="preserve">. The p-value suggest we can reject the null hypothesis, and therefore conclude that </w:t>
       </w:r>
       <w:r>
         <w:t xml:space="preserve">there is a statistically significant difference between the distribution of hourly entries “with rain” and “without rain”. </w:t>
@@ -1042,119 +882,75 @@
           <w:u w:val="single"/>
         </w:rPr>
       </w:pPr>
-      <w:proofErr w:type="spellStart"/>
       <w:r>
         <w:rPr>
           <w:u w:val="single"/>
         </w:rPr>
         <w:t>ENTRIESn_hourly</w:t>
       </w:r>
-      <w:proofErr w:type="spellEnd"/>
-    </w:p>
-    <w:p>
-      <w:pPr>
-        <w:pStyle w:val="UdacityAnswers"/>
-      </w:pPr>
-      <w:proofErr w:type="gramStart"/>
-      <w:r>
-        <w:t>count</w:t>
-      </w:r>
-      <w:proofErr w:type="gramEnd"/>
-      <w:r>
-        <w:t xml:space="preserve">    42649.000000</w:t>
-      </w:r>
-    </w:p>
-    <w:p>
-      <w:pPr>
-        <w:pStyle w:val="UdacityAnswers"/>
-      </w:pPr>
-      <w:proofErr w:type="gramStart"/>
-      <w:r>
-        <w:t>mean</w:t>
-      </w:r>
-      <w:proofErr w:type="gramEnd"/>
-      <w:r>
-        <w:t xml:space="preserve">      1886.589955</w:t>
-      </w:r>
-    </w:p>
-    <w:p>
-      <w:pPr>
-        <w:pStyle w:val="UdacityAnswers"/>
-      </w:pPr>
-      <w:proofErr w:type="spellStart"/>
-      <w:proofErr w:type="gramStart"/>
-      <w:r>
-        <w:t>std</w:t>
-      </w:r>
-      <w:proofErr w:type="spellEnd"/>
-      <w:proofErr w:type="gramEnd"/>
-      <w:r>
-        <w:t xml:space="preserve">       2952.385585</w:t>
-      </w:r>
-    </w:p>
-    <w:p>
-      <w:pPr>
-        <w:pStyle w:val="UdacityAnswers"/>
-      </w:pPr>
-      <w:proofErr w:type="gramStart"/>
-      <w:r>
-        <w:t>min</w:t>
-      </w:r>
-      <w:proofErr w:type="gramEnd"/>
-      <w:r>
-        <w:t xml:space="preserve">          0.000000</w:t>
-      </w:r>
-    </w:p>
-    <w:p>
-      <w:pPr>
-        <w:pStyle w:val="UdacityAnswers"/>
-      </w:pPr>
-      <w:r>
-        <w:t>25</w:t>
-      </w:r>
-      <w:proofErr w:type="gramStart"/>
-      <w:r>
-        <w:t>%        274.000000</w:t>
-      </w:r>
-      <w:proofErr w:type="gramEnd"/>
-    </w:p>
-    <w:p>
-      <w:pPr>
-        <w:pStyle w:val="UdacityAnswers"/>
-      </w:pPr>
-      <w:r>
-        <w:t>50</w:t>
-      </w:r>
-      <w:proofErr w:type="gramStart"/>
-      <w:r>
-        <w:t>%        905.000000</w:t>
-      </w:r>
-      <w:proofErr w:type="gramEnd"/>
-    </w:p>
-    <w:p>
-      <w:pPr>
-        <w:pStyle w:val="UdacityAnswers"/>
-      </w:pPr>
-      <w:r>
-        <w:t>75</w:t>
-      </w:r>
-      <w:proofErr w:type="gramStart"/>
-      <w:r>
-        <w:t>%       2255.000000</w:t>
-      </w:r>
-      <w:proofErr w:type="gramEnd"/>
-    </w:p>
-    <w:p>
-      <w:pPr>
-        <w:pStyle w:val="UdacityAnswers"/>
-      </w:pPr>
-      <w:proofErr w:type="gramStart"/>
-      <w:r>
-        <w:t>max</w:t>
-      </w:r>
-      <w:proofErr w:type="gramEnd"/>
-      <w:r>
-        <w:t xml:space="preserve">      32814.000000</w:t>
+    </w:p>
+    <w:p>
+      <w:pPr>
+        <w:pStyle w:val="UdacityAnswers"/>
+      </w:pPr>
+      <w:r>
+        <w:t>count    42649.000000</w:t>
+      </w:r>
+    </w:p>
+    <w:p>
+      <w:pPr>
+        <w:pStyle w:val="UdacityAnswers"/>
+      </w:pPr>
+      <w:r>
+        <w:t>mean      1886.589955</w:t>
+      </w:r>
+    </w:p>
+    <w:p>
+      <w:pPr>
+        <w:pStyle w:val="UdacityAnswers"/>
+      </w:pPr>
+      <w:r>
+        <w:t>std       2952.385585</w:t>
+      </w:r>
+    </w:p>
+    <w:p>
+      <w:pPr>
+        <w:pStyle w:val="UdacityAnswers"/>
+      </w:pPr>
+      <w:r>
+        <w:t>min          0.000000</w:t>
+      </w:r>
+    </w:p>
+    <w:p>
+      <w:pPr>
+        <w:pStyle w:val="UdacityAnswers"/>
+      </w:pPr>
+      <w:r>
+        <w:t>25%        274.000000</w:t>
+      </w:r>
+    </w:p>
+    <w:p>
+      <w:pPr>
+        <w:pStyle w:val="UdacityAnswers"/>
+      </w:pPr>
+      <w:r>
+        <w:t>50%        905.000000</w:t>
+      </w:r>
+    </w:p>
+    <w:p>
+      <w:pPr>
+        <w:pStyle w:val="UdacityAnswers"/>
+      </w:pPr>
+      <w:r>
+        <w:t>75%       2255.000000</w:t>
+      </w:r>
+    </w:p>
+    <w:p>
+      <w:pPr>
+        <w:pStyle w:val="UdacityAnswers"/>
+      </w:pPr>
+      <w:r>
+        <w:t>max      32814.000000</w:t>
       </w:r>
     </w:p>
     <w:p>
@@ -1269,39 +1065,8 @@
           <w:sz w:val="20"/>
           <w:szCs w:val="20"/>
         </w:rPr>
-        <w:t xml:space="preserve">2.1 What approach did you use to compute the coefficients theta and produce prediction for </w:t>
-      </w:r>
-      <w:proofErr w:type="spellStart"/>
-      <w:r>
-        <w:rPr>
-          <w:rFonts w:ascii="Helvetica Neue" w:hAnsi="Helvetica Neue" w:cs="Times New Roman"/>
-          <w:color w:val="95B3D7" w:themeColor="accent1" w:themeTint="99"/>
-          <w:sz w:val="20"/>
-          <w:szCs w:val="20"/>
-        </w:rPr>
-        <w:t>ENTRIESn_hourly</w:t>
-      </w:r>
-      <w:proofErr w:type="spellEnd"/>
-      <w:r>
-        <w:rPr>
-          <w:rFonts w:ascii="Helvetica Neue" w:hAnsi="Helvetica Neue" w:cs="Times New Roman"/>
-          <w:color w:val="95B3D7" w:themeColor="accent1" w:themeTint="99"/>
-          <w:sz w:val="20"/>
-          <w:szCs w:val="20"/>
-        </w:rPr>
-        <w:t xml:space="preserve"> in your regression </w:t>
-      </w:r>
-      <w:proofErr w:type="gramStart"/>
-      <w:r>
-        <w:rPr>
-          <w:rFonts w:ascii="Helvetica Neue" w:hAnsi="Helvetica Neue" w:cs="Times New Roman"/>
-          <w:color w:val="95B3D7" w:themeColor="accent1" w:themeTint="99"/>
-          <w:sz w:val="20"/>
-          <w:szCs w:val="20"/>
-        </w:rPr>
-        <w:t>model:</w:t>
-      </w:r>
-      <w:proofErr w:type="gramEnd"/>
+        <w:t>2.1 What approach did you use to compute the coefficients theta and produce prediction for ENTRIESn_hourly in your regression model:</w:t>
+      </w:r>
     </w:p>
     <w:p>
       <w:pPr>
@@ -1340,19 +1105,8 @@
           <w:sz w:val="20"/>
           <w:szCs w:val="20"/>
         </w:rPr>
-        <w:t xml:space="preserve">OLS using </w:t>
-      </w:r>
-      <w:proofErr w:type="spellStart"/>
-      <w:r>
-        <w:rPr>
-          <w:rFonts w:ascii="Helvetica Neue" w:hAnsi="Helvetica Neue" w:cs="Times New Roman"/>
-          <w:color w:val="95B3D7" w:themeColor="accent1" w:themeTint="99"/>
-          <w:sz w:val="20"/>
-          <w:szCs w:val="20"/>
-        </w:rPr>
-        <w:t>Statsmodels</w:t>
-      </w:r>
-      <w:proofErr w:type="spellEnd"/>
+        <w:t>OLS using Statsmodels</w:t>
+      </w:r>
     </w:p>
     <w:p>
       <w:pPr>
@@ -1385,15 +1139,7 @@
         <w:t>ordinary least squares mode</w:t>
       </w:r>
       <w:r>
-        <w:t xml:space="preserve">l from </w:t>
-      </w:r>
-      <w:proofErr w:type="spellStart"/>
-      <w:r>
-        <w:t>Statsmodel</w:t>
-      </w:r>
-      <w:proofErr w:type="spellEnd"/>
-      <w:r>
-        <w:t xml:space="preserve">, and I also tried some polynomials by squaring </w:t>
+        <w:t xml:space="preserve">l from Statsmodel, and I also tried some polynomials by squaring </w:t>
       </w:r>
       <w:r>
         <w:t>a few</w:t>
@@ -1434,29 +1180,8 @@
       <w:pPr>
         <w:pStyle w:val="Code"/>
       </w:pPr>
-      <w:proofErr w:type="gramStart"/>
-      <w:r>
-        <w:t xml:space="preserve">Hour, rain, </w:t>
-      </w:r>
-      <w:proofErr w:type="spellStart"/>
-      <w:r>
-        <w:t>meantempi</w:t>
-      </w:r>
-      <w:proofErr w:type="spellEnd"/>
-      <w:r>
-        <w:t xml:space="preserve">, </w:t>
-      </w:r>
-      <w:proofErr w:type="spellStart"/>
-      <w:r>
-        <w:t>precipi</w:t>
-      </w:r>
-      <w:proofErr w:type="spellEnd"/>
-      <w:r>
-        <w:t>.</w:t>
-      </w:r>
-      <w:proofErr w:type="gramEnd"/>
-      <w:r>
-        <w:t xml:space="preserve"> </w:t>
+      <w:r>
+        <w:t xml:space="preserve">Hour, rain, meantempi, precipi. </w:t>
       </w:r>
     </w:p>
     <w:p>
@@ -1488,59 +1213,9 @@
       <w:pPr>
         <w:pStyle w:val="Code"/>
       </w:pPr>
-      <w:proofErr w:type="gramStart"/>
-      <w:r>
-        <w:t xml:space="preserve">Hour, rain, </w:t>
-      </w:r>
-      <w:proofErr w:type="spellStart"/>
-      <w:r>
-        <w:t>meantempi</w:t>
-      </w:r>
-      <w:proofErr w:type="spellEnd"/>
-      <w:r>
-        <w:t xml:space="preserve">, </w:t>
-      </w:r>
-      <w:proofErr w:type="spellStart"/>
-      <w:r>
-        <w:t>meanwindspdi</w:t>
-      </w:r>
-      <w:proofErr w:type="spellEnd"/>
-      <w:r>
-        <w:t xml:space="preserve">, </w:t>
-      </w:r>
-      <w:proofErr w:type="spellStart"/>
-      <w:r>
-        <w:t>precipi</w:t>
-      </w:r>
-      <w:proofErr w:type="spellEnd"/>
-      <w:r>
-        <w:t>.</w:t>
-      </w:r>
-      <w:proofErr w:type="gramEnd"/>
-      <w:r>
-        <w:t xml:space="preserve"> </w:t>
-      </w:r>
-      <w:proofErr w:type="gramStart"/>
-      <w:r>
-        <w:t xml:space="preserve">Hour (squared), </w:t>
-      </w:r>
-      <w:proofErr w:type="spellStart"/>
-      <w:r>
-        <w:t>meantempi</w:t>
-      </w:r>
-      <w:proofErr w:type="spellEnd"/>
-      <w:r>
-        <w:t xml:space="preserve"> (squared), </w:t>
-      </w:r>
-      <w:proofErr w:type="spellStart"/>
-      <w:r>
-        <w:t>precipi</w:t>
-      </w:r>
-      <w:proofErr w:type="spellEnd"/>
-      <w:r>
-        <w:t xml:space="preserve"> (squared).</w:t>
-      </w:r>
-      <w:proofErr w:type="gramEnd"/>
+      <w:r>
+        <w:t>Hour, rain, meantempi, meanwindspdi, precipi. Hour (squared), meantempi (squared), precipi (squared).</w:t>
+      </w:r>
     </w:p>
     <w:p>
       <w:pPr>
@@ -1558,30 +1233,279 @@
         <w:t>UNIT</w:t>
       </w:r>
       <w:r>
+        <w:t xml:space="preserve"> as the dummy variable</w:t>
+      </w:r>
+      <w:r>
+        <w:t xml:space="preserve"> in both linear models</w:t>
+      </w:r>
+      <w:r>
+        <w:t>.</w:t>
+      </w:r>
+      <w:r>
         <w:t xml:space="preserve"> </w:t>
       </w:r>
-      <w:proofErr w:type="spellStart"/>
-      <w:r>
-        <w:t>as</w:t>
-      </w:r>
-      <w:proofErr w:type="spellEnd"/>
-      <w:r>
-        <w:t xml:space="preserve"> the dummy variable</w:t>
-      </w:r>
-      <w:r>
-        <w:t xml:space="preserve"> in both linear models</w:t>
+    </w:p>
+    <w:p>
+      <w:pPr>
+        <w:pStyle w:val="UdacityAnswers"/>
+      </w:pPr>
+    </w:p>
+    <w:p>
+      <w:pPr>
+        <w:pStyle w:val="UdacityAnswers"/>
+      </w:pPr>
+    </w:p>
+    <w:p>
+      <w:pPr>
+        <w:spacing w:line="480" w:lineRule="auto"/>
+        <w:rPr>
+          <w:rFonts w:ascii="Helvetica Neue" w:hAnsi="Helvetica Neue" w:cs="Times New Roman"/>
+          <w:color w:val="95B3D7" w:themeColor="accent1" w:themeTint="99"/>
+          <w:sz w:val="20"/>
+          <w:szCs w:val="20"/>
+        </w:rPr>
+      </w:pPr>
+      <w:r>
+        <w:rPr>
+          <w:rFonts w:ascii="Helvetica Neue" w:hAnsi="Helvetica Neue" w:cs="Times New Roman"/>
+          <w:color w:val="95B3D7" w:themeColor="accent1" w:themeTint="99"/>
+          <w:sz w:val="20"/>
+          <w:szCs w:val="20"/>
+        </w:rPr>
+        <w:t>2.3 Why did you select these features in your model? We are looking for specific reasons that lead you to believe that</w:t>
+      </w:r>
+      <w:r>
+        <w:rPr>
+          <w:rFonts w:ascii="Helvetica Neue" w:hAnsi="Helvetica Neue" w:cs="Times New Roman"/>
+          <w:color w:val="95B3D7" w:themeColor="accent1" w:themeTint="99"/>
+          <w:sz w:val="20"/>
+          <w:szCs w:val="20"/>
+        </w:rPr>
+        <w:t xml:space="preserve"> </w:t>
+      </w:r>
+      <w:r>
+        <w:rPr>
+          <w:rFonts w:ascii="Helvetica Neue" w:hAnsi="Helvetica Neue" w:cs="Times New Roman"/>
+          <w:color w:val="95B3D7" w:themeColor="accent1" w:themeTint="99"/>
+          <w:sz w:val="20"/>
+          <w:szCs w:val="20"/>
+        </w:rPr>
+        <w:t>the selected features will contribute to the predictive power of your model.</w:t>
+      </w:r>
+    </w:p>
+    <w:p>
+      <w:pPr>
+        <w:spacing w:line="480" w:lineRule="auto"/>
+        <w:rPr>
+          <w:rFonts w:ascii="Helvetica Neue" w:hAnsi="Helvetica Neue" w:cs="Times New Roman"/>
+          <w:color w:val="95B3D7" w:themeColor="accent1" w:themeTint="99"/>
+          <w:sz w:val="20"/>
+          <w:szCs w:val="20"/>
+        </w:rPr>
+      </w:pPr>
+      <w:r>
+        <w:rPr>
+          <w:rFonts w:ascii="Helvetica Neue" w:hAnsi="Helvetica Neue" w:cs="Times New Roman"/>
+          <w:color w:val="95B3D7" w:themeColor="accent1" w:themeTint="99"/>
+          <w:sz w:val="20"/>
+          <w:szCs w:val="20"/>
+        </w:rPr>
+        <w:t>Your reasons might be based on intuition. For example, response for fog might be: “I decided to use fog because I thought that when it is very foggy outside people might decide to use the subway more often.”</w:t>
+      </w:r>
+    </w:p>
+    <w:p>
+      <w:pPr>
+        <w:spacing w:line="480" w:lineRule="auto"/>
+        <w:rPr>
+          <w:rFonts w:ascii="Helvetica Neue" w:hAnsi="Helvetica Neue" w:cs="Times New Roman"/>
+          <w:color w:val="95B3D7" w:themeColor="accent1" w:themeTint="99"/>
+          <w:sz w:val="20"/>
+          <w:szCs w:val="20"/>
+        </w:rPr>
+      </w:pPr>
+      <w:r>
+        <w:rPr>
+          <w:rFonts w:ascii="Helvetica Neue" w:hAnsi="Helvetica Neue" w:cs="Times New Roman"/>
+          <w:color w:val="95B3D7" w:themeColor="accent1" w:themeTint="99"/>
+          <w:sz w:val="20"/>
+          <w:szCs w:val="20"/>
+        </w:rPr>
+        <w:t>Your reasons might also be based on data exploration and experimentation, for example: “I used feature X because as soon as I included it in my model, it drastically improved my R2 value.”  </w:t>
+      </w:r>
+    </w:p>
+    <w:p>
+      <w:pPr>
+        <w:pStyle w:val="UdacityAnswers"/>
+      </w:pPr>
+      <w:r>
+        <w:t xml:space="preserve">I started with the four initial features in the first linear model (Hour, rain, meantempi, precipi) but without UNIT as a dummy variable.  The R^2 value, approximately 0.03, was very terrible with this model. Subsequently, I tried to improve the model by adding features based on my intuition. </w:t>
+      </w:r>
+    </w:p>
+    <w:p>
+      <w:pPr>
+        <w:pStyle w:val="UdacityAnswers"/>
+      </w:pPr>
+    </w:p>
+    <w:p>
+      <w:pPr>
+        <w:pStyle w:val="UdacityAnswers"/>
+      </w:pPr>
+      <w:r>
+        <w:t xml:space="preserve">I added </w:t>
+      </w:r>
+      <w:r>
+        <w:t xml:space="preserve">meanwindspdi because I thought that people were more likely to ride the subway when it is really windy outside because it is colder or they don’t want to feel discomfort from a heavy wind blowing. Adding meanwindspdi improved the R^2 value a slight amount but not by much. </w:t>
+      </w:r>
+    </w:p>
+    <w:p>
+      <w:pPr>
+        <w:pStyle w:val="UdacityAnswers"/>
+      </w:pPr>
+    </w:p>
+    <w:p>
+      <w:pPr>
+        <w:pStyle w:val="UdacityAnswers"/>
+      </w:pPr>
+      <w:r>
+        <w:t>Then I tried other features such as adding fog and thunder but they didn’t improve my R^2 much. Furthermore, I didn’t want to superficially increase my goodness of fit just becaus</w:t>
+      </w:r>
+      <w:r>
+        <w:t xml:space="preserve">e I was adding more features since that takes me closer to the sample dataset but doesn’t tell me if my model is improving. </w:t>
+      </w:r>
+    </w:p>
+    <w:p>
+      <w:pPr>
+        <w:pStyle w:val="UdacityAnswers"/>
+      </w:pPr>
+    </w:p>
+    <w:p>
+      <w:pPr>
+        <w:pStyle w:val="UdacityAnswers"/>
+      </w:pPr>
+      <w:r>
+        <w:t xml:space="preserve">I also tried taking some features, squaring them, and then adding them to my model. I did this with Hour, meantempi, and precipi because I had gotten a good R^2 value from them in my first linear model. Adding these squared features increased my R^2 value by a bit but it was still under 10%. </w:t>
+      </w:r>
+    </w:p>
+    <w:p>
+      <w:pPr>
+        <w:pStyle w:val="UdacityAnswers"/>
+      </w:pPr>
+    </w:p>
+    <w:p>
+      <w:pPr>
+        <w:pStyle w:val="UdacityAnswers"/>
+      </w:pPr>
+      <w:r>
+        <w:t xml:space="preserve">Eventually I realized that when I add UNIT as a dummy variable, the R^2 value increases drastically – from 3% to 48%. Therefore, I added UNIT as a dummy variable to my model and ended up with the feature set described in </w:t>
+      </w:r>
+      <w:r>
+        <w:t>2.2</w:t>
       </w:r>
       <w:r>
         <w:t>.</w:t>
       </w:r>
+    </w:p>
+    <w:p>
+      <w:pPr>
+        <w:spacing w:line="480" w:lineRule="auto"/>
+        <w:rPr>
+          <w:rFonts w:ascii="Helvetica Neue" w:hAnsi="Helvetica Neue" w:cs="Times New Roman"/>
+          <w:color w:val="95B3D7" w:themeColor="accent1" w:themeTint="99"/>
+          <w:sz w:val="20"/>
+          <w:szCs w:val="20"/>
+        </w:rPr>
+      </w:pPr>
+      <w:r>
+        <w:rPr>
+          <w:rFonts w:ascii="Helvetica Neue" w:hAnsi="Helvetica Neue" w:cs="Times New Roman"/>
+          <w:color w:val="95B3D7" w:themeColor="accent1" w:themeTint="99"/>
+          <w:sz w:val="20"/>
+          <w:szCs w:val="20"/>
+        </w:rPr>
+        <w:t>2.4 What is your model’s R</w:t>
+      </w:r>
+      <w:r>
+        <w:rPr>
+          <w:rFonts w:ascii="Helvetica Neue" w:hAnsi="Helvetica Neue" w:cs="Times New Roman"/>
+          <w:color w:val="95B3D7" w:themeColor="accent1" w:themeTint="99"/>
+          <w:sz w:val="20"/>
+          <w:szCs w:val="20"/>
+        </w:rPr>
+        <w:t>^</w:t>
+      </w:r>
+      <w:r>
+        <w:rPr>
+          <w:rFonts w:ascii="Helvetica Neue" w:hAnsi="Helvetica Neue" w:cs="Times New Roman"/>
+          <w:color w:val="95B3D7" w:themeColor="accent1" w:themeTint="99"/>
+          <w:sz w:val="20"/>
+          <w:szCs w:val="20"/>
+        </w:rPr>
+        <w:t>2 (coefficients of determination) value?</w:t>
+      </w:r>
+    </w:p>
+    <w:p>
+      <w:pPr>
+        <w:pStyle w:val="UdacityAnswers"/>
+      </w:pPr>
+      <w:r>
+        <w:t>According to the Udacity online grader, the R^2 value</w:t>
+      </w:r>
+      <w:r>
+        <w:t xml:space="preserve"> for the first linear regression model (exercise 3.5)</w:t>
+      </w:r>
+      <w:r>
+        <w:t xml:space="preserve"> is:</w:t>
+      </w:r>
+    </w:p>
+    <w:p>
+      <w:pPr>
+        <w:pStyle w:val="Code"/>
+      </w:pPr>
+      <w:r>
+        <w:t>0.461129068126</w:t>
+      </w:r>
       <w:r>
         <w:t xml:space="preserve"> </w:t>
       </w:r>
-    </w:p>
-    <w:p>
-      <w:pPr>
-        <w:pStyle w:val="UdacityAnswers"/>
-      </w:pPr>
+      <w:r>
+        <w:t>(or 46.1%).</w:t>
+      </w:r>
+    </w:p>
+    <w:p>
+      <w:pPr>
+        <w:pStyle w:val="UdacityAnswers"/>
+      </w:pPr>
+      <w:r>
+        <w:t xml:space="preserve">For the second linear model, optional exercise 3.8: </w:t>
+      </w:r>
+    </w:p>
+    <w:p>
+      <w:pPr>
+        <w:pStyle w:val="Code"/>
+      </w:pPr>
+      <w:r>
+        <w:t>0.48561137181</w:t>
+      </w:r>
+      <w:r>
+        <w:t xml:space="preserve"> (or 48.6%)</w:t>
+      </w:r>
+      <w:r>
+        <w:t>.</w:t>
+      </w:r>
+    </w:p>
+    <w:p>
+      <w:pPr>
+        <w:pStyle w:val="UdacityAnswers"/>
+      </w:pPr>
+      <w:r>
+        <w:t xml:space="preserve">This </w:t>
+      </w:r>
+      <w:r>
+        <w:t xml:space="preserve">R^2 value </w:t>
+      </w:r>
+      <w:r>
+        <w:t>varies based on the dataset that is randomly selected to perform the testing.</w:t>
+      </w:r>
     </w:p>
     <w:p>
       <w:pPr>
@@ -1605,219 +1529,7 @@
           <w:sz w:val="20"/>
           <w:szCs w:val="20"/>
         </w:rPr>
-        <w:t>2.3 Why did you select these features in your model? We are looking for specific reasons that lead you to believe that</w:t>
-      </w:r>
-      <w:r>
-        <w:rPr>
-          <w:rFonts w:ascii="Helvetica Neue" w:hAnsi="Helvetica Neue" w:cs="Times New Roman"/>
-          <w:color w:val="95B3D7" w:themeColor="accent1" w:themeTint="99"/>
-          <w:sz w:val="20"/>
-          <w:szCs w:val="20"/>
-        </w:rPr>
-        <w:t xml:space="preserve"> </w:t>
-      </w:r>
-      <w:r>
-        <w:rPr>
-          <w:rFonts w:ascii="Helvetica Neue" w:hAnsi="Helvetica Neue" w:cs="Times New Roman"/>
-          <w:color w:val="95B3D7" w:themeColor="accent1" w:themeTint="99"/>
-          <w:sz w:val="20"/>
-          <w:szCs w:val="20"/>
-        </w:rPr>
-        <w:t>the selected features will contribute to the predictive power of your model.</w:t>
-      </w:r>
-    </w:p>
-    <w:p>
-      <w:pPr>
-        <w:spacing w:line="480" w:lineRule="auto"/>
-        <w:rPr>
-          <w:rFonts w:ascii="Helvetica Neue" w:hAnsi="Helvetica Neue" w:cs="Times New Roman"/>
-          <w:color w:val="95B3D7" w:themeColor="accent1" w:themeTint="99"/>
-          <w:sz w:val="20"/>
-          <w:szCs w:val="20"/>
-        </w:rPr>
-      </w:pPr>
-      <w:r>
-        <w:rPr>
-          <w:rFonts w:ascii="Helvetica Neue" w:hAnsi="Helvetica Neue" w:cs="Times New Roman"/>
-          <w:color w:val="95B3D7" w:themeColor="accent1" w:themeTint="99"/>
-          <w:sz w:val="20"/>
-          <w:szCs w:val="20"/>
-        </w:rPr>
-        <w:t>Your reasons might be based on intuition. For example, response for fog might be: “I decided to use fog because I thought that when it is very foggy outside people might decide to use the subway more often.”</w:t>
-      </w:r>
-    </w:p>
-    <w:p>
-      <w:pPr>
-        <w:spacing w:line="480" w:lineRule="auto"/>
-        <w:rPr>
-          <w:rFonts w:ascii="Helvetica Neue" w:hAnsi="Helvetica Neue" w:cs="Times New Roman"/>
-          <w:color w:val="95B3D7" w:themeColor="accent1" w:themeTint="99"/>
-          <w:sz w:val="20"/>
-          <w:szCs w:val="20"/>
-        </w:rPr>
-      </w:pPr>
-      <w:r>
-        <w:rPr>
-          <w:rFonts w:ascii="Helvetica Neue" w:hAnsi="Helvetica Neue" w:cs="Times New Roman"/>
-          <w:color w:val="95B3D7" w:themeColor="accent1" w:themeTint="99"/>
-          <w:sz w:val="20"/>
-          <w:szCs w:val="20"/>
-        </w:rPr>
-        <w:t>Your reasons might also be based on data exploration and experimentation, for example: “I used feature X because as soon as I included it in my model, it drastically improved my R2 value.”  </w:t>
-      </w:r>
-    </w:p>
-    <w:p>
-      <w:pPr>
-        <w:pStyle w:val="UdacityAnswers"/>
-      </w:pPr>
-      <w:r>
-        <w:t xml:space="preserve">I started with the four initial features in the first linear model (Hour, rain, </w:t>
-      </w:r>
-      <w:proofErr w:type="spellStart"/>
-      <w:r>
-        <w:t>meantempi</w:t>
-      </w:r>
-      <w:proofErr w:type="spellEnd"/>
-      <w:r>
-        <w:t xml:space="preserve">, </w:t>
-      </w:r>
-      <w:proofErr w:type="spellStart"/>
-      <w:r>
-        <w:t>precipi</w:t>
-      </w:r>
-      <w:proofErr w:type="spellEnd"/>
-      <w:r>
-        <w:t xml:space="preserve">) but without UNIT as a dummy variable.  The R^2 value, approximately 0.03, was very terrible with this model. Subsequently, I tried to improve the model by adding features based on my intuition. </w:t>
-      </w:r>
-    </w:p>
-    <w:p>
-      <w:pPr>
-        <w:pStyle w:val="UdacityAnswers"/>
-      </w:pPr>
-    </w:p>
-    <w:p>
-      <w:pPr>
-        <w:pStyle w:val="UdacityAnswers"/>
-      </w:pPr>
-      <w:r>
-        <w:t xml:space="preserve">I added </w:t>
-      </w:r>
-      <w:proofErr w:type="spellStart"/>
-      <w:r>
-        <w:t>meanwindspdi</w:t>
-      </w:r>
-      <w:proofErr w:type="spellEnd"/>
-      <w:r>
-        <w:t xml:space="preserve"> because I thought that people were more likely to ride the subway when it is really windy outside because it is colder or they don’t want to feel discomfort from a heavy wind blowing. Adding </w:t>
-      </w:r>
-      <w:proofErr w:type="spellStart"/>
-      <w:r>
-        <w:t>meanwindspdi</w:t>
-      </w:r>
-      <w:proofErr w:type="spellEnd"/>
-      <w:r>
-        <w:t xml:space="preserve"> improved the R^2 value a slight amount but not by much. </w:t>
-      </w:r>
-    </w:p>
-    <w:p>
-      <w:pPr>
-        <w:pStyle w:val="UdacityAnswers"/>
-      </w:pPr>
-    </w:p>
-    <w:p>
-      <w:pPr>
-        <w:pStyle w:val="UdacityAnswers"/>
-      </w:pPr>
-      <w:r>
-        <w:t>Then I tried other features such as adding fog and thunder but they didn’t improve my R^2 much. Furthermore, I didn’t want to superficially increase my goodness of fit just becaus</w:t>
-      </w:r>
-      <w:r>
-        <w:t xml:space="preserve">e I was adding more features since that takes me closer to the sample dataset but doesn’t tell me if my model is improving. </w:t>
-      </w:r>
-    </w:p>
-    <w:p>
-      <w:pPr>
-        <w:pStyle w:val="UdacityAnswers"/>
-      </w:pPr>
-    </w:p>
-    <w:p>
-      <w:pPr>
-        <w:pStyle w:val="UdacityAnswers"/>
-      </w:pPr>
-      <w:r>
-        <w:t>I also tried taking some features, squaring them, and then adding them to my model. I did this with Hour</w:t>
-      </w:r>
-      <w:r>
-        <w:t xml:space="preserve">, </w:t>
-      </w:r>
-      <w:proofErr w:type="spellStart"/>
-      <w:r>
-        <w:t>meantempi</w:t>
-      </w:r>
-      <w:proofErr w:type="spellEnd"/>
-      <w:r>
-        <w:t>,</w:t>
-      </w:r>
-      <w:r>
-        <w:t xml:space="preserve"> and</w:t>
-      </w:r>
-      <w:r>
-        <w:t xml:space="preserve"> </w:t>
-      </w:r>
-      <w:proofErr w:type="spellStart"/>
-      <w:r>
-        <w:t>precipi</w:t>
-      </w:r>
-      <w:proofErr w:type="spellEnd"/>
-      <w:r>
-        <w:t xml:space="preserve"> because I had gotten a good R^2 value from them in my first linear model. Adding these squared features increased my R^2 value by a bit but it was still under 10%. </w:t>
-      </w:r>
-    </w:p>
-    <w:p>
-      <w:pPr>
-        <w:pStyle w:val="UdacityAnswers"/>
-      </w:pPr>
-    </w:p>
-    <w:p>
-      <w:pPr>
-        <w:pStyle w:val="UdacityAnswers"/>
-      </w:pPr>
-      <w:r>
-        <w:t xml:space="preserve">Eventually I realized that when I add UNIT as a dummy variable, the R^2 </w:t>
-      </w:r>
-      <w:proofErr w:type="gramStart"/>
-      <w:r>
-        <w:t>value</w:t>
-      </w:r>
-      <w:proofErr w:type="gramEnd"/>
-      <w:r>
-        <w:t xml:space="preserve"> increases drastically – from 3% to 48%. Therefore, I added UNIT as a dummy variable to my model and ended up with the feature set described in </w:t>
-      </w:r>
-      <w:r>
-        <w:t>2.2</w:t>
-      </w:r>
-      <w:r>
-        <w:t>.</w:t>
-      </w:r>
-    </w:p>
-    <w:p>
-      <w:pPr>
-        <w:spacing w:line="480" w:lineRule="auto"/>
-        <w:rPr>
-          <w:rFonts w:ascii="Helvetica Neue" w:hAnsi="Helvetica Neue" w:cs="Times New Roman"/>
-          <w:color w:val="95B3D7" w:themeColor="accent1" w:themeTint="99"/>
-          <w:sz w:val="20"/>
-          <w:szCs w:val="20"/>
-        </w:rPr>
-      </w:pPr>
-      <w:r>
-        <w:rPr>
-          <w:rFonts w:ascii="Helvetica Neue" w:hAnsi="Helvetica Neue" w:cs="Times New Roman"/>
-          <w:color w:val="95B3D7" w:themeColor="accent1" w:themeTint="99"/>
-          <w:sz w:val="20"/>
-          <w:szCs w:val="20"/>
-        </w:rPr>
-        <w:t>2.4 What is your model’s R</w:t>
+        <w:t>2.5 What does this R</w:t>
       </w:r>
       <w:r>
         <w:rPr>
@@ -1835,125 +1547,6 @@
           <w:sz w:val="20"/>
           <w:szCs w:val="20"/>
         </w:rPr>
-        <w:t>2 (coefficients of determination) value?</w:t>
-      </w:r>
-    </w:p>
-    <w:p>
-      <w:pPr>
-        <w:pStyle w:val="UdacityAnswers"/>
-      </w:pPr>
-      <w:r>
-        <w:t xml:space="preserve">According to the </w:t>
-      </w:r>
-      <w:proofErr w:type="spellStart"/>
-      <w:r>
-        <w:t>Udacity</w:t>
-      </w:r>
-      <w:proofErr w:type="spellEnd"/>
-      <w:r>
-        <w:t xml:space="preserve"> online grader, the R^2 value</w:t>
-      </w:r>
-      <w:r>
-        <w:t xml:space="preserve"> for the first linear regression model (exercise 3.5)</w:t>
-      </w:r>
-      <w:r>
-        <w:t xml:space="preserve"> is:</w:t>
-      </w:r>
-    </w:p>
-    <w:p>
-      <w:pPr>
-        <w:pStyle w:val="Code"/>
-      </w:pPr>
-      <w:proofErr w:type="gramStart"/>
-      <w:r>
-        <w:t>0.461129068126</w:t>
-      </w:r>
-      <w:r>
-        <w:t xml:space="preserve"> </w:t>
-      </w:r>
-      <w:r>
-        <w:t>(or 46.1%).</w:t>
-      </w:r>
-      <w:proofErr w:type="gramEnd"/>
-    </w:p>
-    <w:p>
-      <w:pPr>
-        <w:pStyle w:val="UdacityAnswers"/>
-      </w:pPr>
-      <w:r>
-        <w:t xml:space="preserve">For the second linear model, optional exercise 3.8: </w:t>
-      </w:r>
-    </w:p>
-    <w:p>
-      <w:pPr>
-        <w:pStyle w:val="Code"/>
-      </w:pPr>
-      <w:proofErr w:type="gramStart"/>
-      <w:r>
-        <w:t>0.48561137181</w:t>
-      </w:r>
-      <w:r>
-        <w:t xml:space="preserve"> (or 48.6%)</w:t>
-      </w:r>
-      <w:r>
-        <w:t>.</w:t>
-      </w:r>
-      <w:proofErr w:type="gramEnd"/>
-    </w:p>
-    <w:p>
-      <w:pPr>
-        <w:pStyle w:val="UdacityAnswers"/>
-      </w:pPr>
-      <w:r>
-        <w:t xml:space="preserve">This </w:t>
-      </w:r>
-      <w:r>
-        <w:t xml:space="preserve">R^2 value </w:t>
-      </w:r>
-      <w:r>
-        <w:t>varies based on the dataset that is randomly selected to perform the testing.</w:t>
-      </w:r>
-    </w:p>
-    <w:p>
-      <w:pPr>
-        <w:pStyle w:val="UdacityAnswers"/>
-      </w:pPr>
-    </w:p>
-    <w:p>
-      <w:pPr>
-        <w:spacing w:line="480" w:lineRule="auto"/>
-        <w:rPr>
-          <w:rFonts w:ascii="Helvetica Neue" w:hAnsi="Helvetica Neue" w:cs="Times New Roman"/>
-          <w:color w:val="95B3D7" w:themeColor="accent1" w:themeTint="99"/>
-          <w:sz w:val="20"/>
-          <w:szCs w:val="20"/>
-        </w:rPr>
-      </w:pPr>
-      <w:r>
-        <w:rPr>
-          <w:rFonts w:ascii="Helvetica Neue" w:hAnsi="Helvetica Neue" w:cs="Times New Roman"/>
-          <w:color w:val="95B3D7" w:themeColor="accent1" w:themeTint="99"/>
-          <w:sz w:val="20"/>
-          <w:szCs w:val="20"/>
-        </w:rPr>
-        <w:t>2.5 What does this R</w:t>
-      </w:r>
-      <w:r>
-        <w:rPr>
-          <w:rFonts w:ascii="Helvetica Neue" w:hAnsi="Helvetica Neue" w:cs="Times New Roman"/>
-          <w:color w:val="95B3D7" w:themeColor="accent1" w:themeTint="99"/>
-          <w:sz w:val="20"/>
-          <w:szCs w:val="20"/>
-        </w:rPr>
-        <w:t>^</w:t>
-      </w:r>
-      <w:r>
-        <w:rPr>
-          <w:rFonts w:ascii="Helvetica Neue" w:hAnsi="Helvetica Neue" w:cs="Times New Roman"/>
-          <w:color w:val="95B3D7" w:themeColor="accent1" w:themeTint="99"/>
-          <w:sz w:val="20"/>
-          <w:szCs w:val="20"/>
-        </w:rPr>
         <w:t>2 value mean for the goodness of fit for your regression model? Do you think this linear model to predict ridership is appropriate for this dataset, given this R</w:t>
       </w:r>
       <w:r>
@@ -1999,15 +1592,7 @@
         <w:t xml:space="preserve">value for </w:t>
       </w:r>
       <w:r>
-        <w:t xml:space="preserve">R^2 </w:t>
-      </w:r>
-      <w:proofErr w:type="gramStart"/>
-      <w:r>
-        <w:t>is</w:t>
-      </w:r>
-      <w:proofErr w:type="gramEnd"/>
-      <w:r>
-        <w:t xml:space="preserve">. </w:t>
+        <w:t xml:space="preserve">R^2 is. </w:t>
       </w:r>
       <w:hyperlink r:id="rId10" w:history="1">
         <w:r>
@@ -2018,15 +1603,7 @@
         </w:r>
       </w:hyperlink>
       <w:r>
-        <w:t xml:space="preserve"> from a Professor at Duke University goes into depth about how to determine whether an R^2 </w:t>
-      </w:r>
-      <w:proofErr w:type="gramStart"/>
-      <w:r>
-        <w:t>value</w:t>
-      </w:r>
-      <w:proofErr w:type="gramEnd"/>
-      <w:r>
-        <w:t xml:space="preserve"> is appropriate for the model: his conclusion is that it depends. He writes that there are many factors to consider beyond just the R^2 such as an adjusted R^2 value and standard error of the regression. He also wrote about</w:t>
+        <w:t xml:space="preserve"> from a Professor at Duke University goes into depth about how to determine whether an R^2 value is appropriate for the model: his conclusion is that it depends. He writes that there are many factors to consider beyond just the R^2 such as an adjusted R^2 value and standard error of the regression. He also wrote about</w:t>
       </w:r>
       <w:r>
         <w:t xml:space="preserve"> the importance of</w:t>
@@ -2203,65 +1780,14 @@
           <w:szCs w:val="20"/>
         </w:rPr>
       </w:pPr>
-      <w:proofErr w:type="gramStart"/>
-      <w:r>
-        <w:rPr>
-          <w:rFonts w:ascii="Helvetica Neue" w:hAnsi="Helvetica Neue" w:cs="Times New Roman"/>
-          <w:color w:val="95B3D7" w:themeColor="accent1" w:themeTint="99"/>
-          <w:sz w:val="20"/>
-          <w:szCs w:val="20"/>
-        </w:rPr>
-        <w:t>3.1 One visualization</w:t>
-      </w:r>
-      <w:proofErr w:type="gramEnd"/>
-      <w:r>
-        <w:rPr>
-          <w:rFonts w:ascii="Helvetica Neue" w:hAnsi="Helvetica Neue" w:cs="Times New Roman"/>
-          <w:color w:val="95B3D7" w:themeColor="accent1" w:themeTint="99"/>
-          <w:sz w:val="20"/>
-          <w:szCs w:val="20"/>
-        </w:rPr>
-        <w:t xml:space="preserve"> should contain two histograms: one of </w:t>
-      </w:r>
-      <w:proofErr w:type="spellStart"/>
-      <w:r>
-        <w:rPr>
-          <w:rFonts w:ascii="Helvetica Neue" w:hAnsi="Helvetica Neue" w:cs="Times New Roman"/>
-          <w:color w:val="95B3D7" w:themeColor="accent1" w:themeTint="99"/>
-          <w:sz w:val="20"/>
-          <w:szCs w:val="20"/>
-        </w:rPr>
-        <w:t>ENTRIESn_hourly</w:t>
-      </w:r>
-      <w:proofErr w:type="spellEnd"/>
-      <w:r>
-        <w:rPr>
-          <w:rFonts w:ascii="Helvetica Neue" w:hAnsi="Helvetica Neue" w:cs="Times New Roman"/>
-          <w:color w:val="95B3D7" w:themeColor="accent1" w:themeTint="99"/>
-          <w:sz w:val="20"/>
-          <w:szCs w:val="20"/>
-        </w:rPr>
-        <w:t xml:space="preserve"> for rainy days and one of </w:t>
-      </w:r>
-      <w:proofErr w:type="spellStart"/>
-      <w:r>
-        <w:rPr>
-          <w:rFonts w:ascii="Helvetica Neue" w:hAnsi="Helvetica Neue" w:cs="Times New Roman"/>
-          <w:color w:val="95B3D7" w:themeColor="accent1" w:themeTint="99"/>
-          <w:sz w:val="20"/>
-          <w:szCs w:val="20"/>
-        </w:rPr>
-        <w:t>ENTRIESn_hourly</w:t>
-      </w:r>
-      <w:proofErr w:type="spellEnd"/>
-      <w:r>
-        <w:rPr>
-          <w:rFonts w:ascii="Helvetica Neue" w:hAnsi="Helvetica Neue" w:cs="Times New Roman"/>
-          <w:color w:val="95B3D7" w:themeColor="accent1" w:themeTint="99"/>
-          <w:sz w:val="20"/>
-          <w:szCs w:val="20"/>
-        </w:rPr>
-        <w:t xml:space="preserve"> for non-rainy days.</w:t>
+      <w:r>
+        <w:rPr>
+          <w:rFonts w:ascii="Helvetica Neue" w:hAnsi="Helvetica Neue" w:cs="Times New Roman"/>
+          <w:color w:val="95B3D7" w:themeColor="accent1" w:themeTint="99"/>
+          <w:sz w:val="20"/>
+          <w:szCs w:val="20"/>
+        </w:rPr>
+        <w:t>3.1 One visualization should contain two histograms: one of ENTRIESn_hourly for rainy days and one of ENTRIESn_hourly for non-rainy days.</w:t>
       </w:r>
     </w:p>
     <w:p>
@@ -2321,47 +1847,7 @@
           <w:sz w:val="20"/>
           <w:szCs w:val="20"/>
         </w:rPr>
-        <w:t xml:space="preserve">For the histograms, you should have intervals representing the volume of ridership (value of </w:t>
-      </w:r>
-      <w:proofErr w:type="spellStart"/>
-      <w:r>
-        <w:rPr>
-          <w:rFonts w:ascii="Helvetica Neue" w:hAnsi="Helvetica Neue" w:cs="Times New Roman"/>
-          <w:color w:val="95B3D7" w:themeColor="accent1" w:themeTint="99"/>
-          <w:sz w:val="20"/>
-          <w:szCs w:val="20"/>
-        </w:rPr>
-        <w:t>ENTRIESn_hourly</w:t>
-      </w:r>
-      <w:proofErr w:type="spellEnd"/>
-      <w:r>
-        <w:rPr>
-          <w:rFonts w:ascii="Helvetica Neue" w:hAnsi="Helvetica Neue" w:cs="Times New Roman"/>
-          <w:color w:val="95B3D7" w:themeColor="accent1" w:themeTint="99"/>
-          <w:sz w:val="20"/>
-          <w:szCs w:val="20"/>
-        </w:rPr>
-        <w:t xml:space="preserve">) on the x-axis and the frequency of occurrence on the y-axis. For example, you might have one interval (along the x-axis) with values from 0 to 1000. The height of the bar for this interval will then represent the number of records (rows in our data) that have </w:t>
-      </w:r>
-      <w:proofErr w:type="spellStart"/>
-      <w:r>
-        <w:rPr>
-          <w:rFonts w:ascii="Helvetica Neue" w:hAnsi="Helvetica Neue" w:cs="Times New Roman"/>
-          <w:color w:val="95B3D7" w:themeColor="accent1" w:themeTint="99"/>
-          <w:sz w:val="20"/>
-          <w:szCs w:val="20"/>
-        </w:rPr>
-        <w:t>ENTRIESn_hourly</w:t>
-      </w:r>
-      <w:proofErr w:type="spellEnd"/>
-      <w:r>
-        <w:rPr>
-          <w:rFonts w:ascii="Helvetica Neue" w:hAnsi="Helvetica Neue" w:cs="Times New Roman"/>
-          <w:color w:val="95B3D7" w:themeColor="accent1" w:themeTint="99"/>
-          <w:sz w:val="20"/>
-          <w:szCs w:val="20"/>
-        </w:rPr>
-        <w:t xml:space="preserve"> that fall into this interval.</w:t>
+        <w:t>For the histograms, you should have intervals representing the volume of ridership (value of ENTRIESn_hourly) on the x-axis and the frequency of occurrence on the y-axis. For example, you might have one interval (along the x-axis) with values from 0 to 1000. The height of the bar for this interval will then represent the number of records (rows in our data) that have ENTRIESn_hourly that fall into this interval.</w:t>
       </w:r>
     </w:p>
     <w:p>
@@ -2394,7 +1880,6 @@
           <w:szCs w:val="20"/>
         </w:rPr>
       </w:pPr>
-      <w:bookmarkStart w:id="4" w:name="_GoBack"/>
       <w:r>
         <w:rPr>
           <w:rFonts w:ascii="Helvetica Neue" w:hAnsi="Helvetica Neue" w:cs="Times New Roman"/>
@@ -2452,59 +1937,141 @@
           </wp:inline>
         </w:drawing>
       </w:r>
+    </w:p>
+    <w:p>
+      <w:pPr>
+        <w:spacing w:line="480" w:lineRule="auto"/>
+        <w:rPr>
+          <w:rFonts w:ascii="Helvetica Neue" w:hAnsi="Helvetica Neue" w:cs="Times New Roman"/>
+          <w:color w:val="95B3D7" w:themeColor="accent1" w:themeTint="99"/>
+          <w:sz w:val="20"/>
+          <w:szCs w:val="20"/>
+        </w:rPr>
+      </w:pPr>
+      <w:r>
+        <w:rPr>
+          <w:rFonts w:ascii="Helvetica Neue" w:hAnsi="Helvetica Neue" w:cs="Times New Roman"/>
+          <w:color w:val="95B3D7" w:themeColor="accent1" w:themeTint="99"/>
+          <w:sz w:val="20"/>
+          <w:szCs w:val="20"/>
+        </w:rPr>
+        <w:t xml:space="preserve">Description: </w:t>
+      </w:r>
+    </w:p>
+    <w:p>
+      <w:pPr>
+        <w:pStyle w:val="UdacityAnswers"/>
+      </w:pPr>
+      <w:r>
+        <w:t xml:space="preserve">The </w:t>
+      </w:r>
+      <w:r>
+        <w:t>plot</w:t>
+      </w:r>
+      <w:r>
+        <w:t xml:space="preserve"> </w:t>
+      </w:r>
+      <w:r>
+        <w:t xml:space="preserve">above </w:t>
+      </w:r>
+      <w:r>
+        <w:t xml:space="preserve">with two </w:t>
+      </w:r>
+      <w:r>
+        <w:t xml:space="preserve">histograms shows: </w:t>
+      </w:r>
+    </w:p>
+    <w:p>
+      <w:pPr>
+        <w:pStyle w:val="UdacityAnswers"/>
+        <w:numPr>
+          <w:ilvl w:val="0"/>
+          <w:numId w:val="7"/>
+        </w:numPr>
+      </w:pPr>
+      <w:r>
+        <w:t>The</w:t>
+      </w:r>
+      <w:r>
+        <w:t xml:space="preserve"> pattern of hourly entries is consistent whether there is rain or no rain because the histograms follow the same shape. This means that there is not a noticeable drop off in the number of subway riders when it is not raining, otherwise we would see the No Rain histogram skew close to zero</w:t>
+      </w:r>
+      <w:r>
+        <w:t>,</w:t>
+      </w:r>
+      <w:r>
+        <w:t xml:space="preserve"> and </w:t>
+      </w:r>
+      <w:r>
+        <w:t xml:space="preserve">it </w:t>
+      </w:r>
+      <w:r>
+        <w:t>would no</w:t>
+      </w:r>
+      <w:r>
+        <w:t>t</w:t>
+      </w:r>
+      <w:r>
+        <w:t xml:space="preserve"> tail off like the Rain histogram</w:t>
+      </w:r>
+    </w:p>
+    <w:p>
+      <w:pPr>
+        <w:pStyle w:val="UdacityAnswers"/>
+        <w:numPr>
+          <w:ilvl w:val="0"/>
+          <w:numId w:val="7"/>
+        </w:numPr>
+      </w:pPr>
+      <w:r>
+        <w:t>T</w:t>
+      </w:r>
+      <w:r>
+        <w:t xml:space="preserve">he number of </w:t>
+      </w:r>
+      <w:r>
+        <w:t xml:space="preserve">observations for </w:t>
+      </w:r>
+      <w:r>
+        <w:t>hourly entries</w:t>
+      </w:r>
+      <w:r>
+        <w:t xml:space="preserve"> with rain is much greater (5 times) than the number of observations for ho</w:t>
+      </w:r>
+      <w:r>
+        <w:t xml:space="preserve">urly entries without rain. </w:t>
+      </w:r>
+    </w:p>
+    <w:p>
+      <w:pPr>
+        <w:spacing w:line="480" w:lineRule="auto"/>
+        <w:rPr>
+          <w:rFonts w:ascii="Helvetica Neue" w:hAnsi="Helvetica Neue" w:cs="Times New Roman"/>
+          <w:color w:val="95B3D7" w:themeColor="accent1" w:themeTint="99"/>
+          <w:sz w:val="20"/>
+          <w:szCs w:val="20"/>
+        </w:rPr>
+      </w:pPr>
+    </w:p>
+    <w:p>
+      <w:pPr>
+        <w:spacing w:line="480" w:lineRule="auto"/>
+        <w:rPr>
+          <w:rFonts w:ascii="Helvetica Neue" w:hAnsi="Helvetica Neue" w:cs="Times New Roman"/>
+          <w:color w:val="95B3D7" w:themeColor="accent1" w:themeTint="99"/>
+          <w:sz w:val="20"/>
+          <w:szCs w:val="20"/>
+        </w:rPr>
+      </w:pPr>
+      <w:bookmarkStart w:id="4" w:name="_GoBack"/>
       <w:bookmarkEnd w:id="4"/>
-    </w:p>
-    <w:p>
-      <w:pPr>
-        <w:spacing w:line="480" w:lineRule="auto"/>
-        <w:rPr>
-          <w:rFonts w:ascii="Helvetica Neue" w:hAnsi="Helvetica Neue" w:cs="Times New Roman"/>
-          <w:color w:val="95B3D7" w:themeColor="accent1" w:themeTint="99"/>
-          <w:sz w:val="20"/>
-          <w:szCs w:val="20"/>
-        </w:rPr>
-      </w:pPr>
-    </w:p>
-    <w:p>
-      <w:pPr>
-        <w:spacing w:line="480" w:lineRule="auto"/>
-        <w:rPr>
-          <w:rFonts w:ascii="Helvetica Neue" w:hAnsi="Helvetica Neue" w:cs="Times New Roman"/>
-          <w:color w:val="95B3D7" w:themeColor="accent1" w:themeTint="99"/>
-          <w:sz w:val="20"/>
-          <w:szCs w:val="20"/>
-        </w:rPr>
-      </w:pPr>
-    </w:p>
-    <w:p>
-      <w:pPr>
-        <w:spacing w:line="480" w:lineRule="auto"/>
-        <w:rPr>
-          <w:rFonts w:ascii="Helvetica Neue" w:hAnsi="Helvetica Neue" w:cs="Times New Roman"/>
-          <w:color w:val="95B3D7" w:themeColor="accent1" w:themeTint="99"/>
-          <w:sz w:val="20"/>
-          <w:szCs w:val="20"/>
-        </w:rPr>
-      </w:pPr>
-      <w:proofErr w:type="gramStart"/>
-      <w:r>
-        <w:rPr>
-          <w:rFonts w:ascii="Helvetica Neue" w:hAnsi="Helvetica Neue" w:cs="Times New Roman"/>
-          <w:color w:val="95B3D7" w:themeColor="accent1" w:themeTint="99"/>
-          <w:sz w:val="20"/>
-          <w:szCs w:val="20"/>
-        </w:rPr>
-        <w:t>3.2 One visualization</w:t>
-      </w:r>
-      <w:proofErr w:type="gramEnd"/>
-      <w:r>
-        <w:rPr>
-          <w:rFonts w:ascii="Helvetica Neue" w:hAnsi="Helvetica Neue" w:cs="Times New Roman"/>
-          <w:color w:val="95B3D7" w:themeColor="accent1" w:themeTint="99"/>
-          <w:sz w:val="20"/>
-          <w:szCs w:val="20"/>
-        </w:rPr>
-        <w:t xml:space="preserve"> can be more freeform. Some suggestions are:</w:t>
+      <w:r>
+        <w:rPr>
+          <w:rFonts w:ascii="Helvetica Neue" w:hAnsi="Helvetica Neue" w:cs="Times New Roman"/>
+          <w:color w:val="95B3D7" w:themeColor="accent1" w:themeTint="99"/>
+          <w:sz w:val="20"/>
+          <w:szCs w:val="20"/>
+        </w:rPr>
+        <w:t>3.2 One visualization can be more freeform. Some suggestions are:</w:t>
       </w:r>
     </w:p>
     <w:p>
@@ -3198,6 +2765,95 @@
     </w:lvl>
   </w:abstractNum>
   <w:abstractNum w:abstractNumId="3">
+    <w:nsid w:val="153B363F"/>
+    <w:multiLevelType w:val="hybridMultilevel"/>
+    <w:tmpl w:val="B9B25696"/>
+    <w:lvl w:ilvl="0" w:tplc="70829F3E">
+      <w:start w:val="1"/>
+      <w:numFmt w:val="decimal"/>
+      <w:lvlText w:val="%1."/>
+      <w:lvlJc w:val="left"/>
+      <w:pPr>
+        <w:ind w:left="1080" w:hanging="360"/>
+      </w:pPr>
+      <w:rPr>
+        <w:rFonts w:hint="default"/>
+      </w:rPr>
+    </w:lvl>
+    <w:lvl w:ilvl="1" w:tplc="04090019" w:tentative="1">
+      <w:start w:val="1"/>
+      <w:numFmt w:val="lowerLetter"/>
+      <w:lvlText w:val="%2."/>
+      <w:lvlJc w:val="left"/>
+      <w:pPr>
+        <w:ind w:left="1800" w:hanging="360"/>
+      </w:pPr>
+    </w:lvl>
+    <w:lvl w:ilvl="2" w:tplc="0409001B" w:tentative="1">
+      <w:start w:val="1"/>
+      <w:numFmt w:val="lowerRoman"/>
+      <w:lvlText w:val="%3."/>
+      <w:lvlJc w:val="right"/>
+      <w:pPr>
+        <w:ind w:left="2520" w:hanging="180"/>
+      </w:pPr>
+    </w:lvl>
+    <w:lvl w:ilvl="3" w:tplc="0409000F" w:tentative="1">
+      <w:start w:val="1"/>
+      <w:numFmt w:val="decimal"/>
+      <w:lvlText w:val="%4."/>
+      <w:lvlJc w:val="left"/>
+      <w:pPr>
+        <w:ind w:left="3240" w:hanging="360"/>
+      </w:pPr>
+    </w:lvl>
+    <w:lvl w:ilvl="4" w:tplc="04090019" w:tentative="1">
+      <w:start w:val="1"/>
+      <w:numFmt w:val="lowerLetter"/>
+      <w:lvlText w:val="%5."/>
+      <w:lvlJc w:val="left"/>
+      <w:pPr>
+        <w:ind w:left="3960" w:hanging="360"/>
+      </w:pPr>
+    </w:lvl>
+    <w:lvl w:ilvl="5" w:tplc="0409001B" w:tentative="1">
+      <w:start w:val="1"/>
+      <w:numFmt w:val="lowerRoman"/>
+      <w:lvlText w:val="%6."/>
+      <w:lvlJc w:val="right"/>
+      <w:pPr>
+        <w:ind w:left="4680" w:hanging="180"/>
+      </w:pPr>
+    </w:lvl>
+    <w:lvl w:ilvl="6" w:tplc="0409000F" w:tentative="1">
+      <w:start w:val="1"/>
+      <w:numFmt w:val="decimal"/>
+      <w:lvlText w:val="%7."/>
+      <w:lvlJc w:val="left"/>
+      <w:pPr>
+        <w:ind w:left="5400" w:hanging="360"/>
+      </w:pPr>
+    </w:lvl>
+    <w:lvl w:ilvl="7" w:tplc="04090019" w:tentative="1">
+      <w:start w:val="1"/>
+      <w:numFmt w:val="lowerLetter"/>
+      <w:lvlText w:val="%8."/>
+      <w:lvlJc w:val="left"/>
+      <w:pPr>
+        <w:ind w:left="6120" w:hanging="360"/>
+      </w:pPr>
+    </w:lvl>
+    <w:lvl w:ilvl="8" w:tplc="0409001B" w:tentative="1">
+      <w:start w:val="1"/>
+      <w:numFmt w:val="lowerRoman"/>
+      <w:lvlText w:val="%9."/>
+      <w:lvlJc w:val="right"/>
+      <w:pPr>
+        <w:ind w:left="6840" w:hanging="180"/>
+      </w:pPr>
+    </w:lvl>
+  </w:abstractNum>
+  <w:abstractNum w:abstractNumId="4">
     <w:nsid w:val="58127A68"/>
     <w:multiLevelType w:val="multilevel"/>
     <w:tmpl w:val="604EEE08"/>
@@ -3346,7 +3002,7 @@
       </w:rPr>
     </w:lvl>
   </w:abstractNum>
-  <w:abstractNum w:abstractNumId="4">
+  <w:abstractNum w:abstractNumId="5">
     <w:nsid w:val="6F9D301F"/>
     <w:multiLevelType w:val="multilevel"/>
     <w:tmpl w:val="A6B868F6"/>
@@ -3495,7 +3151,7 @@
       </w:rPr>
     </w:lvl>
   </w:abstractNum>
-  <w:abstractNum w:abstractNumId="5">
+  <w:abstractNum w:abstractNumId="6">
     <w:nsid w:val="76D63BD3"/>
     <w:multiLevelType w:val="multilevel"/>
     <w:tmpl w:val="B270F482"/>
@@ -3609,22 +3265,25 @@
     </w:lvl>
   </w:abstractNum>
   <w:num w:numId="1">
-    <w:abstractNumId w:val="5"/>
+    <w:abstractNumId w:val="6"/>
   </w:num>
   <w:num w:numId="2">
-    <w:abstractNumId w:val="4"/>
+    <w:abstractNumId w:val="5"/>
   </w:num>
   <w:num w:numId="3">
     <w:abstractNumId w:val="0"/>
   </w:num>
   <w:num w:numId="4">
-    <w:abstractNumId w:val="3"/>
+    <w:abstractNumId w:val="4"/>
   </w:num>
   <w:num w:numId="5">
     <w:abstractNumId w:val="2"/>
   </w:num>
   <w:num w:numId="6">
     <w:abstractNumId w:val="1"/>
+  </w:num>
+  <w:num w:numId="7">
+    <w:abstractNumId w:val="3"/>
   </w:num>
 </w:numbering>
 </file>

</xml_diff>

<commit_message>
successfully finished vis 2
</commit_message>
<xml_diff>
--- a/IntroDataScience/Project/Analyzing the NYC Subway Dataset.docx
+++ b/IntroDataScience/Project/Analyzing the NYC Subway Dataset.docx
@@ -158,7 +158,27 @@
           <w:sz w:val="20"/>
           <w:szCs w:val="20"/>
         </w:rPr>
-        <w:t>1.1 Which statistical test did you use to analyse the NYC subway data? Did you use a one-tail or a two-tail P value? What is the null hypothesis?</w:t>
+        <w:t xml:space="preserve">1.1 Which statistical test did you use to </w:t>
+      </w:r>
+      <w:proofErr w:type="spellStart"/>
+      <w:r>
+        <w:rPr>
+          <w:rFonts w:ascii="Helvetica Neue" w:hAnsi="Helvetica Neue" w:cs="Times New Roman"/>
+          <w:color w:val="95B3D7" w:themeColor="accent1" w:themeTint="99"/>
+          <w:sz w:val="20"/>
+          <w:szCs w:val="20"/>
+        </w:rPr>
+        <w:t>analyse</w:t>
+      </w:r>
+      <w:proofErr w:type="spellEnd"/>
+      <w:r>
+        <w:rPr>
+          <w:rFonts w:ascii="Helvetica Neue" w:hAnsi="Helvetica Neue" w:cs="Times New Roman"/>
+          <w:color w:val="95B3D7" w:themeColor="accent1" w:themeTint="99"/>
+          <w:sz w:val="20"/>
+          <w:szCs w:val="20"/>
+        </w:rPr>
+        <w:t xml:space="preserve"> the NYC subway data? Did you use a one-tail or a two-tail P value? What is the null hypothesis?</w:t>
       </w:r>
     </w:p>
     <w:p>
@@ -306,7 +326,15 @@
         <w:pStyle w:val="UdacityAnswers"/>
       </w:pPr>
       <w:r>
-        <w:t>However, for this project, I decided to run the Shapiro-Wilk test that Dave mentioned briefly to determine whether the sample of data conform to a normal distribution. (See the script SubwayDataShapiroWilk.py for code.)</w:t>
+        <w:t>However, for this project, I decided to run the Shapiro-</w:t>
+      </w:r>
+      <w:proofErr w:type="spellStart"/>
+      <w:r>
+        <w:t>Wilk</w:t>
+      </w:r>
+      <w:proofErr w:type="spellEnd"/>
+      <w:r>
+        <w:t xml:space="preserve"> test that Dave mentioned briefly to determine whether the sample of data conform to a normal distribution. (See the script SubwayDataShapiroWilk.py for code.)</w:t>
       </w:r>
     </w:p>
     <w:p>
@@ -325,7 +353,21 @@
         <w:rPr>
           <w:b/>
         </w:rPr>
-        <w:t>Shapiro-Wilk test</w:t>
+        <w:t>Shapiro-</w:t>
+      </w:r>
+      <w:proofErr w:type="spellStart"/>
+      <w:r>
+        <w:rPr>
+          <w:b/>
+        </w:rPr>
+        <w:t>Wilk</w:t>
+      </w:r>
+      <w:proofErr w:type="spellEnd"/>
+      <w:r>
+        <w:rPr>
+          <w:b/>
+        </w:rPr>
+        <w:t xml:space="preserve"> test</w:t>
       </w:r>
     </w:p>
     <w:p>
@@ -340,8 +382,13 @@
       <w:pPr>
         <w:pStyle w:val="Code"/>
       </w:pPr>
-      <w:r>
-        <w:t>UserWarning: p-value may not be accurate for N &gt; 5000.</w:t>
+      <w:proofErr w:type="spellStart"/>
+      <w:r>
+        <w:t>UserWarning</w:t>
+      </w:r>
+      <w:proofErr w:type="spellEnd"/>
+      <w:r>
+        <w:t>: p-value may not be accurate for N &gt; 5000.</w:t>
       </w:r>
     </w:p>
     <w:p>
@@ -349,7 +396,17 @@
         <w:pStyle w:val="Code"/>
       </w:pPr>
       <w:r>
-        <w:t xml:space="preserve">  warnings.warn("p-value may not be accurate for N &gt; 5000.")</w:t>
+        <w:t xml:space="preserve">  </w:t>
+      </w:r>
+      <w:proofErr w:type="spellStart"/>
+      <w:proofErr w:type="gramStart"/>
+      <w:r>
+        <w:t>warnings.warn</w:t>
+      </w:r>
+      <w:proofErr w:type="spellEnd"/>
+      <w:proofErr w:type="gramEnd"/>
+      <w:r>
+        <w:t>("p-value may not be accurate for N &gt; 5000.")</w:t>
       </w:r>
     </w:p>
     <w:p>
@@ -398,7 +455,23 @@
         </w:r>
       </w:hyperlink>
       <w:r>
-        <w:t xml:space="preserve"> were good sources). Some sources said the Shapiro-Wilk test is for best for 3-5000 sample size. Because the turnstile data is a very large sample (N &gt; 5000), it seems like the t-test and ANOVA will be robust enough to handle this data set, so I should be OK running a t-test with the subway data:</w:t>
+        <w:t xml:space="preserve"> were good sources). Some sources said the Shapiro-</w:t>
+      </w:r>
+      <w:proofErr w:type="spellStart"/>
+      <w:r>
+        <w:t>Wilk</w:t>
+      </w:r>
+      <w:proofErr w:type="spellEnd"/>
+      <w:r>
+        <w:t xml:space="preserve"> test is for best for </w:t>
+      </w:r>
+      <w:proofErr w:type="gramStart"/>
+      <w:r>
+        <w:t>3-5000 sample</w:t>
+      </w:r>
+      <w:proofErr w:type="gramEnd"/>
+      <w:r>
+        <w:t xml:space="preserve"> size. Because the turnstile data is a very large sample (N &gt; 5000), it seems like the t-test and ANOVA will be robust enough to handle this data set, so I should be OK running a t-test with the subway data:</w:t>
       </w:r>
     </w:p>
     <w:p>
@@ -423,19 +496,42 @@
         <w:pStyle w:val="Quote"/>
         <w:ind w:left="1440"/>
       </w:pPr>
-      <w:r>
-        <w:t>Not very. Normality tests are less useful than some people guess. With small samples, the normality tests don't have much power to detect nongaussian distributions. With large samples, it doesn't matter so much if data are nongaussian, since the t tests and ANOVA are fairly robust to violations of this standard.”</w:t>
+      <w:proofErr w:type="gramStart"/>
+      <w:r>
+        <w:t>Not very.</w:t>
+      </w:r>
+      <w:proofErr w:type="gramEnd"/>
+      <w:r>
+        <w:t xml:space="preserve"> Normality tests are less useful than some people guess. With small samples, the normality tests don't have much power to detect </w:t>
+      </w:r>
+      <w:proofErr w:type="spellStart"/>
+      <w:r>
+        <w:t>nongaussian</w:t>
+      </w:r>
+      <w:proofErr w:type="spellEnd"/>
+      <w:r>
+        <w:t xml:space="preserve"> distributions. With large samples, it doesn't matter so much if data are </w:t>
+      </w:r>
+      <w:proofErr w:type="spellStart"/>
+      <w:r>
+        <w:t>nongaussian</w:t>
+      </w:r>
+      <w:proofErr w:type="spellEnd"/>
+      <w:r>
+        <w:t>, since the t tests and ANOVA are fairly robust to violations of this standard.”</w:t>
       </w:r>
       <w:r>
         <w:t xml:space="preserve"> (</w:t>
       </w:r>
       <w:hyperlink r:id="rId8" w:history="1">
+        <w:proofErr w:type="spellStart"/>
         <w:r>
           <w:rPr>
             <w:rStyle w:val="Hyperlink"/>
           </w:rPr>
           <w:t>GraphPad</w:t>
         </w:r>
+        <w:proofErr w:type="spellEnd"/>
       </w:hyperlink>
       <w:r>
         <w:t>)</w:t>
@@ -451,7 +547,15 @@
         <w:pStyle w:val="UdacityAnswers"/>
       </w:pPr>
       <w:r>
-        <w:t>While the data doesn’t look very Gaussian to me</w:t>
+        <w:t xml:space="preserve">While the data doesn’t look very </w:t>
+      </w:r>
+      <w:proofErr w:type="gramStart"/>
+      <w:r>
+        <w:t>Gaussian</w:t>
+      </w:r>
+      <w:proofErr w:type="gramEnd"/>
+      <w:r>
+        <w:t xml:space="preserve"> to me</w:t>
       </w:r>
       <w:r>
         <w:t xml:space="preserve"> based on eyeballing the charts</w:t>
@@ -490,8 +594,13 @@
           <w:numId w:val="6"/>
         </w:numPr>
       </w:pPr>
-      <w:r>
-        <w:t xml:space="preserve">running a </w:t>
+      <w:proofErr w:type="gramStart"/>
+      <w:r>
+        <w:t>running</w:t>
+      </w:r>
+      <w:proofErr w:type="gramEnd"/>
+      <w:r>
+        <w:t xml:space="preserve"> a </w:t>
       </w:r>
       <w:r>
         <w:t>t-test</w:t>
@@ -551,10 +660,18 @@
         <w:t xml:space="preserve"> </w:t>
       </w:r>
       <w:r>
-        <w:t>“without rain” N = 3306</w:t>
-      </w:r>
-      <w:r>
-        <w:t xml:space="preserve"> ) so the Welch’s t-test will take this into account better since it’s likely the two samples have unequal variance. </w:t>
+        <w:t xml:space="preserve">“without rain” N = </w:t>
+      </w:r>
+      <w:proofErr w:type="gramStart"/>
+      <w:r>
+        <w:t>3306</w:t>
+      </w:r>
+      <w:r>
+        <w:t xml:space="preserve"> )</w:t>
+      </w:r>
+      <w:proofErr w:type="gramEnd"/>
+      <w:r>
+        <w:t xml:space="preserve"> so the Welch’s t-test will take this into account better since it’s likely the two samples have unequal variance. </w:t>
       </w:r>
       <w:r>
         <w:t>(Another reason is because the Welch’s t-test is the one we learned)</w:t>
@@ -631,8 +748,13 @@
       <w:pPr>
         <w:pStyle w:val="Code"/>
       </w:pPr>
-      <w:r>
-        <w:t xml:space="preserve">t-test statistic = </w:t>
+      <w:proofErr w:type="gramStart"/>
+      <w:r>
+        <w:t>t</w:t>
+      </w:r>
+      <w:proofErr w:type="gramEnd"/>
+      <w:r>
+        <w:t xml:space="preserve">-test statistic = </w:t>
       </w:r>
       <w:r>
         <w:rPr>
@@ -648,8 +770,13 @@
           <w:b/>
         </w:rPr>
       </w:pPr>
-      <w:r>
-        <w:t xml:space="preserve">p-value = </w:t>
+      <w:proofErr w:type="gramStart"/>
+      <w:r>
+        <w:t>p</w:t>
+      </w:r>
+      <w:proofErr w:type="gramEnd"/>
+      <w:r>
+        <w:t xml:space="preserve">-value = </w:t>
       </w:r>
       <w:r>
         <w:rPr>
@@ -665,8 +792,13 @@
           <w:b/>
         </w:rPr>
       </w:pPr>
-      <w:r>
-        <w:t xml:space="preserve">mean of hourly entries with rain = </w:t>
+      <w:proofErr w:type="gramStart"/>
+      <w:r>
+        <w:t>mean</w:t>
+      </w:r>
+      <w:proofErr w:type="gramEnd"/>
+      <w:r>
+        <w:t xml:space="preserve"> of hourly entries with rain = </w:t>
       </w:r>
       <w:r>
         <w:rPr>
@@ -682,8 +814,13 @@
           <w:b/>
         </w:rPr>
       </w:pPr>
-      <w:r>
-        <w:t xml:space="preserve">mean of hourly entries without rain = </w:t>
+      <w:proofErr w:type="gramStart"/>
+      <w:r>
+        <w:t>mean</w:t>
+      </w:r>
+      <w:proofErr w:type="gramEnd"/>
+      <w:r>
+        <w:t xml:space="preserve"> of hourly entries without rain = </w:t>
       </w:r>
       <w:r>
         <w:rPr>
@@ -730,8 +867,13 @@
       <w:pPr>
         <w:pStyle w:val="Code"/>
       </w:pPr>
-      <w:r>
-        <w:t xml:space="preserve">p-value = </w:t>
+      <w:proofErr w:type="gramStart"/>
+      <w:r>
+        <w:t>p</w:t>
+      </w:r>
+      <w:proofErr w:type="gramEnd"/>
+      <w:r>
+        <w:t xml:space="preserve">-value = </w:t>
       </w:r>
       <w:r>
         <w:rPr>
@@ -747,8 +889,13 @@
           <w:b/>
         </w:rPr>
       </w:pPr>
-      <w:r>
-        <w:t xml:space="preserve">mean of hourly entries with rain = </w:t>
+      <w:proofErr w:type="gramStart"/>
+      <w:r>
+        <w:t>mean</w:t>
+      </w:r>
+      <w:proofErr w:type="gramEnd"/>
+      <w:r>
+        <w:t xml:space="preserve"> of hourly entries with rain = </w:t>
       </w:r>
       <w:r>
         <w:rPr>
@@ -761,8 +908,13 @@
       <w:pPr>
         <w:pStyle w:val="Code"/>
       </w:pPr>
-      <w:r>
-        <w:t xml:space="preserve">mean of hourly entries without rain = </w:t>
+      <w:proofErr w:type="gramStart"/>
+      <w:r>
+        <w:t>mean</w:t>
+      </w:r>
+      <w:proofErr w:type="gramEnd"/>
+      <w:r>
+        <w:t xml:space="preserve"> of hourly entries without rain = </w:t>
       </w:r>
       <w:r>
         <w:rPr>
@@ -855,7 +1007,15 @@
         <w:t>)</w:t>
       </w:r>
       <w:r>
-        <w:t xml:space="preserve">. The p-value suggest we can reject the null hypothesis, and therefore conclude that </w:t>
+        <w:t xml:space="preserve">. The p-value </w:t>
+      </w:r>
+      <w:proofErr w:type="gramStart"/>
+      <w:r>
+        <w:t>suggest</w:t>
+      </w:r>
+      <w:proofErr w:type="gramEnd"/>
+      <w:r>
+        <w:t xml:space="preserve"> we can reject the null hypothesis, and therefore conclude that </w:t>
       </w:r>
       <w:r>
         <w:t xml:space="preserve">there is a statistically significant difference between the distribution of hourly entries “with rain” and “without rain”. </w:t>
@@ -882,75 +1042,119 @@
           <w:u w:val="single"/>
         </w:rPr>
       </w:pPr>
+      <w:proofErr w:type="spellStart"/>
       <w:r>
         <w:rPr>
           <w:u w:val="single"/>
         </w:rPr>
         <w:t>ENTRIESn_hourly</w:t>
       </w:r>
-    </w:p>
-    <w:p>
-      <w:pPr>
-        <w:pStyle w:val="UdacityAnswers"/>
-      </w:pPr>
-      <w:r>
-        <w:t>count    42649.000000</w:t>
-      </w:r>
-    </w:p>
-    <w:p>
-      <w:pPr>
-        <w:pStyle w:val="UdacityAnswers"/>
-      </w:pPr>
-      <w:r>
-        <w:t>mean      1886.589955</w:t>
-      </w:r>
-    </w:p>
-    <w:p>
-      <w:pPr>
-        <w:pStyle w:val="UdacityAnswers"/>
-      </w:pPr>
-      <w:r>
-        <w:t>std       2952.385585</w:t>
-      </w:r>
-    </w:p>
-    <w:p>
-      <w:pPr>
-        <w:pStyle w:val="UdacityAnswers"/>
-      </w:pPr>
-      <w:r>
-        <w:t>min          0.000000</w:t>
-      </w:r>
-    </w:p>
-    <w:p>
-      <w:pPr>
-        <w:pStyle w:val="UdacityAnswers"/>
-      </w:pPr>
-      <w:r>
-        <w:t>25%        274.000000</w:t>
-      </w:r>
-    </w:p>
-    <w:p>
-      <w:pPr>
-        <w:pStyle w:val="UdacityAnswers"/>
-      </w:pPr>
-      <w:r>
-        <w:t>50%        905.000000</w:t>
-      </w:r>
-    </w:p>
-    <w:p>
-      <w:pPr>
-        <w:pStyle w:val="UdacityAnswers"/>
-      </w:pPr>
-      <w:r>
-        <w:t>75%       2255.000000</w:t>
-      </w:r>
-    </w:p>
-    <w:p>
-      <w:pPr>
-        <w:pStyle w:val="UdacityAnswers"/>
-      </w:pPr>
-      <w:r>
-        <w:t>max      32814.000000</w:t>
+      <w:proofErr w:type="spellEnd"/>
+    </w:p>
+    <w:p>
+      <w:pPr>
+        <w:pStyle w:val="UdacityAnswers"/>
+      </w:pPr>
+      <w:proofErr w:type="gramStart"/>
+      <w:r>
+        <w:t>count</w:t>
+      </w:r>
+      <w:proofErr w:type="gramEnd"/>
+      <w:r>
+        <w:t xml:space="preserve">    42649.000000</w:t>
+      </w:r>
+    </w:p>
+    <w:p>
+      <w:pPr>
+        <w:pStyle w:val="UdacityAnswers"/>
+      </w:pPr>
+      <w:proofErr w:type="gramStart"/>
+      <w:r>
+        <w:t>mean</w:t>
+      </w:r>
+      <w:proofErr w:type="gramEnd"/>
+      <w:r>
+        <w:t xml:space="preserve">      1886.589955</w:t>
+      </w:r>
+    </w:p>
+    <w:p>
+      <w:pPr>
+        <w:pStyle w:val="UdacityAnswers"/>
+      </w:pPr>
+      <w:proofErr w:type="spellStart"/>
+      <w:proofErr w:type="gramStart"/>
+      <w:r>
+        <w:t>std</w:t>
+      </w:r>
+      <w:proofErr w:type="spellEnd"/>
+      <w:proofErr w:type="gramEnd"/>
+      <w:r>
+        <w:t xml:space="preserve">       2952.385585</w:t>
+      </w:r>
+    </w:p>
+    <w:p>
+      <w:pPr>
+        <w:pStyle w:val="UdacityAnswers"/>
+      </w:pPr>
+      <w:proofErr w:type="gramStart"/>
+      <w:r>
+        <w:t>min</w:t>
+      </w:r>
+      <w:proofErr w:type="gramEnd"/>
+      <w:r>
+        <w:t xml:space="preserve">          0.000000</w:t>
+      </w:r>
+    </w:p>
+    <w:p>
+      <w:pPr>
+        <w:pStyle w:val="UdacityAnswers"/>
+      </w:pPr>
+      <w:r>
+        <w:t>25</w:t>
+      </w:r>
+      <w:proofErr w:type="gramStart"/>
+      <w:r>
+        <w:t>%        274.000000</w:t>
+      </w:r>
+      <w:proofErr w:type="gramEnd"/>
+    </w:p>
+    <w:p>
+      <w:pPr>
+        <w:pStyle w:val="UdacityAnswers"/>
+      </w:pPr>
+      <w:r>
+        <w:t>50</w:t>
+      </w:r>
+      <w:proofErr w:type="gramStart"/>
+      <w:r>
+        <w:t>%        905.000000</w:t>
+      </w:r>
+      <w:proofErr w:type="gramEnd"/>
+    </w:p>
+    <w:p>
+      <w:pPr>
+        <w:pStyle w:val="UdacityAnswers"/>
+      </w:pPr>
+      <w:r>
+        <w:t>75</w:t>
+      </w:r>
+      <w:proofErr w:type="gramStart"/>
+      <w:r>
+        <w:t>%       2255.000000</w:t>
+      </w:r>
+      <w:proofErr w:type="gramEnd"/>
+    </w:p>
+    <w:p>
+      <w:pPr>
+        <w:pStyle w:val="UdacityAnswers"/>
+      </w:pPr>
+      <w:proofErr w:type="gramStart"/>
+      <w:r>
+        <w:t>max</w:t>
+      </w:r>
+      <w:proofErr w:type="gramEnd"/>
+      <w:r>
+        <w:t xml:space="preserve">      32814.000000</w:t>
       </w:r>
     </w:p>
     <w:p>
@@ -1065,8 +1269,39 @@
           <w:sz w:val="20"/>
           <w:szCs w:val="20"/>
         </w:rPr>
-        <w:t>2.1 What approach did you use to compute the coefficients theta and produce prediction for ENTRIESn_hourly in your regression model:</w:t>
-      </w:r>
+        <w:t xml:space="preserve">2.1 What approach did you use to compute the coefficients theta and produce prediction for </w:t>
+      </w:r>
+      <w:proofErr w:type="spellStart"/>
+      <w:r>
+        <w:rPr>
+          <w:rFonts w:ascii="Helvetica Neue" w:hAnsi="Helvetica Neue" w:cs="Times New Roman"/>
+          <w:color w:val="95B3D7" w:themeColor="accent1" w:themeTint="99"/>
+          <w:sz w:val="20"/>
+          <w:szCs w:val="20"/>
+        </w:rPr>
+        <w:t>ENTRIESn_hourly</w:t>
+      </w:r>
+      <w:proofErr w:type="spellEnd"/>
+      <w:r>
+        <w:rPr>
+          <w:rFonts w:ascii="Helvetica Neue" w:hAnsi="Helvetica Neue" w:cs="Times New Roman"/>
+          <w:color w:val="95B3D7" w:themeColor="accent1" w:themeTint="99"/>
+          <w:sz w:val="20"/>
+          <w:szCs w:val="20"/>
+        </w:rPr>
+        <w:t xml:space="preserve"> in your regression </w:t>
+      </w:r>
+      <w:proofErr w:type="gramStart"/>
+      <w:r>
+        <w:rPr>
+          <w:rFonts w:ascii="Helvetica Neue" w:hAnsi="Helvetica Neue" w:cs="Times New Roman"/>
+          <w:color w:val="95B3D7" w:themeColor="accent1" w:themeTint="99"/>
+          <w:sz w:val="20"/>
+          <w:szCs w:val="20"/>
+        </w:rPr>
+        <w:t>model:</w:t>
+      </w:r>
+      <w:proofErr w:type="gramEnd"/>
     </w:p>
     <w:p>
       <w:pPr>
@@ -1105,8 +1340,19 @@
           <w:sz w:val="20"/>
           <w:szCs w:val="20"/>
         </w:rPr>
-        <w:t>OLS using Statsmodels</w:t>
-      </w:r>
+        <w:t xml:space="preserve">OLS using </w:t>
+      </w:r>
+      <w:proofErr w:type="spellStart"/>
+      <w:r>
+        <w:rPr>
+          <w:rFonts w:ascii="Helvetica Neue" w:hAnsi="Helvetica Neue" w:cs="Times New Roman"/>
+          <w:color w:val="95B3D7" w:themeColor="accent1" w:themeTint="99"/>
+          <w:sz w:val="20"/>
+          <w:szCs w:val="20"/>
+        </w:rPr>
+        <w:t>Statsmodels</w:t>
+      </w:r>
+      <w:proofErr w:type="spellEnd"/>
     </w:p>
     <w:p>
       <w:pPr>
@@ -1139,7 +1385,15 @@
         <w:t>ordinary least squares mode</w:t>
       </w:r>
       <w:r>
-        <w:t xml:space="preserve">l from Statsmodel, and I also tried some polynomials by squaring </w:t>
+        <w:t xml:space="preserve">l from </w:t>
+      </w:r>
+      <w:proofErr w:type="spellStart"/>
+      <w:r>
+        <w:t>Statsmodel</w:t>
+      </w:r>
+      <w:proofErr w:type="spellEnd"/>
+      <w:r>
+        <w:t xml:space="preserve">, and I also tried some polynomials by squaring </w:t>
       </w:r>
       <w:r>
         <w:t>a few</w:t>
@@ -1180,8 +1434,29 @@
       <w:pPr>
         <w:pStyle w:val="Code"/>
       </w:pPr>
-      <w:r>
-        <w:t xml:space="preserve">Hour, rain, meantempi, precipi. </w:t>
+      <w:proofErr w:type="gramStart"/>
+      <w:r>
+        <w:t xml:space="preserve">Hour, rain, </w:t>
+      </w:r>
+      <w:proofErr w:type="spellStart"/>
+      <w:r>
+        <w:t>meantempi</w:t>
+      </w:r>
+      <w:proofErr w:type="spellEnd"/>
+      <w:r>
+        <w:t xml:space="preserve">, </w:t>
+      </w:r>
+      <w:proofErr w:type="spellStart"/>
+      <w:r>
+        <w:t>precipi</w:t>
+      </w:r>
+      <w:proofErr w:type="spellEnd"/>
+      <w:r>
+        <w:t>.</w:t>
+      </w:r>
+      <w:proofErr w:type="gramEnd"/>
+      <w:r>
+        <w:t xml:space="preserve"> </w:t>
       </w:r>
     </w:p>
     <w:p>
@@ -1213,9 +1488,59 @@
       <w:pPr>
         <w:pStyle w:val="Code"/>
       </w:pPr>
-      <w:r>
-        <w:t>Hour, rain, meantempi, meanwindspdi, precipi. Hour (squared), meantempi (squared), precipi (squared).</w:t>
-      </w:r>
+      <w:proofErr w:type="gramStart"/>
+      <w:r>
+        <w:t xml:space="preserve">Hour, rain, </w:t>
+      </w:r>
+      <w:proofErr w:type="spellStart"/>
+      <w:r>
+        <w:t>meantempi</w:t>
+      </w:r>
+      <w:proofErr w:type="spellEnd"/>
+      <w:r>
+        <w:t xml:space="preserve">, </w:t>
+      </w:r>
+      <w:proofErr w:type="spellStart"/>
+      <w:r>
+        <w:t>meanwindspdi</w:t>
+      </w:r>
+      <w:proofErr w:type="spellEnd"/>
+      <w:r>
+        <w:t xml:space="preserve">, </w:t>
+      </w:r>
+      <w:proofErr w:type="spellStart"/>
+      <w:r>
+        <w:t>precipi</w:t>
+      </w:r>
+      <w:proofErr w:type="spellEnd"/>
+      <w:r>
+        <w:t>.</w:t>
+      </w:r>
+      <w:proofErr w:type="gramEnd"/>
+      <w:r>
+        <w:t xml:space="preserve"> </w:t>
+      </w:r>
+      <w:proofErr w:type="gramStart"/>
+      <w:r>
+        <w:t xml:space="preserve">Hour (squared), </w:t>
+      </w:r>
+      <w:proofErr w:type="spellStart"/>
+      <w:r>
+        <w:t>meantempi</w:t>
+      </w:r>
+      <w:proofErr w:type="spellEnd"/>
+      <w:r>
+        <w:t xml:space="preserve"> (squared), </w:t>
+      </w:r>
+      <w:proofErr w:type="spellStart"/>
+      <w:r>
+        <w:t>precipi</w:t>
+      </w:r>
+      <w:proofErr w:type="spellEnd"/>
+      <w:r>
+        <w:t xml:space="preserve"> (squared).</w:t>
+      </w:r>
+      <w:proofErr w:type="gramEnd"/>
     </w:p>
     <w:p>
       <w:pPr>
@@ -1233,7 +1558,15 @@
         <w:t>UNIT</w:t>
       </w:r>
       <w:r>
-        <w:t xml:space="preserve"> as the dummy variable</w:t>
+        <w:t xml:space="preserve"> </w:t>
+      </w:r>
+      <w:proofErr w:type="spellStart"/>
+      <w:r>
+        <w:t>as</w:t>
+      </w:r>
+      <w:proofErr w:type="spellEnd"/>
+      <w:r>
+        <w:t xml:space="preserve"> the dummy variable</w:t>
       </w:r>
       <w:r>
         <w:t xml:space="preserve"> in both linear models</w:t>
@@ -1338,7 +1671,23 @@
         <w:pStyle w:val="UdacityAnswers"/>
       </w:pPr>
       <w:r>
-        <w:t xml:space="preserve">I started with the four initial features in the first linear model (Hour, rain, meantempi, precipi) but without UNIT as a dummy variable.  The R^2 value, approximately 0.03, was very terrible with this model. Subsequently, I tried to improve the model by adding features based on my intuition. </w:t>
+        <w:t xml:space="preserve">I started with the four initial features in the first linear model (Hour, rain, </w:t>
+      </w:r>
+      <w:proofErr w:type="spellStart"/>
+      <w:r>
+        <w:t>meantempi</w:t>
+      </w:r>
+      <w:proofErr w:type="spellEnd"/>
+      <w:r>
+        <w:t xml:space="preserve">, </w:t>
+      </w:r>
+      <w:proofErr w:type="spellStart"/>
+      <w:r>
+        <w:t>precipi</w:t>
+      </w:r>
+      <w:proofErr w:type="spellEnd"/>
+      <w:r>
+        <w:t xml:space="preserve">) but without UNIT as a dummy variable.  The R^2 value, approximately 0.03, was very terrible with this model. Subsequently, I tried to improve the model by adding features based on my intuition. </w:t>
       </w:r>
     </w:p>
     <w:p>
@@ -1353,8 +1702,21 @@
       <w:r>
         <w:t xml:space="preserve">I added </w:t>
       </w:r>
-      <w:r>
-        <w:t xml:space="preserve">meanwindspdi because I thought that people were more likely to ride the subway when it is really windy outside because it is colder or they don’t want to feel discomfort from a heavy wind blowing. Adding meanwindspdi improved the R^2 value a slight amount but not by much. </w:t>
+      <w:proofErr w:type="spellStart"/>
+      <w:r>
+        <w:t>meanwindspdi</w:t>
+      </w:r>
+      <w:proofErr w:type="spellEnd"/>
+      <w:r>
+        <w:t xml:space="preserve"> because I thought that people were more likely to ride the subway when it is really windy outside because it is colder or they don’t want to feel discomfort from a heavy wind blowing. Adding </w:t>
+      </w:r>
+      <w:proofErr w:type="spellStart"/>
+      <w:r>
+        <w:t>meanwindspdi</w:t>
+      </w:r>
+      <w:proofErr w:type="spellEnd"/>
+      <w:r>
+        <w:t xml:space="preserve"> improved the R^2 value a slight amount but not by much. </w:t>
       </w:r>
     </w:p>
     <w:p>
@@ -1383,20 +1745,44 @@
         <w:pStyle w:val="UdacityAnswers"/>
       </w:pPr>
       <w:r>
-        <w:t xml:space="preserve">I also tried taking some features, squaring them, and then adding them to my model. I did this with Hour, meantempi, and precipi because I had gotten a good R^2 value from them in my first linear model. Adding these squared features increased my R^2 value by a bit but it was still under 10%. </w:t>
-      </w:r>
-    </w:p>
-    <w:p>
-      <w:pPr>
-        <w:pStyle w:val="UdacityAnswers"/>
-      </w:pPr>
-    </w:p>
-    <w:p>
-      <w:pPr>
-        <w:pStyle w:val="UdacityAnswers"/>
-      </w:pPr>
-      <w:r>
-        <w:t xml:space="preserve">Eventually I realized that when I add UNIT as a dummy variable, the R^2 value increases drastically – from 3% to 48%. Therefore, I added UNIT as a dummy variable to my model and ended up with the feature set described in </w:t>
+        <w:t xml:space="preserve">I also tried taking some features, squaring them, and then adding them to my model. I did this with Hour, </w:t>
+      </w:r>
+      <w:proofErr w:type="spellStart"/>
+      <w:r>
+        <w:t>meantempi</w:t>
+      </w:r>
+      <w:proofErr w:type="spellEnd"/>
+      <w:r>
+        <w:t xml:space="preserve">, and </w:t>
+      </w:r>
+      <w:proofErr w:type="spellStart"/>
+      <w:r>
+        <w:t>precipi</w:t>
+      </w:r>
+      <w:proofErr w:type="spellEnd"/>
+      <w:r>
+        <w:t xml:space="preserve"> because I had gotten a good R^2 value from them in my first linear model. Adding these squared features increased my R^2 value by a bit but it was still under 10%. </w:t>
+      </w:r>
+    </w:p>
+    <w:p>
+      <w:pPr>
+        <w:pStyle w:val="UdacityAnswers"/>
+      </w:pPr>
+    </w:p>
+    <w:p>
+      <w:pPr>
+        <w:pStyle w:val="UdacityAnswers"/>
+      </w:pPr>
+      <w:r>
+        <w:t xml:space="preserve">Eventually I realized that when I add UNIT as a dummy variable, the R^2 </w:t>
+      </w:r>
+      <w:proofErr w:type="gramStart"/>
+      <w:r>
+        <w:t>value</w:t>
+      </w:r>
+      <w:proofErr w:type="gramEnd"/>
+      <w:r>
+        <w:t xml:space="preserve"> increases drastically – from 3% to 48%. Therefore, I added UNIT as a dummy variable to my model and ended up with the feature set described in </w:t>
       </w:r>
       <w:r>
         <w:t>2.2</w:t>
@@ -1448,7 +1834,15 @@
         <w:pStyle w:val="UdacityAnswers"/>
       </w:pPr>
       <w:r>
-        <w:t>According to the Udacity online grader, the R^2 value</w:t>
+        <w:t xml:space="preserve">According to the </w:t>
+      </w:r>
+      <w:proofErr w:type="spellStart"/>
+      <w:r>
+        <w:t>Udacity</w:t>
+      </w:r>
+      <w:proofErr w:type="spellEnd"/>
+      <w:r>
+        <w:t xml:space="preserve"> online grader, the R^2 value</w:t>
       </w:r>
       <w:r>
         <w:t xml:space="preserve"> for the first linear regression model (exercise 3.5)</w:t>
@@ -1461,6 +1855,7 @@
       <w:pPr>
         <w:pStyle w:val="Code"/>
       </w:pPr>
+      <w:proofErr w:type="gramStart"/>
       <w:r>
         <w:t>0.461129068126</w:t>
       </w:r>
@@ -1470,6 +1865,7 @@
       <w:r>
         <w:t>(or 46.1%).</w:t>
       </w:r>
+      <w:proofErr w:type="gramEnd"/>
     </w:p>
     <w:p>
       <w:pPr>
@@ -1483,6 +1879,7 @@
       <w:pPr>
         <w:pStyle w:val="Code"/>
       </w:pPr>
+      <w:proofErr w:type="gramStart"/>
       <w:r>
         <w:t>0.48561137181</w:t>
       </w:r>
@@ -1492,6 +1889,7 @@
       <w:r>
         <w:t>.</w:t>
       </w:r>
+      <w:proofErr w:type="gramEnd"/>
     </w:p>
     <w:p>
       <w:pPr>
@@ -1592,7 +1990,15 @@
         <w:t xml:space="preserve">value for </w:t>
       </w:r>
       <w:r>
-        <w:t xml:space="preserve">R^2 is. </w:t>
+        <w:t xml:space="preserve">R^2 </w:t>
+      </w:r>
+      <w:proofErr w:type="gramStart"/>
+      <w:r>
+        <w:t>is</w:t>
+      </w:r>
+      <w:proofErr w:type="gramEnd"/>
+      <w:r>
+        <w:t xml:space="preserve">. </w:t>
       </w:r>
       <w:hyperlink r:id="rId10" w:history="1">
         <w:r>
@@ -1603,7 +2009,15 @@
         </w:r>
       </w:hyperlink>
       <w:r>
-        <w:t xml:space="preserve"> from a Professor at Duke University goes into depth about how to determine whether an R^2 value is appropriate for the model: his conclusion is that it depends. He writes that there are many factors to consider beyond just the R^2 such as an adjusted R^2 value and standard error of the regression. He also wrote about</w:t>
+        <w:t xml:space="preserve"> from a Professor at Duke University goes into depth about how to determine whether an R^2 </w:t>
+      </w:r>
+      <w:proofErr w:type="gramStart"/>
+      <w:r>
+        <w:t>value</w:t>
+      </w:r>
+      <w:proofErr w:type="gramEnd"/>
+      <w:r>
+        <w:t xml:space="preserve"> is appropriate for the model: his conclusion is that it depends. He writes that there are many factors to consider beyond just the R^2 such as an adjusted R^2 value and standard error of the regression. He also wrote about</w:t>
       </w:r>
       <w:r>
         <w:t xml:space="preserve"> the importance of</w:t>
@@ -1780,14 +2194,65 @@
           <w:szCs w:val="20"/>
         </w:rPr>
       </w:pPr>
-      <w:r>
-        <w:rPr>
-          <w:rFonts w:ascii="Helvetica Neue" w:hAnsi="Helvetica Neue" w:cs="Times New Roman"/>
-          <w:color w:val="95B3D7" w:themeColor="accent1" w:themeTint="99"/>
-          <w:sz w:val="20"/>
-          <w:szCs w:val="20"/>
-        </w:rPr>
-        <w:t>3.1 One visualization should contain two histograms: one of ENTRIESn_hourly for rainy days and one of ENTRIESn_hourly for non-rainy days.</w:t>
+      <w:proofErr w:type="gramStart"/>
+      <w:r>
+        <w:rPr>
+          <w:rFonts w:ascii="Helvetica Neue" w:hAnsi="Helvetica Neue" w:cs="Times New Roman"/>
+          <w:color w:val="95B3D7" w:themeColor="accent1" w:themeTint="99"/>
+          <w:sz w:val="20"/>
+          <w:szCs w:val="20"/>
+        </w:rPr>
+        <w:t>3.1 One visualization</w:t>
+      </w:r>
+      <w:proofErr w:type="gramEnd"/>
+      <w:r>
+        <w:rPr>
+          <w:rFonts w:ascii="Helvetica Neue" w:hAnsi="Helvetica Neue" w:cs="Times New Roman"/>
+          <w:color w:val="95B3D7" w:themeColor="accent1" w:themeTint="99"/>
+          <w:sz w:val="20"/>
+          <w:szCs w:val="20"/>
+        </w:rPr>
+        <w:t xml:space="preserve"> should contain two histograms: one of </w:t>
+      </w:r>
+      <w:proofErr w:type="spellStart"/>
+      <w:r>
+        <w:rPr>
+          <w:rFonts w:ascii="Helvetica Neue" w:hAnsi="Helvetica Neue" w:cs="Times New Roman"/>
+          <w:color w:val="95B3D7" w:themeColor="accent1" w:themeTint="99"/>
+          <w:sz w:val="20"/>
+          <w:szCs w:val="20"/>
+        </w:rPr>
+        <w:t>ENTRIESn_hourly</w:t>
+      </w:r>
+      <w:proofErr w:type="spellEnd"/>
+      <w:r>
+        <w:rPr>
+          <w:rFonts w:ascii="Helvetica Neue" w:hAnsi="Helvetica Neue" w:cs="Times New Roman"/>
+          <w:color w:val="95B3D7" w:themeColor="accent1" w:themeTint="99"/>
+          <w:sz w:val="20"/>
+          <w:szCs w:val="20"/>
+        </w:rPr>
+        <w:t xml:space="preserve"> for rainy days and one of </w:t>
+      </w:r>
+      <w:proofErr w:type="spellStart"/>
+      <w:r>
+        <w:rPr>
+          <w:rFonts w:ascii="Helvetica Neue" w:hAnsi="Helvetica Neue" w:cs="Times New Roman"/>
+          <w:color w:val="95B3D7" w:themeColor="accent1" w:themeTint="99"/>
+          <w:sz w:val="20"/>
+          <w:szCs w:val="20"/>
+        </w:rPr>
+        <w:t>ENTRIESn_hourly</w:t>
+      </w:r>
+      <w:proofErr w:type="spellEnd"/>
+      <w:r>
+        <w:rPr>
+          <w:rFonts w:ascii="Helvetica Neue" w:hAnsi="Helvetica Neue" w:cs="Times New Roman"/>
+          <w:color w:val="95B3D7" w:themeColor="accent1" w:themeTint="99"/>
+          <w:sz w:val="20"/>
+          <w:szCs w:val="20"/>
+        </w:rPr>
+        <w:t xml:space="preserve"> for non-rainy days.</w:t>
       </w:r>
     </w:p>
     <w:p>
@@ -1847,7 +2312,47 @@
           <w:sz w:val="20"/>
           <w:szCs w:val="20"/>
         </w:rPr>
-        <w:t>For the histograms, you should have intervals representing the volume of ridership (value of ENTRIESn_hourly) on the x-axis and the frequency of occurrence on the y-axis. For example, you might have one interval (along the x-axis) with values from 0 to 1000. The height of the bar for this interval will then represent the number of records (rows in our data) that have ENTRIESn_hourly that fall into this interval.</w:t>
+        <w:t xml:space="preserve">For the histograms, you should have intervals representing the volume of ridership (value of </w:t>
+      </w:r>
+      <w:proofErr w:type="spellStart"/>
+      <w:r>
+        <w:rPr>
+          <w:rFonts w:ascii="Helvetica Neue" w:hAnsi="Helvetica Neue" w:cs="Times New Roman"/>
+          <w:color w:val="95B3D7" w:themeColor="accent1" w:themeTint="99"/>
+          <w:sz w:val="20"/>
+          <w:szCs w:val="20"/>
+        </w:rPr>
+        <w:t>ENTRIESn_hourly</w:t>
+      </w:r>
+      <w:proofErr w:type="spellEnd"/>
+      <w:r>
+        <w:rPr>
+          <w:rFonts w:ascii="Helvetica Neue" w:hAnsi="Helvetica Neue" w:cs="Times New Roman"/>
+          <w:color w:val="95B3D7" w:themeColor="accent1" w:themeTint="99"/>
+          <w:sz w:val="20"/>
+          <w:szCs w:val="20"/>
+        </w:rPr>
+        <w:t xml:space="preserve">) on the x-axis and the frequency of occurrence on the y-axis. For example, you might have one interval (along the x-axis) with values from 0 to 1000. The height of the bar for this interval will then represent the number of records (rows in our data) that have </w:t>
+      </w:r>
+      <w:proofErr w:type="spellStart"/>
+      <w:r>
+        <w:rPr>
+          <w:rFonts w:ascii="Helvetica Neue" w:hAnsi="Helvetica Neue" w:cs="Times New Roman"/>
+          <w:color w:val="95B3D7" w:themeColor="accent1" w:themeTint="99"/>
+          <w:sz w:val="20"/>
+          <w:szCs w:val="20"/>
+        </w:rPr>
+        <w:t>ENTRIESn_hourly</w:t>
+      </w:r>
+      <w:proofErr w:type="spellEnd"/>
+      <w:r>
+        <w:rPr>
+          <w:rFonts w:ascii="Helvetica Neue" w:hAnsi="Helvetica Neue" w:cs="Times New Roman"/>
+          <w:color w:val="95B3D7" w:themeColor="accent1" w:themeTint="99"/>
+          <w:sz w:val="20"/>
+          <w:szCs w:val="20"/>
+        </w:rPr>
+        <w:t xml:space="preserve"> that fall into this interval.</w:t>
       </w:r>
     </w:p>
     <w:p>
@@ -2062,57 +2567,158 @@
           <w:szCs w:val="20"/>
         </w:rPr>
       </w:pPr>
+      <w:proofErr w:type="gramStart"/>
+      <w:r>
+        <w:rPr>
+          <w:rFonts w:ascii="Helvetica Neue" w:hAnsi="Helvetica Neue" w:cs="Times New Roman"/>
+          <w:color w:val="95B3D7" w:themeColor="accent1" w:themeTint="99"/>
+          <w:sz w:val="20"/>
+          <w:szCs w:val="20"/>
+        </w:rPr>
+        <w:t>3.2 One visualization</w:t>
+      </w:r>
+      <w:proofErr w:type="gramEnd"/>
+      <w:r>
+        <w:rPr>
+          <w:rFonts w:ascii="Helvetica Neue" w:hAnsi="Helvetica Neue" w:cs="Times New Roman"/>
+          <w:color w:val="95B3D7" w:themeColor="accent1" w:themeTint="99"/>
+          <w:sz w:val="20"/>
+          <w:szCs w:val="20"/>
+        </w:rPr>
+        <w:t xml:space="preserve"> can be more freeform. Some suggestions are:</w:t>
+      </w:r>
+    </w:p>
+    <w:p>
+      <w:pPr>
+        <w:spacing w:line="480" w:lineRule="auto"/>
+        <w:rPr>
+          <w:rFonts w:ascii="Helvetica Neue" w:hAnsi="Helvetica Neue" w:cs="Times New Roman"/>
+          <w:color w:val="95B3D7" w:themeColor="accent1" w:themeTint="99"/>
+          <w:sz w:val="20"/>
+          <w:szCs w:val="20"/>
+        </w:rPr>
+      </w:pPr>
+      <w:r>
+        <w:rPr>
+          <w:rFonts w:ascii="Helvetica Neue" w:hAnsi="Helvetica Neue" w:cs="Times New Roman"/>
+          <w:color w:val="95B3D7" w:themeColor="accent1" w:themeTint="99"/>
+          <w:sz w:val="20"/>
+          <w:szCs w:val="20"/>
+        </w:rPr>
+        <w:t>Ridership by time-of-day or day-of-week</w:t>
+      </w:r>
+    </w:p>
+    <w:p>
+      <w:pPr>
+        <w:spacing w:line="480" w:lineRule="auto"/>
+        <w:rPr>
+          <w:rFonts w:ascii="Helvetica Neue" w:hAnsi="Helvetica Neue" w:cs="Times New Roman"/>
+          <w:color w:val="95B3D7" w:themeColor="accent1" w:themeTint="99"/>
+          <w:sz w:val="20"/>
+          <w:szCs w:val="20"/>
+        </w:rPr>
+      </w:pPr>
+      <w:r>
+        <w:rPr>
+          <w:rFonts w:ascii="Helvetica Neue" w:hAnsi="Helvetica Neue" w:cs="Times New Roman"/>
+          <w:color w:val="95B3D7" w:themeColor="accent1" w:themeTint="99"/>
+          <w:sz w:val="20"/>
+          <w:szCs w:val="20"/>
+        </w:rPr>
+        <w:t xml:space="preserve">Which stations have more exits or entries at different times of </w:t>
+      </w:r>
+      <w:proofErr w:type="gramStart"/>
+      <w:r>
+        <w:rPr>
+          <w:rFonts w:ascii="Helvetica Neue" w:hAnsi="Helvetica Neue" w:cs="Times New Roman"/>
+          <w:color w:val="95B3D7" w:themeColor="accent1" w:themeTint="99"/>
+          <w:sz w:val="20"/>
+          <w:szCs w:val="20"/>
+        </w:rPr>
+        <w:t>day</w:t>
+      </w:r>
+      <w:proofErr w:type="gramEnd"/>
+    </w:p>
+    <w:p>
+      <w:pPr>
+        <w:spacing w:line="480" w:lineRule="auto"/>
+        <w:rPr>
+          <w:rFonts w:ascii="Helvetica Neue" w:hAnsi="Helvetica Neue" w:cs="Times New Roman"/>
+          <w:color w:val="95B3D7" w:themeColor="accent1" w:themeTint="99"/>
+          <w:sz w:val="20"/>
+          <w:szCs w:val="20"/>
+        </w:rPr>
+      </w:pPr>
+    </w:p>
+    <w:p>
+      <w:pPr>
+        <w:spacing w:line="480" w:lineRule="auto"/>
+        <w:rPr>
+          <w:rFonts w:ascii="Helvetica Neue" w:hAnsi="Helvetica Neue" w:cs="Times New Roman"/>
+          <w:color w:val="95B3D7" w:themeColor="accent1" w:themeTint="99"/>
+          <w:sz w:val="20"/>
+          <w:szCs w:val="20"/>
+        </w:rPr>
+      </w:pPr>
+      <w:r>
+        <w:rPr>
+          <w:rFonts w:ascii="Helvetica Neue" w:hAnsi="Helvetica Neue" w:cs="Times New Roman"/>
+          <w:noProof/>
+          <w:color w:val="95B3D7" w:themeColor="accent1" w:themeTint="99"/>
+          <w:sz w:val="20"/>
+          <w:szCs w:val="20"/>
+        </w:rPr>
+        <w:drawing>
+          <wp:inline distT="0" distB="0" distL="0" distR="0" wp14:anchorId="03D89CC5" wp14:editId="36DCEBFB">
+            <wp:extent cx="5486400" cy="4114800"/>
+            <wp:effectExtent l="0" t="0" r="0" b="0"/>
+            <wp:docPr id="2" name="Picture 2" descr="Macintosh HD:Users:horsepower:Dropbox:Udacity:NanoDA:IntroDataScience:Project:NumHourlyEntriesDayofWeek.png"/>
+            <wp:cNvGraphicFramePr>
+              <a:graphicFrameLocks xmlns:a="http://schemas.openxmlformats.org/drawingml/2006/main" noChangeAspect="1"/>
+            </wp:cNvGraphicFramePr>
+            <a:graphic xmlns:a="http://schemas.openxmlformats.org/drawingml/2006/main">
+              <a:graphicData uri="http://schemas.openxmlformats.org/drawingml/2006/picture">
+                <pic:pic xmlns:pic="http://schemas.openxmlformats.org/drawingml/2006/picture">
+                  <pic:nvPicPr>
+                    <pic:cNvPr id="0" name="Picture 2" descr="Macintosh HD:Users:horsepower:Dropbox:Udacity:NanoDA:IntroDataScience:Project:NumHourlyEntriesDayofWeek.png"/>
+                    <pic:cNvPicPr>
+                      <a:picLocks noChangeAspect="1" noChangeArrowheads="1"/>
+                    </pic:cNvPicPr>
+                  </pic:nvPicPr>
+                  <pic:blipFill>
+                    <a:blip r:embed="rId12">
+                      <a:extLst>
+                        <a:ext uri="{28A0092B-C50C-407E-A947-70E740481C1C}">
+                          <a14:useLocalDpi xmlns:a14="http://schemas.microsoft.com/office/drawing/2010/main" val="0"/>
+                        </a:ext>
+                      </a:extLst>
+                    </a:blip>
+                    <a:srcRect/>
+                    <a:stretch>
+                      <a:fillRect/>
+                    </a:stretch>
+                  </pic:blipFill>
+                  <pic:spPr bwMode="auto">
+                    <a:xfrm>
+                      <a:off x="0" y="0"/>
+                      <a:ext cx="5486400" cy="4114800"/>
+                    </a:xfrm>
+                    <a:prstGeom prst="rect">
+                      <a:avLst/>
+                    </a:prstGeom>
+                    <a:noFill/>
+                    <a:ln>
+                      <a:noFill/>
+                    </a:ln>
+                  </pic:spPr>
+                </pic:pic>
+              </a:graphicData>
+            </a:graphic>
+          </wp:inline>
+        </w:drawing>
+      </w:r>
       <w:bookmarkStart w:id="4" w:name="_GoBack"/>
       <w:bookmarkEnd w:id="4"/>
-      <w:r>
-        <w:rPr>
-          <w:rFonts w:ascii="Helvetica Neue" w:hAnsi="Helvetica Neue" w:cs="Times New Roman"/>
-          <w:color w:val="95B3D7" w:themeColor="accent1" w:themeTint="99"/>
-          <w:sz w:val="20"/>
-          <w:szCs w:val="20"/>
-        </w:rPr>
-        <w:t>3.2 One visualization can be more freeform. Some suggestions are:</w:t>
-      </w:r>
-    </w:p>
-    <w:p>
-      <w:pPr>
-        <w:spacing w:line="480" w:lineRule="auto"/>
-        <w:rPr>
-          <w:rFonts w:ascii="Helvetica Neue" w:hAnsi="Helvetica Neue" w:cs="Times New Roman"/>
-          <w:color w:val="95B3D7" w:themeColor="accent1" w:themeTint="99"/>
-          <w:sz w:val="20"/>
-          <w:szCs w:val="20"/>
-        </w:rPr>
-      </w:pPr>
-      <w:r>
-        <w:rPr>
-          <w:rFonts w:ascii="Helvetica Neue" w:hAnsi="Helvetica Neue" w:cs="Times New Roman"/>
-          <w:color w:val="95B3D7" w:themeColor="accent1" w:themeTint="99"/>
-          <w:sz w:val="20"/>
-          <w:szCs w:val="20"/>
-        </w:rPr>
-        <w:t>Ridership by time-of-day or day-of-week</w:t>
-      </w:r>
-    </w:p>
-    <w:p>
-      <w:pPr>
-        <w:spacing w:line="480" w:lineRule="auto"/>
-        <w:rPr>
-          <w:rFonts w:ascii="Helvetica Neue" w:hAnsi="Helvetica Neue" w:cs="Times New Roman"/>
-          <w:color w:val="95B3D7" w:themeColor="accent1" w:themeTint="99"/>
-          <w:sz w:val="20"/>
-          <w:szCs w:val="20"/>
-        </w:rPr>
-      </w:pPr>
-      <w:r>
-        <w:rPr>
-          <w:rFonts w:ascii="Helvetica Neue" w:hAnsi="Helvetica Neue" w:cs="Times New Roman"/>
-          <w:color w:val="95B3D7" w:themeColor="accent1" w:themeTint="99"/>
-          <w:sz w:val="20"/>
-          <w:szCs w:val="20"/>
-        </w:rPr>
-        <w:t>Which stations have more exits or entries at different times of day</w:t>
-      </w:r>
     </w:p>
     <w:p>
       <w:pPr>

</xml_diff>

<commit_message>
finished freeform viz with bar chart
</commit_message>
<xml_diff>
--- a/IntroDataScience/Project/Analyzing the NYC Subway Dataset.docx
+++ b/IntroDataScience/Project/Analyzing the NYC Subway Dataset.docx
@@ -158,27 +158,7 @@
           <w:sz w:val="20"/>
           <w:szCs w:val="20"/>
         </w:rPr>
-        <w:t xml:space="preserve">1.1 Which statistical test did you use to </w:t>
-      </w:r>
-      <w:proofErr w:type="spellStart"/>
-      <w:r>
-        <w:rPr>
-          <w:rFonts w:ascii="Helvetica Neue" w:hAnsi="Helvetica Neue" w:cs="Times New Roman"/>
-          <w:color w:val="95B3D7" w:themeColor="accent1" w:themeTint="99"/>
-          <w:sz w:val="20"/>
-          <w:szCs w:val="20"/>
-        </w:rPr>
-        <w:t>analyse</w:t>
-      </w:r>
-      <w:proofErr w:type="spellEnd"/>
-      <w:r>
-        <w:rPr>
-          <w:rFonts w:ascii="Helvetica Neue" w:hAnsi="Helvetica Neue" w:cs="Times New Roman"/>
-          <w:color w:val="95B3D7" w:themeColor="accent1" w:themeTint="99"/>
-          <w:sz w:val="20"/>
-          <w:szCs w:val="20"/>
-        </w:rPr>
-        <w:t xml:space="preserve"> the NYC subway data? Did you use a one-tail or a two-tail P value? What is the null hypothesis?</w:t>
+        <w:t>1.1 Which statistical test did you use to analyse the NYC subway data? Did you use a one-tail or a two-tail P value? What is the null hypothesis?</w:t>
       </w:r>
     </w:p>
     <w:p>
@@ -326,15 +306,7 @@
         <w:pStyle w:val="UdacityAnswers"/>
       </w:pPr>
       <w:r>
-        <w:t>However, for this project, I decided to run the Shapiro-</w:t>
-      </w:r>
-      <w:proofErr w:type="spellStart"/>
-      <w:r>
-        <w:t>Wilk</w:t>
-      </w:r>
-      <w:proofErr w:type="spellEnd"/>
-      <w:r>
-        <w:t xml:space="preserve"> test that Dave mentioned briefly to determine whether the sample of data conform to a normal distribution. (See the script SubwayDataShapiroWilk.py for code.)</w:t>
+        <w:t>However, for this project, I decided to run the Shapiro-Wilk test that Dave mentioned briefly to determine whether the sample of data conform to a normal distribution. (See the script SubwayDataShapiroWilk.py for code.)</w:t>
       </w:r>
     </w:p>
     <w:p>
@@ -353,21 +325,7 @@
         <w:rPr>
           <w:b/>
         </w:rPr>
-        <w:t>Shapiro-</w:t>
-      </w:r>
-      <w:proofErr w:type="spellStart"/>
-      <w:r>
-        <w:rPr>
-          <w:b/>
-        </w:rPr>
-        <w:t>Wilk</w:t>
-      </w:r>
-      <w:proofErr w:type="spellEnd"/>
-      <w:r>
-        <w:rPr>
-          <w:b/>
-        </w:rPr>
-        <w:t xml:space="preserve"> test</w:t>
+        <w:t>Shapiro-Wilk test</w:t>
       </w:r>
     </w:p>
     <w:p>
@@ -382,13 +340,8 @@
       <w:pPr>
         <w:pStyle w:val="Code"/>
       </w:pPr>
-      <w:proofErr w:type="spellStart"/>
-      <w:r>
-        <w:t>UserWarning</w:t>
-      </w:r>
-      <w:proofErr w:type="spellEnd"/>
-      <w:r>
-        <w:t>: p-value may not be accurate for N &gt; 5000.</w:t>
+      <w:r>
+        <w:t>UserWarning: p-value may not be accurate for N &gt; 5000.</w:t>
       </w:r>
     </w:p>
     <w:p>
@@ -396,17 +349,7 @@
         <w:pStyle w:val="Code"/>
       </w:pPr>
       <w:r>
-        <w:t xml:space="preserve">  </w:t>
-      </w:r>
-      <w:proofErr w:type="spellStart"/>
-      <w:proofErr w:type="gramStart"/>
-      <w:r>
-        <w:t>warnings.warn</w:t>
-      </w:r>
-      <w:proofErr w:type="spellEnd"/>
-      <w:proofErr w:type="gramEnd"/>
-      <w:r>
-        <w:t>("p-value may not be accurate for N &gt; 5000.")</w:t>
+        <w:t xml:space="preserve">  warnings.warn("p-value may not be accurate for N &gt; 5000.")</w:t>
       </w:r>
     </w:p>
     <w:p>
@@ -455,23 +398,7 @@
         </w:r>
       </w:hyperlink>
       <w:r>
-        <w:t xml:space="preserve"> were good sources). Some sources said the Shapiro-</w:t>
-      </w:r>
-      <w:proofErr w:type="spellStart"/>
-      <w:r>
-        <w:t>Wilk</w:t>
-      </w:r>
-      <w:proofErr w:type="spellEnd"/>
-      <w:r>
-        <w:t xml:space="preserve"> test is for best for </w:t>
-      </w:r>
-      <w:proofErr w:type="gramStart"/>
-      <w:r>
-        <w:t>3-5000 sample</w:t>
-      </w:r>
-      <w:proofErr w:type="gramEnd"/>
-      <w:r>
-        <w:t xml:space="preserve"> size. Because the turnstile data is a very large sample (N &gt; 5000), it seems like the t-test and ANOVA will be robust enough to handle this data set, so I should be OK running a t-test with the subway data:</w:t>
+        <w:t xml:space="preserve"> were good sources). Some sources said the Shapiro-Wilk test is for best for 3-5000 sample size. Because the turnstile data is a very large sample (N &gt; 5000), it seems like the t-test and ANOVA will be robust enough to handle this data set, so I should be OK running a t-test with the subway data:</w:t>
       </w:r>
     </w:p>
     <w:p>
@@ -496,42 +423,19 @@
         <w:pStyle w:val="Quote"/>
         <w:ind w:left="1440"/>
       </w:pPr>
-      <w:proofErr w:type="gramStart"/>
-      <w:r>
-        <w:t>Not very.</w:t>
-      </w:r>
-      <w:proofErr w:type="gramEnd"/>
-      <w:r>
-        <w:t xml:space="preserve"> Normality tests are less useful than some people guess. With small samples, the normality tests don't have much power to detect </w:t>
-      </w:r>
-      <w:proofErr w:type="spellStart"/>
-      <w:r>
-        <w:t>nongaussian</w:t>
-      </w:r>
-      <w:proofErr w:type="spellEnd"/>
-      <w:r>
-        <w:t xml:space="preserve"> distributions. With large samples, it doesn't matter so much if data are </w:t>
-      </w:r>
-      <w:proofErr w:type="spellStart"/>
-      <w:r>
-        <w:t>nongaussian</w:t>
-      </w:r>
-      <w:proofErr w:type="spellEnd"/>
-      <w:r>
-        <w:t>, since the t tests and ANOVA are fairly robust to violations of this standard.”</w:t>
+      <w:r>
+        <w:t>Not very. Normality tests are less useful than some people guess. With small samples, the normality tests don't have much power to detect nongaussian distributions. With large samples, it doesn't matter so much if data are nongaussian, since the t tests and ANOVA are fairly robust to violations of this standard.”</w:t>
       </w:r>
       <w:r>
         <w:t xml:space="preserve"> (</w:t>
       </w:r>
       <w:hyperlink r:id="rId8" w:history="1">
-        <w:proofErr w:type="spellStart"/>
         <w:r>
           <w:rPr>
             <w:rStyle w:val="Hyperlink"/>
           </w:rPr>
           <w:t>GraphPad</w:t>
         </w:r>
-        <w:proofErr w:type="spellEnd"/>
       </w:hyperlink>
       <w:r>
         <w:t>)</w:t>
@@ -547,15 +451,7 @@
         <w:pStyle w:val="UdacityAnswers"/>
       </w:pPr>
       <w:r>
-        <w:t xml:space="preserve">While the data doesn’t look very </w:t>
-      </w:r>
-      <w:proofErr w:type="gramStart"/>
-      <w:r>
-        <w:t>Gaussian</w:t>
-      </w:r>
-      <w:proofErr w:type="gramEnd"/>
-      <w:r>
-        <w:t xml:space="preserve"> to me</w:t>
+        <w:t>While the data doesn’t look very Gaussian to me</w:t>
       </w:r>
       <w:r>
         <w:t xml:space="preserve"> based on eyeballing the charts</w:t>
@@ -594,11 +490,9 @@
           <w:numId w:val="6"/>
         </w:numPr>
       </w:pPr>
-      <w:proofErr w:type="gramStart"/>
-      <w:r>
-        <w:t>running</w:t>
-      </w:r>
-      <w:proofErr w:type="gramEnd"/>
+      <w:r>
+        <w:t>Running</w:t>
+      </w:r>
       <w:r>
         <w:t xml:space="preserve"> a </w:t>
       </w:r>
@@ -642,7 +536,15 @@
         <w:t>I also used the Welch’</w:t>
       </w:r>
       <w:r>
-        <w:t xml:space="preserve">s t-test because </w:t>
+        <w:t xml:space="preserve">s t-test </w:t>
+      </w:r>
+      <w:r>
+        <w:t xml:space="preserve">instead of the Student’s t-test </w:t>
+      </w:r>
+      <w:bookmarkStart w:id="2" w:name="_GoBack"/>
+      <w:bookmarkEnd w:id="2"/>
+      <w:r>
+        <w:t xml:space="preserve">because </w:t>
       </w:r>
       <w:r>
         <w:t>there is a big difference in the sample sizes of the two data sets (</w:t>
@@ -660,21 +562,19 @@
         <w:t xml:space="preserve"> </w:t>
       </w:r>
       <w:r>
-        <w:t xml:space="preserve">“without rain” N = </w:t>
-      </w:r>
-      <w:proofErr w:type="gramStart"/>
-      <w:r>
-        <w:t>3306</w:t>
-      </w:r>
-      <w:r>
-        <w:t xml:space="preserve"> )</w:t>
-      </w:r>
-      <w:proofErr w:type="gramEnd"/>
-      <w:r>
-        <w:t xml:space="preserve"> so the Welch’s t-test will take this into account better since it’s likely the two samples have unequal variance. </w:t>
-      </w:r>
-      <w:r>
-        <w:t>(Another reason is because the Welch’s t-test is the one we learned)</w:t>
+        <w:t>“without rain” N = 3306</w:t>
+      </w:r>
+      <w:r>
+        <w:t xml:space="preserve"> ) so the Welch’s t-test will take this into account better since it’s likely the two samples have unequal variance. </w:t>
+      </w:r>
+      <w:r>
+        <w:t>(Another reason is because the Welch’s t-test is the one we learned</w:t>
+      </w:r>
+      <w:r>
+        <w:t>.</w:t>
+      </w:r>
+      <w:r>
+        <w:t>)</w:t>
       </w:r>
     </w:p>
     <w:p>
@@ -748,13 +648,8 @@
       <w:pPr>
         <w:pStyle w:val="Code"/>
       </w:pPr>
-      <w:proofErr w:type="gramStart"/>
-      <w:r>
-        <w:t>t</w:t>
-      </w:r>
-      <w:proofErr w:type="gramEnd"/>
-      <w:r>
-        <w:t xml:space="preserve">-test statistic = </w:t>
+      <w:r>
+        <w:t xml:space="preserve">t-test statistic = </w:t>
       </w:r>
       <w:r>
         <w:rPr>
@@ -770,13 +665,8 @@
           <w:b/>
         </w:rPr>
       </w:pPr>
-      <w:proofErr w:type="gramStart"/>
-      <w:r>
-        <w:t>p</w:t>
-      </w:r>
-      <w:proofErr w:type="gramEnd"/>
-      <w:r>
-        <w:t xml:space="preserve">-value = </w:t>
+      <w:r>
+        <w:t xml:space="preserve">p-value = </w:t>
       </w:r>
       <w:r>
         <w:rPr>
@@ -792,13 +682,8 @@
           <w:b/>
         </w:rPr>
       </w:pPr>
-      <w:proofErr w:type="gramStart"/>
-      <w:r>
-        <w:t>mean</w:t>
-      </w:r>
-      <w:proofErr w:type="gramEnd"/>
-      <w:r>
-        <w:t xml:space="preserve"> of hourly entries with rain = </w:t>
+      <w:r>
+        <w:t xml:space="preserve">mean of hourly entries with rain = </w:t>
       </w:r>
       <w:r>
         <w:rPr>
@@ -814,13 +699,8 @@
           <w:b/>
         </w:rPr>
       </w:pPr>
-      <w:proofErr w:type="gramStart"/>
-      <w:r>
-        <w:t>mean</w:t>
-      </w:r>
-      <w:proofErr w:type="gramEnd"/>
-      <w:r>
-        <w:t xml:space="preserve"> of hourly entries without rain = </w:t>
+      <w:r>
+        <w:t xml:space="preserve">mean of hourly entries without rain = </w:t>
       </w:r>
       <w:r>
         <w:rPr>
@@ -867,13 +747,8 @@
       <w:pPr>
         <w:pStyle w:val="Code"/>
       </w:pPr>
-      <w:proofErr w:type="gramStart"/>
-      <w:r>
-        <w:t>p</w:t>
-      </w:r>
-      <w:proofErr w:type="gramEnd"/>
-      <w:r>
-        <w:t xml:space="preserve">-value = </w:t>
+      <w:r>
+        <w:t xml:space="preserve">p-value = </w:t>
       </w:r>
       <w:r>
         <w:rPr>
@@ -889,13 +764,8 @@
           <w:b/>
         </w:rPr>
       </w:pPr>
-      <w:proofErr w:type="gramStart"/>
-      <w:r>
-        <w:t>mean</w:t>
-      </w:r>
-      <w:proofErr w:type="gramEnd"/>
-      <w:r>
-        <w:t xml:space="preserve"> of hourly entries with rain = </w:t>
+      <w:r>
+        <w:t xml:space="preserve">mean of hourly entries with rain = </w:t>
       </w:r>
       <w:r>
         <w:rPr>
@@ -908,13 +778,8 @@
       <w:pPr>
         <w:pStyle w:val="Code"/>
       </w:pPr>
-      <w:proofErr w:type="gramStart"/>
-      <w:r>
-        <w:t>mean</w:t>
-      </w:r>
-      <w:proofErr w:type="gramEnd"/>
-      <w:r>
-        <w:t xml:space="preserve"> of hourly entries without rain = </w:t>
+      <w:r>
+        <w:t xml:space="preserve">mean of hourly entries without rain = </w:t>
       </w:r>
       <w:r>
         <w:rPr>
@@ -1007,15 +872,7 @@
         <w:t>)</w:t>
       </w:r>
       <w:r>
-        <w:t xml:space="preserve">. The p-value </w:t>
-      </w:r>
-      <w:proofErr w:type="gramStart"/>
-      <w:r>
-        <w:t>suggest</w:t>
-      </w:r>
-      <w:proofErr w:type="gramEnd"/>
-      <w:r>
-        <w:t xml:space="preserve"> we can reject the null hypothesis, and therefore conclude that </w:t>
+        <w:t xml:space="preserve">. The p-value suggest we can reject the null hypothesis, and therefore conclude that </w:t>
       </w:r>
       <w:r>
         <w:t xml:space="preserve">there is a statistically significant difference between the distribution of hourly entries “with rain” and “without rain”. </w:t>
@@ -1042,119 +899,75 @@
           <w:u w:val="single"/>
         </w:rPr>
       </w:pPr>
-      <w:proofErr w:type="spellStart"/>
       <w:r>
         <w:rPr>
           <w:u w:val="single"/>
         </w:rPr>
         <w:t>ENTRIESn_hourly</w:t>
       </w:r>
-      <w:proofErr w:type="spellEnd"/>
-    </w:p>
-    <w:p>
-      <w:pPr>
-        <w:pStyle w:val="UdacityAnswers"/>
-      </w:pPr>
-      <w:proofErr w:type="gramStart"/>
-      <w:r>
-        <w:t>count</w:t>
-      </w:r>
-      <w:proofErr w:type="gramEnd"/>
-      <w:r>
-        <w:t xml:space="preserve">    42649.000000</w:t>
-      </w:r>
-    </w:p>
-    <w:p>
-      <w:pPr>
-        <w:pStyle w:val="UdacityAnswers"/>
-      </w:pPr>
-      <w:proofErr w:type="gramStart"/>
-      <w:r>
-        <w:t>mean</w:t>
-      </w:r>
-      <w:proofErr w:type="gramEnd"/>
-      <w:r>
-        <w:t xml:space="preserve">      1886.589955</w:t>
-      </w:r>
-    </w:p>
-    <w:p>
-      <w:pPr>
-        <w:pStyle w:val="UdacityAnswers"/>
-      </w:pPr>
-      <w:proofErr w:type="spellStart"/>
-      <w:proofErr w:type="gramStart"/>
-      <w:r>
-        <w:t>std</w:t>
-      </w:r>
-      <w:proofErr w:type="spellEnd"/>
-      <w:proofErr w:type="gramEnd"/>
-      <w:r>
-        <w:t xml:space="preserve">       2952.385585</w:t>
-      </w:r>
-    </w:p>
-    <w:p>
-      <w:pPr>
-        <w:pStyle w:val="UdacityAnswers"/>
-      </w:pPr>
-      <w:proofErr w:type="gramStart"/>
-      <w:r>
-        <w:t>min</w:t>
-      </w:r>
-      <w:proofErr w:type="gramEnd"/>
-      <w:r>
-        <w:t xml:space="preserve">          0.000000</w:t>
-      </w:r>
-    </w:p>
-    <w:p>
-      <w:pPr>
-        <w:pStyle w:val="UdacityAnswers"/>
-      </w:pPr>
-      <w:r>
-        <w:t>25</w:t>
-      </w:r>
-      <w:proofErr w:type="gramStart"/>
-      <w:r>
-        <w:t>%        274.000000</w:t>
-      </w:r>
-      <w:proofErr w:type="gramEnd"/>
-    </w:p>
-    <w:p>
-      <w:pPr>
-        <w:pStyle w:val="UdacityAnswers"/>
-      </w:pPr>
-      <w:r>
-        <w:t>50</w:t>
-      </w:r>
-      <w:proofErr w:type="gramStart"/>
-      <w:r>
-        <w:t>%        905.000000</w:t>
-      </w:r>
-      <w:proofErr w:type="gramEnd"/>
-    </w:p>
-    <w:p>
-      <w:pPr>
-        <w:pStyle w:val="UdacityAnswers"/>
-      </w:pPr>
-      <w:r>
-        <w:t>75</w:t>
-      </w:r>
-      <w:proofErr w:type="gramStart"/>
-      <w:r>
-        <w:t>%       2255.000000</w:t>
-      </w:r>
-      <w:proofErr w:type="gramEnd"/>
-    </w:p>
-    <w:p>
-      <w:pPr>
-        <w:pStyle w:val="UdacityAnswers"/>
-      </w:pPr>
-      <w:proofErr w:type="gramStart"/>
-      <w:r>
-        <w:t>max</w:t>
-      </w:r>
-      <w:proofErr w:type="gramEnd"/>
-      <w:r>
-        <w:t xml:space="preserve">      32814.000000</w:t>
+    </w:p>
+    <w:p>
+      <w:pPr>
+        <w:pStyle w:val="UdacityAnswers"/>
+      </w:pPr>
+      <w:r>
+        <w:t>count    42649.000000</w:t>
+      </w:r>
+    </w:p>
+    <w:p>
+      <w:pPr>
+        <w:pStyle w:val="UdacityAnswers"/>
+      </w:pPr>
+      <w:r>
+        <w:t>mean      1886.589955</w:t>
+      </w:r>
+    </w:p>
+    <w:p>
+      <w:pPr>
+        <w:pStyle w:val="UdacityAnswers"/>
+      </w:pPr>
+      <w:r>
+        <w:t>std       2952.385585</w:t>
+      </w:r>
+    </w:p>
+    <w:p>
+      <w:pPr>
+        <w:pStyle w:val="UdacityAnswers"/>
+      </w:pPr>
+      <w:r>
+        <w:t>min          0.000000</w:t>
+      </w:r>
+    </w:p>
+    <w:p>
+      <w:pPr>
+        <w:pStyle w:val="UdacityAnswers"/>
+      </w:pPr>
+      <w:r>
+        <w:t>25%        274.000000</w:t>
+      </w:r>
+    </w:p>
+    <w:p>
+      <w:pPr>
+        <w:pStyle w:val="UdacityAnswers"/>
+      </w:pPr>
+      <w:r>
+        <w:t>50%        905.000000</w:t>
+      </w:r>
+    </w:p>
+    <w:p>
+      <w:pPr>
+        <w:pStyle w:val="UdacityAnswers"/>
+      </w:pPr>
+      <w:r>
+        <w:t>75%       2255.000000</w:t>
+      </w:r>
+    </w:p>
+    <w:p>
+      <w:pPr>
+        <w:pStyle w:val="UdacityAnswers"/>
+      </w:pPr>
+      <w:r>
+        <w:t>max      32814.000000</w:t>
       </w:r>
     </w:p>
     <w:p>
@@ -1237,8 +1050,8 @@
           <w:szCs w:val="32"/>
         </w:rPr>
       </w:pPr>
-      <w:bookmarkStart w:id="2" w:name="h.z24p4e3rt9ik"/>
-      <w:bookmarkEnd w:id="2"/>
+      <w:bookmarkStart w:id="3" w:name="h.z24p4e3rt9ik"/>
+      <w:bookmarkEnd w:id="3"/>
       <w:r>
         <w:rPr>
           <w:rFonts w:ascii="Helvetica Neue" w:eastAsia="Times New Roman" w:hAnsi="Helvetica Neue" w:cs="Times New Roman"/>
@@ -1269,39 +1082,8 @@
           <w:sz w:val="20"/>
           <w:szCs w:val="20"/>
         </w:rPr>
-        <w:t xml:space="preserve">2.1 What approach did you use to compute the coefficients theta and produce prediction for </w:t>
-      </w:r>
-      <w:proofErr w:type="spellStart"/>
-      <w:r>
-        <w:rPr>
-          <w:rFonts w:ascii="Helvetica Neue" w:hAnsi="Helvetica Neue" w:cs="Times New Roman"/>
-          <w:color w:val="95B3D7" w:themeColor="accent1" w:themeTint="99"/>
-          <w:sz w:val="20"/>
-          <w:szCs w:val="20"/>
-        </w:rPr>
-        <w:t>ENTRIESn_hourly</w:t>
-      </w:r>
-      <w:proofErr w:type="spellEnd"/>
-      <w:r>
-        <w:rPr>
-          <w:rFonts w:ascii="Helvetica Neue" w:hAnsi="Helvetica Neue" w:cs="Times New Roman"/>
-          <w:color w:val="95B3D7" w:themeColor="accent1" w:themeTint="99"/>
-          <w:sz w:val="20"/>
-          <w:szCs w:val="20"/>
-        </w:rPr>
-        <w:t xml:space="preserve"> in your regression </w:t>
-      </w:r>
-      <w:proofErr w:type="gramStart"/>
-      <w:r>
-        <w:rPr>
-          <w:rFonts w:ascii="Helvetica Neue" w:hAnsi="Helvetica Neue" w:cs="Times New Roman"/>
-          <w:color w:val="95B3D7" w:themeColor="accent1" w:themeTint="99"/>
-          <w:sz w:val="20"/>
-          <w:szCs w:val="20"/>
-        </w:rPr>
-        <w:t>model:</w:t>
-      </w:r>
-      <w:proofErr w:type="gramEnd"/>
+        <w:t>2.1 What approach did you use to compute the coefficients theta and produce prediction for ENTRIESn_hourly in your regression model:</w:t>
+      </w:r>
     </w:p>
     <w:p>
       <w:pPr>
@@ -1340,19 +1122,8 @@
           <w:sz w:val="20"/>
           <w:szCs w:val="20"/>
         </w:rPr>
-        <w:t xml:space="preserve">OLS using </w:t>
-      </w:r>
-      <w:proofErr w:type="spellStart"/>
-      <w:r>
-        <w:rPr>
-          <w:rFonts w:ascii="Helvetica Neue" w:hAnsi="Helvetica Neue" w:cs="Times New Roman"/>
-          <w:color w:val="95B3D7" w:themeColor="accent1" w:themeTint="99"/>
-          <w:sz w:val="20"/>
-          <w:szCs w:val="20"/>
-        </w:rPr>
-        <w:t>Statsmodels</w:t>
-      </w:r>
-      <w:proofErr w:type="spellEnd"/>
+        <w:t>OLS using Statsmodels</w:t>
+      </w:r>
     </w:p>
     <w:p>
       <w:pPr>
@@ -1385,15 +1156,7 @@
         <w:t>ordinary least squares mode</w:t>
       </w:r>
       <w:r>
-        <w:t xml:space="preserve">l from </w:t>
-      </w:r>
-      <w:proofErr w:type="spellStart"/>
-      <w:r>
-        <w:t>Statsmodel</w:t>
-      </w:r>
-      <w:proofErr w:type="spellEnd"/>
-      <w:r>
-        <w:t xml:space="preserve">, and I also tried some polynomials by squaring </w:t>
+        <w:t xml:space="preserve">l from Statsmodel, and I also tried some polynomials by squaring </w:t>
       </w:r>
       <w:r>
         <w:t>a few</w:t>
@@ -1434,29 +1197,8 @@
       <w:pPr>
         <w:pStyle w:val="Code"/>
       </w:pPr>
-      <w:proofErr w:type="gramStart"/>
-      <w:r>
-        <w:t xml:space="preserve">Hour, rain, </w:t>
-      </w:r>
-      <w:proofErr w:type="spellStart"/>
-      <w:r>
-        <w:t>meantempi</w:t>
-      </w:r>
-      <w:proofErr w:type="spellEnd"/>
-      <w:r>
-        <w:t xml:space="preserve">, </w:t>
-      </w:r>
-      <w:proofErr w:type="spellStart"/>
-      <w:r>
-        <w:t>precipi</w:t>
-      </w:r>
-      <w:proofErr w:type="spellEnd"/>
-      <w:r>
-        <w:t>.</w:t>
-      </w:r>
-      <w:proofErr w:type="gramEnd"/>
-      <w:r>
-        <w:t xml:space="preserve"> </w:t>
+      <w:r>
+        <w:t xml:space="preserve">Hour, rain, meantempi, precipi. </w:t>
       </w:r>
     </w:p>
     <w:p>
@@ -1488,59 +1230,9 @@
       <w:pPr>
         <w:pStyle w:val="Code"/>
       </w:pPr>
-      <w:proofErr w:type="gramStart"/>
-      <w:r>
-        <w:t xml:space="preserve">Hour, rain, </w:t>
-      </w:r>
-      <w:proofErr w:type="spellStart"/>
-      <w:r>
-        <w:t>meantempi</w:t>
-      </w:r>
-      <w:proofErr w:type="spellEnd"/>
-      <w:r>
-        <w:t xml:space="preserve">, </w:t>
-      </w:r>
-      <w:proofErr w:type="spellStart"/>
-      <w:r>
-        <w:t>meanwindspdi</w:t>
-      </w:r>
-      <w:proofErr w:type="spellEnd"/>
-      <w:r>
-        <w:t xml:space="preserve">, </w:t>
-      </w:r>
-      <w:proofErr w:type="spellStart"/>
-      <w:r>
-        <w:t>precipi</w:t>
-      </w:r>
-      <w:proofErr w:type="spellEnd"/>
-      <w:r>
-        <w:t>.</w:t>
-      </w:r>
-      <w:proofErr w:type="gramEnd"/>
-      <w:r>
-        <w:t xml:space="preserve"> </w:t>
-      </w:r>
-      <w:proofErr w:type="gramStart"/>
-      <w:r>
-        <w:t xml:space="preserve">Hour (squared), </w:t>
-      </w:r>
-      <w:proofErr w:type="spellStart"/>
-      <w:r>
-        <w:t>meantempi</w:t>
-      </w:r>
-      <w:proofErr w:type="spellEnd"/>
-      <w:r>
-        <w:t xml:space="preserve"> (squared), </w:t>
-      </w:r>
-      <w:proofErr w:type="spellStart"/>
-      <w:r>
-        <w:t>precipi</w:t>
-      </w:r>
-      <w:proofErr w:type="spellEnd"/>
-      <w:r>
-        <w:t xml:space="preserve"> (squared).</w:t>
-      </w:r>
-      <w:proofErr w:type="gramEnd"/>
+      <w:r>
+        <w:t>Hour, rain, meantempi, meanwindspdi, precipi. Hour (squared), meantempi (squared), precipi (squared).</w:t>
+      </w:r>
     </w:p>
     <w:p>
       <w:pPr>
@@ -1558,30 +1250,279 @@
         <w:t>UNIT</w:t>
       </w:r>
       <w:r>
+        <w:t xml:space="preserve"> as the dummy variable</w:t>
+      </w:r>
+      <w:r>
+        <w:t xml:space="preserve"> in both linear models</w:t>
+      </w:r>
+      <w:r>
+        <w:t>.</w:t>
+      </w:r>
+      <w:r>
         <w:t xml:space="preserve"> </w:t>
       </w:r>
-      <w:proofErr w:type="spellStart"/>
-      <w:r>
-        <w:t>as</w:t>
-      </w:r>
-      <w:proofErr w:type="spellEnd"/>
-      <w:r>
-        <w:t xml:space="preserve"> the dummy variable</w:t>
-      </w:r>
-      <w:r>
-        <w:t xml:space="preserve"> in both linear models</w:t>
+    </w:p>
+    <w:p>
+      <w:pPr>
+        <w:pStyle w:val="UdacityAnswers"/>
+      </w:pPr>
+    </w:p>
+    <w:p>
+      <w:pPr>
+        <w:pStyle w:val="UdacityAnswers"/>
+      </w:pPr>
+    </w:p>
+    <w:p>
+      <w:pPr>
+        <w:spacing w:line="480" w:lineRule="auto"/>
+        <w:rPr>
+          <w:rFonts w:ascii="Helvetica Neue" w:hAnsi="Helvetica Neue" w:cs="Times New Roman"/>
+          <w:color w:val="95B3D7" w:themeColor="accent1" w:themeTint="99"/>
+          <w:sz w:val="20"/>
+          <w:szCs w:val="20"/>
+        </w:rPr>
+      </w:pPr>
+      <w:r>
+        <w:rPr>
+          <w:rFonts w:ascii="Helvetica Neue" w:hAnsi="Helvetica Neue" w:cs="Times New Roman"/>
+          <w:color w:val="95B3D7" w:themeColor="accent1" w:themeTint="99"/>
+          <w:sz w:val="20"/>
+          <w:szCs w:val="20"/>
+        </w:rPr>
+        <w:t>2.3 Why did you select these features in your model? We are looking for specific reasons that lead you to believe that</w:t>
+      </w:r>
+      <w:r>
+        <w:rPr>
+          <w:rFonts w:ascii="Helvetica Neue" w:hAnsi="Helvetica Neue" w:cs="Times New Roman"/>
+          <w:color w:val="95B3D7" w:themeColor="accent1" w:themeTint="99"/>
+          <w:sz w:val="20"/>
+          <w:szCs w:val="20"/>
+        </w:rPr>
+        <w:t xml:space="preserve"> </w:t>
+      </w:r>
+      <w:r>
+        <w:rPr>
+          <w:rFonts w:ascii="Helvetica Neue" w:hAnsi="Helvetica Neue" w:cs="Times New Roman"/>
+          <w:color w:val="95B3D7" w:themeColor="accent1" w:themeTint="99"/>
+          <w:sz w:val="20"/>
+          <w:szCs w:val="20"/>
+        </w:rPr>
+        <w:t>the selected features will contribute to the predictive power of your model.</w:t>
+      </w:r>
+    </w:p>
+    <w:p>
+      <w:pPr>
+        <w:spacing w:line="480" w:lineRule="auto"/>
+        <w:rPr>
+          <w:rFonts w:ascii="Helvetica Neue" w:hAnsi="Helvetica Neue" w:cs="Times New Roman"/>
+          <w:color w:val="95B3D7" w:themeColor="accent1" w:themeTint="99"/>
+          <w:sz w:val="20"/>
+          <w:szCs w:val="20"/>
+        </w:rPr>
+      </w:pPr>
+      <w:r>
+        <w:rPr>
+          <w:rFonts w:ascii="Helvetica Neue" w:hAnsi="Helvetica Neue" w:cs="Times New Roman"/>
+          <w:color w:val="95B3D7" w:themeColor="accent1" w:themeTint="99"/>
+          <w:sz w:val="20"/>
+          <w:szCs w:val="20"/>
+        </w:rPr>
+        <w:t>Your reasons might be based on intuition. For example, response for fog might be: “I decided to use fog because I thought that when it is very foggy outside people might decide to use the subway more often.”</w:t>
+      </w:r>
+    </w:p>
+    <w:p>
+      <w:pPr>
+        <w:spacing w:line="480" w:lineRule="auto"/>
+        <w:rPr>
+          <w:rFonts w:ascii="Helvetica Neue" w:hAnsi="Helvetica Neue" w:cs="Times New Roman"/>
+          <w:color w:val="95B3D7" w:themeColor="accent1" w:themeTint="99"/>
+          <w:sz w:val="20"/>
+          <w:szCs w:val="20"/>
+        </w:rPr>
+      </w:pPr>
+      <w:r>
+        <w:rPr>
+          <w:rFonts w:ascii="Helvetica Neue" w:hAnsi="Helvetica Neue" w:cs="Times New Roman"/>
+          <w:color w:val="95B3D7" w:themeColor="accent1" w:themeTint="99"/>
+          <w:sz w:val="20"/>
+          <w:szCs w:val="20"/>
+        </w:rPr>
+        <w:t>Your reasons might also be based on data exploration and experimentation, for example: “I used feature X because as soon as I included it in my model, it drastically improved my R2 value.”  </w:t>
+      </w:r>
+    </w:p>
+    <w:p>
+      <w:pPr>
+        <w:pStyle w:val="UdacityAnswers"/>
+      </w:pPr>
+      <w:r>
+        <w:t xml:space="preserve">I started with the four initial features in the first linear model (Hour, rain, meantempi, precipi) but without UNIT as a dummy variable.  The R^2 value, approximately 0.03, was very terrible with this model. Subsequently, I tried to improve the model by adding features based on my intuition. </w:t>
+      </w:r>
+    </w:p>
+    <w:p>
+      <w:pPr>
+        <w:pStyle w:val="UdacityAnswers"/>
+      </w:pPr>
+    </w:p>
+    <w:p>
+      <w:pPr>
+        <w:pStyle w:val="UdacityAnswers"/>
+      </w:pPr>
+      <w:r>
+        <w:t xml:space="preserve">I added </w:t>
+      </w:r>
+      <w:r>
+        <w:t xml:space="preserve">meanwindspdi because I thought that people were more likely to ride the subway when it is really windy outside because it is colder or they don’t want to feel discomfort from a heavy wind blowing. Adding meanwindspdi improved the R^2 value a slight amount but not by much. </w:t>
+      </w:r>
+    </w:p>
+    <w:p>
+      <w:pPr>
+        <w:pStyle w:val="UdacityAnswers"/>
+      </w:pPr>
+    </w:p>
+    <w:p>
+      <w:pPr>
+        <w:pStyle w:val="UdacityAnswers"/>
+      </w:pPr>
+      <w:r>
+        <w:t>Then I tried other features such as adding fog and thunder but they didn’t improve my R^2 much. Furthermore, I didn’t want to superficially increase my goodness of fit just becaus</w:t>
+      </w:r>
+      <w:r>
+        <w:t xml:space="preserve">e I was adding more features since that takes me closer to the sample dataset but doesn’t tell me if my model is improving. </w:t>
+      </w:r>
+    </w:p>
+    <w:p>
+      <w:pPr>
+        <w:pStyle w:val="UdacityAnswers"/>
+      </w:pPr>
+    </w:p>
+    <w:p>
+      <w:pPr>
+        <w:pStyle w:val="UdacityAnswers"/>
+      </w:pPr>
+      <w:r>
+        <w:t xml:space="preserve">I also tried taking some features, squaring them, and then adding them to my model. I did this with Hour, meantempi, and precipi because I had gotten a good R^2 value from them in my first linear model. Adding these squared features increased my R^2 value by a bit but it was still under 10%. </w:t>
+      </w:r>
+    </w:p>
+    <w:p>
+      <w:pPr>
+        <w:pStyle w:val="UdacityAnswers"/>
+      </w:pPr>
+    </w:p>
+    <w:p>
+      <w:pPr>
+        <w:pStyle w:val="UdacityAnswers"/>
+      </w:pPr>
+      <w:r>
+        <w:t xml:space="preserve">Eventually I realized that when I add UNIT as a dummy variable, the R^2 value increases drastically – from 3% to 48%. Therefore, I added UNIT as a dummy variable to my model and ended up with the feature set described in </w:t>
+      </w:r>
+      <w:r>
+        <w:t>2.2</w:t>
       </w:r>
       <w:r>
         <w:t>.</w:t>
       </w:r>
+    </w:p>
+    <w:p>
+      <w:pPr>
+        <w:spacing w:line="480" w:lineRule="auto"/>
+        <w:rPr>
+          <w:rFonts w:ascii="Helvetica Neue" w:hAnsi="Helvetica Neue" w:cs="Times New Roman"/>
+          <w:color w:val="95B3D7" w:themeColor="accent1" w:themeTint="99"/>
+          <w:sz w:val="20"/>
+          <w:szCs w:val="20"/>
+        </w:rPr>
+      </w:pPr>
+      <w:r>
+        <w:rPr>
+          <w:rFonts w:ascii="Helvetica Neue" w:hAnsi="Helvetica Neue" w:cs="Times New Roman"/>
+          <w:color w:val="95B3D7" w:themeColor="accent1" w:themeTint="99"/>
+          <w:sz w:val="20"/>
+          <w:szCs w:val="20"/>
+        </w:rPr>
+        <w:t>2.4 What is your model’s R</w:t>
+      </w:r>
+      <w:r>
+        <w:rPr>
+          <w:rFonts w:ascii="Helvetica Neue" w:hAnsi="Helvetica Neue" w:cs="Times New Roman"/>
+          <w:color w:val="95B3D7" w:themeColor="accent1" w:themeTint="99"/>
+          <w:sz w:val="20"/>
+          <w:szCs w:val="20"/>
+        </w:rPr>
+        <w:t>^</w:t>
+      </w:r>
+      <w:r>
+        <w:rPr>
+          <w:rFonts w:ascii="Helvetica Neue" w:hAnsi="Helvetica Neue" w:cs="Times New Roman"/>
+          <w:color w:val="95B3D7" w:themeColor="accent1" w:themeTint="99"/>
+          <w:sz w:val="20"/>
+          <w:szCs w:val="20"/>
+        </w:rPr>
+        <w:t>2 (coefficients of determination) value?</w:t>
+      </w:r>
+    </w:p>
+    <w:p>
+      <w:pPr>
+        <w:pStyle w:val="UdacityAnswers"/>
+      </w:pPr>
+      <w:r>
+        <w:t>According to the Udacity online grader, the R^2 value</w:t>
+      </w:r>
+      <w:r>
+        <w:t xml:space="preserve"> for the first linear regression model (exercise 3.5)</w:t>
+      </w:r>
+      <w:r>
+        <w:t xml:space="preserve"> is:</w:t>
+      </w:r>
+    </w:p>
+    <w:p>
+      <w:pPr>
+        <w:pStyle w:val="Code"/>
+      </w:pPr>
+      <w:r>
+        <w:t>0.461129068126</w:t>
+      </w:r>
       <w:r>
         <w:t xml:space="preserve"> </w:t>
       </w:r>
-    </w:p>
-    <w:p>
-      <w:pPr>
-        <w:pStyle w:val="UdacityAnswers"/>
-      </w:pPr>
+      <w:r>
+        <w:t>(or 46.1%).</w:t>
+      </w:r>
+    </w:p>
+    <w:p>
+      <w:pPr>
+        <w:pStyle w:val="UdacityAnswers"/>
+      </w:pPr>
+      <w:r>
+        <w:t xml:space="preserve">For the second linear model, optional exercise 3.8: </w:t>
+      </w:r>
+    </w:p>
+    <w:p>
+      <w:pPr>
+        <w:pStyle w:val="Code"/>
+      </w:pPr>
+      <w:r>
+        <w:t>0.48561137181</w:t>
+      </w:r>
+      <w:r>
+        <w:t xml:space="preserve"> (or 48.6%)</w:t>
+      </w:r>
+      <w:r>
+        <w:t>.</w:t>
+      </w:r>
+    </w:p>
+    <w:p>
+      <w:pPr>
+        <w:pStyle w:val="UdacityAnswers"/>
+      </w:pPr>
+      <w:r>
+        <w:t xml:space="preserve">This </w:t>
+      </w:r>
+      <w:r>
+        <w:t xml:space="preserve">R^2 value </w:t>
+      </w:r>
+      <w:r>
+        <w:t>varies based on the dataset that is randomly selected to perform the testing.</w:t>
+      </w:r>
     </w:p>
     <w:p>
       <w:pPr>
@@ -1605,210 +1546,7 @@
           <w:sz w:val="20"/>
           <w:szCs w:val="20"/>
         </w:rPr>
-        <w:t>2.3 Why did you select these features in your model? We are looking for specific reasons that lead you to believe that</w:t>
-      </w:r>
-      <w:r>
-        <w:rPr>
-          <w:rFonts w:ascii="Helvetica Neue" w:hAnsi="Helvetica Neue" w:cs="Times New Roman"/>
-          <w:color w:val="95B3D7" w:themeColor="accent1" w:themeTint="99"/>
-          <w:sz w:val="20"/>
-          <w:szCs w:val="20"/>
-        </w:rPr>
-        <w:t xml:space="preserve"> </w:t>
-      </w:r>
-      <w:r>
-        <w:rPr>
-          <w:rFonts w:ascii="Helvetica Neue" w:hAnsi="Helvetica Neue" w:cs="Times New Roman"/>
-          <w:color w:val="95B3D7" w:themeColor="accent1" w:themeTint="99"/>
-          <w:sz w:val="20"/>
-          <w:szCs w:val="20"/>
-        </w:rPr>
-        <w:t>the selected features will contribute to the predictive power of your model.</w:t>
-      </w:r>
-    </w:p>
-    <w:p>
-      <w:pPr>
-        <w:spacing w:line="480" w:lineRule="auto"/>
-        <w:rPr>
-          <w:rFonts w:ascii="Helvetica Neue" w:hAnsi="Helvetica Neue" w:cs="Times New Roman"/>
-          <w:color w:val="95B3D7" w:themeColor="accent1" w:themeTint="99"/>
-          <w:sz w:val="20"/>
-          <w:szCs w:val="20"/>
-        </w:rPr>
-      </w:pPr>
-      <w:r>
-        <w:rPr>
-          <w:rFonts w:ascii="Helvetica Neue" w:hAnsi="Helvetica Neue" w:cs="Times New Roman"/>
-          <w:color w:val="95B3D7" w:themeColor="accent1" w:themeTint="99"/>
-          <w:sz w:val="20"/>
-          <w:szCs w:val="20"/>
-        </w:rPr>
-        <w:t>Your reasons might be based on intuition. For example, response for fog might be: “I decided to use fog because I thought that when it is very foggy outside people might decide to use the subway more often.”</w:t>
-      </w:r>
-    </w:p>
-    <w:p>
-      <w:pPr>
-        <w:spacing w:line="480" w:lineRule="auto"/>
-        <w:rPr>
-          <w:rFonts w:ascii="Helvetica Neue" w:hAnsi="Helvetica Neue" w:cs="Times New Roman"/>
-          <w:color w:val="95B3D7" w:themeColor="accent1" w:themeTint="99"/>
-          <w:sz w:val="20"/>
-          <w:szCs w:val="20"/>
-        </w:rPr>
-      </w:pPr>
-      <w:r>
-        <w:rPr>
-          <w:rFonts w:ascii="Helvetica Neue" w:hAnsi="Helvetica Neue" w:cs="Times New Roman"/>
-          <w:color w:val="95B3D7" w:themeColor="accent1" w:themeTint="99"/>
-          <w:sz w:val="20"/>
-          <w:szCs w:val="20"/>
-        </w:rPr>
-        <w:t>Your reasons might also be based on data exploration and experimentation, for example: “I used feature X because as soon as I included it in my model, it drastically improved my R2 value.”  </w:t>
-      </w:r>
-    </w:p>
-    <w:p>
-      <w:pPr>
-        <w:pStyle w:val="UdacityAnswers"/>
-      </w:pPr>
-      <w:r>
-        <w:t xml:space="preserve">I started with the four initial features in the first linear model (Hour, rain, </w:t>
-      </w:r>
-      <w:proofErr w:type="spellStart"/>
-      <w:r>
-        <w:t>meantempi</w:t>
-      </w:r>
-      <w:proofErr w:type="spellEnd"/>
-      <w:r>
-        <w:t xml:space="preserve">, </w:t>
-      </w:r>
-      <w:proofErr w:type="spellStart"/>
-      <w:r>
-        <w:t>precipi</w:t>
-      </w:r>
-      <w:proofErr w:type="spellEnd"/>
-      <w:r>
-        <w:t xml:space="preserve">) but without UNIT as a dummy variable.  The R^2 value, approximately 0.03, was very terrible with this model. Subsequently, I tried to improve the model by adding features based on my intuition. </w:t>
-      </w:r>
-    </w:p>
-    <w:p>
-      <w:pPr>
-        <w:pStyle w:val="UdacityAnswers"/>
-      </w:pPr>
-    </w:p>
-    <w:p>
-      <w:pPr>
-        <w:pStyle w:val="UdacityAnswers"/>
-      </w:pPr>
-      <w:r>
-        <w:t xml:space="preserve">I added </w:t>
-      </w:r>
-      <w:proofErr w:type="spellStart"/>
-      <w:r>
-        <w:t>meanwindspdi</w:t>
-      </w:r>
-      <w:proofErr w:type="spellEnd"/>
-      <w:r>
-        <w:t xml:space="preserve"> because I thought that people were more likely to ride the subway when it is really windy outside because it is colder or they don’t want to feel discomfort from a heavy wind blowing. Adding </w:t>
-      </w:r>
-      <w:proofErr w:type="spellStart"/>
-      <w:r>
-        <w:t>meanwindspdi</w:t>
-      </w:r>
-      <w:proofErr w:type="spellEnd"/>
-      <w:r>
-        <w:t xml:space="preserve"> improved the R^2 value a slight amount but not by much. </w:t>
-      </w:r>
-    </w:p>
-    <w:p>
-      <w:pPr>
-        <w:pStyle w:val="UdacityAnswers"/>
-      </w:pPr>
-    </w:p>
-    <w:p>
-      <w:pPr>
-        <w:pStyle w:val="UdacityAnswers"/>
-      </w:pPr>
-      <w:r>
-        <w:t>Then I tried other features such as adding fog and thunder but they didn’t improve my R^2 much. Furthermore, I didn’t want to superficially increase my goodness of fit just becaus</w:t>
-      </w:r>
-      <w:r>
-        <w:t xml:space="preserve">e I was adding more features since that takes me closer to the sample dataset but doesn’t tell me if my model is improving. </w:t>
-      </w:r>
-    </w:p>
-    <w:p>
-      <w:pPr>
-        <w:pStyle w:val="UdacityAnswers"/>
-      </w:pPr>
-    </w:p>
-    <w:p>
-      <w:pPr>
-        <w:pStyle w:val="UdacityAnswers"/>
-      </w:pPr>
-      <w:r>
-        <w:t xml:space="preserve">I also tried taking some features, squaring them, and then adding them to my model. I did this with Hour, </w:t>
-      </w:r>
-      <w:proofErr w:type="spellStart"/>
-      <w:r>
-        <w:t>meantempi</w:t>
-      </w:r>
-      <w:proofErr w:type="spellEnd"/>
-      <w:r>
-        <w:t xml:space="preserve">, and </w:t>
-      </w:r>
-      <w:proofErr w:type="spellStart"/>
-      <w:r>
-        <w:t>precipi</w:t>
-      </w:r>
-      <w:proofErr w:type="spellEnd"/>
-      <w:r>
-        <w:t xml:space="preserve"> because I had gotten a good R^2 value from them in my first linear model. Adding these squared features increased my R^2 value by a bit but it was still under 10%. </w:t>
-      </w:r>
-    </w:p>
-    <w:p>
-      <w:pPr>
-        <w:pStyle w:val="UdacityAnswers"/>
-      </w:pPr>
-    </w:p>
-    <w:p>
-      <w:pPr>
-        <w:pStyle w:val="UdacityAnswers"/>
-      </w:pPr>
-      <w:r>
-        <w:t xml:space="preserve">Eventually I realized that when I add UNIT as a dummy variable, the R^2 </w:t>
-      </w:r>
-      <w:proofErr w:type="gramStart"/>
-      <w:r>
-        <w:t>value</w:t>
-      </w:r>
-      <w:proofErr w:type="gramEnd"/>
-      <w:r>
-        <w:t xml:space="preserve"> increases drastically – from 3% to 48%. Therefore, I added UNIT as a dummy variable to my model and ended up with the feature set described in </w:t>
-      </w:r>
-      <w:r>
-        <w:t>2.2</w:t>
-      </w:r>
-      <w:r>
-        <w:t>.</w:t>
-      </w:r>
-    </w:p>
-    <w:p>
-      <w:pPr>
-        <w:spacing w:line="480" w:lineRule="auto"/>
-        <w:rPr>
-          <w:rFonts w:ascii="Helvetica Neue" w:hAnsi="Helvetica Neue" w:cs="Times New Roman"/>
-          <w:color w:val="95B3D7" w:themeColor="accent1" w:themeTint="99"/>
-          <w:sz w:val="20"/>
-          <w:szCs w:val="20"/>
-        </w:rPr>
-      </w:pPr>
-      <w:r>
-        <w:rPr>
-          <w:rFonts w:ascii="Helvetica Neue" w:hAnsi="Helvetica Neue" w:cs="Times New Roman"/>
-          <w:color w:val="95B3D7" w:themeColor="accent1" w:themeTint="99"/>
-          <w:sz w:val="20"/>
-          <w:szCs w:val="20"/>
-        </w:rPr>
-        <w:t>2.4 What is your model’s R</w:t>
+        <w:t>2.5 What does this R</w:t>
       </w:r>
       <w:r>
         <w:rPr>
@@ -1826,125 +1564,6 @@
           <w:sz w:val="20"/>
           <w:szCs w:val="20"/>
         </w:rPr>
-        <w:t>2 (coefficients of determination) value?</w:t>
-      </w:r>
-    </w:p>
-    <w:p>
-      <w:pPr>
-        <w:pStyle w:val="UdacityAnswers"/>
-      </w:pPr>
-      <w:r>
-        <w:t xml:space="preserve">According to the </w:t>
-      </w:r>
-      <w:proofErr w:type="spellStart"/>
-      <w:r>
-        <w:t>Udacity</w:t>
-      </w:r>
-      <w:proofErr w:type="spellEnd"/>
-      <w:r>
-        <w:t xml:space="preserve"> online grader, the R^2 value</w:t>
-      </w:r>
-      <w:r>
-        <w:t xml:space="preserve"> for the first linear regression model (exercise 3.5)</w:t>
-      </w:r>
-      <w:r>
-        <w:t xml:space="preserve"> is:</w:t>
-      </w:r>
-    </w:p>
-    <w:p>
-      <w:pPr>
-        <w:pStyle w:val="Code"/>
-      </w:pPr>
-      <w:proofErr w:type="gramStart"/>
-      <w:r>
-        <w:t>0.461129068126</w:t>
-      </w:r>
-      <w:r>
-        <w:t xml:space="preserve"> </w:t>
-      </w:r>
-      <w:r>
-        <w:t>(or 46.1%).</w:t>
-      </w:r>
-      <w:proofErr w:type="gramEnd"/>
-    </w:p>
-    <w:p>
-      <w:pPr>
-        <w:pStyle w:val="UdacityAnswers"/>
-      </w:pPr>
-      <w:r>
-        <w:t xml:space="preserve">For the second linear model, optional exercise 3.8: </w:t>
-      </w:r>
-    </w:p>
-    <w:p>
-      <w:pPr>
-        <w:pStyle w:val="Code"/>
-      </w:pPr>
-      <w:proofErr w:type="gramStart"/>
-      <w:r>
-        <w:t>0.48561137181</w:t>
-      </w:r>
-      <w:r>
-        <w:t xml:space="preserve"> (or 48.6%)</w:t>
-      </w:r>
-      <w:r>
-        <w:t>.</w:t>
-      </w:r>
-      <w:proofErr w:type="gramEnd"/>
-    </w:p>
-    <w:p>
-      <w:pPr>
-        <w:pStyle w:val="UdacityAnswers"/>
-      </w:pPr>
-      <w:r>
-        <w:t xml:space="preserve">This </w:t>
-      </w:r>
-      <w:r>
-        <w:t xml:space="preserve">R^2 value </w:t>
-      </w:r>
-      <w:r>
-        <w:t>varies based on the dataset that is randomly selected to perform the testing.</w:t>
-      </w:r>
-    </w:p>
-    <w:p>
-      <w:pPr>
-        <w:pStyle w:val="UdacityAnswers"/>
-      </w:pPr>
-    </w:p>
-    <w:p>
-      <w:pPr>
-        <w:spacing w:line="480" w:lineRule="auto"/>
-        <w:rPr>
-          <w:rFonts w:ascii="Helvetica Neue" w:hAnsi="Helvetica Neue" w:cs="Times New Roman"/>
-          <w:color w:val="95B3D7" w:themeColor="accent1" w:themeTint="99"/>
-          <w:sz w:val="20"/>
-          <w:szCs w:val="20"/>
-        </w:rPr>
-      </w:pPr>
-      <w:r>
-        <w:rPr>
-          <w:rFonts w:ascii="Helvetica Neue" w:hAnsi="Helvetica Neue" w:cs="Times New Roman"/>
-          <w:color w:val="95B3D7" w:themeColor="accent1" w:themeTint="99"/>
-          <w:sz w:val="20"/>
-          <w:szCs w:val="20"/>
-        </w:rPr>
-        <w:t>2.5 What does this R</w:t>
-      </w:r>
-      <w:r>
-        <w:rPr>
-          <w:rFonts w:ascii="Helvetica Neue" w:hAnsi="Helvetica Neue" w:cs="Times New Roman"/>
-          <w:color w:val="95B3D7" w:themeColor="accent1" w:themeTint="99"/>
-          <w:sz w:val="20"/>
-          <w:szCs w:val="20"/>
-        </w:rPr>
-        <w:t>^</w:t>
-      </w:r>
-      <w:r>
-        <w:rPr>
-          <w:rFonts w:ascii="Helvetica Neue" w:hAnsi="Helvetica Neue" w:cs="Times New Roman"/>
-          <w:color w:val="95B3D7" w:themeColor="accent1" w:themeTint="99"/>
-          <w:sz w:val="20"/>
-          <w:szCs w:val="20"/>
-        </w:rPr>
         <w:t>2 value mean for the goodness of fit for your regression model? Do you think this linear model to predict ridership is appropriate for this dataset, given this R</w:t>
       </w:r>
       <w:r>
@@ -1990,15 +1609,7 @@
         <w:t xml:space="preserve">value for </w:t>
       </w:r>
       <w:r>
-        <w:t xml:space="preserve">R^2 </w:t>
-      </w:r>
-      <w:proofErr w:type="gramStart"/>
-      <w:r>
-        <w:t>is</w:t>
-      </w:r>
-      <w:proofErr w:type="gramEnd"/>
-      <w:r>
-        <w:t xml:space="preserve">. </w:t>
+        <w:t xml:space="preserve">R^2 is. </w:t>
       </w:r>
       <w:hyperlink r:id="rId10" w:history="1">
         <w:r>
@@ -2009,15 +1620,7 @@
         </w:r>
       </w:hyperlink>
       <w:r>
-        <w:t xml:space="preserve"> from a Professor at Duke University goes into depth about how to determine whether an R^2 </w:t>
-      </w:r>
-      <w:proofErr w:type="gramStart"/>
-      <w:r>
-        <w:t>value</w:t>
-      </w:r>
-      <w:proofErr w:type="gramEnd"/>
-      <w:r>
-        <w:t xml:space="preserve"> is appropriate for the model: his conclusion is that it depends. He writes that there are many factors to consider beyond just the R^2 such as an adjusted R^2 value and standard error of the regression. He also wrote about</w:t>
+        <w:t xml:space="preserve"> from a Professor at Duke University goes into depth about how to determine whether an R^2 value is appropriate for the model: his conclusion is that it depends. He writes that there are many factors to consider beyond just the R^2 such as an adjusted R^2 value and standard error of the regression. He also wrote about</w:t>
       </w:r>
       <w:r>
         <w:t xml:space="preserve"> the importance of</w:t>
@@ -2111,8 +1714,8 @@
           <w:szCs w:val="32"/>
         </w:rPr>
       </w:pPr>
-      <w:bookmarkStart w:id="3" w:name="h.2c7kte8vcpcr"/>
-      <w:bookmarkEnd w:id="3"/>
+      <w:bookmarkStart w:id="4" w:name="h.2c7kte8vcpcr"/>
+      <w:bookmarkEnd w:id="4"/>
       <w:r>
         <w:rPr>
           <w:rFonts w:ascii="Helvetica Neue" w:eastAsia="Times New Roman" w:hAnsi="Helvetica Neue" w:cs="Times New Roman"/>
@@ -2194,65 +1797,14 @@
           <w:szCs w:val="20"/>
         </w:rPr>
       </w:pPr>
-      <w:proofErr w:type="gramStart"/>
-      <w:r>
-        <w:rPr>
-          <w:rFonts w:ascii="Helvetica Neue" w:hAnsi="Helvetica Neue" w:cs="Times New Roman"/>
-          <w:color w:val="95B3D7" w:themeColor="accent1" w:themeTint="99"/>
-          <w:sz w:val="20"/>
-          <w:szCs w:val="20"/>
-        </w:rPr>
-        <w:t>3.1 One visualization</w:t>
-      </w:r>
-      <w:proofErr w:type="gramEnd"/>
-      <w:r>
-        <w:rPr>
-          <w:rFonts w:ascii="Helvetica Neue" w:hAnsi="Helvetica Neue" w:cs="Times New Roman"/>
-          <w:color w:val="95B3D7" w:themeColor="accent1" w:themeTint="99"/>
-          <w:sz w:val="20"/>
-          <w:szCs w:val="20"/>
-        </w:rPr>
-        <w:t xml:space="preserve"> should contain two histograms: one of </w:t>
-      </w:r>
-      <w:proofErr w:type="spellStart"/>
-      <w:r>
-        <w:rPr>
-          <w:rFonts w:ascii="Helvetica Neue" w:hAnsi="Helvetica Neue" w:cs="Times New Roman"/>
-          <w:color w:val="95B3D7" w:themeColor="accent1" w:themeTint="99"/>
-          <w:sz w:val="20"/>
-          <w:szCs w:val="20"/>
-        </w:rPr>
-        <w:t>ENTRIESn_hourly</w:t>
-      </w:r>
-      <w:proofErr w:type="spellEnd"/>
-      <w:r>
-        <w:rPr>
-          <w:rFonts w:ascii="Helvetica Neue" w:hAnsi="Helvetica Neue" w:cs="Times New Roman"/>
-          <w:color w:val="95B3D7" w:themeColor="accent1" w:themeTint="99"/>
-          <w:sz w:val="20"/>
-          <w:szCs w:val="20"/>
-        </w:rPr>
-        <w:t xml:space="preserve"> for rainy days and one of </w:t>
-      </w:r>
-      <w:proofErr w:type="spellStart"/>
-      <w:r>
-        <w:rPr>
-          <w:rFonts w:ascii="Helvetica Neue" w:hAnsi="Helvetica Neue" w:cs="Times New Roman"/>
-          <w:color w:val="95B3D7" w:themeColor="accent1" w:themeTint="99"/>
-          <w:sz w:val="20"/>
-          <w:szCs w:val="20"/>
-        </w:rPr>
-        <w:t>ENTRIESn_hourly</w:t>
-      </w:r>
-      <w:proofErr w:type="spellEnd"/>
-      <w:r>
-        <w:rPr>
-          <w:rFonts w:ascii="Helvetica Neue" w:hAnsi="Helvetica Neue" w:cs="Times New Roman"/>
-          <w:color w:val="95B3D7" w:themeColor="accent1" w:themeTint="99"/>
-          <w:sz w:val="20"/>
-          <w:szCs w:val="20"/>
-        </w:rPr>
-        <w:t xml:space="preserve"> for non-rainy days.</w:t>
+      <w:r>
+        <w:rPr>
+          <w:rFonts w:ascii="Helvetica Neue" w:hAnsi="Helvetica Neue" w:cs="Times New Roman"/>
+          <w:color w:val="95B3D7" w:themeColor="accent1" w:themeTint="99"/>
+          <w:sz w:val="20"/>
+          <w:szCs w:val="20"/>
+        </w:rPr>
+        <w:t>3.1 One visualization should contain two histograms: one of ENTRIESn_hourly for rainy days and one of ENTRIESn_hourly for non-rainy days.</w:t>
       </w:r>
     </w:p>
     <w:p>
@@ -2312,47 +1864,7 @@
           <w:sz w:val="20"/>
           <w:szCs w:val="20"/>
         </w:rPr>
-        <w:t xml:space="preserve">For the histograms, you should have intervals representing the volume of ridership (value of </w:t>
-      </w:r>
-      <w:proofErr w:type="spellStart"/>
-      <w:r>
-        <w:rPr>
-          <w:rFonts w:ascii="Helvetica Neue" w:hAnsi="Helvetica Neue" w:cs="Times New Roman"/>
-          <w:color w:val="95B3D7" w:themeColor="accent1" w:themeTint="99"/>
-          <w:sz w:val="20"/>
-          <w:szCs w:val="20"/>
-        </w:rPr>
-        <w:t>ENTRIESn_hourly</w:t>
-      </w:r>
-      <w:proofErr w:type="spellEnd"/>
-      <w:r>
-        <w:rPr>
-          <w:rFonts w:ascii="Helvetica Neue" w:hAnsi="Helvetica Neue" w:cs="Times New Roman"/>
-          <w:color w:val="95B3D7" w:themeColor="accent1" w:themeTint="99"/>
-          <w:sz w:val="20"/>
-          <w:szCs w:val="20"/>
-        </w:rPr>
-        <w:t xml:space="preserve">) on the x-axis and the frequency of occurrence on the y-axis. For example, you might have one interval (along the x-axis) with values from 0 to 1000. The height of the bar for this interval will then represent the number of records (rows in our data) that have </w:t>
-      </w:r>
-      <w:proofErr w:type="spellStart"/>
-      <w:r>
-        <w:rPr>
-          <w:rFonts w:ascii="Helvetica Neue" w:hAnsi="Helvetica Neue" w:cs="Times New Roman"/>
-          <w:color w:val="95B3D7" w:themeColor="accent1" w:themeTint="99"/>
-          <w:sz w:val="20"/>
-          <w:szCs w:val="20"/>
-        </w:rPr>
-        <w:t>ENTRIESn_hourly</w:t>
-      </w:r>
-      <w:proofErr w:type="spellEnd"/>
-      <w:r>
-        <w:rPr>
-          <w:rFonts w:ascii="Helvetica Neue" w:hAnsi="Helvetica Neue" w:cs="Times New Roman"/>
-          <w:color w:val="95B3D7" w:themeColor="accent1" w:themeTint="99"/>
-          <w:sz w:val="20"/>
-          <w:szCs w:val="20"/>
-        </w:rPr>
-        <w:t xml:space="preserve"> that fall into this interval.</w:t>
+        <w:t>For the histograms, you should have intervals representing the volume of ridership (value of ENTRIESn_hourly) on the x-axis and the frequency of occurrence on the y-axis. For example, you might have one interval (along the x-axis) with values from 0 to 1000. The height of the bar for this interval will then represent the number of records (rows in our data) that have ENTRIESn_hourly that fall into this interval.</w:t>
       </w:r>
     </w:p>
     <w:p>
@@ -2548,6 +2060,20 @@
     </w:p>
     <w:p>
       <w:pPr>
+        <w:pStyle w:val="UdacityAnswers"/>
+      </w:pPr>
+      <w:r>
+        <w:t>See code for visualization (</w:t>
+      </w:r>
+      <w:r>
+        <w:t>Subway2Matplotlib.py</w:t>
+      </w:r>
+      <w:r>
+        <w:t>).</w:t>
+      </w:r>
+    </w:p>
+    <w:p>
+      <w:pPr>
         <w:spacing w:line="480" w:lineRule="auto"/>
         <w:rPr>
           <w:rFonts w:ascii="Helvetica Neue" w:hAnsi="Helvetica Neue" w:cs="Times New Roman"/>
@@ -2556,6 +2082,15 @@
           <w:szCs w:val="20"/>
         </w:rPr>
       </w:pPr>
+      <w:r>
+        <w:rPr>
+          <w:rFonts w:ascii="Helvetica Neue" w:hAnsi="Helvetica Neue" w:cs="Times New Roman"/>
+          <w:color w:val="95B3D7" w:themeColor="accent1" w:themeTint="99"/>
+          <w:sz w:val="20"/>
+          <w:szCs w:val="20"/>
+        </w:rPr>
+        <w:t>3.2 One visualization can be more freeform. Some suggestions are:</w:t>
+      </w:r>
     </w:p>
     <w:p>
       <w:pPr>
@@ -2567,25 +2102,14 @@
           <w:szCs w:val="20"/>
         </w:rPr>
       </w:pPr>
-      <w:proofErr w:type="gramStart"/>
-      <w:r>
-        <w:rPr>
-          <w:rFonts w:ascii="Helvetica Neue" w:hAnsi="Helvetica Neue" w:cs="Times New Roman"/>
-          <w:color w:val="95B3D7" w:themeColor="accent1" w:themeTint="99"/>
-          <w:sz w:val="20"/>
-          <w:szCs w:val="20"/>
-        </w:rPr>
-        <w:t>3.2 One visualization</w:t>
-      </w:r>
-      <w:proofErr w:type="gramEnd"/>
-      <w:r>
-        <w:rPr>
-          <w:rFonts w:ascii="Helvetica Neue" w:hAnsi="Helvetica Neue" w:cs="Times New Roman"/>
-          <w:color w:val="95B3D7" w:themeColor="accent1" w:themeTint="99"/>
-          <w:sz w:val="20"/>
-          <w:szCs w:val="20"/>
-        </w:rPr>
-        <w:t xml:space="preserve"> can be more freeform. Some suggestions are:</w:t>
+      <w:r>
+        <w:rPr>
+          <w:rFonts w:ascii="Helvetica Neue" w:hAnsi="Helvetica Neue" w:cs="Times New Roman"/>
+          <w:color w:val="95B3D7" w:themeColor="accent1" w:themeTint="99"/>
+          <w:sz w:val="20"/>
+          <w:szCs w:val="20"/>
+        </w:rPr>
+        <w:t>Ridership by time-of-day or day-of-week</w:t>
       </w:r>
     </w:p>
     <w:p>
@@ -2605,39 +2129,8 @@
           <w:sz w:val="20"/>
           <w:szCs w:val="20"/>
         </w:rPr>
-        <w:t>Ridership by time-of-day or day-of-week</w:t>
-      </w:r>
-    </w:p>
-    <w:p>
-      <w:pPr>
-        <w:spacing w:line="480" w:lineRule="auto"/>
-        <w:rPr>
-          <w:rFonts w:ascii="Helvetica Neue" w:hAnsi="Helvetica Neue" w:cs="Times New Roman"/>
-          <w:color w:val="95B3D7" w:themeColor="accent1" w:themeTint="99"/>
-          <w:sz w:val="20"/>
-          <w:szCs w:val="20"/>
-        </w:rPr>
-      </w:pPr>
-      <w:r>
-        <w:rPr>
-          <w:rFonts w:ascii="Helvetica Neue" w:hAnsi="Helvetica Neue" w:cs="Times New Roman"/>
-          <w:color w:val="95B3D7" w:themeColor="accent1" w:themeTint="99"/>
-          <w:sz w:val="20"/>
-          <w:szCs w:val="20"/>
-        </w:rPr>
-        <w:t xml:space="preserve">Which stations have more exits or entries at different times of </w:t>
-      </w:r>
-      <w:proofErr w:type="gramStart"/>
-      <w:r>
-        <w:rPr>
-          <w:rFonts w:ascii="Helvetica Neue" w:hAnsi="Helvetica Neue" w:cs="Times New Roman"/>
-          <w:color w:val="95B3D7" w:themeColor="accent1" w:themeTint="99"/>
-          <w:sz w:val="20"/>
-          <w:szCs w:val="20"/>
-        </w:rPr>
-        <w:t>day</w:t>
-      </w:r>
-      <w:proofErr w:type="gramEnd"/>
+        <w:t>Which stations have more exits or entries at different times of day</w:t>
+      </w:r>
     </w:p>
     <w:p>
       <w:pPr>
@@ -2717,8 +2210,119 @@
           </wp:inline>
         </w:drawing>
       </w:r>
-      <w:bookmarkStart w:id="4" w:name="_GoBack"/>
-      <w:bookmarkEnd w:id="4"/>
+    </w:p>
+    <w:p>
+      <w:pPr>
+        <w:spacing w:line="480" w:lineRule="auto"/>
+        <w:rPr>
+          <w:rFonts w:ascii="Helvetica Neue" w:hAnsi="Helvetica Neue" w:cs="Times New Roman"/>
+          <w:color w:val="95B3D7" w:themeColor="accent1" w:themeTint="99"/>
+          <w:sz w:val="20"/>
+          <w:szCs w:val="20"/>
+        </w:rPr>
+      </w:pPr>
+      <w:r>
+        <w:rPr>
+          <w:rFonts w:ascii="Helvetica Neue" w:hAnsi="Helvetica Neue" w:cs="Times New Roman"/>
+          <w:color w:val="95B3D7" w:themeColor="accent1" w:themeTint="99"/>
+          <w:sz w:val="20"/>
+          <w:szCs w:val="20"/>
+        </w:rPr>
+        <w:t>Description:</w:t>
+      </w:r>
+    </w:p>
+    <w:p>
+      <w:pPr>
+        <w:pStyle w:val="UdacityAnswers"/>
+      </w:pPr>
+      <w:r>
+        <w:t xml:space="preserve">The plot above with </w:t>
+      </w:r>
+      <w:r>
+        <w:t>the bar chart</w:t>
+      </w:r>
+      <w:r>
+        <w:t xml:space="preserve"> shows: </w:t>
+      </w:r>
+    </w:p>
+    <w:p>
+      <w:pPr>
+        <w:pStyle w:val="UdacityAnswers"/>
+        <w:numPr>
+          <w:ilvl w:val="0"/>
+          <w:numId w:val="8"/>
+        </w:numPr>
+      </w:pPr>
+      <w:r>
+        <w:t xml:space="preserve">The average hourly </w:t>
+      </w:r>
+      <w:r>
+        <w:t>entries for subway turnstiles vary</w:t>
+      </w:r>
+      <w:r>
+        <w:t xml:space="preserve"> based on the day of the week. Wednesday, Thursday, and Friday have the highest averages with Thursday having the greatest average hourly entries. </w:t>
+      </w:r>
+    </w:p>
+    <w:p>
+      <w:pPr>
+        <w:pStyle w:val="UdacityAnswers"/>
+        <w:numPr>
+          <w:ilvl w:val="0"/>
+          <w:numId w:val="8"/>
+        </w:numPr>
+      </w:pPr>
+      <w:r>
+        <w:t>There is a big drop off in the amount of subway ridership during the weekends, with Sunday having the lowest average hourly entries, less than half of the average hourly entries on Thursday.</w:t>
+      </w:r>
+      <w:r>
+        <w:t xml:space="preserve"> So the day with the least traffic for riding the subway is Sunday</w:t>
+      </w:r>
+      <w:r>
+        <w:t xml:space="preserve"> (though this plot doesn’t account for different stations)</w:t>
+      </w:r>
+      <w:r>
+        <w:t>.</w:t>
+      </w:r>
+    </w:p>
+    <w:p>
+      <w:pPr>
+        <w:pStyle w:val="UdacityAnswers"/>
+        <w:numPr>
+          <w:ilvl w:val="0"/>
+          <w:numId w:val="8"/>
+        </w:numPr>
+      </w:pPr>
+      <w:r>
+        <w:t xml:space="preserve">The range of average hourly entries from Monday to Sunday is approximately </w:t>
+      </w:r>
+      <w:r>
+        <w:t>1050 (Sunday) to 2300 (Thursday)</w:t>
+      </w:r>
+      <w:r>
+        <w:t>.</w:t>
+      </w:r>
+    </w:p>
+    <w:p>
+      <w:pPr>
+        <w:pStyle w:val="UdacityAnswers"/>
+      </w:pPr>
+      <w:r>
+        <w:t>See code for visualization (</w:t>
+      </w:r>
+      <w:r>
+        <w:t>Subway2MatplotlibFreeform</w:t>
+      </w:r>
+      <w:r>
+        <w:t>.py</w:t>
+      </w:r>
+      <w:r>
+        <w:t>).</w:t>
+      </w:r>
+    </w:p>
+    <w:p>
+      <w:pPr>
+        <w:pStyle w:val="UdacityAnswers"/>
+      </w:pPr>
     </w:p>
     <w:p>
       <w:pPr>
@@ -2777,22 +2381,13 @@
       <w:pPr>
         <w:spacing w:line="480" w:lineRule="auto"/>
         <w:rPr>
-          <w:rFonts w:ascii="Arial" w:hAnsi="Arial" w:cs="Times New Roman"/>
-          <w:color w:val="95B3D7" w:themeColor="accent1" w:themeTint="99"/>
-          <w:sz w:val="22"/>
-          <w:szCs w:val="22"/>
-        </w:rPr>
-      </w:pPr>
-      <w:r>
-        <w:rPr>
           <w:rFonts w:ascii="Helvetica Neue" w:hAnsi="Helvetica Neue" w:cs="Times New Roman"/>
           <w:color w:val="95B3D7" w:themeColor="accent1" w:themeTint="99"/>
           <w:sz w:val="20"/>
           <w:szCs w:val="20"/>
           <w:shd w:val="clear" w:color="auto" w:fill="FFFFFF"/>
         </w:rPr>
-        <w:t>4.1 From your analysis and interpretation of the data, do more people ride</w:t>
-      </w:r>
+      </w:pPr>
       <w:r>
         <w:rPr>
           <w:rFonts w:ascii="Helvetica Neue" w:hAnsi="Helvetica Neue" w:cs="Times New Roman"/>
@@ -2801,9 +2396,33 @@
           <w:szCs w:val="20"/>
           <w:shd w:val="clear" w:color="auto" w:fill="FFFFFF"/>
         </w:rPr>
-        <w:br/>
+        <w:t>4.1 From your analysis and interpretation o</w:t>
+      </w:r>
+      <w:r>
+        <w:rPr>
+          <w:rFonts w:ascii="Helvetica Neue" w:hAnsi="Helvetica Neue" w:cs="Times New Roman"/>
+          <w:color w:val="95B3D7" w:themeColor="accent1" w:themeTint="99"/>
+          <w:sz w:val="20"/>
+          <w:szCs w:val="20"/>
+          <w:shd w:val="clear" w:color="auto" w:fill="FFFFFF"/>
+        </w:rPr>
+        <w:t xml:space="preserve">f the data, do more people ride </w:t>
+      </w:r>
+      <w:r>
+        <w:rPr>
+          <w:rFonts w:ascii="Helvetica Neue" w:hAnsi="Helvetica Neue" w:cs="Times New Roman"/>
+          <w:color w:val="95B3D7" w:themeColor="accent1" w:themeTint="99"/>
+          <w:sz w:val="20"/>
+          <w:szCs w:val="20"/>
+          <w:shd w:val="clear" w:color="auto" w:fill="FFFFFF"/>
+        </w:rPr>
         <w:t>the NYC subway when it is raining versus when it is not raining?  </w:t>
       </w:r>
+    </w:p>
+    <w:p>
+      <w:pPr>
+        <w:pStyle w:val="UdacityAnswers"/>
+      </w:pPr>
     </w:p>
     <w:p>
       <w:pPr>
@@ -3109,6 +2728,95 @@
     </w:lvl>
   </w:abstractNum>
   <w:abstractNum w:abstractNumId="1">
+    <w:nsid w:val="0F2947DD"/>
+    <w:multiLevelType w:val="hybridMultilevel"/>
+    <w:tmpl w:val="30B03680"/>
+    <w:lvl w:ilvl="0" w:tplc="FF18F93C">
+      <w:start w:val="1"/>
+      <w:numFmt w:val="decimal"/>
+      <w:lvlText w:val="%1."/>
+      <w:lvlJc w:val="left"/>
+      <w:pPr>
+        <w:ind w:left="1080" w:hanging="360"/>
+      </w:pPr>
+      <w:rPr>
+        <w:rFonts w:hint="default"/>
+      </w:rPr>
+    </w:lvl>
+    <w:lvl w:ilvl="1" w:tplc="04090019" w:tentative="1">
+      <w:start w:val="1"/>
+      <w:numFmt w:val="lowerLetter"/>
+      <w:lvlText w:val="%2."/>
+      <w:lvlJc w:val="left"/>
+      <w:pPr>
+        <w:ind w:left="1800" w:hanging="360"/>
+      </w:pPr>
+    </w:lvl>
+    <w:lvl w:ilvl="2" w:tplc="0409001B" w:tentative="1">
+      <w:start w:val="1"/>
+      <w:numFmt w:val="lowerRoman"/>
+      <w:lvlText w:val="%3."/>
+      <w:lvlJc w:val="right"/>
+      <w:pPr>
+        <w:ind w:left="2520" w:hanging="180"/>
+      </w:pPr>
+    </w:lvl>
+    <w:lvl w:ilvl="3" w:tplc="0409000F" w:tentative="1">
+      <w:start w:val="1"/>
+      <w:numFmt w:val="decimal"/>
+      <w:lvlText w:val="%4."/>
+      <w:lvlJc w:val="left"/>
+      <w:pPr>
+        <w:ind w:left="3240" w:hanging="360"/>
+      </w:pPr>
+    </w:lvl>
+    <w:lvl w:ilvl="4" w:tplc="04090019" w:tentative="1">
+      <w:start w:val="1"/>
+      <w:numFmt w:val="lowerLetter"/>
+      <w:lvlText w:val="%5."/>
+      <w:lvlJc w:val="left"/>
+      <w:pPr>
+        <w:ind w:left="3960" w:hanging="360"/>
+      </w:pPr>
+    </w:lvl>
+    <w:lvl w:ilvl="5" w:tplc="0409001B" w:tentative="1">
+      <w:start w:val="1"/>
+      <w:numFmt w:val="lowerRoman"/>
+      <w:lvlText w:val="%6."/>
+      <w:lvlJc w:val="right"/>
+      <w:pPr>
+        <w:ind w:left="4680" w:hanging="180"/>
+      </w:pPr>
+    </w:lvl>
+    <w:lvl w:ilvl="6" w:tplc="0409000F" w:tentative="1">
+      <w:start w:val="1"/>
+      <w:numFmt w:val="decimal"/>
+      <w:lvlText w:val="%7."/>
+      <w:lvlJc w:val="left"/>
+      <w:pPr>
+        <w:ind w:left="5400" w:hanging="360"/>
+      </w:pPr>
+    </w:lvl>
+    <w:lvl w:ilvl="7" w:tplc="04090019" w:tentative="1">
+      <w:start w:val="1"/>
+      <w:numFmt w:val="lowerLetter"/>
+      <w:lvlText w:val="%8."/>
+      <w:lvlJc w:val="left"/>
+      <w:pPr>
+        <w:ind w:left="6120" w:hanging="360"/>
+      </w:pPr>
+    </w:lvl>
+    <w:lvl w:ilvl="8" w:tplc="0409001B" w:tentative="1">
+      <w:start w:val="1"/>
+      <w:numFmt w:val="lowerRoman"/>
+      <w:lvlText w:val="%9."/>
+      <w:lvlJc w:val="right"/>
+      <w:pPr>
+        <w:ind w:left="6840" w:hanging="180"/>
+      </w:pPr>
+    </w:lvl>
+  </w:abstractNum>
+  <w:abstractNum w:abstractNumId="2">
     <w:nsid w:val="10D327CC"/>
     <w:multiLevelType w:val="hybridMultilevel"/>
     <w:tmpl w:val="F904B0B0"/>
@@ -3221,7 +2929,7 @@
       </w:rPr>
     </w:lvl>
   </w:abstractNum>
-  <w:abstractNum w:abstractNumId="2">
+  <w:abstractNum w:abstractNumId="3">
     <w:nsid w:val="14E53D24"/>
     <w:multiLevelType w:val="multilevel"/>
     <w:tmpl w:val="ACCED154"/>
@@ -3370,7 +3078,7 @@
       </w:rPr>
     </w:lvl>
   </w:abstractNum>
-  <w:abstractNum w:abstractNumId="3">
+  <w:abstractNum w:abstractNumId="4">
     <w:nsid w:val="153B363F"/>
     <w:multiLevelType w:val="hybridMultilevel"/>
     <w:tmpl w:val="B9B25696"/>
@@ -3459,7 +3167,7 @@
       </w:pPr>
     </w:lvl>
   </w:abstractNum>
-  <w:abstractNum w:abstractNumId="4">
+  <w:abstractNum w:abstractNumId="5">
     <w:nsid w:val="58127A68"/>
     <w:multiLevelType w:val="multilevel"/>
     <w:tmpl w:val="604EEE08"/>
@@ -3608,7 +3316,7 @@
       </w:rPr>
     </w:lvl>
   </w:abstractNum>
-  <w:abstractNum w:abstractNumId="5">
+  <w:abstractNum w:abstractNumId="6">
     <w:nsid w:val="6F9D301F"/>
     <w:multiLevelType w:val="multilevel"/>
     <w:tmpl w:val="A6B868F6"/>
@@ -3757,7 +3465,7 @@
       </w:rPr>
     </w:lvl>
   </w:abstractNum>
-  <w:abstractNum w:abstractNumId="6">
+  <w:abstractNum w:abstractNumId="7">
     <w:nsid w:val="76D63BD3"/>
     <w:multiLevelType w:val="multilevel"/>
     <w:tmpl w:val="B270F482"/>
@@ -3871,25 +3579,28 @@
     </w:lvl>
   </w:abstractNum>
   <w:num w:numId="1">
-    <w:abstractNumId w:val="6"/>
+    <w:abstractNumId w:val="7"/>
   </w:num>
   <w:num w:numId="2">
-    <w:abstractNumId w:val="5"/>
+    <w:abstractNumId w:val="6"/>
   </w:num>
   <w:num w:numId="3">
     <w:abstractNumId w:val="0"/>
   </w:num>
   <w:num w:numId="4">
+    <w:abstractNumId w:val="5"/>
+  </w:num>
+  <w:num w:numId="5">
+    <w:abstractNumId w:val="3"/>
+  </w:num>
+  <w:num w:numId="6">
+    <w:abstractNumId w:val="2"/>
+  </w:num>
+  <w:num w:numId="7">
     <w:abstractNumId w:val="4"/>
   </w:num>
-  <w:num w:numId="5">
-    <w:abstractNumId w:val="2"/>
-  </w:num>
-  <w:num w:numId="6">
+  <w:num w:numId="8">
     <w:abstractNumId w:val="1"/>
-  </w:num>
-  <w:num w:numId="7">
-    <w:abstractNumId w:val="3"/>
   </w:num>
 </w:numbering>
 </file>

</xml_diff>

<commit_message>
working on section 4: conclusion
</commit_message>
<xml_diff>
--- a/IntroDataScience/Project/Analyzing the NYC Subway Dataset.docx
+++ b/IntroDataScience/Project/Analyzing the NYC Subway Dataset.docx
@@ -541,8 +541,6 @@
       <w:r>
         <w:t xml:space="preserve">instead of the Student’s t-test </w:t>
       </w:r>
-      <w:bookmarkStart w:id="2" w:name="_GoBack"/>
-      <w:bookmarkEnd w:id="2"/>
       <w:r>
         <w:t xml:space="preserve">because </w:t>
       </w:r>
@@ -833,7 +831,10 @@
         <w:t xml:space="preserve">Welch’s t-test is less than 0.05 (alpha), which suggests that there is a statistically significant difference between the means of hourly entries “with rain” and “without rain” and therefore we can reject the null hypothesis. In plainer English, it means that it’s likely that there is a difference between the hourly entries when it is raining versus when it is not. So people are </w:t>
       </w:r>
       <w:r>
-        <w:t xml:space="preserve">probably </w:t>
+        <w:t>may be</w:t>
+      </w:r>
+      <w:r>
+        <w:t xml:space="preserve"> </w:t>
       </w:r>
       <w:r>
         <w:t>riding the subway more when</w:t>
@@ -872,7 +873,13 @@
         <w:t>)</w:t>
       </w:r>
       <w:r>
-        <w:t xml:space="preserve">. The p-value suggest we can reject the null hypothesis, and therefore conclude that </w:t>
+        <w:t xml:space="preserve">. The p-value </w:t>
+      </w:r>
+      <w:r>
+        <w:t>suggests</w:t>
+      </w:r>
+      <w:r>
+        <w:t xml:space="preserve"> we can reject the null hypothesis, and therefore conclude that </w:t>
       </w:r>
       <w:r>
         <w:t xml:space="preserve">there is a statistically significant difference between the distribution of hourly entries “with rain” and “without rain”. </w:t>
@@ -1050,8 +1057,8 @@
           <w:szCs w:val="32"/>
         </w:rPr>
       </w:pPr>
-      <w:bookmarkStart w:id="3" w:name="h.z24p4e3rt9ik"/>
-      <w:bookmarkEnd w:id="3"/>
+      <w:bookmarkStart w:id="2" w:name="h.z24p4e3rt9ik"/>
+      <w:bookmarkEnd w:id="2"/>
       <w:r>
         <w:rPr>
           <w:rFonts w:ascii="Helvetica Neue" w:eastAsia="Times New Roman" w:hAnsi="Helvetica Neue" w:cs="Times New Roman"/>
@@ -1714,8 +1721,8 @@
           <w:szCs w:val="32"/>
         </w:rPr>
       </w:pPr>
-      <w:bookmarkStart w:id="4" w:name="h.2c7kte8vcpcr"/>
-      <w:bookmarkEnd w:id="4"/>
+      <w:bookmarkStart w:id="3" w:name="h.2c7kte8vcpcr"/>
+      <w:bookmarkEnd w:id="3"/>
       <w:r>
         <w:rPr>
           <w:rFonts w:ascii="Helvetica Neue" w:eastAsia="Times New Roman" w:hAnsi="Helvetica Neue" w:cs="Times New Roman"/>
@@ -2236,13 +2243,7 @@
         <w:pStyle w:val="UdacityAnswers"/>
       </w:pPr>
       <w:r>
-        <w:t xml:space="preserve">The plot above with </w:t>
-      </w:r>
-      <w:r>
-        <w:t>the bar chart</w:t>
-      </w:r>
-      <w:r>
-        <w:t xml:space="preserve"> shows: </w:t>
+        <w:t xml:space="preserve">The plot above with the bar chart shows: </w:t>
       </w:r>
     </w:p>
     <w:p>
@@ -2339,8 +2340,8 @@
           <w:szCs w:val="32"/>
         </w:rPr>
       </w:pPr>
-      <w:bookmarkStart w:id="5" w:name="h.9vthprfa8dnw"/>
-      <w:bookmarkEnd w:id="5"/>
+      <w:bookmarkStart w:id="4" w:name="h.9vthprfa8dnw"/>
+      <w:bookmarkEnd w:id="4"/>
       <w:r>
         <w:rPr>
           <w:rFonts w:ascii="Helvetica Neue" w:eastAsia="Times New Roman" w:hAnsi="Helvetica Neue" w:cs="Times New Roman"/>
@@ -2422,6 +2423,90 @@
     <w:p>
       <w:pPr>
         <w:pStyle w:val="UdacityAnswers"/>
+        <w:rPr>
+          <w:shd w:val="clear" w:color="auto" w:fill="FFFFFF"/>
+        </w:rPr>
+      </w:pPr>
+      <w:r>
+        <w:rPr>
+          <w:shd w:val="clear" w:color="auto" w:fill="FFFFFF"/>
+        </w:rPr>
+        <w:t>The findings from the above analyses suggest there is a correlation between subway ridership and rain. However, it was not clear what relationship is</w:t>
+      </w:r>
+      <w:r>
+        <w:rPr>
+          <w:shd w:val="clear" w:color="auto" w:fill="FFFFFF"/>
+        </w:rPr>
+        <w:t xml:space="preserve"> – that is, there is clearly a relationship but I don’t think it is strong enough to conclude that more people ride the subway when it is raining compared to when it is not</w:t>
+      </w:r>
+      <w:bookmarkStart w:id="5" w:name="_GoBack"/>
+      <w:bookmarkEnd w:id="5"/>
+      <w:r>
+        <w:rPr>
+          <w:shd w:val="clear" w:color="auto" w:fill="FFFFFF"/>
+        </w:rPr>
+        <w:t>.</w:t>
+      </w:r>
+    </w:p>
+    <w:p>
+      <w:pPr>
+        <w:pStyle w:val="UdacityAnswers"/>
+        <w:rPr>
+          <w:shd w:val="clear" w:color="auto" w:fill="FFFFFF"/>
+        </w:rPr>
+      </w:pPr>
+    </w:p>
+    <w:p>
+      <w:pPr>
+        <w:pStyle w:val="UdacityAnswers"/>
+      </w:pPr>
+    </w:p>
+    <w:p>
+      <w:pPr>
+        <w:spacing w:line="480" w:lineRule="auto"/>
+        <w:rPr>
+          <w:rFonts w:ascii="Helvetica Neue" w:hAnsi="Helvetica Neue" w:cs="Times New Roman"/>
+          <w:color w:val="95B3D7" w:themeColor="accent1" w:themeTint="99"/>
+          <w:sz w:val="20"/>
+          <w:szCs w:val="20"/>
+          <w:shd w:val="clear" w:color="auto" w:fill="FFFFFF"/>
+        </w:rPr>
+      </w:pPr>
+      <w:r>
+        <w:rPr>
+          <w:rFonts w:ascii="Helvetica Neue" w:hAnsi="Helvetica Neue" w:cs="Times New Roman"/>
+          <w:color w:val="95B3D7" w:themeColor="accent1" w:themeTint="99"/>
+          <w:sz w:val="20"/>
+          <w:szCs w:val="20"/>
+          <w:shd w:val="clear" w:color="auto" w:fill="FFFFFF"/>
+        </w:rPr>
+        <w:t>4.2 What analyses lead you to this conclusion?</w:t>
+      </w:r>
+    </w:p>
+    <w:p>
+      <w:pPr>
+        <w:pStyle w:val="UdacityAnswers"/>
+        <w:rPr>
+          <w:shd w:val="clear" w:color="auto" w:fill="FFFFFF"/>
+        </w:rPr>
+      </w:pPr>
+      <w:r>
+        <w:rPr>
+          <w:shd w:val="clear" w:color="auto" w:fill="FFFFFF"/>
+        </w:rPr>
+        <w:t xml:space="preserve">To summarize the findings in previous sections, I performed analyses including the following: Welch’s t-test, linear modeling with consideration of R-squared values, visual “eyeballing” test with a histogram plot. The Welch’s t-test suggests that there is a statistically significant difference between the mean of the hourly entries with rain versus without rain. This conclusion isn’t robust enough to predict whether more people ride the subway when it is raining. </w:t>
+      </w:r>
+    </w:p>
+    <w:p>
+      <w:pPr>
+        <w:spacing w:line="480" w:lineRule="auto"/>
+        <w:rPr>
+          <w:rFonts w:ascii="Helvetica Neue" w:hAnsi="Helvetica Neue" w:cs="Times New Roman"/>
+          <w:color w:val="95B3D7" w:themeColor="accent1" w:themeTint="99"/>
+          <w:sz w:val="20"/>
+          <w:szCs w:val="20"/>
+          <w:shd w:val="clear" w:color="auto" w:fill="FFFFFF"/>
+        </w:rPr>
       </w:pPr>
     </w:p>
     <w:p>
@@ -2436,13 +2521,60 @@
       </w:pPr>
       <w:r>
         <w:rPr>
-          <w:rFonts w:ascii="Helvetica Neue" w:hAnsi="Helvetica Neue" w:cs="Times New Roman"/>
-          <w:color w:val="95B3D7" w:themeColor="accent1" w:themeTint="99"/>
-          <w:sz w:val="20"/>
-          <w:szCs w:val="20"/>
-          <w:shd w:val="clear" w:color="auto" w:fill="FFFFFF"/>
-        </w:rPr>
-        <w:t>4.2 What analyses lead you to this conclusion?</w:t>
+          <w:rFonts w:ascii="Arial" w:hAnsi="Arial" w:cs="Times New Roman"/>
+          <w:noProof/>
+          <w:color w:val="95B3D7" w:themeColor="accent1" w:themeTint="99"/>
+          <w:sz w:val="22"/>
+          <w:szCs w:val="22"/>
+        </w:rPr>
+        <w:drawing>
+          <wp:inline distT="0" distB="0" distL="0" distR="0" wp14:anchorId="67C38FF6" wp14:editId="1E7DEEA4">
+            <wp:extent cx="5486400" cy="2878222"/>
+            <wp:effectExtent l="0" t="0" r="0" b="0"/>
+            <wp:docPr id="3" name="Picture 3"/>
+            <wp:cNvGraphicFramePr>
+              <a:graphicFrameLocks xmlns:a="http://schemas.openxmlformats.org/drawingml/2006/main" noChangeAspect="1"/>
+            </wp:cNvGraphicFramePr>
+            <a:graphic xmlns:a="http://schemas.openxmlformats.org/drawingml/2006/main">
+              <a:graphicData uri="http://schemas.openxmlformats.org/drawingml/2006/picture">
+                <pic:pic xmlns:pic="http://schemas.openxmlformats.org/drawingml/2006/picture">
+                  <pic:nvPicPr>
+                    <pic:cNvPr id="0" name="Picture 3"/>
+                    <pic:cNvPicPr>
+                      <a:picLocks noChangeAspect="1" noChangeArrowheads="1"/>
+                    </pic:cNvPicPr>
+                  </pic:nvPicPr>
+                  <pic:blipFill>
+                    <a:blip r:embed="rId13">
+                      <a:extLst>
+                        <a:ext uri="{28A0092B-C50C-407E-A947-70E740481C1C}">
+                          <a14:useLocalDpi xmlns:a14="http://schemas.microsoft.com/office/drawing/2010/main" val="0"/>
+                        </a:ext>
+                      </a:extLst>
+                    </a:blip>
+                    <a:srcRect/>
+                    <a:stretch>
+                      <a:fillRect/>
+                    </a:stretch>
+                  </pic:blipFill>
+                  <pic:spPr bwMode="auto">
+                    <a:xfrm>
+                      <a:off x="0" y="0"/>
+                      <a:ext cx="5486400" cy="2878222"/>
+                    </a:xfrm>
+                    <a:prstGeom prst="rect">
+                      <a:avLst/>
+                    </a:prstGeom>
+                    <a:noFill/>
+                    <a:ln>
+                      <a:noFill/>
+                    </a:ln>
+                  </pic:spPr>
+                </pic:pic>
+              </a:graphicData>
+            </a:graphic>
+          </wp:inline>
+        </w:drawing>
       </w:r>
     </w:p>
     <w:p>
@@ -2460,8 +2592,6 @@
           <w:szCs w:val="32"/>
         </w:rPr>
       </w:pPr>
-      <w:bookmarkStart w:id="6" w:name="h.pn29jy1lzw03"/>
-      <w:bookmarkEnd w:id="6"/>
       <w:r>
         <w:rPr>
           <w:rFonts w:ascii="Helvetica Neue" w:eastAsia="Times New Roman" w:hAnsi="Helvetica Neue" w:cs="Times New Roman"/>
@@ -2472,7 +2602,6 @@
           <w:sz w:val="42"/>
           <w:szCs w:val="42"/>
         </w:rPr>
-        <w:br/>
         <w:t>Section 5. Reflection</w:t>
       </w:r>
     </w:p>
@@ -2531,6 +2660,11 @@
         <w:br/>
         <w:t>of your analysis.</w:t>
       </w:r>
+    </w:p>
+    <w:p>
+      <w:pPr>
+        <w:pStyle w:val="UdacityAnswers"/>
+      </w:pPr>
     </w:p>
     <w:p>
       <w:pPr>

</xml_diff>

<commit_message>
bar charts for rain
</commit_message>
<xml_diff>
--- a/IntroDataScience/Project/Analyzing the NYC Subway Dataset.docx
+++ b/IntroDataScience/Project/Analyzing the NYC Subway Dataset.docx
@@ -158,7 +158,27 @@
           <w:sz w:val="20"/>
           <w:szCs w:val="20"/>
         </w:rPr>
-        <w:t>1.1 Which statistical test did you use to analyse the NYC subway data? Did you use a one-tail or a two-tail P value? What is the null hypothesis?</w:t>
+        <w:t xml:space="preserve">1.1 Which statistical test did you use to </w:t>
+      </w:r>
+      <w:proofErr w:type="spellStart"/>
+      <w:r>
+        <w:rPr>
+          <w:rFonts w:ascii="Helvetica Neue" w:hAnsi="Helvetica Neue" w:cs="Times New Roman"/>
+          <w:color w:val="95B3D7" w:themeColor="accent1" w:themeTint="99"/>
+          <w:sz w:val="20"/>
+          <w:szCs w:val="20"/>
+        </w:rPr>
+        <w:t>analyse</w:t>
+      </w:r>
+      <w:proofErr w:type="spellEnd"/>
+      <w:r>
+        <w:rPr>
+          <w:rFonts w:ascii="Helvetica Neue" w:hAnsi="Helvetica Neue" w:cs="Times New Roman"/>
+          <w:color w:val="95B3D7" w:themeColor="accent1" w:themeTint="99"/>
+          <w:sz w:val="20"/>
+          <w:szCs w:val="20"/>
+        </w:rPr>
+        <w:t xml:space="preserve"> the NYC subway data? Did you use a one-tail or a two-tail P value? What is the null hypothesis?</w:t>
       </w:r>
     </w:p>
     <w:p>
@@ -306,7 +326,15 @@
         <w:pStyle w:val="UdacityAnswers"/>
       </w:pPr>
       <w:r>
-        <w:t>However, for this project, I decided to run the Shapiro-Wilk test that Dave mentioned briefly to determine whether the sample of data conform to a normal distribution. (See the script SubwayDataShapiroWilk.py for code.)</w:t>
+        <w:t>However, for this project, I decided to run the Shapiro-</w:t>
+      </w:r>
+      <w:proofErr w:type="spellStart"/>
+      <w:r>
+        <w:t>Wilk</w:t>
+      </w:r>
+      <w:proofErr w:type="spellEnd"/>
+      <w:r>
+        <w:t xml:space="preserve"> test that Dave mentioned briefly to determine whether the sample of data conform to a normal distribution. (See the script SubwayDataShapiroWilk.py for code.)</w:t>
       </w:r>
     </w:p>
     <w:p>
@@ -325,7 +353,21 @@
         <w:rPr>
           <w:b/>
         </w:rPr>
-        <w:t>Shapiro-Wilk test</w:t>
+        <w:t>Shapiro-</w:t>
+      </w:r>
+      <w:proofErr w:type="spellStart"/>
+      <w:r>
+        <w:rPr>
+          <w:b/>
+        </w:rPr>
+        <w:t>Wilk</w:t>
+      </w:r>
+      <w:proofErr w:type="spellEnd"/>
+      <w:r>
+        <w:rPr>
+          <w:b/>
+        </w:rPr>
+        <w:t xml:space="preserve"> test</w:t>
       </w:r>
     </w:p>
     <w:p>
@@ -340,8 +382,13 @@
       <w:pPr>
         <w:pStyle w:val="Code"/>
       </w:pPr>
-      <w:r>
-        <w:t>UserWarning: p-value may not be accurate for N &gt; 5000.</w:t>
+      <w:proofErr w:type="spellStart"/>
+      <w:r>
+        <w:t>UserWarning</w:t>
+      </w:r>
+      <w:proofErr w:type="spellEnd"/>
+      <w:r>
+        <w:t>: p-value may not be accurate for N &gt; 5000.</w:t>
       </w:r>
     </w:p>
     <w:p>
@@ -349,7 +396,17 @@
         <w:pStyle w:val="Code"/>
       </w:pPr>
       <w:r>
-        <w:t xml:space="preserve">  warnings.warn("p-value may not be accurate for N &gt; 5000.")</w:t>
+        <w:t xml:space="preserve">  </w:t>
+      </w:r>
+      <w:proofErr w:type="spellStart"/>
+      <w:proofErr w:type="gramStart"/>
+      <w:r>
+        <w:t>warnings.warn</w:t>
+      </w:r>
+      <w:proofErr w:type="spellEnd"/>
+      <w:proofErr w:type="gramEnd"/>
+      <w:r>
+        <w:t>("p-value may not be accurate for N &gt; 5000.")</w:t>
       </w:r>
     </w:p>
     <w:p>
@@ -398,7 +455,23 @@
         </w:r>
       </w:hyperlink>
       <w:r>
-        <w:t xml:space="preserve"> were good sources). Some sources said the Shapiro-Wilk test is for best for 3-5000 sample size. Because the turnstile data is a very large sample (N &gt; 5000), it seems like the t-test and ANOVA will be robust enough to handle this data set, so I should be OK running a t-test with the subway data:</w:t>
+        <w:t xml:space="preserve"> were good sources). Some sources said the Shapiro-</w:t>
+      </w:r>
+      <w:proofErr w:type="spellStart"/>
+      <w:r>
+        <w:t>Wilk</w:t>
+      </w:r>
+      <w:proofErr w:type="spellEnd"/>
+      <w:r>
+        <w:t xml:space="preserve"> test is for best for </w:t>
+      </w:r>
+      <w:proofErr w:type="gramStart"/>
+      <w:r>
+        <w:t>3-5000 sample</w:t>
+      </w:r>
+      <w:proofErr w:type="gramEnd"/>
+      <w:r>
+        <w:t xml:space="preserve"> size. Because the turnstile data is a very large sample (N &gt; 5000), it seems like the t-test and ANOVA will be robust enough to handle this data set, so I should be OK running a t-test with the subway data:</w:t>
       </w:r>
     </w:p>
     <w:p>
@@ -423,19 +496,42 @@
         <w:pStyle w:val="Quote"/>
         <w:ind w:left="1440"/>
       </w:pPr>
-      <w:r>
-        <w:t>Not very. Normality tests are less useful than some people guess. With small samples, the normality tests don't have much power to detect nongaussian distributions. With large samples, it doesn't matter so much if data are nongaussian, since the t tests and ANOVA are fairly robust to violations of this standard.”</w:t>
+      <w:proofErr w:type="gramStart"/>
+      <w:r>
+        <w:t>Not very.</w:t>
+      </w:r>
+      <w:proofErr w:type="gramEnd"/>
+      <w:r>
+        <w:t xml:space="preserve"> Normality tests are less useful than some people guess. With small samples, the normality tests don't have much power to detect </w:t>
+      </w:r>
+      <w:proofErr w:type="spellStart"/>
+      <w:r>
+        <w:t>nongaussian</w:t>
+      </w:r>
+      <w:proofErr w:type="spellEnd"/>
+      <w:r>
+        <w:t xml:space="preserve"> distributions. With large samples, it doesn't matter so much if data are </w:t>
+      </w:r>
+      <w:proofErr w:type="spellStart"/>
+      <w:r>
+        <w:t>nongaussian</w:t>
+      </w:r>
+      <w:proofErr w:type="spellEnd"/>
+      <w:r>
+        <w:t>, since the t tests and ANOVA are fairly robust to violations of this standard.”</w:t>
       </w:r>
       <w:r>
         <w:t xml:space="preserve"> (</w:t>
       </w:r>
       <w:hyperlink r:id="rId8" w:history="1">
+        <w:proofErr w:type="spellStart"/>
         <w:r>
           <w:rPr>
             <w:rStyle w:val="Hyperlink"/>
           </w:rPr>
           <w:t>GraphPad</w:t>
         </w:r>
+        <w:proofErr w:type="spellEnd"/>
       </w:hyperlink>
       <w:r>
         <w:t>)</w:t>
@@ -451,7 +547,15 @@
         <w:pStyle w:val="UdacityAnswers"/>
       </w:pPr>
       <w:r>
-        <w:t>While the data doesn’t look very Gaussian to me</w:t>
+        <w:t xml:space="preserve">While the data doesn’t look very </w:t>
+      </w:r>
+      <w:proofErr w:type="gramStart"/>
+      <w:r>
+        <w:t>Gaussian</w:t>
+      </w:r>
+      <w:proofErr w:type="gramEnd"/>
+      <w:r>
+        <w:t xml:space="preserve"> to me</w:t>
       </w:r>
       <w:r>
         <w:t xml:space="preserve"> based on eyeballing the charts</w:t>
@@ -560,10 +664,18 @@
         <w:t xml:space="preserve"> </w:t>
       </w:r>
       <w:r>
-        <w:t>“without rain” N = 3306</w:t>
-      </w:r>
-      <w:r>
-        <w:t xml:space="preserve"> ) so the Welch’s t-test will take this into account better since it’s likely the two samples have unequal variance. </w:t>
+        <w:t xml:space="preserve">“without rain” N = </w:t>
+      </w:r>
+      <w:proofErr w:type="gramStart"/>
+      <w:r>
+        <w:t>3306</w:t>
+      </w:r>
+      <w:r>
+        <w:t xml:space="preserve"> )</w:t>
+      </w:r>
+      <w:proofErr w:type="gramEnd"/>
+      <w:r>
+        <w:t xml:space="preserve"> so the Welch’s t-test will take this into account better since it’s likely the two samples have unequal variance. </w:t>
       </w:r>
       <w:r>
         <w:t>(Another reason is because the Welch’s t-test is the one we learned</w:t>
@@ -646,8 +758,13 @@
       <w:pPr>
         <w:pStyle w:val="Code"/>
       </w:pPr>
-      <w:r>
-        <w:t xml:space="preserve">t-test statistic = </w:t>
+      <w:proofErr w:type="gramStart"/>
+      <w:r>
+        <w:t>t</w:t>
+      </w:r>
+      <w:proofErr w:type="gramEnd"/>
+      <w:r>
+        <w:t xml:space="preserve">-test statistic = </w:t>
       </w:r>
       <w:r>
         <w:rPr>
@@ -663,8 +780,13 @@
           <w:b/>
         </w:rPr>
       </w:pPr>
-      <w:r>
-        <w:t xml:space="preserve">p-value = </w:t>
+      <w:proofErr w:type="gramStart"/>
+      <w:r>
+        <w:t>p</w:t>
+      </w:r>
+      <w:proofErr w:type="gramEnd"/>
+      <w:r>
+        <w:t xml:space="preserve">-value = </w:t>
       </w:r>
       <w:r>
         <w:rPr>
@@ -680,8 +802,13 @@
           <w:b/>
         </w:rPr>
       </w:pPr>
-      <w:r>
-        <w:t xml:space="preserve">mean of hourly entries with rain = </w:t>
+      <w:proofErr w:type="gramStart"/>
+      <w:r>
+        <w:t>mean</w:t>
+      </w:r>
+      <w:proofErr w:type="gramEnd"/>
+      <w:r>
+        <w:t xml:space="preserve"> of hourly entries with rain = </w:t>
       </w:r>
       <w:r>
         <w:rPr>
@@ -697,8 +824,13 @@
           <w:b/>
         </w:rPr>
       </w:pPr>
-      <w:r>
-        <w:t xml:space="preserve">mean of hourly entries without rain = </w:t>
+      <w:proofErr w:type="gramStart"/>
+      <w:r>
+        <w:t>mean</w:t>
+      </w:r>
+      <w:proofErr w:type="gramEnd"/>
+      <w:r>
+        <w:t xml:space="preserve"> of hourly entries without rain = </w:t>
       </w:r>
       <w:r>
         <w:rPr>
@@ -745,8 +877,13 @@
       <w:pPr>
         <w:pStyle w:val="Code"/>
       </w:pPr>
-      <w:r>
-        <w:t xml:space="preserve">p-value = </w:t>
+      <w:proofErr w:type="gramStart"/>
+      <w:r>
+        <w:t>p</w:t>
+      </w:r>
+      <w:proofErr w:type="gramEnd"/>
+      <w:r>
+        <w:t xml:space="preserve">-value = </w:t>
       </w:r>
       <w:r>
         <w:rPr>
@@ -762,8 +899,13 @@
           <w:b/>
         </w:rPr>
       </w:pPr>
-      <w:r>
-        <w:t xml:space="preserve">mean of hourly entries with rain = </w:t>
+      <w:proofErr w:type="gramStart"/>
+      <w:r>
+        <w:t>mean</w:t>
+      </w:r>
+      <w:proofErr w:type="gramEnd"/>
+      <w:r>
+        <w:t xml:space="preserve"> of hourly entries with rain = </w:t>
       </w:r>
       <w:r>
         <w:rPr>
@@ -776,8 +918,13 @@
       <w:pPr>
         <w:pStyle w:val="Code"/>
       </w:pPr>
-      <w:r>
-        <w:t xml:space="preserve">mean of hourly entries without rain = </w:t>
+      <w:proofErr w:type="gramStart"/>
+      <w:r>
+        <w:t>mean</w:t>
+      </w:r>
+      <w:proofErr w:type="gramEnd"/>
+      <w:r>
+        <w:t xml:space="preserve"> of hourly entries without rain = </w:t>
       </w:r>
       <w:r>
         <w:rPr>
@@ -906,75 +1053,119 @@
           <w:u w:val="single"/>
         </w:rPr>
       </w:pPr>
+      <w:proofErr w:type="spellStart"/>
       <w:r>
         <w:rPr>
           <w:u w:val="single"/>
         </w:rPr>
         <w:t>ENTRIESn_hourly</w:t>
       </w:r>
-    </w:p>
-    <w:p>
-      <w:pPr>
-        <w:pStyle w:val="UdacityAnswers"/>
-      </w:pPr>
-      <w:r>
-        <w:t>count    42649.000000</w:t>
-      </w:r>
-    </w:p>
-    <w:p>
-      <w:pPr>
-        <w:pStyle w:val="UdacityAnswers"/>
-      </w:pPr>
-      <w:r>
-        <w:t>mean      1886.589955</w:t>
-      </w:r>
-    </w:p>
-    <w:p>
-      <w:pPr>
-        <w:pStyle w:val="UdacityAnswers"/>
-      </w:pPr>
-      <w:r>
-        <w:t>std       2952.385585</w:t>
-      </w:r>
-    </w:p>
-    <w:p>
-      <w:pPr>
-        <w:pStyle w:val="UdacityAnswers"/>
-      </w:pPr>
-      <w:r>
-        <w:t>min          0.000000</w:t>
-      </w:r>
-    </w:p>
-    <w:p>
-      <w:pPr>
-        <w:pStyle w:val="UdacityAnswers"/>
-      </w:pPr>
-      <w:r>
-        <w:t>25%        274.000000</w:t>
-      </w:r>
-    </w:p>
-    <w:p>
-      <w:pPr>
-        <w:pStyle w:val="UdacityAnswers"/>
-      </w:pPr>
-      <w:r>
-        <w:t>50%        905.000000</w:t>
-      </w:r>
-    </w:p>
-    <w:p>
-      <w:pPr>
-        <w:pStyle w:val="UdacityAnswers"/>
-      </w:pPr>
-      <w:r>
-        <w:t>75%       2255.000000</w:t>
-      </w:r>
-    </w:p>
-    <w:p>
-      <w:pPr>
-        <w:pStyle w:val="UdacityAnswers"/>
-      </w:pPr>
-      <w:r>
-        <w:t>max      32814.000000</w:t>
+      <w:proofErr w:type="spellEnd"/>
+    </w:p>
+    <w:p>
+      <w:pPr>
+        <w:pStyle w:val="UdacityAnswers"/>
+      </w:pPr>
+      <w:proofErr w:type="gramStart"/>
+      <w:r>
+        <w:t>count</w:t>
+      </w:r>
+      <w:proofErr w:type="gramEnd"/>
+      <w:r>
+        <w:t xml:space="preserve">    42649.000000</w:t>
+      </w:r>
+    </w:p>
+    <w:p>
+      <w:pPr>
+        <w:pStyle w:val="UdacityAnswers"/>
+      </w:pPr>
+      <w:proofErr w:type="gramStart"/>
+      <w:r>
+        <w:t>mean</w:t>
+      </w:r>
+      <w:proofErr w:type="gramEnd"/>
+      <w:r>
+        <w:t xml:space="preserve">      1886.589955</w:t>
+      </w:r>
+    </w:p>
+    <w:p>
+      <w:pPr>
+        <w:pStyle w:val="UdacityAnswers"/>
+      </w:pPr>
+      <w:proofErr w:type="spellStart"/>
+      <w:proofErr w:type="gramStart"/>
+      <w:r>
+        <w:t>std</w:t>
+      </w:r>
+      <w:proofErr w:type="spellEnd"/>
+      <w:proofErr w:type="gramEnd"/>
+      <w:r>
+        <w:t xml:space="preserve">       2952.385585</w:t>
+      </w:r>
+    </w:p>
+    <w:p>
+      <w:pPr>
+        <w:pStyle w:val="UdacityAnswers"/>
+      </w:pPr>
+      <w:proofErr w:type="gramStart"/>
+      <w:r>
+        <w:t>min</w:t>
+      </w:r>
+      <w:proofErr w:type="gramEnd"/>
+      <w:r>
+        <w:t xml:space="preserve">          0.000000</w:t>
+      </w:r>
+    </w:p>
+    <w:p>
+      <w:pPr>
+        <w:pStyle w:val="UdacityAnswers"/>
+      </w:pPr>
+      <w:r>
+        <w:t>25</w:t>
+      </w:r>
+      <w:proofErr w:type="gramStart"/>
+      <w:r>
+        <w:t>%        274.000000</w:t>
+      </w:r>
+      <w:proofErr w:type="gramEnd"/>
+    </w:p>
+    <w:p>
+      <w:pPr>
+        <w:pStyle w:val="UdacityAnswers"/>
+      </w:pPr>
+      <w:r>
+        <w:t>50</w:t>
+      </w:r>
+      <w:proofErr w:type="gramStart"/>
+      <w:r>
+        <w:t>%        905.000000</w:t>
+      </w:r>
+      <w:proofErr w:type="gramEnd"/>
+    </w:p>
+    <w:p>
+      <w:pPr>
+        <w:pStyle w:val="UdacityAnswers"/>
+      </w:pPr>
+      <w:r>
+        <w:t>75</w:t>
+      </w:r>
+      <w:proofErr w:type="gramStart"/>
+      <w:r>
+        <w:t>%       2255.000000</w:t>
+      </w:r>
+      <w:proofErr w:type="gramEnd"/>
+    </w:p>
+    <w:p>
+      <w:pPr>
+        <w:pStyle w:val="UdacityAnswers"/>
+      </w:pPr>
+      <w:proofErr w:type="gramStart"/>
+      <w:r>
+        <w:t>max</w:t>
+      </w:r>
+      <w:proofErr w:type="gramEnd"/>
+      <w:r>
+        <w:t xml:space="preserve">      32814.000000</w:t>
       </w:r>
     </w:p>
     <w:p>
@@ -1089,8 +1280,39 @@
           <w:sz w:val="20"/>
           <w:szCs w:val="20"/>
         </w:rPr>
-        <w:t>2.1 What approach did you use to compute the coefficients theta and produce prediction for ENTRIESn_hourly in your regression model:</w:t>
-      </w:r>
+        <w:t xml:space="preserve">2.1 What approach did you use to compute the coefficients theta and produce prediction for </w:t>
+      </w:r>
+      <w:proofErr w:type="spellStart"/>
+      <w:r>
+        <w:rPr>
+          <w:rFonts w:ascii="Helvetica Neue" w:hAnsi="Helvetica Neue" w:cs="Times New Roman"/>
+          <w:color w:val="95B3D7" w:themeColor="accent1" w:themeTint="99"/>
+          <w:sz w:val="20"/>
+          <w:szCs w:val="20"/>
+        </w:rPr>
+        <w:t>ENTRIESn_hourly</w:t>
+      </w:r>
+      <w:proofErr w:type="spellEnd"/>
+      <w:r>
+        <w:rPr>
+          <w:rFonts w:ascii="Helvetica Neue" w:hAnsi="Helvetica Neue" w:cs="Times New Roman"/>
+          <w:color w:val="95B3D7" w:themeColor="accent1" w:themeTint="99"/>
+          <w:sz w:val="20"/>
+          <w:szCs w:val="20"/>
+        </w:rPr>
+        <w:t xml:space="preserve"> in your regression </w:t>
+      </w:r>
+      <w:proofErr w:type="gramStart"/>
+      <w:r>
+        <w:rPr>
+          <w:rFonts w:ascii="Helvetica Neue" w:hAnsi="Helvetica Neue" w:cs="Times New Roman"/>
+          <w:color w:val="95B3D7" w:themeColor="accent1" w:themeTint="99"/>
+          <w:sz w:val="20"/>
+          <w:szCs w:val="20"/>
+        </w:rPr>
+        <w:t>model:</w:t>
+      </w:r>
+      <w:proofErr w:type="gramEnd"/>
     </w:p>
     <w:p>
       <w:pPr>
@@ -1129,8 +1351,19 @@
           <w:sz w:val="20"/>
           <w:szCs w:val="20"/>
         </w:rPr>
-        <w:t>OLS using Statsmodels</w:t>
-      </w:r>
+        <w:t xml:space="preserve">OLS using </w:t>
+      </w:r>
+      <w:proofErr w:type="spellStart"/>
+      <w:r>
+        <w:rPr>
+          <w:rFonts w:ascii="Helvetica Neue" w:hAnsi="Helvetica Neue" w:cs="Times New Roman"/>
+          <w:color w:val="95B3D7" w:themeColor="accent1" w:themeTint="99"/>
+          <w:sz w:val="20"/>
+          <w:szCs w:val="20"/>
+        </w:rPr>
+        <w:t>Statsmodels</w:t>
+      </w:r>
+      <w:proofErr w:type="spellEnd"/>
     </w:p>
     <w:p>
       <w:pPr>
@@ -1163,7 +1396,15 @@
         <w:t>ordinary least squares mode</w:t>
       </w:r>
       <w:r>
-        <w:t xml:space="preserve">l from Statsmodel, and I also tried some polynomials by squaring </w:t>
+        <w:t xml:space="preserve">l from </w:t>
+      </w:r>
+      <w:proofErr w:type="spellStart"/>
+      <w:r>
+        <w:t>Statsmodel</w:t>
+      </w:r>
+      <w:proofErr w:type="spellEnd"/>
+      <w:r>
+        <w:t xml:space="preserve">, and I also tried some polynomials by squaring </w:t>
       </w:r>
       <w:r>
         <w:t>a few</w:t>
@@ -1204,8 +1445,29 @@
       <w:pPr>
         <w:pStyle w:val="Code"/>
       </w:pPr>
-      <w:r>
-        <w:t xml:space="preserve">Hour, rain, meantempi, precipi. </w:t>
+      <w:proofErr w:type="gramStart"/>
+      <w:r>
+        <w:t xml:space="preserve">Hour, rain, </w:t>
+      </w:r>
+      <w:proofErr w:type="spellStart"/>
+      <w:r>
+        <w:t>meantempi</w:t>
+      </w:r>
+      <w:proofErr w:type="spellEnd"/>
+      <w:r>
+        <w:t xml:space="preserve">, </w:t>
+      </w:r>
+      <w:proofErr w:type="spellStart"/>
+      <w:r>
+        <w:t>precipi</w:t>
+      </w:r>
+      <w:proofErr w:type="spellEnd"/>
+      <w:r>
+        <w:t>.</w:t>
+      </w:r>
+      <w:proofErr w:type="gramEnd"/>
+      <w:r>
+        <w:t xml:space="preserve"> </w:t>
       </w:r>
     </w:p>
     <w:p>
@@ -1237,9 +1499,59 @@
       <w:pPr>
         <w:pStyle w:val="Code"/>
       </w:pPr>
-      <w:r>
-        <w:t>Hour, rain, meantempi, meanwindspdi, precipi. Hour (squared), meantempi (squared), precipi (squared).</w:t>
-      </w:r>
+      <w:proofErr w:type="gramStart"/>
+      <w:r>
+        <w:t xml:space="preserve">Hour, rain, </w:t>
+      </w:r>
+      <w:proofErr w:type="spellStart"/>
+      <w:r>
+        <w:t>meantempi</w:t>
+      </w:r>
+      <w:proofErr w:type="spellEnd"/>
+      <w:r>
+        <w:t xml:space="preserve">, </w:t>
+      </w:r>
+      <w:proofErr w:type="spellStart"/>
+      <w:r>
+        <w:t>meanwindspdi</w:t>
+      </w:r>
+      <w:proofErr w:type="spellEnd"/>
+      <w:r>
+        <w:t xml:space="preserve">, </w:t>
+      </w:r>
+      <w:proofErr w:type="spellStart"/>
+      <w:r>
+        <w:t>precipi</w:t>
+      </w:r>
+      <w:proofErr w:type="spellEnd"/>
+      <w:r>
+        <w:t>.</w:t>
+      </w:r>
+      <w:proofErr w:type="gramEnd"/>
+      <w:r>
+        <w:t xml:space="preserve"> </w:t>
+      </w:r>
+      <w:proofErr w:type="gramStart"/>
+      <w:r>
+        <w:t xml:space="preserve">Hour (squared), </w:t>
+      </w:r>
+      <w:proofErr w:type="spellStart"/>
+      <w:r>
+        <w:t>meantempi</w:t>
+      </w:r>
+      <w:proofErr w:type="spellEnd"/>
+      <w:r>
+        <w:t xml:space="preserve"> (squared), </w:t>
+      </w:r>
+      <w:proofErr w:type="spellStart"/>
+      <w:r>
+        <w:t>precipi</w:t>
+      </w:r>
+      <w:proofErr w:type="spellEnd"/>
+      <w:r>
+        <w:t xml:space="preserve"> (squared).</w:t>
+      </w:r>
+      <w:proofErr w:type="gramEnd"/>
     </w:p>
     <w:p>
       <w:pPr>
@@ -1257,7 +1569,15 @@
         <w:t>UNIT</w:t>
       </w:r>
       <w:r>
-        <w:t xml:space="preserve"> as the dummy variable</w:t>
+        <w:t xml:space="preserve"> </w:t>
+      </w:r>
+      <w:proofErr w:type="spellStart"/>
+      <w:r>
+        <w:t>as</w:t>
+      </w:r>
+      <w:proofErr w:type="spellEnd"/>
+      <w:r>
+        <w:t xml:space="preserve"> the dummy variable</w:t>
       </w:r>
       <w:r>
         <w:t xml:space="preserve"> in both linear models</w:t>
@@ -1362,7 +1682,23 @@
         <w:pStyle w:val="UdacityAnswers"/>
       </w:pPr>
       <w:r>
-        <w:t xml:space="preserve">I started with the four initial features in the first linear model (Hour, rain, meantempi, precipi) but without UNIT as a dummy variable.  The R^2 value, approximately 0.03, was very terrible with this model. Subsequently, I tried to improve the model by adding features based on my intuition. </w:t>
+        <w:t xml:space="preserve">I started with the four initial features in the first linear model (Hour, rain, </w:t>
+      </w:r>
+      <w:proofErr w:type="spellStart"/>
+      <w:r>
+        <w:t>meantempi</w:t>
+      </w:r>
+      <w:proofErr w:type="spellEnd"/>
+      <w:r>
+        <w:t xml:space="preserve">, </w:t>
+      </w:r>
+      <w:proofErr w:type="spellStart"/>
+      <w:r>
+        <w:t>precipi</w:t>
+      </w:r>
+      <w:proofErr w:type="spellEnd"/>
+      <w:r>
+        <w:t xml:space="preserve">) but without UNIT as a dummy variable.  The R^2 value, approximately 0.03, was very terrible with this model. Subsequently, I tried to improve the model by adding features based on my intuition. </w:t>
       </w:r>
     </w:p>
     <w:p>
@@ -1377,8 +1713,21 @@
       <w:r>
         <w:t xml:space="preserve">I added </w:t>
       </w:r>
-      <w:r>
-        <w:t xml:space="preserve">meanwindspdi because I thought that people were more likely to ride the subway when it is really windy outside because it is colder or they don’t want to feel discomfort from a heavy wind blowing. Adding meanwindspdi improved the R^2 value a slight amount but not by much. </w:t>
+      <w:proofErr w:type="spellStart"/>
+      <w:r>
+        <w:t>meanwindspdi</w:t>
+      </w:r>
+      <w:proofErr w:type="spellEnd"/>
+      <w:r>
+        <w:t xml:space="preserve"> because I thought that people were more likely to ride the subway when it is really windy outside because it is colder or they don’t want to feel discomfort from a heavy wind blowing. Adding </w:t>
+      </w:r>
+      <w:proofErr w:type="spellStart"/>
+      <w:r>
+        <w:t>meanwindspdi</w:t>
+      </w:r>
+      <w:proofErr w:type="spellEnd"/>
+      <w:r>
+        <w:t xml:space="preserve"> improved the R^2 value a slight amount but not by much. </w:t>
       </w:r>
     </w:p>
     <w:p>
@@ -1407,20 +1756,44 @@
         <w:pStyle w:val="UdacityAnswers"/>
       </w:pPr>
       <w:r>
-        <w:t xml:space="preserve">I also tried taking some features, squaring them, and then adding them to my model. I did this with Hour, meantempi, and precipi because I had gotten a good R^2 value from them in my first linear model. Adding these squared features increased my R^2 value by a bit but it was still under 10%. </w:t>
-      </w:r>
-    </w:p>
-    <w:p>
-      <w:pPr>
-        <w:pStyle w:val="UdacityAnswers"/>
-      </w:pPr>
-    </w:p>
-    <w:p>
-      <w:pPr>
-        <w:pStyle w:val="UdacityAnswers"/>
-      </w:pPr>
-      <w:r>
-        <w:t xml:space="preserve">Eventually I realized that when I add UNIT as a dummy variable, the R^2 value increases drastically – from 3% to 48%. Therefore, I added UNIT as a dummy variable to my model and ended up with the feature set described in </w:t>
+        <w:t xml:space="preserve">I also tried taking some features, squaring them, and then adding them to my model. I did this with Hour, </w:t>
+      </w:r>
+      <w:proofErr w:type="spellStart"/>
+      <w:r>
+        <w:t>meantempi</w:t>
+      </w:r>
+      <w:proofErr w:type="spellEnd"/>
+      <w:r>
+        <w:t xml:space="preserve">, and </w:t>
+      </w:r>
+      <w:proofErr w:type="spellStart"/>
+      <w:r>
+        <w:t>precipi</w:t>
+      </w:r>
+      <w:proofErr w:type="spellEnd"/>
+      <w:r>
+        <w:t xml:space="preserve"> because I had gotten a good R^2 value from them in my first linear model. Adding these squared features increased my R^2 value by a bit but it was still under 10%. </w:t>
+      </w:r>
+    </w:p>
+    <w:p>
+      <w:pPr>
+        <w:pStyle w:val="UdacityAnswers"/>
+      </w:pPr>
+    </w:p>
+    <w:p>
+      <w:pPr>
+        <w:pStyle w:val="UdacityAnswers"/>
+      </w:pPr>
+      <w:r>
+        <w:t xml:space="preserve">Eventually I realized that when I add UNIT as a dummy variable, the R^2 </w:t>
+      </w:r>
+      <w:proofErr w:type="gramStart"/>
+      <w:r>
+        <w:t>value</w:t>
+      </w:r>
+      <w:proofErr w:type="gramEnd"/>
+      <w:r>
+        <w:t xml:space="preserve"> increases drastically – from 3% to 48%. Therefore, I added UNIT as a dummy variable to my model and ended up with the feature set described in </w:t>
       </w:r>
       <w:r>
         <w:t>2.2</w:t>
@@ -1472,7 +1845,15 @@
         <w:pStyle w:val="UdacityAnswers"/>
       </w:pPr>
       <w:r>
-        <w:t>According to the Udacity online grader, the R^2 value</w:t>
+        <w:t xml:space="preserve">According to the </w:t>
+      </w:r>
+      <w:proofErr w:type="spellStart"/>
+      <w:r>
+        <w:t>Udacity</w:t>
+      </w:r>
+      <w:proofErr w:type="spellEnd"/>
+      <w:r>
+        <w:t xml:space="preserve"> online grader, the R^2 value</w:t>
       </w:r>
       <w:r>
         <w:t xml:space="preserve"> for the first linear regression model (exercise 3.5)</w:t>
@@ -1485,6 +1866,7 @@
       <w:pPr>
         <w:pStyle w:val="Code"/>
       </w:pPr>
+      <w:proofErr w:type="gramStart"/>
       <w:r>
         <w:t>0.461129068126</w:t>
       </w:r>
@@ -1494,6 +1876,7 @@
       <w:r>
         <w:t>(or 46.1%).</w:t>
       </w:r>
+      <w:proofErr w:type="gramEnd"/>
     </w:p>
     <w:p>
       <w:pPr>
@@ -1507,6 +1890,7 @@
       <w:pPr>
         <w:pStyle w:val="Code"/>
       </w:pPr>
+      <w:proofErr w:type="gramStart"/>
       <w:r>
         <w:t>0.48561137181</w:t>
       </w:r>
@@ -1516,6 +1900,7 @@
       <w:r>
         <w:t>.</w:t>
       </w:r>
+      <w:proofErr w:type="gramEnd"/>
     </w:p>
     <w:p>
       <w:pPr>
@@ -1616,7 +2001,15 @@
         <w:t xml:space="preserve">value for </w:t>
       </w:r>
       <w:r>
-        <w:t xml:space="preserve">R^2 is. </w:t>
+        <w:t xml:space="preserve">R^2 </w:t>
+      </w:r>
+      <w:proofErr w:type="gramStart"/>
+      <w:r>
+        <w:t>is</w:t>
+      </w:r>
+      <w:proofErr w:type="gramEnd"/>
+      <w:r>
+        <w:t xml:space="preserve">. </w:t>
       </w:r>
       <w:hyperlink r:id="rId10" w:history="1">
         <w:r>
@@ -1627,7 +2020,15 @@
         </w:r>
       </w:hyperlink>
       <w:r>
-        <w:t xml:space="preserve"> from a Professor at Duke University goes into depth about how to determine whether an R^2 value is appropriate for the model: his conclusion is that it depends. He writes that there are many factors to consider beyond just the R^2 such as an adjusted R^2 value and standard error of the regression. He also wrote about</w:t>
+        <w:t xml:space="preserve"> from a Professor at Duke University goes into depth about how to determine whether an R^2 </w:t>
+      </w:r>
+      <w:proofErr w:type="gramStart"/>
+      <w:r>
+        <w:t>value</w:t>
+      </w:r>
+      <w:proofErr w:type="gramEnd"/>
+      <w:r>
+        <w:t xml:space="preserve"> is appropriate for the model: his conclusion is that it depends. He writes that there are many factors to consider beyond just the R^2 such as an adjusted R^2 value and standard error of the regression. He also wrote about</w:t>
       </w:r>
       <w:r>
         <w:t xml:space="preserve"> the importance of</w:t>
@@ -1804,14 +2205,65 @@
           <w:szCs w:val="20"/>
         </w:rPr>
       </w:pPr>
-      <w:r>
-        <w:rPr>
-          <w:rFonts w:ascii="Helvetica Neue" w:hAnsi="Helvetica Neue" w:cs="Times New Roman"/>
-          <w:color w:val="95B3D7" w:themeColor="accent1" w:themeTint="99"/>
-          <w:sz w:val="20"/>
-          <w:szCs w:val="20"/>
-        </w:rPr>
-        <w:t>3.1 One visualization should contain two histograms: one of ENTRIESn_hourly for rainy days and one of ENTRIESn_hourly for non-rainy days.</w:t>
+      <w:proofErr w:type="gramStart"/>
+      <w:r>
+        <w:rPr>
+          <w:rFonts w:ascii="Helvetica Neue" w:hAnsi="Helvetica Neue" w:cs="Times New Roman"/>
+          <w:color w:val="95B3D7" w:themeColor="accent1" w:themeTint="99"/>
+          <w:sz w:val="20"/>
+          <w:szCs w:val="20"/>
+        </w:rPr>
+        <w:t>3.1 One visualization</w:t>
+      </w:r>
+      <w:proofErr w:type="gramEnd"/>
+      <w:r>
+        <w:rPr>
+          <w:rFonts w:ascii="Helvetica Neue" w:hAnsi="Helvetica Neue" w:cs="Times New Roman"/>
+          <w:color w:val="95B3D7" w:themeColor="accent1" w:themeTint="99"/>
+          <w:sz w:val="20"/>
+          <w:szCs w:val="20"/>
+        </w:rPr>
+        <w:t xml:space="preserve"> should contain two histograms: one of </w:t>
+      </w:r>
+      <w:proofErr w:type="spellStart"/>
+      <w:r>
+        <w:rPr>
+          <w:rFonts w:ascii="Helvetica Neue" w:hAnsi="Helvetica Neue" w:cs="Times New Roman"/>
+          <w:color w:val="95B3D7" w:themeColor="accent1" w:themeTint="99"/>
+          <w:sz w:val="20"/>
+          <w:szCs w:val="20"/>
+        </w:rPr>
+        <w:t>ENTRIESn_hourly</w:t>
+      </w:r>
+      <w:proofErr w:type="spellEnd"/>
+      <w:r>
+        <w:rPr>
+          <w:rFonts w:ascii="Helvetica Neue" w:hAnsi="Helvetica Neue" w:cs="Times New Roman"/>
+          <w:color w:val="95B3D7" w:themeColor="accent1" w:themeTint="99"/>
+          <w:sz w:val="20"/>
+          <w:szCs w:val="20"/>
+        </w:rPr>
+        <w:t xml:space="preserve"> for rainy days and one of </w:t>
+      </w:r>
+      <w:proofErr w:type="spellStart"/>
+      <w:r>
+        <w:rPr>
+          <w:rFonts w:ascii="Helvetica Neue" w:hAnsi="Helvetica Neue" w:cs="Times New Roman"/>
+          <w:color w:val="95B3D7" w:themeColor="accent1" w:themeTint="99"/>
+          <w:sz w:val="20"/>
+          <w:szCs w:val="20"/>
+        </w:rPr>
+        <w:t>ENTRIESn_hourly</w:t>
+      </w:r>
+      <w:proofErr w:type="spellEnd"/>
+      <w:r>
+        <w:rPr>
+          <w:rFonts w:ascii="Helvetica Neue" w:hAnsi="Helvetica Neue" w:cs="Times New Roman"/>
+          <w:color w:val="95B3D7" w:themeColor="accent1" w:themeTint="99"/>
+          <w:sz w:val="20"/>
+          <w:szCs w:val="20"/>
+        </w:rPr>
+        <w:t xml:space="preserve"> for non-rainy days.</w:t>
       </w:r>
     </w:p>
     <w:p>
@@ -1871,7 +2323,47 @@
           <w:sz w:val="20"/>
           <w:szCs w:val="20"/>
         </w:rPr>
-        <w:t>For the histograms, you should have intervals representing the volume of ridership (value of ENTRIESn_hourly) on the x-axis and the frequency of occurrence on the y-axis. For example, you might have one interval (along the x-axis) with values from 0 to 1000. The height of the bar for this interval will then represent the number of records (rows in our data) that have ENTRIESn_hourly that fall into this interval.</w:t>
+        <w:t xml:space="preserve">For the histograms, you should have intervals representing the volume of ridership (value of </w:t>
+      </w:r>
+      <w:proofErr w:type="spellStart"/>
+      <w:r>
+        <w:rPr>
+          <w:rFonts w:ascii="Helvetica Neue" w:hAnsi="Helvetica Neue" w:cs="Times New Roman"/>
+          <w:color w:val="95B3D7" w:themeColor="accent1" w:themeTint="99"/>
+          <w:sz w:val="20"/>
+          <w:szCs w:val="20"/>
+        </w:rPr>
+        <w:t>ENTRIESn_hourly</w:t>
+      </w:r>
+      <w:proofErr w:type="spellEnd"/>
+      <w:r>
+        <w:rPr>
+          <w:rFonts w:ascii="Helvetica Neue" w:hAnsi="Helvetica Neue" w:cs="Times New Roman"/>
+          <w:color w:val="95B3D7" w:themeColor="accent1" w:themeTint="99"/>
+          <w:sz w:val="20"/>
+          <w:szCs w:val="20"/>
+        </w:rPr>
+        <w:t xml:space="preserve">) on the x-axis and the frequency of occurrence on the y-axis. For example, you might have one interval (along the x-axis) with values from 0 to 1000. The height of the bar for this interval will then represent the number of records (rows in our data) that have </w:t>
+      </w:r>
+      <w:proofErr w:type="spellStart"/>
+      <w:r>
+        <w:rPr>
+          <w:rFonts w:ascii="Helvetica Neue" w:hAnsi="Helvetica Neue" w:cs="Times New Roman"/>
+          <w:color w:val="95B3D7" w:themeColor="accent1" w:themeTint="99"/>
+          <w:sz w:val="20"/>
+          <w:szCs w:val="20"/>
+        </w:rPr>
+        <w:t>ENTRIESn_hourly</w:t>
+      </w:r>
+      <w:proofErr w:type="spellEnd"/>
+      <w:r>
+        <w:rPr>
+          <w:rFonts w:ascii="Helvetica Neue" w:hAnsi="Helvetica Neue" w:cs="Times New Roman"/>
+          <w:color w:val="95B3D7" w:themeColor="accent1" w:themeTint="99"/>
+          <w:sz w:val="20"/>
+          <w:szCs w:val="20"/>
+        </w:rPr>
+        <w:t xml:space="preserve"> that fall into this interval.</w:t>
       </w:r>
     </w:p>
     <w:p>
@@ -2089,14 +2581,25 @@
           <w:szCs w:val="20"/>
         </w:rPr>
       </w:pPr>
-      <w:r>
-        <w:rPr>
-          <w:rFonts w:ascii="Helvetica Neue" w:hAnsi="Helvetica Neue" w:cs="Times New Roman"/>
-          <w:color w:val="95B3D7" w:themeColor="accent1" w:themeTint="99"/>
-          <w:sz w:val="20"/>
-          <w:szCs w:val="20"/>
-        </w:rPr>
-        <w:t>3.2 One visualization can be more freeform. Some suggestions are:</w:t>
+      <w:proofErr w:type="gramStart"/>
+      <w:r>
+        <w:rPr>
+          <w:rFonts w:ascii="Helvetica Neue" w:hAnsi="Helvetica Neue" w:cs="Times New Roman"/>
+          <w:color w:val="95B3D7" w:themeColor="accent1" w:themeTint="99"/>
+          <w:sz w:val="20"/>
+          <w:szCs w:val="20"/>
+        </w:rPr>
+        <w:t>3.2 One visualization</w:t>
+      </w:r>
+      <w:proofErr w:type="gramEnd"/>
+      <w:r>
+        <w:rPr>
+          <w:rFonts w:ascii="Helvetica Neue" w:hAnsi="Helvetica Neue" w:cs="Times New Roman"/>
+          <w:color w:val="95B3D7" w:themeColor="accent1" w:themeTint="99"/>
+          <w:sz w:val="20"/>
+          <w:szCs w:val="20"/>
+        </w:rPr>
+        <w:t xml:space="preserve"> can be more freeform. Some suggestions are:</w:t>
       </w:r>
     </w:p>
     <w:p>
@@ -2136,8 +2639,19 @@
           <w:sz w:val="20"/>
           <w:szCs w:val="20"/>
         </w:rPr>
-        <w:t>Which stations have more exits or entries at different times of day</w:t>
-      </w:r>
+        <w:t xml:space="preserve">Which stations have more exits or entries at different times of </w:t>
+      </w:r>
+      <w:proofErr w:type="gramStart"/>
+      <w:r>
+        <w:rPr>
+          <w:rFonts w:ascii="Helvetica Neue" w:hAnsi="Helvetica Neue" w:cs="Times New Roman"/>
+          <w:color w:val="95B3D7" w:themeColor="accent1" w:themeTint="99"/>
+          <w:sz w:val="20"/>
+          <w:szCs w:val="20"/>
+        </w:rPr>
+        <w:t>day</w:t>
+      </w:r>
+      <w:proofErr w:type="gramEnd"/>
     </w:p>
     <w:p>
       <w:pPr>
@@ -2431,21 +2945,7 @@
         <w:rPr>
           <w:shd w:val="clear" w:color="auto" w:fill="FFFFFF"/>
         </w:rPr>
-        <w:t>The findings from the above analyses suggest there is a correlation between subway ridership and rain. However, it was not clear what relationship is</w:t>
-      </w:r>
-      <w:r>
-        <w:rPr>
-          <w:shd w:val="clear" w:color="auto" w:fill="FFFFFF"/>
-        </w:rPr>
-        <w:t xml:space="preserve"> – that is, there is clearly a relationship but I don’t think it is strong enough to conclude that more people ride the subway when it is raining compared to when it is not</w:t>
-      </w:r>
-      <w:bookmarkStart w:id="5" w:name="_GoBack"/>
-      <w:bookmarkEnd w:id="5"/>
-      <w:r>
-        <w:rPr>
-          <w:shd w:val="clear" w:color="auto" w:fill="FFFFFF"/>
-        </w:rPr>
-        <w:t>.</w:t>
+        <w:t>The findings from the above analyses suggest there is a correlation between subway ridership and rain. However, it was not clear what relationship is – that is, there is clearly a relationship but I don’t think it is strong enough to conclude that more people ride the subway when it is raining compared to when it is not.</w:t>
       </w:r>
     </w:p>
     <w:p>
@@ -2665,13 +3165,165 @@
       <w:pPr>
         <w:pStyle w:val="UdacityAnswers"/>
       </w:pPr>
-    </w:p>
-    <w:p>
-      <w:pPr>
-        <w:pStyle w:val="UdacityAnswers"/>
-      </w:pPr>
-      <w:r>
-        <w:t>ANOVA</w:t>
+      <w:r>
+        <w:t xml:space="preserve">To answer the question of whether more people ride the subway when it is raining versus when it is not, there needs to be more data in </w:t>
+      </w:r>
+      <w:r>
+        <w:t>dataset</w:t>
+      </w:r>
+      <w:r>
+        <w:t xml:space="preserve">. The turnstile data only accounts for turnstile during May 2011. As this is the beginning of summer, there is more than twice the number of records with no rain compared to with rain. Therefore, it is inaccurate to conclude whether more people ride the subway when it is raining considering there is not enough data to control for seasonal weather. </w:t>
+      </w:r>
+    </w:p>
+    <w:p>
+      <w:pPr>
+        <w:pStyle w:val="UdacityAnswers"/>
+      </w:pPr>
+    </w:p>
+    <w:p>
+      <w:pPr>
+        <w:pStyle w:val="UdacityAnswers"/>
+      </w:pPr>
+      <w:r>
+        <w:t xml:space="preserve">Another problem in the dataset is </w:t>
+      </w:r>
+      <w:r>
+        <w:t xml:space="preserve">that the </w:t>
+      </w:r>
+      <w:proofErr w:type="spellStart"/>
+      <w:r>
+        <w:t>ENTRIESn_hourly</w:t>
+      </w:r>
+      <w:proofErr w:type="spellEnd"/>
+      <w:r>
+        <w:t xml:space="preserve"> column was not calculating the entries</w:t>
+      </w:r>
+      <w:r>
+        <w:t xml:space="preserve"> per hour but the difference between the number of entries at the current point in time and last time the entries was measured</w:t>
+      </w:r>
+      <w:r>
+        <w:t>.</w:t>
+      </w:r>
+      <w:r>
+        <w:t xml:space="preserve"> Based on the data, it looks like the common interval was 4 hours between measurements. So the column of data should be entries per four hours, rather than hourly. Therefore, it would be more accurate to divide </w:t>
+      </w:r>
+      <w:proofErr w:type="gramStart"/>
+      <w:r>
+        <w:t xml:space="preserve">the </w:t>
+      </w:r>
+      <w:r>
+        <w:t xml:space="preserve"> </w:t>
+      </w:r>
+      <w:proofErr w:type="spellStart"/>
+      <w:r>
+        <w:t>ENTRIESn</w:t>
+      </w:r>
+      <w:proofErr w:type="gramEnd"/>
+      <w:r>
+        <w:t>_hourly</w:t>
+      </w:r>
+      <w:proofErr w:type="spellEnd"/>
+      <w:r>
+        <w:t xml:space="preserve"> column by the number of hours that has elapsed since the place measurement to accurately calculate hourly entries, and any conclusions drawn from this number about hourly entries isn’t accurate.</w:t>
+      </w:r>
+    </w:p>
+    <w:p>
+      <w:pPr>
+        <w:pStyle w:val="UdacityAnswers"/>
+      </w:pPr>
+    </w:p>
+    <w:p>
+      <w:pPr>
+        <w:pStyle w:val="UdacityAnswers"/>
+      </w:pPr>
+      <w:r>
+        <w:t xml:space="preserve">The shortcomings of the analyses revolve around the models and assumptions. The linear regression model assumes that each feature is acting independently. My models don’t take into account how the features are correlated with each other and I didn’t perform any analysis to determine covariance or to control for it. It’s intuitive to think that when it is raining, the mean temperature might be lower but which factor is really the one causing more people to ride the subway (if either of them have an effect). </w:t>
+      </w:r>
+    </w:p>
+    <w:p>
+      <w:pPr>
+        <w:pStyle w:val="UdacityAnswers"/>
+      </w:pPr>
+    </w:p>
+    <w:p>
+      <w:pPr>
+        <w:pStyle w:val="UdacityAnswers"/>
+      </w:pPr>
+      <w:r>
+        <w:t>Another shortcoming of the way I performed linear regression is the more features I add the closer my model will fit with the dataset.</w:t>
+      </w:r>
+      <w:r>
+        <w:t xml:space="preserve"> </w:t>
+      </w:r>
+      <w:r>
+        <w:t>I</w:t>
+      </w:r>
+      <w:r>
+        <w:t>f I</w:t>
+      </w:r>
+      <w:r>
+        <w:t xml:space="preserve"> used all the </w:t>
+      </w:r>
+      <w:r>
+        <w:t xml:space="preserve">features in the </w:t>
+      </w:r>
+      <w:r>
+        <w:t>data to create the model and calculate the R-squared value</w:t>
+      </w:r>
+      <w:r>
+        <w:t>, the R-squared value would be very strong</w:t>
+      </w:r>
+      <w:r>
+        <w:t xml:space="preserve">. </w:t>
+      </w:r>
+      <w:r>
+        <w:t>However, t</w:t>
+      </w:r>
+      <w:r>
+        <w:t xml:space="preserve">his isn’t a good way to </w:t>
+      </w:r>
+      <w:r>
+        <w:t>perform</w:t>
+      </w:r>
+      <w:r>
+        <w:t xml:space="preserve"> predictions because even adding more features </w:t>
+      </w:r>
+      <w:r>
+        <w:t>results in a</w:t>
+      </w:r>
+      <w:r>
+        <w:t xml:space="preserve"> higher R-squared value </w:t>
+      </w:r>
+      <w:r>
+        <w:t>but it only for my data set. This artificially tricks me into thinking I have a good model but my data may not be representative of the true population.</w:t>
+      </w:r>
+      <w:r>
+        <w:t xml:space="preserve"> A better way is to</w:t>
+      </w:r>
+      <w:r>
+        <w:t xml:space="preserve"> </w:t>
+      </w:r>
+      <w:r>
+        <w:t xml:space="preserve">have two separate </w:t>
+      </w:r>
+      <w:r>
+        <w:t>data</w:t>
+      </w:r>
+      <w:r>
+        <w:t>sets:</w:t>
+      </w:r>
+      <w:r>
+        <w:t xml:space="preserve"> a training and a testing set to determine the robustness and predictive power in my model. </w:t>
+      </w:r>
+      <w:bookmarkStart w:id="5" w:name="_GoBack"/>
+      <w:bookmarkEnd w:id="5"/>
+    </w:p>
+    <w:p>
+      <w:pPr>
+        <w:pStyle w:val="UdacityAnswers"/>
+      </w:pPr>
+      <w:r>
+        <w:t xml:space="preserve"> </w:t>
       </w:r>
     </w:p>
     <w:p>

</xml_diff>

<commit_message>
final adjustments to intro to data science final project
</commit_message>
<xml_diff>
--- a/IntroDataScience/Project/Analyzing the NYC Subway Dataset.docx
+++ b/IntroDataScience/Project/Analyzing the NYC Subway Dataset.docx
@@ -158,27 +158,7 @@
           <w:sz w:val="20"/>
           <w:szCs w:val="20"/>
         </w:rPr>
-        <w:t xml:space="preserve">1.1 Which statistical test did you use to </w:t>
-      </w:r>
-      <w:proofErr w:type="spellStart"/>
-      <w:r>
-        <w:rPr>
-          <w:rFonts w:ascii="Helvetica Neue" w:hAnsi="Helvetica Neue" w:cs="Times New Roman"/>
-          <w:color w:val="95B3D7" w:themeColor="accent1" w:themeTint="99"/>
-          <w:sz w:val="20"/>
-          <w:szCs w:val="20"/>
-        </w:rPr>
-        <w:t>analyse</w:t>
-      </w:r>
-      <w:proofErr w:type="spellEnd"/>
-      <w:r>
-        <w:rPr>
-          <w:rFonts w:ascii="Helvetica Neue" w:hAnsi="Helvetica Neue" w:cs="Times New Roman"/>
-          <w:color w:val="95B3D7" w:themeColor="accent1" w:themeTint="99"/>
-          <w:sz w:val="20"/>
-          <w:szCs w:val="20"/>
-        </w:rPr>
-        <w:t xml:space="preserve"> the NYC subway data? Did you use a one-tail or a two-tail P value? What is the null hypothesis?</w:t>
+        <w:t>1.1 Which statistical test did you use to analyse the NYC subway data? Did you use a one-tail or a two-tail P value? What is the null hypothesis?</w:t>
       </w:r>
     </w:p>
     <w:p>
@@ -326,15 +306,7 @@
         <w:pStyle w:val="UdacityAnswers"/>
       </w:pPr>
       <w:r>
-        <w:t>However, for this project, I decided to run the Shapiro-</w:t>
-      </w:r>
-      <w:proofErr w:type="spellStart"/>
-      <w:r>
-        <w:t>Wilk</w:t>
-      </w:r>
-      <w:proofErr w:type="spellEnd"/>
-      <w:r>
-        <w:t xml:space="preserve"> test that Dave mentioned briefly to determine whether the sample of data conform to a normal distribution. (See the script SubwayDataShapiroWilk.py for code.)</w:t>
+        <w:t>However, for this project, I decided to run the Shapiro-Wilk test that Dave mentioned briefly to determine whether the sample of data conform to a normal distribution. (See the script SubwayDataShapiroWilk.py for code.)</w:t>
       </w:r>
     </w:p>
     <w:p>
@@ -353,21 +325,7 @@
         <w:rPr>
           <w:b/>
         </w:rPr>
-        <w:t>Shapiro-</w:t>
-      </w:r>
-      <w:proofErr w:type="spellStart"/>
-      <w:r>
-        <w:rPr>
-          <w:b/>
-        </w:rPr>
-        <w:t>Wilk</w:t>
-      </w:r>
-      <w:proofErr w:type="spellEnd"/>
-      <w:r>
-        <w:rPr>
-          <w:b/>
-        </w:rPr>
-        <w:t xml:space="preserve"> test</w:t>
+        <w:t>Shapiro-Wilk test</w:t>
       </w:r>
     </w:p>
     <w:p>
@@ -382,13 +340,8 @@
       <w:pPr>
         <w:pStyle w:val="Code"/>
       </w:pPr>
-      <w:proofErr w:type="spellStart"/>
-      <w:r>
-        <w:t>UserWarning</w:t>
-      </w:r>
-      <w:proofErr w:type="spellEnd"/>
-      <w:r>
-        <w:t>: p-value may not be accurate for N &gt; 5000.</w:t>
+      <w:r>
+        <w:t>UserWarning: p-value may not be accurate for N &gt; 5000.</w:t>
       </w:r>
     </w:p>
     <w:p>
@@ -396,17 +349,7 @@
         <w:pStyle w:val="Code"/>
       </w:pPr>
       <w:r>
-        <w:t xml:space="preserve">  </w:t>
-      </w:r>
-      <w:proofErr w:type="spellStart"/>
-      <w:proofErr w:type="gramStart"/>
-      <w:r>
-        <w:t>warnings.warn</w:t>
-      </w:r>
-      <w:proofErr w:type="spellEnd"/>
-      <w:proofErr w:type="gramEnd"/>
-      <w:r>
-        <w:t>("p-value may not be accurate for N &gt; 5000.")</w:t>
+        <w:t xml:space="preserve">  warnings.warn("p-value may not be accurate for N &gt; 5000.")</w:t>
       </w:r>
     </w:p>
     <w:p>
@@ -455,23 +398,7 @@
         </w:r>
       </w:hyperlink>
       <w:r>
-        <w:t xml:space="preserve"> were good sources). Some sources said the Shapiro-</w:t>
-      </w:r>
-      <w:proofErr w:type="spellStart"/>
-      <w:r>
-        <w:t>Wilk</w:t>
-      </w:r>
-      <w:proofErr w:type="spellEnd"/>
-      <w:r>
-        <w:t xml:space="preserve"> test is for best for </w:t>
-      </w:r>
-      <w:proofErr w:type="gramStart"/>
-      <w:r>
-        <w:t>3-5000 sample</w:t>
-      </w:r>
-      <w:proofErr w:type="gramEnd"/>
-      <w:r>
-        <w:t xml:space="preserve"> size. Because the turnstile data is a very large sample (N &gt; 5000), it seems like the t-test and ANOVA will be robust enough to handle this data set, so I should be OK running a t-test with the subway data:</w:t>
+        <w:t xml:space="preserve"> were good sources). Some sources said the Shapiro-Wilk test is for best for 3-5000 sample size. Because the turnstile data is a very large sample (N &gt; 5000), it seems like the t-test and ANOVA will be robust enough to handle this data set, so I should be OK running a t-test with the subway data:</w:t>
       </w:r>
     </w:p>
     <w:p>
@@ -496,42 +423,19 @@
         <w:pStyle w:val="Quote"/>
         <w:ind w:left="1440"/>
       </w:pPr>
-      <w:proofErr w:type="gramStart"/>
-      <w:r>
-        <w:t>Not very.</w:t>
-      </w:r>
-      <w:proofErr w:type="gramEnd"/>
-      <w:r>
-        <w:t xml:space="preserve"> Normality tests are less useful than some people guess. With small samples, the normality tests don't have much power to detect </w:t>
-      </w:r>
-      <w:proofErr w:type="spellStart"/>
-      <w:r>
-        <w:t>nongaussian</w:t>
-      </w:r>
-      <w:proofErr w:type="spellEnd"/>
-      <w:r>
-        <w:t xml:space="preserve"> distributions. With large samples, it doesn't matter so much if data are </w:t>
-      </w:r>
-      <w:proofErr w:type="spellStart"/>
-      <w:r>
-        <w:t>nongaussian</w:t>
-      </w:r>
-      <w:proofErr w:type="spellEnd"/>
-      <w:r>
-        <w:t>, since the t tests and ANOVA are fairly robust to violations of this standard.”</w:t>
+      <w:r>
+        <w:t>Not very. Normality tests are less useful than some people guess. With small samples, the normality tests don't have much power to detect nongaussian distributions. With large samples, it doesn't matter so much if data are nongaussian, since the t tests and ANOVA are fairly robust to violations of this standard.”</w:t>
       </w:r>
       <w:r>
         <w:t xml:space="preserve"> (</w:t>
       </w:r>
       <w:hyperlink r:id="rId8" w:history="1">
-        <w:proofErr w:type="spellStart"/>
         <w:r>
           <w:rPr>
             <w:rStyle w:val="Hyperlink"/>
           </w:rPr>
           <w:t>GraphPad</w:t>
         </w:r>
-        <w:proofErr w:type="spellEnd"/>
       </w:hyperlink>
       <w:r>
         <w:t>)</w:t>
@@ -547,15 +451,7 @@
         <w:pStyle w:val="UdacityAnswers"/>
       </w:pPr>
       <w:r>
-        <w:t xml:space="preserve">While the data doesn’t look very </w:t>
-      </w:r>
-      <w:proofErr w:type="gramStart"/>
-      <w:r>
-        <w:t>Gaussian</w:t>
-      </w:r>
-      <w:proofErr w:type="gramEnd"/>
-      <w:r>
-        <w:t xml:space="preserve"> to me</w:t>
+        <w:t>While the data doesn’t look very Gaussian to me</w:t>
       </w:r>
       <w:r>
         <w:t xml:space="preserve"> based on eyeballing the charts</w:t>
@@ -664,18 +560,10 @@
         <w:t xml:space="preserve"> </w:t>
       </w:r>
       <w:r>
-        <w:t xml:space="preserve">“without rain” N = </w:t>
-      </w:r>
-      <w:proofErr w:type="gramStart"/>
-      <w:r>
-        <w:t>3306</w:t>
-      </w:r>
-      <w:r>
-        <w:t xml:space="preserve"> )</w:t>
-      </w:r>
-      <w:proofErr w:type="gramEnd"/>
-      <w:r>
-        <w:t xml:space="preserve"> so the Welch’s t-test will take this into account better since it’s likely the two samples have unequal variance. </w:t>
+        <w:t>“without rain” N = 3306</w:t>
+      </w:r>
+      <w:r>
+        <w:t xml:space="preserve"> ) so the Welch’s t-test will take this into account better since it’s likely the two samples have unequal variance. </w:t>
       </w:r>
       <w:r>
         <w:t>(Another reason is because the Welch’s t-test is the one we learned</w:t>
@@ -758,13 +646,8 @@
       <w:pPr>
         <w:pStyle w:val="Code"/>
       </w:pPr>
-      <w:proofErr w:type="gramStart"/>
-      <w:r>
-        <w:t>t</w:t>
-      </w:r>
-      <w:proofErr w:type="gramEnd"/>
-      <w:r>
-        <w:t xml:space="preserve">-test statistic = </w:t>
+      <w:r>
+        <w:t xml:space="preserve">t-test statistic = </w:t>
       </w:r>
       <w:r>
         <w:rPr>
@@ -780,13 +663,8 @@
           <w:b/>
         </w:rPr>
       </w:pPr>
-      <w:proofErr w:type="gramStart"/>
-      <w:r>
-        <w:t>p</w:t>
-      </w:r>
-      <w:proofErr w:type="gramEnd"/>
-      <w:r>
-        <w:t xml:space="preserve">-value = </w:t>
+      <w:r>
+        <w:t xml:space="preserve">p-value = </w:t>
       </w:r>
       <w:r>
         <w:rPr>
@@ -802,13 +680,8 @@
           <w:b/>
         </w:rPr>
       </w:pPr>
-      <w:proofErr w:type="gramStart"/>
-      <w:r>
-        <w:t>mean</w:t>
-      </w:r>
-      <w:proofErr w:type="gramEnd"/>
-      <w:r>
-        <w:t xml:space="preserve"> of hourly entries with rain = </w:t>
+      <w:r>
+        <w:t xml:space="preserve">mean of hourly entries with rain = </w:t>
       </w:r>
       <w:r>
         <w:rPr>
@@ -824,13 +697,8 @@
           <w:b/>
         </w:rPr>
       </w:pPr>
-      <w:proofErr w:type="gramStart"/>
-      <w:r>
-        <w:t>mean</w:t>
-      </w:r>
-      <w:proofErr w:type="gramEnd"/>
-      <w:r>
-        <w:t xml:space="preserve"> of hourly entries without rain = </w:t>
+      <w:r>
+        <w:t xml:space="preserve">mean of hourly entries without rain = </w:t>
       </w:r>
       <w:r>
         <w:rPr>
@@ -877,13 +745,8 @@
       <w:pPr>
         <w:pStyle w:val="Code"/>
       </w:pPr>
-      <w:proofErr w:type="gramStart"/>
-      <w:r>
-        <w:t>p</w:t>
-      </w:r>
-      <w:proofErr w:type="gramEnd"/>
-      <w:r>
-        <w:t xml:space="preserve">-value = </w:t>
+      <w:r>
+        <w:t xml:space="preserve">p-value = </w:t>
       </w:r>
       <w:r>
         <w:rPr>
@@ -899,13 +762,8 @@
           <w:b/>
         </w:rPr>
       </w:pPr>
-      <w:proofErr w:type="gramStart"/>
-      <w:r>
-        <w:t>mean</w:t>
-      </w:r>
-      <w:proofErr w:type="gramEnd"/>
-      <w:r>
-        <w:t xml:space="preserve"> of hourly entries with rain = </w:t>
+      <w:r>
+        <w:t xml:space="preserve">mean of hourly entries with rain = </w:t>
       </w:r>
       <w:r>
         <w:rPr>
@@ -918,13 +776,8 @@
       <w:pPr>
         <w:pStyle w:val="Code"/>
       </w:pPr>
-      <w:proofErr w:type="gramStart"/>
-      <w:r>
-        <w:t>mean</w:t>
-      </w:r>
-      <w:proofErr w:type="gramEnd"/>
-      <w:r>
-        <w:t xml:space="preserve"> of hourly entries without rain = </w:t>
+      <w:r>
+        <w:t xml:space="preserve">mean of hourly entries without rain = </w:t>
       </w:r>
       <w:r>
         <w:rPr>
@@ -1053,119 +906,75 @@
           <w:u w:val="single"/>
         </w:rPr>
       </w:pPr>
-      <w:proofErr w:type="spellStart"/>
       <w:r>
         <w:rPr>
           <w:u w:val="single"/>
         </w:rPr>
         <w:t>ENTRIESn_hourly</w:t>
       </w:r>
-      <w:proofErr w:type="spellEnd"/>
-    </w:p>
-    <w:p>
-      <w:pPr>
-        <w:pStyle w:val="UdacityAnswers"/>
-      </w:pPr>
-      <w:proofErr w:type="gramStart"/>
-      <w:r>
-        <w:t>count</w:t>
-      </w:r>
-      <w:proofErr w:type="gramEnd"/>
-      <w:r>
-        <w:t xml:space="preserve">    42649.000000</w:t>
-      </w:r>
-    </w:p>
-    <w:p>
-      <w:pPr>
-        <w:pStyle w:val="UdacityAnswers"/>
-      </w:pPr>
-      <w:proofErr w:type="gramStart"/>
-      <w:r>
-        <w:t>mean</w:t>
-      </w:r>
-      <w:proofErr w:type="gramEnd"/>
-      <w:r>
-        <w:t xml:space="preserve">      1886.589955</w:t>
-      </w:r>
-    </w:p>
-    <w:p>
-      <w:pPr>
-        <w:pStyle w:val="UdacityAnswers"/>
-      </w:pPr>
-      <w:proofErr w:type="spellStart"/>
-      <w:proofErr w:type="gramStart"/>
-      <w:r>
-        <w:t>std</w:t>
-      </w:r>
-      <w:proofErr w:type="spellEnd"/>
-      <w:proofErr w:type="gramEnd"/>
-      <w:r>
-        <w:t xml:space="preserve">       2952.385585</w:t>
-      </w:r>
-    </w:p>
-    <w:p>
-      <w:pPr>
-        <w:pStyle w:val="UdacityAnswers"/>
-      </w:pPr>
-      <w:proofErr w:type="gramStart"/>
-      <w:r>
-        <w:t>min</w:t>
-      </w:r>
-      <w:proofErr w:type="gramEnd"/>
-      <w:r>
-        <w:t xml:space="preserve">          0.000000</w:t>
-      </w:r>
-    </w:p>
-    <w:p>
-      <w:pPr>
-        <w:pStyle w:val="UdacityAnswers"/>
-      </w:pPr>
-      <w:r>
-        <w:t>25</w:t>
-      </w:r>
-      <w:proofErr w:type="gramStart"/>
-      <w:r>
-        <w:t>%        274.000000</w:t>
-      </w:r>
-      <w:proofErr w:type="gramEnd"/>
-    </w:p>
-    <w:p>
-      <w:pPr>
-        <w:pStyle w:val="UdacityAnswers"/>
-      </w:pPr>
-      <w:r>
-        <w:t>50</w:t>
-      </w:r>
-      <w:proofErr w:type="gramStart"/>
-      <w:r>
-        <w:t>%        905.000000</w:t>
-      </w:r>
-      <w:proofErr w:type="gramEnd"/>
-    </w:p>
-    <w:p>
-      <w:pPr>
-        <w:pStyle w:val="UdacityAnswers"/>
-      </w:pPr>
-      <w:r>
-        <w:t>75</w:t>
-      </w:r>
-      <w:proofErr w:type="gramStart"/>
-      <w:r>
-        <w:t>%       2255.000000</w:t>
-      </w:r>
-      <w:proofErr w:type="gramEnd"/>
-    </w:p>
-    <w:p>
-      <w:pPr>
-        <w:pStyle w:val="UdacityAnswers"/>
-      </w:pPr>
-      <w:proofErr w:type="gramStart"/>
-      <w:r>
-        <w:t>max</w:t>
-      </w:r>
-      <w:proofErr w:type="gramEnd"/>
-      <w:r>
-        <w:t xml:space="preserve">      32814.000000</w:t>
+    </w:p>
+    <w:p>
+      <w:pPr>
+        <w:pStyle w:val="UdacityAnswers"/>
+      </w:pPr>
+      <w:r>
+        <w:t>count    42649.000000</w:t>
+      </w:r>
+    </w:p>
+    <w:p>
+      <w:pPr>
+        <w:pStyle w:val="UdacityAnswers"/>
+      </w:pPr>
+      <w:r>
+        <w:t>mean      1886.589955</w:t>
+      </w:r>
+    </w:p>
+    <w:p>
+      <w:pPr>
+        <w:pStyle w:val="UdacityAnswers"/>
+      </w:pPr>
+      <w:r>
+        <w:t>std       2952.385585</w:t>
+      </w:r>
+    </w:p>
+    <w:p>
+      <w:pPr>
+        <w:pStyle w:val="UdacityAnswers"/>
+      </w:pPr>
+      <w:r>
+        <w:t>min          0.000000</w:t>
+      </w:r>
+    </w:p>
+    <w:p>
+      <w:pPr>
+        <w:pStyle w:val="UdacityAnswers"/>
+      </w:pPr>
+      <w:r>
+        <w:t>25%        274.000000</w:t>
+      </w:r>
+    </w:p>
+    <w:p>
+      <w:pPr>
+        <w:pStyle w:val="UdacityAnswers"/>
+      </w:pPr>
+      <w:r>
+        <w:t>50%        905.000000</w:t>
+      </w:r>
+    </w:p>
+    <w:p>
+      <w:pPr>
+        <w:pStyle w:val="UdacityAnswers"/>
+      </w:pPr>
+      <w:r>
+        <w:t>75%       2255.000000</w:t>
+      </w:r>
+    </w:p>
+    <w:p>
+      <w:pPr>
+        <w:pStyle w:val="UdacityAnswers"/>
+      </w:pPr>
+      <w:r>
+        <w:t>max      32814.000000</w:t>
       </w:r>
     </w:p>
     <w:p>
@@ -1280,39 +1089,8 @@
           <w:sz w:val="20"/>
           <w:szCs w:val="20"/>
         </w:rPr>
-        <w:t xml:space="preserve">2.1 What approach did you use to compute the coefficients theta and produce prediction for </w:t>
-      </w:r>
-      <w:proofErr w:type="spellStart"/>
-      <w:r>
-        <w:rPr>
-          <w:rFonts w:ascii="Helvetica Neue" w:hAnsi="Helvetica Neue" w:cs="Times New Roman"/>
-          <w:color w:val="95B3D7" w:themeColor="accent1" w:themeTint="99"/>
-          <w:sz w:val="20"/>
-          <w:szCs w:val="20"/>
-        </w:rPr>
-        <w:t>ENTRIESn_hourly</w:t>
-      </w:r>
-      <w:proofErr w:type="spellEnd"/>
-      <w:r>
-        <w:rPr>
-          <w:rFonts w:ascii="Helvetica Neue" w:hAnsi="Helvetica Neue" w:cs="Times New Roman"/>
-          <w:color w:val="95B3D7" w:themeColor="accent1" w:themeTint="99"/>
-          <w:sz w:val="20"/>
-          <w:szCs w:val="20"/>
-        </w:rPr>
-        <w:t xml:space="preserve"> in your regression </w:t>
-      </w:r>
-      <w:proofErr w:type="gramStart"/>
-      <w:r>
-        <w:rPr>
-          <w:rFonts w:ascii="Helvetica Neue" w:hAnsi="Helvetica Neue" w:cs="Times New Roman"/>
-          <w:color w:val="95B3D7" w:themeColor="accent1" w:themeTint="99"/>
-          <w:sz w:val="20"/>
-          <w:szCs w:val="20"/>
-        </w:rPr>
-        <w:t>model:</w:t>
-      </w:r>
-      <w:proofErr w:type="gramEnd"/>
+        <w:t>2.1 What approach did you use to compute the coefficients theta and produce prediction for ENTRIESn_hourly in your regression model:</w:t>
+      </w:r>
     </w:p>
     <w:p>
       <w:pPr>
@@ -1351,19 +1129,8 @@
           <w:sz w:val="20"/>
           <w:szCs w:val="20"/>
         </w:rPr>
-        <w:t xml:space="preserve">OLS using </w:t>
-      </w:r>
-      <w:proofErr w:type="spellStart"/>
-      <w:r>
-        <w:rPr>
-          <w:rFonts w:ascii="Helvetica Neue" w:hAnsi="Helvetica Neue" w:cs="Times New Roman"/>
-          <w:color w:val="95B3D7" w:themeColor="accent1" w:themeTint="99"/>
-          <w:sz w:val="20"/>
-          <w:szCs w:val="20"/>
-        </w:rPr>
-        <w:t>Statsmodels</w:t>
-      </w:r>
-      <w:proofErr w:type="spellEnd"/>
+        <w:t>OLS using Statsmodels</w:t>
+      </w:r>
     </w:p>
     <w:p>
       <w:pPr>
@@ -1396,15 +1163,7 @@
         <w:t>ordinary least squares mode</w:t>
       </w:r>
       <w:r>
-        <w:t xml:space="preserve">l from </w:t>
-      </w:r>
-      <w:proofErr w:type="spellStart"/>
-      <w:r>
-        <w:t>Statsmodel</w:t>
-      </w:r>
-      <w:proofErr w:type="spellEnd"/>
-      <w:r>
-        <w:t xml:space="preserve">, and I also tried some polynomials by squaring </w:t>
+        <w:t xml:space="preserve">l from Statsmodel, and I also tried some polynomials by squaring </w:t>
       </w:r>
       <w:r>
         <w:t>a few</w:t>
@@ -1445,29 +1204,8 @@
       <w:pPr>
         <w:pStyle w:val="Code"/>
       </w:pPr>
-      <w:proofErr w:type="gramStart"/>
-      <w:r>
-        <w:t xml:space="preserve">Hour, rain, </w:t>
-      </w:r>
-      <w:proofErr w:type="spellStart"/>
-      <w:r>
-        <w:t>meantempi</w:t>
-      </w:r>
-      <w:proofErr w:type="spellEnd"/>
-      <w:r>
-        <w:t xml:space="preserve">, </w:t>
-      </w:r>
-      <w:proofErr w:type="spellStart"/>
-      <w:r>
-        <w:t>precipi</w:t>
-      </w:r>
-      <w:proofErr w:type="spellEnd"/>
-      <w:r>
-        <w:t>.</w:t>
-      </w:r>
-      <w:proofErr w:type="gramEnd"/>
-      <w:r>
-        <w:t xml:space="preserve"> </w:t>
+      <w:r>
+        <w:t xml:space="preserve">Hour, rain, meantempi, precipi. </w:t>
       </w:r>
     </w:p>
     <w:p>
@@ -1499,59 +1237,9 @@
       <w:pPr>
         <w:pStyle w:val="Code"/>
       </w:pPr>
-      <w:proofErr w:type="gramStart"/>
-      <w:r>
-        <w:t xml:space="preserve">Hour, rain, </w:t>
-      </w:r>
-      <w:proofErr w:type="spellStart"/>
-      <w:r>
-        <w:t>meantempi</w:t>
-      </w:r>
-      <w:proofErr w:type="spellEnd"/>
-      <w:r>
-        <w:t xml:space="preserve">, </w:t>
-      </w:r>
-      <w:proofErr w:type="spellStart"/>
-      <w:r>
-        <w:t>meanwindspdi</w:t>
-      </w:r>
-      <w:proofErr w:type="spellEnd"/>
-      <w:r>
-        <w:t xml:space="preserve">, </w:t>
-      </w:r>
-      <w:proofErr w:type="spellStart"/>
-      <w:r>
-        <w:t>precipi</w:t>
-      </w:r>
-      <w:proofErr w:type="spellEnd"/>
-      <w:r>
-        <w:t>.</w:t>
-      </w:r>
-      <w:proofErr w:type="gramEnd"/>
-      <w:r>
-        <w:t xml:space="preserve"> </w:t>
-      </w:r>
-      <w:proofErr w:type="gramStart"/>
-      <w:r>
-        <w:t xml:space="preserve">Hour (squared), </w:t>
-      </w:r>
-      <w:proofErr w:type="spellStart"/>
-      <w:r>
-        <w:t>meantempi</w:t>
-      </w:r>
-      <w:proofErr w:type="spellEnd"/>
-      <w:r>
-        <w:t xml:space="preserve"> (squared), </w:t>
-      </w:r>
-      <w:proofErr w:type="spellStart"/>
-      <w:r>
-        <w:t>precipi</w:t>
-      </w:r>
-      <w:proofErr w:type="spellEnd"/>
-      <w:r>
-        <w:t xml:space="preserve"> (squared).</w:t>
-      </w:r>
-      <w:proofErr w:type="gramEnd"/>
+      <w:r>
+        <w:t>Hour, rain, meantempi, meanwindspdi, precipi. Hour (squared), meantempi (squared), precipi (squared).</w:t>
+      </w:r>
     </w:p>
     <w:p>
       <w:pPr>
@@ -1569,30 +1257,279 @@
         <w:t>UNIT</w:t>
       </w:r>
       <w:r>
+        <w:t xml:space="preserve"> as the dummy variable</w:t>
+      </w:r>
+      <w:r>
+        <w:t xml:space="preserve"> in both linear models</w:t>
+      </w:r>
+      <w:r>
+        <w:t>.</w:t>
+      </w:r>
+      <w:r>
         <w:t xml:space="preserve"> </w:t>
       </w:r>
-      <w:proofErr w:type="spellStart"/>
-      <w:r>
-        <w:t>as</w:t>
-      </w:r>
-      <w:proofErr w:type="spellEnd"/>
-      <w:r>
-        <w:t xml:space="preserve"> the dummy variable</w:t>
-      </w:r>
-      <w:r>
-        <w:t xml:space="preserve"> in both linear models</w:t>
+    </w:p>
+    <w:p>
+      <w:pPr>
+        <w:pStyle w:val="UdacityAnswers"/>
+      </w:pPr>
+    </w:p>
+    <w:p>
+      <w:pPr>
+        <w:pStyle w:val="UdacityAnswers"/>
+      </w:pPr>
+    </w:p>
+    <w:p>
+      <w:pPr>
+        <w:spacing w:line="480" w:lineRule="auto"/>
+        <w:rPr>
+          <w:rFonts w:ascii="Helvetica Neue" w:hAnsi="Helvetica Neue" w:cs="Times New Roman"/>
+          <w:color w:val="95B3D7" w:themeColor="accent1" w:themeTint="99"/>
+          <w:sz w:val="20"/>
+          <w:szCs w:val="20"/>
+        </w:rPr>
+      </w:pPr>
+      <w:r>
+        <w:rPr>
+          <w:rFonts w:ascii="Helvetica Neue" w:hAnsi="Helvetica Neue" w:cs="Times New Roman"/>
+          <w:color w:val="95B3D7" w:themeColor="accent1" w:themeTint="99"/>
+          <w:sz w:val="20"/>
+          <w:szCs w:val="20"/>
+        </w:rPr>
+        <w:t>2.3 Why did you select these features in your model? We are looking for specific reasons that lead you to believe that</w:t>
+      </w:r>
+      <w:r>
+        <w:rPr>
+          <w:rFonts w:ascii="Helvetica Neue" w:hAnsi="Helvetica Neue" w:cs="Times New Roman"/>
+          <w:color w:val="95B3D7" w:themeColor="accent1" w:themeTint="99"/>
+          <w:sz w:val="20"/>
+          <w:szCs w:val="20"/>
+        </w:rPr>
+        <w:t xml:space="preserve"> </w:t>
+      </w:r>
+      <w:r>
+        <w:rPr>
+          <w:rFonts w:ascii="Helvetica Neue" w:hAnsi="Helvetica Neue" w:cs="Times New Roman"/>
+          <w:color w:val="95B3D7" w:themeColor="accent1" w:themeTint="99"/>
+          <w:sz w:val="20"/>
+          <w:szCs w:val="20"/>
+        </w:rPr>
+        <w:t>the selected features will contribute to the predictive power of your model.</w:t>
+      </w:r>
+    </w:p>
+    <w:p>
+      <w:pPr>
+        <w:spacing w:line="480" w:lineRule="auto"/>
+        <w:rPr>
+          <w:rFonts w:ascii="Helvetica Neue" w:hAnsi="Helvetica Neue" w:cs="Times New Roman"/>
+          <w:color w:val="95B3D7" w:themeColor="accent1" w:themeTint="99"/>
+          <w:sz w:val="20"/>
+          <w:szCs w:val="20"/>
+        </w:rPr>
+      </w:pPr>
+      <w:r>
+        <w:rPr>
+          <w:rFonts w:ascii="Helvetica Neue" w:hAnsi="Helvetica Neue" w:cs="Times New Roman"/>
+          <w:color w:val="95B3D7" w:themeColor="accent1" w:themeTint="99"/>
+          <w:sz w:val="20"/>
+          <w:szCs w:val="20"/>
+        </w:rPr>
+        <w:t>Your reasons might be based on intuition. For example, response for fog might be: “I decided to use fog because I thought that when it is very foggy outside people might decide to use the subway more often.”</w:t>
+      </w:r>
+    </w:p>
+    <w:p>
+      <w:pPr>
+        <w:spacing w:line="480" w:lineRule="auto"/>
+        <w:rPr>
+          <w:rFonts w:ascii="Helvetica Neue" w:hAnsi="Helvetica Neue" w:cs="Times New Roman"/>
+          <w:color w:val="95B3D7" w:themeColor="accent1" w:themeTint="99"/>
+          <w:sz w:val="20"/>
+          <w:szCs w:val="20"/>
+        </w:rPr>
+      </w:pPr>
+      <w:r>
+        <w:rPr>
+          <w:rFonts w:ascii="Helvetica Neue" w:hAnsi="Helvetica Neue" w:cs="Times New Roman"/>
+          <w:color w:val="95B3D7" w:themeColor="accent1" w:themeTint="99"/>
+          <w:sz w:val="20"/>
+          <w:szCs w:val="20"/>
+        </w:rPr>
+        <w:t>Your reasons might also be based on data exploration and experimentation, for example: “I used feature X because as soon as I included it in my model, it drastically improved my R2 value.”  </w:t>
+      </w:r>
+    </w:p>
+    <w:p>
+      <w:pPr>
+        <w:pStyle w:val="UdacityAnswers"/>
+      </w:pPr>
+      <w:r>
+        <w:t xml:space="preserve">I started with the four initial features in the first linear model (Hour, rain, meantempi, precipi) but without UNIT as a dummy variable.  The R^2 value, approximately 0.03, was very terrible with this model. Subsequently, I tried to improve the model by adding features based on my intuition. </w:t>
+      </w:r>
+    </w:p>
+    <w:p>
+      <w:pPr>
+        <w:pStyle w:val="UdacityAnswers"/>
+      </w:pPr>
+    </w:p>
+    <w:p>
+      <w:pPr>
+        <w:pStyle w:val="UdacityAnswers"/>
+      </w:pPr>
+      <w:r>
+        <w:t xml:space="preserve">I added </w:t>
+      </w:r>
+      <w:r>
+        <w:t xml:space="preserve">meanwindspdi because I thought that people were more likely to ride the subway when it is really windy outside because it is colder or they don’t want to feel discomfort from a heavy wind blowing. Adding meanwindspdi improved the R^2 value a slight amount but not by much. </w:t>
+      </w:r>
+    </w:p>
+    <w:p>
+      <w:pPr>
+        <w:pStyle w:val="UdacityAnswers"/>
+      </w:pPr>
+    </w:p>
+    <w:p>
+      <w:pPr>
+        <w:pStyle w:val="UdacityAnswers"/>
+      </w:pPr>
+      <w:r>
+        <w:t>Then I tried other features such as adding fog and thunder but they didn’t improve my R^2 much. Furthermore, I didn’t want to superficially increase my goodness of fit just becaus</w:t>
+      </w:r>
+      <w:r>
+        <w:t xml:space="preserve">e I was adding more features since that takes me closer to the sample dataset but doesn’t tell me if my model is improving. </w:t>
+      </w:r>
+    </w:p>
+    <w:p>
+      <w:pPr>
+        <w:pStyle w:val="UdacityAnswers"/>
+      </w:pPr>
+    </w:p>
+    <w:p>
+      <w:pPr>
+        <w:pStyle w:val="UdacityAnswers"/>
+      </w:pPr>
+      <w:r>
+        <w:t xml:space="preserve">I also tried taking some features, squaring them, and then adding them to my model. I did this with Hour, meantempi, and precipi because I had gotten a good R^2 value from them in my first linear model. Adding these squared features increased my R^2 value by a bit but it was still under 10%. </w:t>
+      </w:r>
+    </w:p>
+    <w:p>
+      <w:pPr>
+        <w:pStyle w:val="UdacityAnswers"/>
+      </w:pPr>
+    </w:p>
+    <w:p>
+      <w:pPr>
+        <w:pStyle w:val="UdacityAnswers"/>
+      </w:pPr>
+      <w:r>
+        <w:t xml:space="preserve">Eventually I realized that when I add UNIT as a dummy variable, the R^2 value increases drastically – from 3% to 48%. Therefore, I added UNIT as a dummy variable to my model and ended up with the feature set described in </w:t>
+      </w:r>
+      <w:r>
+        <w:t>2.2</w:t>
       </w:r>
       <w:r>
         <w:t>.</w:t>
       </w:r>
+    </w:p>
+    <w:p>
+      <w:pPr>
+        <w:spacing w:line="480" w:lineRule="auto"/>
+        <w:rPr>
+          <w:rFonts w:ascii="Helvetica Neue" w:hAnsi="Helvetica Neue" w:cs="Times New Roman"/>
+          <w:color w:val="95B3D7" w:themeColor="accent1" w:themeTint="99"/>
+          <w:sz w:val="20"/>
+          <w:szCs w:val="20"/>
+        </w:rPr>
+      </w:pPr>
+      <w:r>
+        <w:rPr>
+          <w:rFonts w:ascii="Helvetica Neue" w:hAnsi="Helvetica Neue" w:cs="Times New Roman"/>
+          <w:color w:val="95B3D7" w:themeColor="accent1" w:themeTint="99"/>
+          <w:sz w:val="20"/>
+          <w:szCs w:val="20"/>
+        </w:rPr>
+        <w:t>2.4 What is your model’s R</w:t>
+      </w:r>
+      <w:r>
+        <w:rPr>
+          <w:rFonts w:ascii="Helvetica Neue" w:hAnsi="Helvetica Neue" w:cs="Times New Roman"/>
+          <w:color w:val="95B3D7" w:themeColor="accent1" w:themeTint="99"/>
+          <w:sz w:val="20"/>
+          <w:szCs w:val="20"/>
+        </w:rPr>
+        <w:t>^</w:t>
+      </w:r>
+      <w:r>
+        <w:rPr>
+          <w:rFonts w:ascii="Helvetica Neue" w:hAnsi="Helvetica Neue" w:cs="Times New Roman"/>
+          <w:color w:val="95B3D7" w:themeColor="accent1" w:themeTint="99"/>
+          <w:sz w:val="20"/>
+          <w:szCs w:val="20"/>
+        </w:rPr>
+        <w:t>2 (coefficients of determination) value?</w:t>
+      </w:r>
+    </w:p>
+    <w:p>
+      <w:pPr>
+        <w:pStyle w:val="UdacityAnswers"/>
+      </w:pPr>
+      <w:r>
+        <w:t>According to the Udacity online grader, the R^2 value</w:t>
+      </w:r>
+      <w:r>
+        <w:t xml:space="preserve"> for the first linear regression model (exercise 3.5)</w:t>
+      </w:r>
+      <w:r>
+        <w:t xml:space="preserve"> is:</w:t>
+      </w:r>
+    </w:p>
+    <w:p>
+      <w:pPr>
+        <w:pStyle w:val="Code"/>
+      </w:pPr>
+      <w:r>
+        <w:t>0.461129068126</w:t>
+      </w:r>
       <w:r>
         <w:t xml:space="preserve"> </w:t>
       </w:r>
-    </w:p>
-    <w:p>
-      <w:pPr>
-        <w:pStyle w:val="UdacityAnswers"/>
-      </w:pPr>
+      <w:r>
+        <w:t>(or 46.1%).</w:t>
+      </w:r>
+    </w:p>
+    <w:p>
+      <w:pPr>
+        <w:pStyle w:val="UdacityAnswers"/>
+      </w:pPr>
+      <w:r>
+        <w:t xml:space="preserve">For the second linear model, optional exercise 3.8: </w:t>
+      </w:r>
+    </w:p>
+    <w:p>
+      <w:pPr>
+        <w:pStyle w:val="Code"/>
+      </w:pPr>
+      <w:r>
+        <w:t>0.48561137181</w:t>
+      </w:r>
+      <w:r>
+        <w:t xml:space="preserve"> (or 48.6%)</w:t>
+      </w:r>
+      <w:r>
+        <w:t>.</w:t>
+      </w:r>
+    </w:p>
+    <w:p>
+      <w:pPr>
+        <w:pStyle w:val="UdacityAnswers"/>
+      </w:pPr>
+      <w:r>
+        <w:t xml:space="preserve">This </w:t>
+      </w:r>
+      <w:r>
+        <w:t xml:space="preserve">R^2 value </w:t>
+      </w:r>
+      <w:r>
+        <w:t>varies based on the dataset that is randomly selected to perform the testing.</w:t>
+      </w:r>
     </w:p>
     <w:p>
       <w:pPr>
@@ -1616,210 +1553,7 @@
           <w:sz w:val="20"/>
           <w:szCs w:val="20"/>
         </w:rPr>
-        <w:t>2.3 Why did you select these features in your model? We are looking for specific reasons that lead you to believe that</w:t>
-      </w:r>
-      <w:r>
-        <w:rPr>
-          <w:rFonts w:ascii="Helvetica Neue" w:hAnsi="Helvetica Neue" w:cs="Times New Roman"/>
-          <w:color w:val="95B3D7" w:themeColor="accent1" w:themeTint="99"/>
-          <w:sz w:val="20"/>
-          <w:szCs w:val="20"/>
-        </w:rPr>
-        <w:t xml:space="preserve"> </w:t>
-      </w:r>
-      <w:r>
-        <w:rPr>
-          <w:rFonts w:ascii="Helvetica Neue" w:hAnsi="Helvetica Neue" w:cs="Times New Roman"/>
-          <w:color w:val="95B3D7" w:themeColor="accent1" w:themeTint="99"/>
-          <w:sz w:val="20"/>
-          <w:szCs w:val="20"/>
-        </w:rPr>
-        <w:t>the selected features will contribute to the predictive power of your model.</w:t>
-      </w:r>
-    </w:p>
-    <w:p>
-      <w:pPr>
-        <w:spacing w:line="480" w:lineRule="auto"/>
-        <w:rPr>
-          <w:rFonts w:ascii="Helvetica Neue" w:hAnsi="Helvetica Neue" w:cs="Times New Roman"/>
-          <w:color w:val="95B3D7" w:themeColor="accent1" w:themeTint="99"/>
-          <w:sz w:val="20"/>
-          <w:szCs w:val="20"/>
-        </w:rPr>
-      </w:pPr>
-      <w:r>
-        <w:rPr>
-          <w:rFonts w:ascii="Helvetica Neue" w:hAnsi="Helvetica Neue" w:cs="Times New Roman"/>
-          <w:color w:val="95B3D7" w:themeColor="accent1" w:themeTint="99"/>
-          <w:sz w:val="20"/>
-          <w:szCs w:val="20"/>
-        </w:rPr>
-        <w:t>Your reasons might be based on intuition. For example, response for fog might be: “I decided to use fog because I thought that when it is very foggy outside people might decide to use the subway more often.”</w:t>
-      </w:r>
-    </w:p>
-    <w:p>
-      <w:pPr>
-        <w:spacing w:line="480" w:lineRule="auto"/>
-        <w:rPr>
-          <w:rFonts w:ascii="Helvetica Neue" w:hAnsi="Helvetica Neue" w:cs="Times New Roman"/>
-          <w:color w:val="95B3D7" w:themeColor="accent1" w:themeTint="99"/>
-          <w:sz w:val="20"/>
-          <w:szCs w:val="20"/>
-        </w:rPr>
-      </w:pPr>
-      <w:r>
-        <w:rPr>
-          <w:rFonts w:ascii="Helvetica Neue" w:hAnsi="Helvetica Neue" w:cs="Times New Roman"/>
-          <w:color w:val="95B3D7" w:themeColor="accent1" w:themeTint="99"/>
-          <w:sz w:val="20"/>
-          <w:szCs w:val="20"/>
-        </w:rPr>
-        <w:t>Your reasons might also be based on data exploration and experimentation, for example: “I used feature X because as soon as I included it in my model, it drastically improved my R2 value.”  </w:t>
-      </w:r>
-    </w:p>
-    <w:p>
-      <w:pPr>
-        <w:pStyle w:val="UdacityAnswers"/>
-      </w:pPr>
-      <w:r>
-        <w:t xml:space="preserve">I started with the four initial features in the first linear model (Hour, rain, </w:t>
-      </w:r>
-      <w:proofErr w:type="spellStart"/>
-      <w:r>
-        <w:t>meantempi</w:t>
-      </w:r>
-      <w:proofErr w:type="spellEnd"/>
-      <w:r>
-        <w:t xml:space="preserve">, </w:t>
-      </w:r>
-      <w:proofErr w:type="spellStart"/>
-      <w:r>
-        <w:t>precipi</w:t>
-      </w:r>
-      <w:proofErr w:type="spellEnd"/>
-      <w:r>
-        <w:t xml:space="preserve">) but without UNIT as a dummy variable.  The R^2 value, approximately 0.03, was very terrible with this model. Subsequently, I tried to improve the model by adding features based on my intuition. </w:t>
-      </w:r>
-    </w:p>
-    <w:p>
-      <w:pPr>
-        <w:pStyle w:val="UdacityAnswers"/>
-      </w:pPr>
-    </w:p>
-    <w:p>
-      <w:pPr>
-        <w:pStyle w:val="UdacityAnswers"/>
-      </w:pPr>
-      <w:r>
-        <w:t xml:space="preserve">I added </w:t>
-      </w:r>
-      <w:proofErr w:type="spellStart"/>
-      <w:r>
-        <w:t>meanwindspdi</w:t>
-      </w:r>
-      <w:proofErr w:type="spellEnd"/>
-      <w:r>
-        <w:t xml:space="preserve"> because I thought that people were more likely to ride the subway when it is really windy outside because it is colder or they don’t want to feel discomfort from a heavy wind blowing. Adding </w:t>
-      </w:r>
-      <w:proofErr w:type="spellStart"/>
-      <w:r>
-        <w:t>meanwindspdi</w:t>
-      </w:r>
-      <w:proofErr w:type="spellEnd"/>
-      <w:r>
-        <w:t xml:space="preserve"> improved the R^2 value a slight amount but not by much. </w:t>
-      </w:r>
-    </w:p>
-    <w:p>
-      <w:pPr>
-        <w:pStyle w:val="UdacityAnswers"/>
-      </w:pPr>
-    </w:p>
-    <w:p>
-      <w:pPr>
-        <w:pStyle w:val="UdacityAnswers"/>
-      </w:pPr>
-      <w:r>
-        <w:t>Then I tried other features such as adding fog and thunder but they didn’t improve my R^2 much. Furthermore, I didn’t want to superficially increase my goodness of fit just becaus</w:t>
-      </w:r>
-      <w:r>
-        <w:t xml:space="preserve">e I was adding more features since that takes me closer to the sample dataset but doesn’t tell me if my model is improving. </w:t>
-      </w:r>
-    </w:p>
-    <w:p>
-      <w:pPr>
-        <w:pStyle w:val="UdacityAnswers"/>
-      </w:pPr>
-    </w:p>
-    <w:p>
-      <w:pPr>
-        <w:pStyle w:val="UdacityAnswers"/>
-      </w:pPr>
-      <w:r>
-        <w:t xml:space="preserve">I also tried taking some features, squaring them, and then adding them to my model. I did this with Hour, </w:t>
-      </w:r>
-      <w:proofErr w:type="spellStart"/>
-      <w:r>
-        <w:t>meantempi</w:t>
-      </w:r>
-      <w:proofErr w:type="spellEnd"/>
-      <w:r>
-        <w:t xml:space="preserve">, and </w:t>
-      </w:r>
-      <w:proofErr w:type="spellStart"/>
-      <w:r>
-        <w:t>precipi</w:t>
-      </w:r>
-      <w:proofErr w:type="spellEnd"/>
-      <w:r>
-        <w:t xml:space="preserve"> because I had gotten a good R^2 value from them in my first linear model. Adding these squared features increased my R^2 value by a bit but it was still under 10%. </w:t>
-      </w:r>
-    </w:p>
-    <w:p>
-      <w:pPr>
-        <w:pStyle w:val="UdacityAnswers"/>
-      </w:pPr>
-    </w:p>
-    <w:p>
-      <w:pPr>
-        <w:pStyle w:val="UdacityAnswers"/>
-      </w:pPr>
-      <w:r>
-        <w:t xml:space="preserve">Eventually I realized that when I add UNIT as a dummy variable, the R^2 </w:t>
-      </w:r>
-      <w:proofErr w:type="gramStart"/>
-      <w:r>
-        <w:t>value</w:t>
-      </w:r>
-      <w:proofErr w:type="gramEnd"/>
-      <w:r>
-        <w:t xml:space="preserve"> increases drastically – from 3% to 48%. Therefore, I added UNIT as a dummy variable to my model and ended up with the feature set described in </w:t>
-      </w:r>
-      <w:r>
-        <w:t>2.2</w:t>
-      </w:r>
-      <w:r>
-        <w:t>.</w:t>
-      </w:r>
-    </w:p>
-    <w:p>
-      <w:pPr>
-        <w:spacing w:line="480" w:lineRule="auto"/>
-        <w:rPr>
-          <w:rFonts w:ascii="Helvetica Neue" w:hAnsi="Helvetica Neue" w:cs="Times New Roman"/>
-          <w:color w:val="95B3D7" w:themeColor="accent1" w:themeTint="99"/>
-          <w:sz w:val="20"/>
-          <w:szCs w:val="20"/>
-        </w:rPr>
-      </w:pPr>
-      <w:r>
-        <w:rPr>
-          <w:rFonts w:ascii="Helvetica Neue" w:hAnsi="Helvetica Neue" w:cs="Times New Roman"/>
-          <w:color w:val="95B3D7" w:themeColor="accent1" w:themeTint="99"/>
-          <w:sz w:val="20"/>
-          <w:szCs w:val="20"/>
-        </w:rPr>
-        <w:t>2.4 What is your model’s R</w:t>
+        <w:t>2.5 What does this R</w:t>
       </w:r>
       <w:r>
         <w:rPr>
@@ -1837,125 +1571,6 @@
           <w:sz w:val="20"/>
           <w:szCs w:val="20"/>
         </w:rPr>
-        <w:t>2 (coefficients of determination) value?</w:t>
-      </w:r>
-    </w:p>
-    <w:p>
-      <w:pPr>
-        <w:pStyle w:val="UdacityAnswers"/>
-      </w:pPr>
-      <w:r>
-        <w:t xml:space="preserve">According to the </w:t>
-      </w:r>
-      <w:proofErr w:type="spellStart"/>
-      <w:r>
-        <w:t>Udacity</w:t>
-      </w:r>
-      <w:proofErr w:type="spellEnd"/>
-      <w:r>
-        <w:t xml:space="preserve"> online grader, the R^2 value</w:t>
-      </w:r>
-      <w:r>
-        <w:t xml:space="preserve"> for the first linear regression model (exercise 3.5)</w:t>
-      </w:r>
-      <w:r>
-        <w:t xml:space="preserve"> is:</w:t>
-      </w:r>
-    </w:p>
-    <w:p>
-      <w:pPr>
-        <w:pStyle w:val="Code"/>
-      </w:pPr>
-      <w:proofErr w:type="gramStart"/>
-      <w:r>
-        <w:t>0.461129068126</w:t>
-      </w:r>
-      <w:r>
-        <w:t xml:space="preserve"> </w:t>
-      </w:r>
-      <w:r>
-        <w:t>(or 46.1%).</w:t>
-      </w:r>
-      <w:proofErr w:type="gramEnd"/>
-    </w:p>
-    <w:p>
-      <w:pPr>
-        <w:pStyle w:val="UdacityAnswers"/>
-      </w:pPr>
-      <w:r>
-        <w:t xml:space="preserve">For the second linear model, optional exercise 3.8: </w:t>
-      </w:r>
-    </w:p>
-    <w:p>
-      <w:pPr>
-        <w:pStyle w:val="Code"/>
-      </w:pPr>
-      <w:proofErr w:type="gramStart"/>
-      <w:r>
-        <w:t>0.48561137181</w:t>
-      </w:r>
-      <w:r>
-        <w:t xml:space="preserve"> (or 48.6%)</w:t>
-      </w:r>
-      <w:r>
-        <w:t>.</w:t>
-      </w:r>
-      <w:proofErr w:type="gramEnd"/>
-    </w:p>
-    <w:p>
-      <w:pPr>
-        <w:pStyle w:val="UdacityAnswers"/>
-      </w:pPr>
-      <w:r>
-        <w:t xml:space="preserve">This </w:t>
-      </w:r>
-      <w:r>
-        <w:t xml:space="preserve">R^2 value </w:t>
-      </w:r>
-      <w:r>
-        <w:t>varies based on the dataset that is randomly selected to perform the testing.</w:t>
-      </w:r>
-    </w:p>
-    <w:p>
-      <w:pPr>
-        <w:pStyle w:val="UdacityAnswers"/>
-      </w:pPr>
-    </w:p>
-    <w:p>
-      <w:pPr>
-        <w:spacing w:line="480" w:lineRule="auto"/>
-        <w:rPr>
-          <w:rFonts w:ascii="Helvetica Neue" w:hAnsi="Helvetica Neue" w:cs="Times New Roman"/>
-          <w:color w:val="95B3D7" w:themeColor="accent1" w:themeTint="99"/>
-          <w:sz w:val="20"/>
-          <w:szCs w:val="20"/>
-        </w:rPr>
-      </w:pPr>
-      <w:r>
-        <w:rPr>
-          <w:rFonts w:ascii="Helvetica Neue" w:hAnsi="Helvetica Neue" w:cs="Times New Roman"/>
-          <w:color w:val="95B3D7" w:themeColor="accent1" w:themeTint="99"/>
-          <w:sz w:val="20"/>
-          <w:szCs w:val="20"/>
-        </w:rPr>
-        <w:t>2.5 What does this R</w:t>
-      </w:r>
-      <w:r>
-        <w:rPr>
-          <w:rFonts w:ascii="Helvetica Neue" w:hAnsi="Helvetica Neue" w:cs="Times New Roman"/>
-          <w:color w:val="95B3D7" w:themeColor="accent1" w:themeTint="99"/>
-          <w:sz w:val="20"/>
-          <w:szCs w:val="20"/>
-        </w:rPr>
-        <w:t>^</w:t>
-      </w:r>
-      <w:r>
-        <w:rPr>
-          <w:rFonts w:ascii="Helvetica Neue" w:hAnsi="Helvetica Neue" w:cs="Times New Roman"/>
-          <w:color w:val="95B3D7" w:themeColor="accent1" w:themeTint="99"/>
-          <w:sz w:val="20"/>
-          <w:szCs w:val="20"/>
-        </w:rPr>
         <w:t>2 value mean for the goodness of fit for your regression model? Do you think this linear model to predict ridership is appropriate for this dataset, given this R</w:t>
       </w:r>
       <w:r>
@@ -2001,15 +1616,7 @@
         <w:t xml:space="preserve">value for </w:t>
       </w:r>
       <w:r>
-        <w:t xml:space="preserve">R^2 </w:t>
-      </w:r>
-      <w:proofErr w:type="gramStart"/>
-      <w:r>
-        <w:t>is</w:t>
-      </w:r>
-      <w:proofErr w:type="gramEnd"/>
-      <w:r>
-        <w:t xml:space="preserve">. </w:t>
+        <w:t xml:space="preserve">R^2 is. </w:t>
       </w:r>
       <w:hyperlink r:id="rId10" w:history="1">
         <w:r>
@@ -2020,15 +1627,7 @@
         </w:r>
       </w:hyperlink>
       <w:r>
-        <w:t xml:space="preserve"> from a Professor at Duke University goes into depth about how to determine whether an R^2 </w:t>
-      </w:r>
-      <w:proofErr w:type="gramStart"/>
-      <w:r>
-        <w:t>value</w:t>
-      </w:r>
-      <w:proofErr w:type="gramEnd"/>
-      <w:r>
-        <w:t xml:space="preserve"> is appropriate for the model: his conclusion is that it depends. He writes that there are many factors to consider beyond just the R^2 such as an adjusted R^2 value and standard error of the regression. He also wrote about</w:t>
+        <w:t xml:space="preserve"> from a Professor at Duke University goes into depth about how to determine whether an R^2 value is appropriate for the model: his conclusion is that it depends. He writes that there are many factors to consider beyond just the R^2 such as an adjusted R^2 value and standard error of the regression. He also wrote about</w:t>
       </w:r>
       <w:r>
         <w:t xml:space="preserve"> the importance of</w:t>
@@ -2205,65 +1804,14 @@
           <w:szCs w:val="20"/>
         </w:rPr>
       </w:pPr>
-      <w:proofErr w:type="gramStart"/>
-      <w:r>
-        <w:rPr>
-          <w:rFonts w:ascii="Helvetica Neue" w:hAnsi="Helvetica Neue" w:cs="Times New Roman"/>
-          <w:color w:val="95B3D7" w:themeColor="accent1" w:themeTint="99"/>
-          <w:sz w:val="20"/>
-          <w:szCs w:val="20"/>
-        </w:rPr>
-        <w:t>3.1 One visualization</w:t>
-      </w:r>
-      <w:proofErr w:type="gramEnd"/>
-      <w:r>
-        <w:rPr>
-          <w:rFonts w:ascii="Helvetica Neue" w:hAnsi="Helvetica Neue" w:cs="Times New Roman"/>
-          <w:color w:val="95B3D7" w:themeColor="accent1" w:themeTint="99"/>
-          <w:sz w:val="20"/>
-          <w:szCs w:val="20"/>
-        </w:rPr>
-        <w:t xml:space="preserve"> should contain two histograms: one of </w:t>
-      </w:r>
-      <w:proofErr w:type="spellStart"/>
-      <w:r>
-        <w:rPr>
-          <w:rFonts w:ascii="Helvetica Neue" w:hAnsi="Helvetica Neue" w:cs="Times New Roman"/>
-          <w:color w:val="95B3D7" w:themeColor="accent1" w:themeTint="99"/>
-          <w:sz w:val="20"/>
-          <w:szCs w:val="20"/>
-        </w:rPr>
-        <w:t>ENTRIESn_hourly</w:t>
-      </w:r>
-      <w:proofErr w:type="spellEnd"/>
-      <w:r>
-        <w:rPr>
-          <w:rFonts w:ascii="Helvetica Neue" w:hAnsi="Helvetica Neue" w:cs="Times New Roman"/>
-          <w:color w:val="95B3D7" w:themeColor="accent1" w:themeTint="99"/>
-          <w:sz w:val="20"/>
-          <w:szCs w:val="20"/>
-        </w:rPr>
-        <w:t xml:space="preserve"> for rainy days and one of </w:t>
-      </w:r>
-      <w:proofErr w:type="spellStart"/>
-      <w:r>
-        <w:rPr>
-          <w:rFonts w:ascii="Helvetica Neue" w:hAnsi="Helvetica Neue" w:cs="Times New Roman"/>
-          <w:color w:val="95B3D7" w:themeColor="accent1" w:themeTint="99"/>
-          <w:sz w:val="20"/>
-          <w:szCs w:val="20"/>
-        </w:rPr>
-        <w:t>ENTRIESn_hourly</w:t>
-      </w:r>
-      <w:proofErr w:type="spellEnd"/>
-      <w:r>
-        <w:rPr>
-          <w:rFonts w:ascii="Helvetica Neue" w:hAnsi="Helvetica Neue" w:cs="Times New Roman"/>
-          <w:color w:val="95B3D7" w:themeColor="accent1" w:themeTint="99"/>
-          <w:sz w:val="20"/>
-          <w:szCs w:val="20"/>
-        </w:rPr>
-        <w:t xml:space="preserve"> for non-rainy days.</w:t>
+      <w:r>
+        <w:rPr>
+          <w:rFonts w:ascii="Helvetica Neue" w:hAnsi="Helvetica Neue" w:cs="Times New Roman"/>
+          <w:color w:val="95B3D7" w:themeColor="accent1" w:themeTint="99"/>
+          <w:sz w:val="20"/>
+          <w:szCs w:val="20"/>
+        </w:rPr>
+        <w:t>3.1 One visualization should contain two histograms: one of ENTRIESn_hourly for rainy days and one of ENTRIESn_hourly for non-rainy days.</w:t>
       </w:r>
     </w:p>
     <w:p>
@@ -2323,47 +1871,7 @@
           <w:sz w:val="20"/>
           <w:szCs w:val="20"/>
         </w:rPr>
-        <w:t xml:space="preserve">For the histograms, you should have intervals representing the volume of ridership (value of </w:t>
-      </w:r>
-      <w:proofErr w:type="spellStart"/>
-      <w:r>
-        <w:rPr>
-          <w:rFonts w:ascii="Helvetica Neue" w:hAnsi="Helvetica Neue" w:cs="Times New Roman"/>
-          <w:color w:val="95B3D7" w:themeColor="accent1" w:themeTint="99"/>
-          <w:sz w:val="20"/>
-          <w:szCs w:val="20"/>
-        </w:rPr>
-        <w:t>ENTRIESn_hourly</w:t>
-      </w:r>
-      <w:proofErr w:type="spellEnd"/>
-      <w:r>
-        <w:rPr>
-          <w:rFonts w:ascii="Helvetica Neue" w:hAnsi="Helvetica Neue" w:cs="Times New Roman"/>
-          <w:color w:val="95B3D7" w:themeColor="accent1" w:themeTint="99"/>
-          <w:sz w:val="20"/>
-          <w:szCs w:val="20"/>
-        </w:rPr>
-        <w:t xml:space="preserve">) on the x-axis and the frequency of occurrence on the y-axis. For example, you might have one interval (along the x-axis) with values from 0 to 1000. The height of the bar for this interval will then represent the number of records (rows in our data) that have </w:t>
-      </w:r>
-      <w:proofErr w:type="spellStart"/>
-      <w:r>
-        <w:rPr>
-          <w:rFonts w:ascii="Helvetica Neue" w:hAnsi="Helvetica Neue" w:cs="Times New Roman"/>
-          <w:color w:val="95B3D7" w:themeColor="accent1" w:themeTint="99"/>
-          <w:sz w:val="20"/>
-          <w:szCs w:val="20"/>
-        </w:rPr>
-        <w:t>ENTRIESn_hourly</w:t>
-      </w:r>
-      <w:proofErr w:type="spellEnd"/>
-      <w:r>
-        <w:rPr>
-          <w:rFonts w:ascii="Helvetica Neue" w:hAnsi="Helvetica Neue" w:cs="Times New Roman"/>
-          <w:color w:val="95B3D7" w:themeColor="accent1" w:themeTint="99"/>
-          <w:sz w:val="20"/>
-          <w:szCs w:val="20"/>
-        </w:rPr>
-        <w:t xml:space="preserve"> that fall into this interval.</w:t>
+        <w:t>For the histograms, you should have intervals representing the volume of ridership (value of ENTRIESn_hourly) on the x-axis and the frequency of occurrence on the y-axis. For example, you might have one interval (along the x-axis) with values from 0 to 1000. The height of the bar for this interval will then represent the number of records (rows in our data) that have ENTRIESn_hourly that fall into this interval.</w:t>
       </w:r>
     </w:p>
     <w:p>
@@ -2581,25 +2089,14 @@
           <w:szCs w:val="20"/>
         </w:rPr>
       </w:pPr>
-      <w:proofErr w:type="gramStart"/>
-      <w:r>
-        <w:rPr>
-          <w:rFonts w:ascii="Helvetica Neue" w:hAnsi="Helvetica Neue" w:cs="Times New Roman"/>
-          <w:color w:val="95B3D7" w:themeColor="accent1" w:themeTint="99"/>
-          <w:sz w:val="20"/>
-          <w:szCs w:val="20"/>
-        </w:rPr>
-        <w:t>3.2 One visualization</w:t>
-      </w:r>
-      <w:proofErr w:type="gramEnd"/>
-      <w:r>
-        <w:rPr>
-          <w:rFonts w:ascii="Helvetica Neue" w:hAnsi="Helvetica Neue" w:cs="Times New Roman"/>
-          <w:color w:val="95B3D7" w:themeColor="accent1" w:themeTint="99"/>
-          <w:sz w:val="20"/>
-          <w:szCs w:val="20"/>
-        </w:rPr>
-        <w:t xml:space="preserve"> can be more freeform. Some suggestions are:</w:t>
+      <w:r>
+        <w:rPr>
+          <w:rFonts w:ascii="Helvetica Neue" w:hAnsi="Helvetica Neue" w:cs="Times New Roman"/>
+          <w:color w:val="95B3D7" w:themeColor="accent1" w:themeTint="99"/>
+          <w:sz w:val="20"/>
+          <w:szCs w:val="20"/>
+        </w:rPr>
+        <w:t>3.2 One visualization can be more freeform. Some suggestions are:</w:t>
       </w:r>
     </w:p>
     <w:p>
@@ -2639,19 +2136,8 @@
           <w:sz w:val="20"/>
           <w:szCs w:val="20"/>
         </w:rPr>
-        <w:t xml:space="preserve">Which stations have more exits or entries at different times of </w:t>
-      </w:r>
-      <w:proofErr w:type="gramStart"/>
-      <w:r>
-        <w:rPr>
-          <w:rFonts w:ascii="Helvetica Neue" w:hAnsi="Helvetica Neue" w:cs="Times New Roman"/>
-          <w:color w:val="95B3D7" w:themeColor="accent1" w:themeTint="99"/>
-          <w:sz w:val="20"/>
-          <w:szCs w:val="20"/>
-        </w:rPr>
-        <w:t>day</w:t>
-      </w:r>
-      <w:proofErr w:type="gramEnd"/>
+        <w:t>Which stations have more exits or entries at different times of day</w:t>
+      </w:r>
     </w:p>
     <w:p>
       <w:pPr>
@@ -2945,91 +2431,39 @@
         <w:rPr>
           <w:shd w:val="clear" w:color="auto" w:fill="FFFFFF"/>
         </w:rPr>
-        <w:t>The findings from the above analyses suggest there is a correlation between subway ridership and rain. However, it was not clear what relationship is – that is, there is clearly a relationship but I don’t think it is strong enough to conclude that more people ride the subway when it is raining compared to when it is not.</w:t>
-      </w:r>
-    </w:p>
-    <w:p>
-      <w:pPr>
-        <w:pStyle w:val="UdacityAnswers"/>
+        <w:t>The findings from the above analyses suggest there is a correlation between subway ridership and rain. However, it was not clear what relationship is</w:t>
+      </w:r>
+      <w:r>
         <w:rPr>
           <w:shd w:val="clear" w:color="auto" w:fill="FFFFFF"/>
         </w:rPr>
-      </w:pPr>
-    </w:p>
-    <w:p>
-      <w:pPr>
-        <w:pStyle w:val="UdacityAnswers"/>
-      </w:pPr>
-    </w:p>
-    <w:p>
-      <w:pPr>
-        <w:spacing w:line="480" w:lineRule="auto"/>
-        <w:rPr>
-          <w:rFonts w:ascii="Helvetica Neue" w:hAnsi="Helvetica Neue" w:cs="Times New Roman"/>
-          <w:color w:val="95B3D7" w:themeColor="accent1" w:themeTint="99"/>
-          <w:sz w:val="20"/>
-          <w:szCs w:val="20"/>
+        <w:t xml:space="preserve">. I used the </w:t>
+      </w:r>
+      <w:r>
+        <w:rPr>
           <w:shd w:val="clear" w:color="auto" w:fill="FFFFFF"/>
         </w:rPr>
-      </w:pPr>
-      <w:r>
-        <w:rPr>
-          <w:rFonts w:ascii="Helvetica Neue" w:hAnsi="Helvetica Neue" w:cs="Times New Roman"/>
-          <w:color w:val="95B3D7" w:themeColor="accent1" w:themeTint="99"/>
-          <w:sz w:val="20"/>
-          <w:szCs w:val="20"/>
+        <w:t>statsmodel library to calculate the linear OLS model. I used rain and added a constant as the feature set (the constant was to offset any biases in the data). Here are the results:</w:t>
+      </w:r>
+    </w:p>
+    <w:p>
+      <w:pPr>
+        <w:pStyle w:val="UdacityAnswers"/>
+        <w:rPr>
           <w:shd w:val="clear" w:color="auto" w:fill="FFFFFF"/>
         </w:rPr>
-        <w:t>4.2 What analyses lead you to this conclusion?</w:t>
-      </w:r>
-    </w:p>
-    <w:p>
-      <w:pPr>
-        <w:pStyle w:val="UdacityAnswers"/>
-        <w:rPr>
-          <w:shd w:val="clear" w:color="auto" w:fill="FFFFFF"/>
-        </w:rPr>
-      </w:pPr>
-      <w:r>
-        <w:rPr>
-          <w:shd w:val="clear" w:color="auto" w:fill="FFFFFF"/>
-        </w:rPr>
-        <w:t xml:space="preserve">To summarize the findings in previous sections, I performed analyses including the following: Welch’s t-test, linear modeling with consideration of R-squared values, visual “eyeballing” test with a histogram plot. The Welch’s t-test suggests that there is a statistically significant difference between the mean of the hourly entries with rain versus without rain. This conclusion isn’t robust enough to predict whether more people ride the subway when it is raining. </w:t>
-      </w:r>
-    </w:p>
-    <w:p>
-      <w:pPr>
-        <w:spacing w:line="480" w:lineRule="auto"/>
-        <w:rPr>
-          <w:rFonts w:ascii="Helvetica Neue" w:hAnsi="Helvetica Neue" w:cs="Times New Roman"/>
-          <w:color w:val="95B3D7" w:themeColor="accent1" w:themeTint="99"/>
-          <w:sz w:val="20"/>
-          <w:szCs w:val="20"/>
-          <w:shd w:val="clear" w:color="auto" w:fill="FFFFFF"/>
-        </w:rPr>
-      </w:pPr>
-    </w:p>
-    <w:p>
-      <w:pPr>
-        <w:spacing w:line="480" w:lineRule="auto"/>
+      </w:pPr>
+      <w:r>
         <w:rPr>
           <w:rFonts w:ascii="Arial" w:hAnsi="Arial" w:cs="Times New Roman"/>
+          <w:noProof/>
           <w:color w:val="95B3D7" w:themeColor="accent1" w:themeTint="99"/>
           <w:sz w:val="22"/>
           <w:szCs w:val="22"/>
         </w:rPr>
-      </w:pPr>
-      <w:r>
-        <w:rPr>
-          <w:rFonts w:ascii="Arial" w:hAnsi="Arial" w:cs="Times New Roman"/>
-          <w:noProof/>
-          <w:color w:val="95B3D7" w:themeColor="accent1" w:themeTint="99"/>
-          <w:sz w:val="22"/>
-          <w:szCs w:val="22"/>
-        </w:rPr>
         <w:drawing>
-          <wp:inline distT="0" distB="0" distL="0" distR="0" wp14:anchorId="67C38FF6" wp14:editId="1E7DEEA4">
-            <wp:extent cx="5486400" cy="2878222"/>
+          <wp:inline distT="0" distB="0" distL="0" distR="0" wp14:anchorId="5895D0F3" wp14:editId="1D56F989">
+            <wp:extent cx="5486400" cy="2877820"/>
             <wp:effectExtent l="0" t="0" r="0" b="0"/>
             <wp:docPr id="3" name="Picture 3"/>
             <wp:cNvGraphicFramePr>
@@ -3060,7 +2494,7 @@
                   <pic:spPr bwMode="auto">
                     <a:xfrm>
                       <a:off x="0" y="0"/>
-                      <a:ext cx="5486400" cy="2878222"/>
+                      <a:ext cx="5486400" cy="2877820"/>
                     </a:xfrm>
                     <a:prstGeom prst="rect">
                       <a:avLst/>
@@ -3079,6 +2513,137 @@
     </w:p>
     <w:p>
       <w:pPr>
+        <w:pStyle w:val="UdacityAnswers"/>
+        <w:rPr>
+          <w:shd w:val="clear" w:color="auto" w:fill="FFFFFF"/>
+        </w:rPr>
+      </w:pPr>
+    </w:p>
+    <w:p>
+      <w:pPr>
+        <w:pStyle w:val="UdacityAnswers"/>
+      </w:pPr>
+      <w:r>
+        <w:rPr>
+          <w:shd w:val="clear" w:color="auto" w:fill="FFFFFF"/>
+        </w:rPr>
+        <w:t xml:space="preserve">Based on the linear model and the R-squared value, </w:t>
+      </w:r>
+      <w:r>
+        <w:rPr>
+          <w:shd w:val="clear" w:color="auto" w:fill="FFFFFF"/>
+        </w:rPr>
+        <w:t xml:space="preserve">which is very small, I concluded </w:t>
+      </w:r>
+      <w:r>
+        <w:rPr>
+          <w:shd w:val="clear" w:color="auto" w:fill="FFFFFF"/>
+        </w:rPr>
+        <w:t>there is a relationship but I don’t think it is strong enough to conclude that more people ride the subway when it is raining compared to when it is not.</w:t>
+      </w:r>
+      <w:r>
+        <w:rPr>
+          <w:shd w:val="clear" w:color="auto" w:fill="FFFFFF"/>
+        </w:rPr>
+        <w:t xml:space="preserve"> </w:t>
+      </w:r>
+    </w:p>
+    <w:p/>
+    <w:p>
+      <w:pPr>
+        <w:pStyle w:val="UdacityAnswers"/>
+        <w:rPr>
+          <w:shd w:val="clear" w:color="auto" w:fill="FFFFFF"/>
+        </w:rPr>
+      </w:pPr>
+    </w:p>
+    <w:p>
+      <w:pPr>
+        <w:pStyle w:val="UdacityAnswers"/>
+      </w:pPr>
+    </w:p>
+    <w:p>
+      <w:pPr>
+        <w:spacing w:line="480" w:lineRule="auto"/>
+        <w:rPr>
+          <w:rFonts w:ascii="Helvetica Neue" w:hAnsi="Helvetica Neue" w:cs="Times New Roman"/>
+          <w:color w:val="95B3D7" w:themeColor="accent1" w:themeTint="99"/>
+          <w:sz w:val="20"/>
+          <w:szCs w:val="20"/>
+          <w:shd w:val="clear" w:color="auto" w:fill="FFFFFF"/>
+        </w:rPr>
+      </w:pPr>
+      <w:r>
+        <w:rPr>
+          <w:rFonts w:ascii="Helvetica Neue" w:hAnsi="Helvetica Neue" w:cs="Times New Roman"/>
+          <w:color w:val="95B3D7" w:themeColor="accent1" w:themeTint="99"/>
+          <w:sz w:val="20"/>
+          <w:szCs w:val="20"/>
+          <w:shd w:val="clear" w:color="auto" w:fill="FFFFFF"/>
+        </w:rPr>
+        <w:t>4.2 What analyses lead you to this conclusion?</w:t>
+      </w:r>
+    </w:p>
+    <w:p>
+      <w:pPr>
+        <w:pStyle w:val="UdacityAnswers"/>
+        <w:rPr>
+          <w:shd w:val="clear" w:color="auto" w:fill="FFFFFF"/>
+        </w:rPr>
+      </w:pPr>
+      <w:r>
+        <w:rPr>
+          <w:shd w:val="clear" w:color="auto" w:fill="FFFFFF"/>
+        </w:rPr>
+        <w:t xml:space="preserve">To summarize the findings in previous sections, I performed analyses including the following: Welch’s t-test, linear modeling with consideration of R-squared values, visual “eyeballing” test with a histogram plot. The Welch’s t-test suggests that there is a statistically significant difference between the mean of the hourly entries with rain versus without rain. This conclusion isn’t robust enough to predict whether more people ride the subway when it is raining. </w:t>
+      </w:r>
+      <w:r>
+        <w:rPr>
+          <w:shd w:val="clear" w:color="auto" w:fill="FFFFFF"/>
+        </w:rPr>
+        <w:t xml:space="preserve">The linear model that used the </w:t>
+      </w:r>
+      <w:r>
+        <w:t>Hour, rain, meantempi, meanwindspdi, and precipi features</w:t>
+      </w:r>
+      <w:r>
+        <w:rPr>
+          <w:shd w:val="clear" w:color="auto" w:fill="FFFFFF"/>
+        </w:rPr>
+        <w:t xml:space="preserve"> suggests that these factors explained almost 50% of the variance in the labels, which means that a combination of time, rain, mean temperature, wind speed, and how much rain potentially predict whether more people ride the subway. But the linear regression model that uses only rain and a constant as the features suggests there isn’t enough predictive power to conclude that rain causes more people to ride the subway.</w:t>
+      </w:r>
+      <w:r>
+        <w:rPr>
+          <w:shd w:val="clear" w:color="auto" w:fill="FFFFFF"/>
+        </w:rPr>
+        <w:t xml:space="preserve"> Additionally, there are some shortcomings in the data discussed below that cause me to hesitate to conclude that rain predicts subway ridership.</w:t>
+      </w:r>
+    </w:p>
+    <w:p>
+      <w:pPr>
+        <w:spacing w:line="480" w:lineRule="auto"/>
+        <w:rPr>
+          <w:rFonts w:ascii="Helvetica Neue" w:hAnsi="Helvetica Neue" w:cs="Times New Roman"/>
+          <w:color w:val="95B3D7" w:themeColor="accent1" w:themeTint="99"/>
+          <w:sz w:val="20"/>
+          <w:szCs w:val="20"/>
+          <w:shd w:val="clear" w:color="auto" w:fill="FFFFFF"/>
+        </w:rPr>
+      </w:pPr>
+    </w:p>
+    <w:p>
+      <w:pPr>
+        <w:spacing w:line="480" w:lineRule="auto"/>
+        <w:rPr>
+          <w:rFonts w:ascii="Arial" w:hAnsi="Arial" w:cs="Times New Roman"/>
+          <w:color w:val="95B3D7" w:themeColor="accent1" w:themeTint="99"/>
+          <w:sz w:val="22"/>
+          <w:szCs w:val="22"/>
+        </w:rPr>
+      </w:pPr>
+    </w:p>
+    <w:p>
+      <w:pPr>
         <w:keepNext/>
         <w:spacing w:before="100" w:beforeAutospacing="1" w:after="100" w:afterAutospacing="1"/>
         <w:outlineLvl w:val="0"/>
@@ -3172,159 +2737,191 @@
         <w:t>dataset</w:t>
       </w:r>
       <w:r>
-        <w:t xml:space="preserve">. The turnstile data only accounts for turnstile during May 2011. As this is the beginning of summer, there is more than twice the number of records with no rain compared to with rain. Therefore, it is inaccurate to conclude whether more people ride the subway when it is raining considering there is not enough data to control for seasonal weather. </w:t>
-      </w:r>
-    </w:p>
-    <w:p>
-      <w:pPr>
-        <w:pStyle w:val="UdacityAnswers"/>
-      </w:pPr>
-    </w:p>
-    <w:p>
-      <w:pPr>
-        <w:pStyle w:val="UdacityAnswers"/>
-      </w:pPr>
-      <w:r>
-        <w:t xml:space="preserve">Another problem in the dataset is </w:t>
-      </w:r>
-      <w:r>
-        <w:t xml:space="preserve">that the </w:t>
-      </w:r>
-      <w:proofErr w:type="spellStart"/>
-      <w:r>
-        <w:t>ENTRIESn_hourly</w:t>
-      </w:r>
-      <w:proofErr w:type="spellEnd"/>
-      <w:r>
-        <w:t xml:space="preserve"> column was not calculating the entries</w:t>
-      </w:r>
-      <w:r>
-        <w:t xml:space="preserve"> per hour but the difference between the number of entries at the current point in time and last time the entries was measured</w:t>
-      </w:r>
-      <w:r>
-        <w:t>.</w:t>
-      </w:r>
-      <w:r>
-        <w:t xml:space="preserve"> Based on the data, it looks like the common interval was 4 hours between measurements. So the column of data should be entries per four hours, rather than hourly. Therefore, it would be more accurate to divide </w:t>
-      </w:r>
-      <w:proofErr w:type="gramStart"/>
-      <w:r>
-        <w:t xml:space="preserve">the </w:t>
-      </w:r>
-      <w:r>
-        <w:t xml:space="preserve"> </w:t>
-      </w:r>
-      <w:proofErr w:type="spellStart"/>
-      <w:r>
-        <w:t>ENTRIESn</w:t>
-      </w:r>
-      <w:proofErr w:type="gramEnd"/>
-      <w:r>
-        <w:t>_hourly</w:t>
-      </w:r>
-      <w:proofErr w:type="spellEnd"/>
-      <w:r>
-        <w:t xml:space="preserve"> column by the number of hours that has elapsed since the place measurement to accurately calculate hourly entries, and any conclusions drawn from this number about hourly entries isn’t accurate.</w:t>
-      </w:r>
-    </w:p>
-    <w:p>
-      <w:pPr>
-        <w:pStyle w:val="UdacityAnswers"/>
-      </w:pPr>
-    </w:p>
-    <w:p>
-      <w:pPr>
-        <w:pStyle w:val="UdacityAnswers"/>
-      </w:pPr>
-      <w:r>
-        <w:t xml:space="preserve">The shortcomings of the analyses revolve around the models and assumptions. The linear regression model assumes that each feature is acting independently. My models don’t take into account how the features are correlated with each other and I didn’t perform any analysis to determine covariance or to control for it. It’s intuitive to think that when it is raining, the mean temperature might be lower but which factor is really the one causing more people to ride the subway (if either of them have an effect). </w:t>
-      </w:r>
-    </w:p>
-    <w:p>
-      <w:pPr>
-        <w:pStyle w:val="UdacityAnswers"/>
-      </w:pPr>
-    </w:p>
-    <w:p>
-      <w:pPr>
-        <w:pStyle w:val="UdacityAnswers"/>
-      </w:pPr>
-      <w:r>
-        <w:t>Another shortcoming of the way I performed linear regression is the more features I add the closer my model will fit with the dataset.</w:t>
-      </w:r>
-      <w:r>
-        <w:t xml:space="preserve"> </w:t>
-      </w:r>
-      <w:r>
-        <w:t>I</w:t>
-      </w:r>
-      <w:r>
-        <w:t>f I</w:t>
-      </w:r>
-      <w:r>
-        <w:t xml:space="preserve"> used all the </w:t>
-      </w:r>
-      <w:r>
-        <w:t xml:space="preserve">features in the </w:t>
-      </w:r>
-      <w:r>
-        <w:t>data to create the model and calculate the R-squared value</w:t>
-      </w:r>
-      <w:r>
-        <w:t>, the R-squared value would be very strong</w:t>
-      </w:r>
-      <w:r>
-        <w:t xml:space="preserve">. </w:t>
-      </w:r>
-      <w:r>
-        <w:t>However, t</w:t>
-      </w:r>
-      <w:r>
-        <w:t xml:space="preserve">his isn’t a good way to </w:t>
-      </w:r>
-      <w:r>
-        <w:t>perform</w:t>
-      </w:r>
-      <w:r>
-        <w:t xml:space="preserve"> predictions because even adding more features </w:t>
-      </w:r>
-      <w:r>
-        <w:t>results in a</w:t>
-      </w:r>
-      <w:r>
-        <w:t xml:space="preserve"> higher R-squared value </w:t>
-      </w:r>
-      <w:r>
-        <w:t>but it only for my data set. This artificially tricks me into thinking I have a good model but my data may not be representative of the true population.</w:t>
-      </w:r>
-      <w:r>
-        <w:t xml:space="preserve"> A better way is to</w:t>
-      </w:r>
-      <w:r>
-        <w:t xml:space="preserve"> </w:t>
-      </w:r>
-      <w:r>
-        <w:t xml:space="preserve">have two separate </w:t>
-      </w:r>
-      <w:r>
-        <w:t>data</w:t>
-      </w:r>
-      <w:r>
-        <w:t>sets:</w:t>
-      </w:r>
-      <w:r>
-        <w:t xml:space="preserve"> a training and a testing set to determine the robustness and predictive power in my model. </w:t>
+        <w:t xml:space="preserve">. The turnstile data only accounts for turnstile during May 2011. As this is the beginning of summer, there is more than twice the number of records with no rain compared to with rain. </w:t>
+      </w:r>
+      <w:r>
+        <w:t>I plotted on a line chart the number of hours in a day when rain was recorded. It looks like there were only three rain storms whereas most of the month remained rain free.</w:t>
       </w:r>
       <w:bookmarkStart w:id="5" w:name="_GoBack"/>
       <w:bookmarkEnd w:id="5"/>
-    </w:p>
-    <w:p>
-      <w:pPr>
-        <w:pStyle w:val="UdacityAnswers"/>
-      </w:pPr>
       <w:r>
         <w:t xml:space="preserve"> </w:t>
       </w:r>
+    </w:p>
+    <w:p>
+      <w:pPr>
+        <w:pStyle w:val="UdacityAnswers"/>
+      </w:pPr>
+      <w:r>
+        <w:rPr>
+          <w:noProof/>
+        </w:rPr>
+        <w:drawing>
+          <wp:inline distT="0" distB="0" distL="0" distR="0" wp14:anchorId="7B8A51F7" wp14:editId="4EFC14BA">
+            <wp:extent cx="2880852" cy="2160639"/>
+            <wp:effectExtent l="0" t="0" r="0" b="0"/>
+            <wp:docPr id="4" name="Picture 4" descr="Macintosh HD:Users:horsepower:Dropbox:Udacity:NanoDA:IntroDataScience:Project:LineDateOnlyOneUnit.png"/>
+            <wp:cNvGraphicFramePr>
+              <a:graphicFrameLocks xmlns:a="http://schemas.openxmlformats.org/drawingml/2006/main" noChangeAspect="1"/>
+            </wp:cNvGraphicFramePr>
+            <a:graphic xmlns:a="http://schemas.openxmlformats.org/drawingml/2006/main">
+              <a:graphicData uri="http://schemas.openxmlformats.org/drawingml/2006/picture">
+                <pic:pic xmlns:pic="http://schemas.openxmlformats.org/drawingml/2006/picture">
+                  <pic:nvPicPr>
+                    <pic:cNvPr id="0" name="Picture 1" descr="Macintosh HD:Users:horsepower:Dropbox:Udacity:NanoDA:IntroDataScience:Project:LineDateOnlyOneUnit.png"/>
+                    <pic:cNvPicPr>
+                      <a:picLocks noChangeAspect="1" noChangeArrowheads="1"/>
+                    </pic:cNvPicPr>
+                  </pic:nvPicPr>
+                  <pic:blipFill>
+                    <a:blip r:embed="rId14">
+                      <a:extLst>
+                        <a:ext uri="{28A0092B-C50C-407E-A947-70E740481C1C}">
+                          <a14:useLocalDpi xmlns:a14="http://schemas.microsoft.com/office/drawing/2010/main" val="0"/>
+                        </a:ext>
+                      </a:extLst>
+                    </a:blip>
+                    <a:srcRect/>
+                    <a:stretch>
+                      <a:fillRect/>
+                    </a:stretch>
+                  </pic:blipFill>
+                  <pic:spPr bwMode="auto">
+                    <a:xfrm>
+                      <a:off x="0" y="0"/>
+                      <a:ext cx="2880852" cy="2160639"/>
+                    </a:xfrm>
+                    <a:prstGeom prst="rect">
+                      <a:avLst/>
+                    </a:prstGeom>
+                    <a:noFill/>
+                    <a:ln>
+                      <a:noFill/>
+                    </a:ln>
+                  </pic:spPr>
+                </pic:pic>
+              </a:graphicData>
+            </a:graphic>
+          </wp:inline>
+        </w:drawing>
+      </w:r>
+    </w:p>
+    <w:p>
+      <w:pPr>
+        <w:pStyle w:val="UdacityAnswers"/>
+      </w:pPr>
+    </w:p>
+    <w:p>
+      <w:pPr>
+        <w:pStyle w:val="UdacityAnswers"/>
+      </w:pPr>
+      <w:r>
+        <w:t xml:space="preserve">Therefore, it is inaccurate to conclude whether more people ride the subway when it is raining considering there is not enough data to control for seasonal weather. </w:t>
+      </w:r>
+    </w:p>
+    <w:p>
+      <w:pPr>
+        <w:pStyle w:val="UdacityAnswers"/>
+      </w:pPr>
+    </w:p>
+    <w:p>
+      <w:pPr>
+        <w:pStyle w:val="UdacityAnswers"/>
+      </w:pPr>
+      <w:r>
+        <w:t xml:space="preserve">Another problem in the dataset is </w:t>
+      </w:r>
+      <w:r>
+        <w:t xml:space="preserve">that the </w:t>
+      </w:r>
+      <w:r>
+        <w:t>ENTRIESn_hourly</w:t>
+      </w:r>
+      <w:r>
+        <w:t xml:space="preserve"> column was not calculating the entries</w:t>
+      </w:r>
+      <w:r>
+        <w:t xml:space="preserve"> per hour but the difference between the number of entries at the current point in time and last time the entries was measured</w:t>
+      </w:r>
+      <w:r>
+        <w:t>.</w:t>
+      </w:r>
+      <w:r>
+        <w:t xml:space="preserve"> Based on the data, it looks like the common interval was 4 hours between measurements. So the column of data should be entries per four hours, rather than hourly. Therefore, it would be more accurate to divide the </w:t>
+      </w:r>
+      <w:r>
+        <w:t xml:space="preserve"> </w:t>
+      </w:r>
+      <w:r>
+        <w:t>ENTRIESn</w:t>
+      </w:r>
+      <w:r>
+        <w:t>_hourly column by the number of hours that has elapsed since the place measurement to accurately calculate hourly entries, and any conclusions drawn from this number about hourly entries isn’t accurate.</w:t>
+      </w:r>
+    </w:p>
+    <w:p>
+      <w:pPr>
+        <w:pStyle w:val="UdacityAnswers"/>
+      </w:pPr>
+    </w:p>
+    <w:p>
+      <w:pPr>
+        <w:pStyle w:val="UdacityAnswers"/>
+      </w:pPr>
+      <w:r>
+        <w:t xml:space="preserve">The shortcomings of the analyses revolve around the models and assumptions. The linear regression model assumes that each feature is acting independently. My models don’t take into account how the features are correlated with each other and I didn’t perform any analysis to determine covariance or to control for it. It’s intuitive to think that when it is raining, the mean temperature might be lower but which factor is really the one causing more people to ride the subway (if either of them have an effect). </w:t>
+      </w:r>
+    </w:p>
+    <w:p>
+      <w:pPr>
+        <w:pStyle w:val="UdacityAnswers"/>
+      </w:pPr>
+    </w:p>
+    <w:p>
+      <w:pPr>
+        <w:pStyle w:val="UdacityAnswers"/>
+      </w:pPr>
+      <w:r>
+        <w:t>Another shortcoming of the way I performed linear regression is the more features I add the closer my model will fit with the dataset.</w:t>
+      </w:r>
+      <w:r>
+        <w:t xml:space="preserve"> </w:t>
+      </w:r>
+      <w:r>
+        <w:t xml:space="preserve">If I used all the features in the data to create the model and calculate the R-squared value, the R-squared value would be very strong. However, this isn’t a good way to perform predictions because even adding more features </w:t>
+      </w:r>
+      <w:r>
+        <w:t>results in a</w:t>
+      </w:r>
+      <w:r>
+        <w:t xml:space="preserve"> higher R-squared value </w:t>
+      </w:r>
+      <w:r>
+        <w:t>but it only for my data set. This artificially tricks me into thinking I have a good model but my data may not be representative of the true population.</w:t>
+      </w:r>
+      <w:r>
+        <w:t xml:space="preserve"> A better way is to</w:t>
+      </w:r>
+      <w:r>
+        <w:t xml:space="preserve"> </w:t>
+      </w:r>
+      <w:r>
+        <w:t xml:space="preserve">have two separate </w:t>
+      </w:r>
+      <w:r>
+        <w:t>data</w:t>
+      </w:r>
+      <w:r>
+        <w:t>sets:</w:t>
+      </w:r>
+      <w:r>
+        <w:t xml:space="preserve"> a training and a testing set to determine the robustness and predictive power in my model. </w:t>
+      </w:r>
+    </w:p>
+    <w:p>
+      <w:pPr>
+        <w:pStyle w:val="UdacityAnswers"/>
+      </w:pPr>
     </w:p>
     <w:p>
       <w:pPr>

</xml_diff>

<commit_message>
final answers to project 1
</commit_message>
<xml_diff>
--- a/IntroDataScience/Project/Analyzing the NYC Subway Dataset.docx
+++ b/IntroDataScience/Project/Analyzing the NYC Subway Dataset.docx
@@ -158,7 +158,27 @@
           <w:sz w:val="20"/>
           <w:szCs w:val="20"/>
         </w:rPr>
-        <w:t>1.1 Which statistical test did you use to analyse the NYC subway data? Did you use a one-tail or a two-tail P value? What is the null hypothesis?</w:t>
+        <w:t xml:space="preserve">1.1 Which statistical test did you use to </w:t>
+      </w:r>
+      <w:proofErr w:type="spellStart"/>
+      <w:r>
+        <w:rPr>
+          <w:rFonts w:ascii="Helvetica Neue" w:hAnsi="Helvetica Neue" w:cs="Times New Roman"/>
+          <w:color w:val="95B3D7" w:themeColor="accent1" w:themeTint="99"/>
+          <w:sz w:val="20"/>
+          <w:szCs w:val="20"/>
+        </w:rPr>
+        <w:t>analyse</w:t>
+      </w:r>
+      <w:proofErr w:type="spellEnd"/>
+      <w:r>
+        <w:rPr>
+          <w:rFonts w:ascii="Helvetica Neue" w:hAnsi="Helvetica Neue" w:cs="Times New Roman"/>
+          <w:color w:val="95B3D7" w:themeColor="accent1" w:themeTint="99"/>
+          <w:sz w:val="20"/>
+          <w:szCs w:val="20"/>
+        </w:rPr>
+        <w:t xml:space="preserve"> the NYC subway data? Did you use a one-tail or a two-tail P value? What is the null hypothesis?</w:t>
       </w:r>
     </w:p>
     <w:p>
@@ -203,7 +223,19 @@
         <w:pStyle w:val="UdacityAnswers"/>
       </w:pPr>
       <w:r>
-        <w:t>The null hypothesis is there is no significant difference between the hourly entries with rain and hourly entries without rain. That is, the two sample means of hourly entries from the two “with rain” and “without rain” samples are equal.</w:t>
+        <w:t xml:space="preserve">The null hypothesis is there is no significant difference between the hourly entries with rain and hourly entries without rain. That is, the sample means of hourly entries from the two </w:t>
+      </w:r>
+      <w:r>
+        <w:t>sample sets (</w:t>
+      </w:r>
+      <w:r>
+        <w:t>“with rain” and “without rain”</w:t>
+      </w:r>
+      <w:r>
+        <w:t>)</w:t>
+      </w:r>
+      <w:r>
+        <w:t xml:space="preserve"> are equal.</w:t>
       </w:r>
     </w:p>
     <w:p/>
@@ -306,7 +338,19 @@
         <w:pStyle w:val="UdacityAnswers"/>
       </w:pPr>
       <w:r>
-        <w:t>However, for this project, I decided to run the Shapiro-Wilk test that Dave mentioned briefly to determine whether the sample of data conform to a normal distribution. (See the script SubwayDataShapiroWilk.py for code.)</w:t>
+        <w:t xml:space="preserve">However, for this project, I decided to run the Shapiro-Wilk test that </w:t>
+      </w:r>
+      <w:r>
+        <w:t xml:space="preserve">the instructor </w:t>
+      </w:r>
+      <w:r>
+        <w:t>mentioned briefly to determine whether the sample of data conform</w:t>
+      </w:r>
+      <w:r>
+        <w:t>s</w:t>
+      </w:r>
+      <w:r>
+        <w:t xml:space="preserve"> to a normal distribution. (See the script SubwayDataShapiroWilk.py for code.)</w:t>
       </w:r>
     </w:p>
     <w:p>
@@ -340,8 +384,13 @@
       <w:pPr>
         <w:pStyle w:val="Code"/>
       </w:pPr>
-      <w:r>
-        <w:t>UserWarning: p-value may not be accurate for N &gt; 5000.</w:t>
+      <w:proofErr w:type="spellStart"/>
+      <w:r>
+        <w:t>UserWarning</w:t>
+      </w:r>
+      <w:proofErr w:type="spellEnd"/>
+      <w:r>
+        <w:t>: p-value may not be accurate for N &gt; 5000.</w:t>
       </w:r>
     </w:p>
     <w:p>
@@ -349,7 +398,17 @@
         <w:pStyle w:val="Code"/>
       </w:pPr>
       <w:r>
-        <w:t xml:space="preserve">  warnings.warn("p-value may not be accurate for N &gt; 5000.")</w:t>
+        <w:t xml:space="preserve">  </w:t>
+      </w:r>
+      <w:proofErr w:type="spellStart"/>
+      <w:proofErr w:type="gramStart"/>
+      <w:r>
+        <w:t>warnings.warn</w:t>
+      </w:r>
+      <w:proofErr w:type="spellEnd"/>
+      <w:proofErr w:type="gramEnd"/>
+      <w:r>
+        <w:t>("p-value may not be accurate for N &gt; 5000.")</w:t>
       </w:r>
     </w:p>
     <w:p>
@@ -375,8 +434,19 @@
       <w:pPr>
         <w:pStyle w:val="UdacityAnswers"/>
       </w:pPr>
-      <w:r>
-        <w:t>I researched how to interpret this research (</w:t>
+    </w:p>
+    <w:p>
+      <w:pPr>
+        <w:pStyle w:val="UdacityAnswers"/>
+      </w:pPr>
+      <w:r>
+        <w:t xml:space="preserve">I researched how to interpret this </w:t>
+      </w:r>
+      <w:r>
+        <w:t xml:space="preserve">result </w:t>
+      </w:r>
+      <w:r>
+        <w:t>(</w:t>
       </w:r>
       <w:hyperlink r:id="rId6" w:history="1">
         <w:r>
@@ -424,18 +494,36 @@
         <w:ind w:left="1440"/>
       </w:pPr>
       <w:r>
-        <w:t>Not very. Normality tests are less useful than some people guess. With small samples, the normality tests don't have much power to detect nongaussian distributions. With large samples, it doesn't matter so much if data are nongaussian, since the t tests and ANOVA are fairly robust to violations of this standard.”</w:t>
+        <w:t xml:space="preserve">Not very. Normality tests are less useful than some people guess. With small samples, the normality tests don't have much power to detect </w:t>
+      </w:r>
+      <w:proofErr w:type="spellStart"/>
+      <w:r>
+        <w:t>nongaussian</w:t>
+      </w:r>
+      <w:proofErr w:type="spellEnd"/>
+      <w:r>
+        <w:t xml:space="preserve"> distributions. With large samples, it doesn't matter so much if data are </w:t>
+      </w:r>
+      <w:proofErr w:type="spellStart"/>
+      <w:r>
+        <w:t>nongaussian</w:t>
+      </w:r>
+      <w:proofErr w:type="spellEnd"/>
+      <w:r>
+        <w:t>, since the t tests and ANOVA are fairly robust to violations of this standard.”</w:t>
       </w:r>
       <w:r>
         <w:t xml:space="preserve"> (</w:t>
       </w:r>
       <w:hyperlink r:id="rId8" w:history="1">
+        <w:proofErr w:type="spellStart"/>
         <w:r>
           <w:rPr>
             <w:rStyle w:val="Hyperlink"/>
           </w:rPr>
           <w:t>GraphPad</w:t>
         </w:r>
+        <w:proofErr w:type="spellEnd"/>
       </w:hyperlink>
       <w:r>
         <w:t>)</w:t>
@@ -518,7 +606,7 @@
         <w:t>population follows a normal distribution</w:t>
       </w:r>
       <w:r>
-        <w:t xml:space="preserve"> because and that samples taken from the full population will map approximately to a t-distribution</w:t>
+        <w:t xml:space="preserve"> and that samples taken from the full population will map approximately to a t-distribution</w:t>
       </w:r>
       <w:r>
         <w:t xml:space="preserve">. </w:t>
@@ -533,6 +621,7 @@
         </w:numPr>
       </w:pPr>
       <w:r>
+        <w:lastRenderedPageBreak/>
         <w:t>I also used the Welch’</w:t>
       </w:r>
       <w:r>
@@ -545,7 +634,11 @@
         <w:t xml:space="preserve">because </w:t>
       </w:r>
       <w:r>
-        <w:t>there is a big difference in the sample sizes of the two data sets (</w:t>
+        <w:t xml:space="preserve">there is </w:t>
+      </w:r>
+      <w:proofErr w:type="gramStart"/>
+      <w:r>
+        <w:t>a big difference in the sample sizes of the two data sets (</w:t>
       </w:r>
       <w:r>
         <w:t xml:space="preserve">“with rain” N = </w:t>
@@ -560,19 +653,17 @@
         <w:t xml:space="preserve"> </w:t>
       </w:r>
       <w:r>
-        <w:t>“without rain” N = 3306</w:t>
-      </w:r>
-      <w:r>
-        <w:t xml:space="preserve"> ) so the Welch’s t-test will take this into account better since it’s likely the two samples have unequal variance. </w:t>
-      </w:r>
-      <w:r>
-        <w:t>(Another reason is because the Welch’s t-test is the one we learned</w:t>
-      </w:r>
-      <w:r>
-        <w:t>.</w:t>
-      </w:r>
-      <w:r>
-        <w:t>)</w:t>
+        <w:t xml:space="preserve">“without rain” N = </w:t>
+      </w:r>
+      <w:r>
+        <w:t>33064</w:t>
+      </w:r>
+      <w:r>
+        <w:t>) so the Welch’s t-test will take this into account better since it’s likely the two samples have</w:t>
+      </w:r>
+      <w:proofErr w:type="gramEnd"/>
+      <w:r>
+        <w:t xml:space="preserve"> unequal variance. </w:t>
       </w:r>
     </w:p>
     <w:p>
@@ -646,8 +737,13 @@
       <w:pPr>
         <w:pStyle w:val="Code"/>
       </w:pPr>
-      <w:r>
-        <w:t xml:space="preserve">t-test statistic = </w:t>
+      <w:proofErr w:type="gramStart"/>
+      <w:r>
+        <w:t>t</w:t>
+      </w:r>
+      <w:proofErr w:type="gramEnd"/>
+      <w:r>
+        <w:t xml:space="preserve">-test statistic = </w:t>
       </w:r>
       <w:r>
         <w:rPr>
@@ -663,8 +759,13 @@
           <w:b/>
         </w:rPr>
       </w:pPr>
-      <w:r>
-        <w:t xml:space="preserve">p-value = </w:t>
+      <w:proofErr w:type="gramStart"/>
+      <w:r>
+        <w:t>p</w:t>
+      </w:r>
+      <w:proofErr w:type="gramEnd"/>
+      <w:r>
+        <w:t xml:space="preserve">-value = </w:t>
       </w:r>
       <w:r>
         <w:rPr>
@@ -680,8 +781,13 @@
           <w:b/>
         </w:rPr>
       </w:pPr>
-      <w:r>
-        <w:t xml:space="preserve">mean of hourly entries with rain = </w:t>
+      <w:proofErr w:type="gramStart"/>
+      <w:r>
+        <w:t>mean</w:t>
+      </w:r>
+      <w:proofErr w:type="gramEnd"/>
+      <w:r>
+        <w:t xml:space="preserve"> of hourly entries with rain = </w:t>
       </w:r>
       <w:r>
         <w:rPr>
@@ -697,8 +803,13 @@
           <w:b/>
         </w:rPr>
       </w:pPr>
-      <w:r>
-        <w:t xml:space="preserve">mean of hourly entries without rain = </w:t>
+      <w:proofErr w:type="gramStart"/>
+      <w:r>
+        <w:t>mean</w:t>
+      </w:r>
+      <w:proofErr w:type="gramEnd"/>
+      <w:r>
+        <w:t xml:space="preserve"> of hourly entries without rain = </w:t>
       </w:r>
       <w:r>
         <w:rPr>
@@ -745,8 +856,13 @@
       <w:pPr>
         <w:pStyle w:val="Code"/>
       </w:pPr>
-      <w:r>
-        <w:t xml:space="preserve">p-value = </w:t>
+      <w:proofErr w:type="gramStart"/>
+      <w:r>
+        <w:t>p</w:t>
+      </w:r>
+      <w:proofErr w:type="gramEnd"/>
+      <w:r>
+        <w:t xml:space="preserve">-value = </w:t>
       </w:r>
       <w:r>
         <w:rPr>
@@ -762,8 +878,13 @@
           <w:b/>
         </w:rPr>
       </w:pPr>
-      <w:r>
-        <w:t xml:space="preserve">mean of hourly entries with rain = </w:t>
+      <w:proofErr w:type="gramStart"/>
+      <w:r>
+        <w:t>mean</w:t>
+      </w:r>
+      <w:proofErr w:type="gramEnd"/>
+      <w:r>
+        <w:t xml:space="preserve"> of hourly entries with rain = </w:t>
       </w:r>
       <w:r>
         <w:rPr>
@@ -776,8 +897,13 @@
       <w:pPr>
         <w:pStyle w:val="Code"/>
       </w:pPr>
-      <w:r>
-        <w:t xml:space="preserve">mean of hourly entries without rain = </w:t>
+      <w:proofErr w:type="gramStart"/>
+      <w:r>
+        <w:t>mean</w:t>
+      </w:r>
+      <w:proofErr w:type="gramEnd"/>
+      <w:r>
+        <w:t xml:space="preserve"> of hourly entries without rain = </w:t>
       </w:r>
       <w:r>
         <w:rPr>
@@ -828,7 +954,13 @@
         <w:t xml:space="preserve"> </w:t>
       </w:r>
       <w:r>
-        <w:t xml:space="preserve">Welch’s t-test is less than 0.05 (alpha), which suggests that there is a statistically significant difference between the means of hourly entries “with rain” and “without rain” and therefore we can reject the null hypothesis. In plainer English, it means that it’s likely that there is a difference between the hourly entries when it is raining versus when it is not. So people are </w:t>
+        <w:t>Welch’s t-test is less than 0.05 (alpha</w:t>
+      </w:r>
+      <w:r>
+        <w:t xml:space="preserve"> level</w:t>
+      </w:r>
+      <w:r>
+        <w:t xml:space="preserve">), which suggests that there is a statistically significant difference between the means of hourly entries “with rain” and “without rain” and therefore we can reject the null hypothesis. In plainer English, it means that it’s likely that there is a difference between the hourly entries when it is raining versus when it is not. So people are </w:t>
       </w:r>
       <w:r>
         <w:t>may be</w:t>
@@ -840,10 +972,10 @@
         <w:t>riding the subway more when</w:t>
       </w:r>
       <w:r>
-        <w:t xml:space="preserve"> it is not raining.</w:t>
-      </w:r>
-      <w:r>
-        <w:t xml:space="preserve"> (Note, this conclusion doesn’t take into account the fact that there are probably more non-raining days in the year which is a weakness in this conclusion).</w:t>
+        <w:t xml:space="preserve"> it is not raining</w:t>
+      </w:r>
+      <w:r>
+        <w:t>.</w:t>
       </w:r>
       <w:r>
         <w:t xml:space="preserve"> </w:t>
@@ -859,7 +991,18 @@
         <w:pStyle w:val="UdacityAnswers"/>
       </w:pPr>
       <w:r>
-        <w:t xml:space="preserve">The Mann-Whitney U test is much harder to interpret. The U statistic is a very large number and makes little sense out of context (see the Piazza discussion </w:t>
+        <w:t>The Mann-Whitney U test is much harder to interpret. The U</w:t>
+      </w:r>
+      <w:r>
+        <w:t>-</w:t>
+      </w:r>
+      <w:proofErr w:type="gramStart"/>
+      <w:r>
+        <w:t>statistic  makes</w:t>
+      </w:r>
+      <w:proofErr w:type="gramEnd"/>
+      <w:r>
+        <w:t xml:space="preserve"> little sense out of context (see the Piazza discussion </w:t>
       </w:r>
       <w:hyperlink r:id="rId9" w:history="1">
         <w:r>
@@ -906,43 +1049,68 @@
           <w:u w:val="single"/>
         </w:rPr>
       </w:pPr>
+      <w:proofErr w:type="spellStart"/>
       <w:r>
         <w:rPr>
           <w:u w:val="single"/>
         </w:rPr>
         <w:t>ENTRIESn_hourly</w:t>
       </w:r>
-    </w:p>
-    <w:p>
-      <w:pPr>
-        <w:pStyle w:val="UdacityAnswers"/>
-      </w:pPr>
-      <w:r>
-        <w:t>count    42649.000000</w:t>
-      </w:r>
-    </w:p>
-    <w:p>
-      <w:pPr>
-        <w:pStyle w:val="UdacityAnswers"/>
-      </w:pPr>
-      <w:r>
-        <w:t>mean      1886.589955</w:t>
-      </w:r>
-    </w:p>
-    <w:p>
-      <w:pPr>
-        <w:pStyle w:val="UdacityAnswers"/>
-      </w:pPr>
-      <w:r>
-        <w:t>std       2952.385585</w:t>
-      </w:r>
-    </w:p>
-    <w:p>
-      <w:pPr>
-        <w:pStyle w:val="UdacityAnswers"/>
-      </w:pPr>
-      <w:r>
-        <w:t>min          0.000000</w:t>
+      <w:proofErr w:type="spellEnd"/>
+    </w:p>
+    <w:p>
+      <w:pPr>
+        <w:pStyle w:val="UdacityAnswers"/>
+      </w:pPr>
+      <w:proofErr w:type="gramStart"/>
+      <w:r>
+        <w:lastRenderedPageBreak/>
+        <w:t>count</w:t>
+      </w:r>
+      <w:proofErr w:type="gramEnd"/>
+      <w:r>
+        <w:t xml:space="preserve">    42649.000000</w:t>
+      </w:r>
+    </w:p>
+    <w:p>
+      <w:pPr>
+        <w:pStyle w:val="UdacityAnswers"/>
+      </w:pPr>
+      <w:proofErr w:type="gramStart"/>
+      <w:r>
+        <w:t>mean</w:t>
+      </w:r>
+      <w:proofErr w:type="gramEnd"/>
+      <w:r>
+        <w:t xml:space="preserve">      1886.589955</w:t>
+      </w:r>
+    </w:p>
+    <w:p>
+      <w:pPr>
+        <w:pStyle w:val="UdacityAnswers"/>
+      </w:pPr>
+      <w:proofErr w:type="spellStart"/>
+      <w:proofErr w:type="gramStart"/>
+      <w:r>
+        <w:t>std</w:t>
+      </w:r>
+      <w:proofErr w:type="spellEnd"/>
+      <w:proofErr w:type="gramEnd"/>
+      <w:r>
+        <w:t xml:space="preserve">       2952.385585</w:t>
+      </w:r>
+    </w:p>
+    <w:p>
+      <w:pPr>
+        <w:pStyle w:val="UdacityAnswers"/>
+      </w:pPr>
+      <w:proofErr w:type="gramStart"/>
+      <w:r>
+        <w:t>min</w:t>
+      </w:r>
+      <w:proofErr w:type="gramEnd"/>
+      <w:r>
+        <w:t xml:space="preserve">          0.000000</w:t>
       </w:r>
     </w:p>
     <w:p>
@@ -973,74 +1141,24 @@
       <w:pPr>
         <w:pStyle w:val="UdacityAnswers"/>
       </w:pPr>
-      <w:r>
-        <w:t>max      32814.000000</w:t>
-      </w:r>
-    </w:p>
-    <w:p>
-      <w:pPr>
-        <w:pStyle w:val="UdacityAnswers"/>
-      </w:pPr>
-    </w:p>
-    <w:p>
-      <w:pPr>
-        <w:pStyle w:val="UdacityAnswers"/>
-      </w:pPr>
-      <w:r>
-        <w:t xml:space="preserve">There number of no-rain observations is three and a half times greater than rain observations </w:t>
-      </w:r>
-      <w:r>
-        <w:t>so that also suggests that the data in the two distributions will be significantly different from each other.</w:t>
-      </w:r>
-    </w:p>
-    <w:p>
-      <w:pPr>
-        <w:pStyle w:val="UdacityAnswers"/>
-        <w:rPr>
-          <w:u w:val="single"/>
-        </w:rPr>
-      </w:pPr>
-      <w:r>
-        <w:rPr>
-          <w:u w:val="single"/>
-        </w:rPr>
-        <w:t>Value</w:t>
-      </w:r>
-      <w:r>
-        <w:rPr>
-          <w:u w:val="single"/>
-        </w:rPr>
-        <w:tab/>
-        <w:t>Frequency</w:t>
-      </w:r>
-    </w:p>
-    <w:p>
-      <w:pPr>
-        <w:pStyle w:val="UdacityAnswers"/>
-      </w:pPr>
-      <w:r>
-        <w:t xml:space="preserve">0    </w:t>
-      </w:r>
-      <w:r>
-        <w:tab/>
-      </w:r>
-      <w:r>
-        <w:t>33064</w:t>
-      </w:r>
-    </w:p>
-    <w:p>
-      <w:pPr>
-        <w:pStyle w:val="UdacityAnswers"/>
-      </w:pPr>
-      <w:r>
-        <w:t xml:space="preserve">1     </w:t>
-      </w:r>
-      <w:r>
-        <w:tab/>
-      </w:r>
-      <w:r>
-        <w:t>9585</w:t>
-      </w:r>
+      <w:proofErr w:type="gramStart"/>
+      <w:r>
+        <w:t>max</w:t>
+      </w:r>
+      <w:proofErr w:type="gramEnd"/>
+      <w:r>
+        <w:t xml:space="preserve">      32814.000000</w:t>
+      </w:r>
+    </w:p>
+    <w:p>
+      <w:pPr>
+        <w:pStyle w:val="UdacityAnswers"/>
+      </w:pPr>
+    </w:p>
+    <w:p>
+      <w:pPr>
+        <w:pStyle w:val="UdacityAnswers"/>
+      </w:pPr>
     </w:p>
     <w:p>
       <w:pPr>
@@ -1089,8 +1207,39 @@
           <w:sz w:val="20"/>
           <w:szCs w:val="20"/>
         </w:rPr>
-        <w:t>2.1 What approach did you use to compute the coefficients theta and produce prediction for ENTRIESn_hourly in your regression model:</w:t>
-      </w:r>
+        <w:t xml:space="preserve">2.1 What approach did you use to compute the coefficients theta and produce prediction for </w:t>
+      </w:r>
+      <w:proofErr w:type="spellStart"/>
+      <w:r>
+        <w:rPr>
+          <w:rFonts w:ascii="Helvetica Neue" w:hAnsi="Helvetica Neue" w:cs="Times New Roman"/>
+          <w:color w:val="95B3D7" w:themeColor="accent1" w:themeTint="99"/>
+          <w:sz w:val="20"/>
+          <w:szCs w:val="20"/>
+        </w:rPr>
+        <w:t>ENTRIESn_hourly</w:t>
+      </w:r>
+      <w:proofErr w:type="spellEnd"/>
+      <w:r>
+        <w:rPr>
+          <w:rFonts w:ascii="Helvetica Neue" w:hAnsi="Helvetica Neue" w:cs="Times New Roman"/>
+          <w:color w:val="95B3D7" w:themeColor="accent1" w:themeTint="99"/>
+          <w:sz w:val="20"/>
+          <w:szCs w:val="20"/>
+        </w:rPr>
+        <w:t xml:space="preserve"> in your regression </w:t>
+      </w:r>
+      <w:proofErr w:type="gramStart"/>
+      <w:r>
+        <w:rPr>
+          <w:rFonts w:ascii="Helvetica Neue" w:hAnsi="Helvetica Neue" w:cs="Times New Roman"/>
+          <w:color w:val="95B3D7" w:themeColor="accent1" w:themeTint="99"/>
+          <w:sz w:val="20"/>
+          <w:szCs w:val="20"/>
+        </w:rPr>
+        <w:t>model:</w:t>
+      </w:r>
+      <w:proofErr w:type="gramEnd"/>
     </w:p>
     <w:p>
       <w:pPr>
@@ -1129,8 +1278,19 @@
           <w:sz w:val="20"/>
           <w:szCs w:val="20"/>
         </w:rPr>
-        <w:t>OLS using Statsmodels</w:t>
-      </w:r>
+        <w:t xml:space="preserve">OLS using </w:t>
+      </w:r>
+      <w:proofErr w:type="spellStart"/>
+      <w:r>
+        <w:rPr>
+          <w:rFonts w:ascii="Helvetica Neue" w:hAnsi="Helvetica Neue" w:cs="Times New Roman"/>
+          <w:color w:val="95B3D7" w:themeColor="accent1" w:themeTint="99"/>
+          <w:sz w:val="20"/>
+          <w:szCs w:val="20"/>
+        </w:rPr>
+        <w:t>Statsmodels</w:t>
+      </w:r>
+      <w:proofErr w:type="spellEnd"/>
     </w:p>
     <w:p>
       <w:pPr>
@@ -1163,7 +1323,15 @@
         <w:t>ordinary least squares mode</w:t>
       </w:r>
       <w:r>
-        <w:t xml:space="preserve">l from Statsmodel, and I also tried some polynomials by squaring </w:t>
+        <w:t xml:space="preserve">l from </w:t>
+      </w:r>
+      <w:proofErr w:type="spellStart"/>
+      <w:r>
+        <w:t>Statsmodel</w:t>
+      </w:r>
+      <w:proofErr w:type="spellEnd"/>
+      <w:r>
+        <w:t xml:space="preserve">, and I also tried some polynomials by squaring </w:t>
       </w:r>
       <w:r>
         <w:t>a few</w:t>
@@ -1205,7 +1373,23 @@
         <w:pStyle w:val="Code"/>
       </w:pPr>
       <w:r>
-        <w:t xml:space="preserve">Hour, rain, meantempi, precipi. </w:t>
+        <w:t xml:space="preserve">Hour, rain, </w:t>
+      </w:r>
+      <w:proofErr w:type="spellStart"/>
+      <w:r>
+        <w:t>meantempi</w:t>
+      </w:r>
+      <w:proofErr w:type="spellEnd"/>
+      <w:r>
+        <w:t xml:space="preserve">, </w:t>
+      </w:r>
+      <w:proofErr w:type="spellStart"/>
+      <w:r>
+        <w:t>precipi</w:t>
+      </w:r>
+      <w:proofErr w:type="spellEnd"/>
+      <w:r>
+        <w:t xml:space="preserve">. </w:t>
       </w:r>
     </w:p>
     <w:p>
@@ -1238,7 +1422,47 @@
         <w:pStyle w:val="Code"/>
       </w:pPr>
       <w:r>
-        <w:t>Hour, rain, meantempi, meanwindspdi, precipi. Hour (squared), meantempi (squared), precipi (squared).</w:t>
+        <w:t xml:space="preserve">Hour, rain, </w:t>
+      </w:r>
+      <w:proofErr w:type="spellStart"/>
+      <w:r>
+        <w:t>meantempi</w:t>
+      </w:r>
+      <w:proofErr w:type="spellEnd"/>
+      <w:r>
+        <w:t xml:space="preserve">, </w:t>
+      </w:r>
+      <w:proofErr w:type="spellStart"/>
+      <w:r>
+        <w:t>meanwindspdi</w:t>
+      </w:r>
+      <w:proofErr w:type="spellEnd"/>
+      <w:r>
+        <w:t xml:space="preserve">, </w:t>
+      </w:r>
+      <w:proofErr w:type="spellStart"/>
+      <w:r>
+        <w:t>precipi</w:t>
+      </w:r>
+      <w:proofErr w:type="spellEnd"/>
+      <w:r>
+        <w:t xml:space="preserve">. Hour (squared), </w:t>
+      </w:r>
+      <w:proofErr w:type="spellStart"/>
+      <w:r>
+        <w:t>meantempi</w:t>
+      </w:r>
+      <w:proofErr w:type="spellEnd"/>
+      <w:r>
+        <w:t xml:space="preserve"> (squared), </w:t>
+      </w:r>
+      <w:proofErr w:type="spellStart"/>
+      <w:r>
+        <w:t>precipi</w:t>
+      </w:r>
+      <w:proofErr w:type="spellEnd"/>
+      <w:r>
+        <w:t xml:space="preserve"> (squared).</w:t>
       </w:r>
     </w:p>
     <w:p>
@@ -1334,6 +1558,7 @@
           <w:sz w:val="20"/>
           <w:szCs w:val="20"/>
         </w:rPr>
+        <w:lastRenderedPageBreak/>
         <w:t>Your reasons might be based on intuition. For example, response for fog might be: “I decided to use fog because I thought that when it is very foggy outside people might decide to use the subway more often.”</w:t>
       </w:r>
     </w:p>
@@ -1362,7 +1587,29 @@
         <w:pStyle w:val="UdacityAnswers"/>
       </w:pPr>
       <w:r>
-        <w:t xml:space="preserve">I started with the four initial features in the first linear model (Hour, rain, meantempi, precipi) but without UNIT as a dummy variable.  The R^2 value, approximately 0.03, was very terrible with this model. Subsequently, I tried to improve the model by adding features based on my intuition. </w:t>
+        <w:t xml:space="preserve">I started with the four initial features in the first linear model (Hour, rain, </w:t>
+      </w:r>
+      <w:proofErr w:type="spellStart"/>
+      <w:r>
+        <w:t>meantempi</w:t>
+      </w:r>
+      <w:proofErr w:type="spellEnd"/>
+      <w:r>
+        <w:t xml:space="preserve">, </w:t>
+      </w:r>
+      <w:proofErr w:type="spellStart"/>
+      <w:r>
+        <w:t>precipi</w:t>
+      </w:r>
+      <w:proofErr w:type="spellEnd"/>
+      <w:r>
+        <w:t xml:space="preserve">) but without UNIT as a dummy variable.  The </w:t>
+      </w:r>
+      <w:r>
+        <w:t xml:space="preserve">R-squared </w:t>
+      </w:r>
+      <w:r>
+        <w:t xml:space="preserve">value, approximately 0.03, was very terrible with this model. Subsequently, I tried to improve the model by adding features based on my intuition. </w:t>
       </w:r>
     </w:p>
     <w:p>
@@ -1377,21 +1624,49 @@
       <w:r>
         <w:t xml:space="preserve">I added </w:t>
       </w:r>
-      <w:r>
-        <w:t xml:space="preserve">meanwindspdi because I thought that people were more likely to ride the subway when it is really windy outside because it is colder or they don’t want to feel discomfort from a heavy wind blowing. Adding meanwindspdi improved the R^2 value a slight amount but not by much. </w:t>
-      </w:r>
-    </w:p>
-    <w:p>
-      <w:pPr>
-        <w:pStyle w:val="UdacityAnswers"/>
-      </w:pPr>
-    </w:p>
-    <w:p>
-      <w:pPr>
-        <w:pStyle w:val="UdacityAnswers"/>
-      </w:pPr>
-      <w:r>
-        <w:t>Then I tried other features such as adding fog and thunder but they didn’t improve my R^2 much. Furthermore, I didn’t want to superficially increase my goodness of fit just becaus</w:t>
+      <w:proofErr w:type="spellStart"/>
+      <w:r>
+        <w:t>meanwindspdi</w:t>
+      </w:r>
+      <w:proofErr w:type="spellEnd"/>
+      <w:r>
+        <w:t xml:space="preserve"> because I thought that people were more likely to ride the subway when it is really windy outside because it is colder or they don’t want to feel discomfort from a heavy wind blowing. Adding </w:t>
+      </w:r>
+      <w:proofErr w:type="spellStart"/>
+      <w:r>
+        <w:t>meanwindspdi</w:t>
+      </w:r>
+      <w:proofErr w:type="spellEnd"/>
+      <w:r>
+        <w:t xml:space="preserve"> improved the </w:t>
+      </w:r>
+      <w:r>
+        <w:t xml:space="preserve">R-squared </w:t>
+      </w:r>
+      <w:r>
+        <w:t xml:space="preserve">value a slight amount but not by much. </w:t>
+      </w:r>
+    </w:p>
+    <w:p>
+      <w:pPr>
+        <w:pStyle w:val="UdacityAnswers"/>
+      </w:pPr>
+    </w:p>
+    <w:p>
+      <w:pPr>
+        <w:pStyle w:val="UdacityAnswers"/>
+      </w:pPr>
+      <w:r>
+        <w:t xml:space="preserve">Then I tried other features such as adding fog and thunder but they didn’t improve my </w:t>
+      </w:r>
+      <w:r>
+        <w:t>R-squared</w:t>
+      </w:r>
+      <w:r>
+        <w:t xml:space="preserve"> </w:t>
+      </w:r>
+      <w:r>
+        <w:t>much. Furthermore, I didn’t want to superficially increase my goodness of fit just becaus</w:t>
       </w:r>
       <w:r>
         <w:t xml:space="preserve">e I was adding more features since that takes me closer to the sample dataset but doesn’t tell me if my model is improving. </w:t>
@@ -1407,20 +1682,54 @@
         <w:pStyle w:val="UdacityAnswers"/>
       </w:pPr>
       <w:r>
-        <w:t xml:space="preserve">I also tried taking some features, squaring them, and then adding them to my model. I did this with Hour, meantempi, and precipi because I had gotten a good R^2 value from them in my first linear model. Adding these squared features increased my R^2 value by a bit but it was still under 10%. </w:t>
-      </w:r>
-    </w:p>
-    <w:p>
-      <w:pPr>
-        <w:pStyle w:val="UdacityAnswers"/>
-      </w:pPr>
-    </w:p>
-    <w:p>
-      <w:pPr>
-        <w:pStyle w:val="UdacityAnswers"/>
-      </w:pPr>
-      <w:r>
-        <w:t xml:space="preserve">Eventually I realized that when I add UNIT as a dummy variable, the R^2 value increases drastically – from 3% to 48%. Therefore, I added UNIT as a dummy variable to my model and ended up with the feature set described in </w:t>
+        <w:t xml:space="preserve">I also tried taking some features, squaring them, and then adding them to my model. I did this with Hour, </w:t>
+      </w:r>
+      <w:proofErr w:type="spellStart"/>
+      <w:r>
+        <w:t>meantempi</w:t>
+      </w:r>
+      <w:proofErr w:type="spellEnd"/>
+      <w:r>
+        <w:t xml:space="preserve">, and </w:t>
+      </w:r>
+      <w:proofErr w:type="spellStart"/>
+      <w:r>
+        <w:t>precipi</w:t>
+      </w:r>
+      <w:proofErr w:type="spellEnd"/>
+      <w:r>
+        <w:t xml:space="preserve"> because I had gotten a good </w:t>
+      </w:r>
+      <w:r>
+        <w:t xml:space="preserve">R-squared </w:t>
+      </w:r>
+      <w:r>
+        <w:t xml:space="preserve">value from them in my first linear model. Adding these squared features increased my </w:t>
+      </w:r>
+      <w:r>
+        <w:t xml:space="preserve">R-squared </w:t>
+      </w:r>
+      <w:r>
+        <w:t xml:space="preserve">value by a bit but it was still under 10%. </w:t>
+      </w:r>
+    </w:p>
+    <w:p>
+      <w:pPr>
+        <w:pStyle w:val="UdacityAnswers"/>
+      </w:pPr>
+    </w:p>
+    <w:p>
+      <w:pPr>
+        <w:pStyle w:val="UdacityAnswers"/>
+      </w:pPr>
+      <w:r>
+        <w:t xml:space="preserve">Eventually I realized that when I add UNIT as a dummy variable, the </w:t>
+      </w:r>
+      <w:r>
+        <w:t xml:space="preserve">R-squared </w:t>
+      </w:r>
+      <w:r>
+        <w:t xml:space="preserve">value increases drastically – from 3% to 48%. Therefore, I added UNIT as a dummy variable to my model and ended up with the feature set described in </w:t>
       </w:r>
       <w:r>
         <w:t>2.2</w:t>
@@ -1472,7 +1781,21 @@
         <w:pStyle w:val="UdacityAnswers"/>
       </w:pPr>
       <w:r>
-        <w:t>According to the Udacity online grader, the R^2 value</w:t>
+        <w:t xml:space="preserve">According to the </w:t>
+      </w:r>
+      <w:proofErr w:type="spellStart"/>
+      <w:r>
+        <w:t>Udacity</w:t>
+      </w:r>
+      <w:proofErr w:type="spellEnd"/>
+      <w:r>
+        <w:t xml:space="preserve"> online grader, the </w:t>
+      </w:r>
+      <w:r>
+        <w:t xml:space="preserve">R-squared </w:t>
+      </w:r>
+      <w:r>
+        <w:t>value</w:t>
       </w:r>
       <w:r>
         <w:t xml:space="preserve"> for the first linear regression model (exercise 3.5)</w:t>
@@ -1525,7 +1848,10 @@
         <w:t xml:space="preserve">This </w:t>
       </w:r>
       <w:r>
-        <w:t xml:space="preserve">R^2 value </w:t>
+        <w:t xml:space="preserve">R-squared </w:t>
+      </w:r>
+      <w:r>
+        <w:t xml:space="preserve">value </w:t>
       </w:r>
       <w:r>
         <w:t>varies based on the dataset that is randomly selected to perform the testing.</w:t>
@@ -1553,6 +1879,7 @@
           <w:sz w:val="20"/>
           <w:szCs w:val="20"/>
         </w:rPr>
+        <w:lastRenderedPageBreak/>
         <w:t>2.5 What does this R</w:t>
       </w:r>
       <w:r>
@@ -1597,7 +1924,21 @@
         <w:pStyle w:val="UdacityAnswers"/>
       </w:pPr>
       <w:r>
-        <w:t xml:space="preserve">The R^2 value of 0.486 or 48.6% means that approximately 48.6% of the variance in the original subway data set can be accounted for by my linear regression model. In other words, I can explain about 48.6% of the variance in the labels is explained by the linear regression of the features I chose. </w:t>
+        <w:t xml:space="preserve">The </w:t>
+      </w:r>
+      <w:r>
+        <w:t>R-squared</w:t>
+      </w:r>
+      <w:r>
+        <w:t xml:space="preserve"> value of 0.486 or 48.6% means that </w:t>
+      </w:r>
+      <w:proofErr w:type="gramStart"/>
+      <w:r>
+        <w:t>approximately 48.6% of the variance in the original subway data set can be accounted for by my linear regression model</w:t>
+      </w:r>
+      <w:proofErr w:type="gramEnd"/>
+      <w:r>
+        <w:t xml:space="preserve">. In other words, I can explain about 48.6% of the variance in the labels is explained by the linear regression of the features I chose. </w:t>
       </w:r>
     </w:p>
     <w:p>
@@ -1616,18 +1957,51 @@
         <w:t xml:space="preserve">value for </w:t>
       </w:r>
       <w:r>
-        <w:t xml:space="preserve">R^2 is. </w:t>
-      </w:r>
-      <w:hyperlink r:id="rId10" w:history="1">
-        <w:r>
-          <w:rPr>
-            <w:rStyle w:val="Hyperlink"/>
-          </w:rPr>
-          <w:t>This article</w:t>
-        </w:r>
-      </w:hyperlink>
-      <w:r>
-        <w:t xml:space="preserve"> from a Professor at Duke University goes into depth about how to determine whether an R^2 value is appropriate for the model: his conclusion is that it depends. He writes that there are many factors to consider beyond just the R^2 such as an adjusted R^2 value and standard error of the regression. He also wrote about</w:t>
+        <w:t xml:space="preserve">R-squared </w:t>
+      </w:r>
+      <w:r>
+        <w:t>is</w:t>
+      </w:r>
+      <w:bookmarkStart w:id="3" w:name="_GoBack"/>
+      <w:bookmarkEnd w:id="3"/>
+      <w:r>
+        <w:t xml:space="preserve">. </w:t>
+      </w:r>
+      <w:r>
+        <w:fldChar w:fldCharType="begin"/>
+      </w:r>
+      <w:r>
+        <w:instrText xml:space="preserve"> HYPERLINK "http://people.duke.edu/~rnau/rsquared.htm" </w:instrText>
+      </w:r>
+      <w:r>
+        <w:fldChar w:fldCharType="separate"/>
+      </w:r>
+      <w:r>
+        <w:rPr>
+          <w:rStyle w:val="Hyperlink"/>
+        </w:rPr>
+        <w:t>This article</w:t>
+      </w:r>
+      <w:r>
+        <w:rPr>
+          <w:rStyle w:val="Hyperlink"/>
+        </w:rPr>
+        <w:fldChar w:fldCharType="end"/>
+      </w:r>
+      <w:r>
+        <w:t xml:space="preserve"> from a Professor at Duke University goes into depth about how to determine whether an R^2 value is appropriate for the model: his conclusion is that it depends. He writes that there are many factors to consider beyond just the </w:t>
+      </w:r>
+      <w:r>
+        <w:t xml:space="preserve">R-squared </w:t>
+      </w:r>
+      <w:r>
+        <w:t xml:space="preserve">such as an adjusted </w:t>
+      </w:r>
+      <w:r>
+        <w:t xml:space="preserve">R-squared </w:t>
+      </w:r>
+      <w:r>
+        <w:t>value and standard error of the regression. He also wrote about</w:t>
       </w:r>
       <w:r>
         <w:t xml:space="preserve"> the importance of</w:t>
@@ -1661,13 +2035,31 @@
         <w:t>To answer the question, I think this linear model is appropriate to predict riders</w:t>
       </w:r>
       <w:r>
-        <w:t>hip but it could be improved. 48.6</w:t>
-      </w:r>
-      <w:r>
-        <w:t>% isn’t a small R^2 value, nor is it a large one. And this second linear regression</w:t>
-      </w:r>
-      <w:r>
-        <w:t xml:space="preserve"> model’s R^2 value</w:t>
+        <w:t xml:space="preserve">hip but it could be improved. </w:t>
+      </w:r>
+      <w:r>
+        <w:t xml:space="preserve">The importance of the R-squared value depends on how much variance my features need to account for. If I expect a lot of randomness in my data, then a low R-squared value is acceptable. However, if I expect my features should explain a great deal of the data’s variation and I want a high degree of accuracy in my predictions, then a high R-squared is necessary. </w:t>
+      </w:r>
+      <w:r>
+        <w:t>48.6</w:t>
+      </w:r>
+      <w:r>
+        <w:t xml:space="preserve">% isn’t a small </w:t>
+      </w:r>
+      <w:r>
+        <w:t xml:space="preserve">R-squared </w:t>
+      </w:r>
+      <w:r>
+        <w:t>value, nor is it a large one. And this second linear regression</w:t>
+      </w:r>
+      <w:r>
+        <w:t xml:space="preserve"> model’s </w:t>
+      </w:r>
+      <w:r>
+        <w:t>R-squared</w:t>
+      </w:r>
+      <w:r>
+        <w:t xml:space="preserve"> value</w:t>
       </w:r>
       <w:r>
         <w:t xml:space="preserve"> is already an improvement over the</w:t>
@@ -1682,7 +2074,13 @@
         <w:t>an</w:t>
       </w:r>
       <w:r>
-        <w:t xml:space="preserve"> R^2 value of 4</w:t>
+        <w:t xml:space="preserve"> </w:t>
+      </w:r>
+      <w:r>
+        <w:t xml:space="preserve">R-squared </w:t>
+      </w:r>
+      <w:r>
+        <w:t>value of 4</w:t>
       </w:r>
       <w:r>
         <w:t>6</w:t>
@@ -1703,7 +2101,16 @@
         <w:t xml:space="preserve">I think this linear model is appropriate </w:t>
       </w:r>
       <w:r>
-        <w:t>but I would expect to continue attempting to improve the linear model by testing other features to see if I could create a better linear model with a higher R^2.</w:t>
+        <w:t xml:space="preserve">but I would expect to continue attempting to improve the linear model by testing other features to see if I could create a better linear model with a higher </w:t>
+      </w:r>
+      <w:r>
+        <w:t>R-squared</w:t>
+      </w:r>
+      <w:r>
+        <w:t xml:space="preserve"> value</w:t>
+      </w:r>
+      <w:r>
+        <w:t>.</w:t>
       </w:r>
     </w:p>
     <w:p>
@@ -1721,8 +2128,8 @@
           <w:szCs w:val="32"/>
         </w:rPr>
       </w:pPr>
-      <w:bookmarkStart w:id="3" w:name="h.2c7kte8vcpcr"/>
-      <w:bookmarkEnd w:id="3"/>
+      <w:bookmarkStart w:id="4" w:name="h.2c7kte8vcpcr"/>
+      <w:bookmarkEnd w:id="4"/>
       <w:r>
         <w:rPr>
           <w:rFonts w:ascii="Helvetica Neue" w:eastAsia="Times New Roman" w:hAnsi="Helvetica Neue" w:cs="Times New Roman"/>
@@ -1773,6 +2180,7 @@
           <w:sz w:val="20"/>
           <w:szCs w:val="20"/>
         </w:rPr>
+        <w:lastRenderedPageBreak/>
         <w:t>Remember to add appropriate titles and axes labels to your</w:t>
       </w:r>
       <w:r>
@@ -1811,7 +2219,47 @@
           <w:sz w:val="20"/>
           <w:szCs w:val="20"/>
         </w:rPr>
-        <w:t>3.1 One visualization should contain two histograms: one of ENTRIESn_hourly for rainy days and one of ENTRIESn_hourly for non-rainy days.</w:t>
+        <w:t xml:space="preserve">3.1 One visualization should contain two histograms: one of </w:t>
+      </w:r>
+      <w:proofErr w:type="spellStart"/>
+      <w:r>
+        <w:rPr>
+          <w:rFonts w:ascii="Helvetica Neue" w:hAnsi="Helvetica Neue" w:cs="Times New Roman"/>
+          <w:color w:val="95B3D7" w:themeColor="accent1" w:themeTint="99"/>
+          <w:sz w:val="20"/>
+          <w:szCs w:val="20"/>
+        </w:rPr>
+        <w:t>ENTRIESn_hourly</w:t>
+      </w:r>
+      <w:proofErr w:type="spellEnd"/>
+      <w:r>
+        <w:rPr>
+          <w:rFonts w:ascii="Helvetica Neue" w:hAnsi="Helvetica Neue" w:cs="Times New Roman"/>
+          <w:color w:val="95B3D7" w:themeColor="accent1" w:themeTint="99"/>
+          <w:sz w:val="20"/>
+          <w:szCs w:val="20"/>
+        </w:rPr>
+        <w:t xml:space="preserve"> for rainy days and one of </w:t>
+      </w:r>
+      <w:proofErr w:type="spellStart"/>
+      <w:r>
+        <w:rPr>
+          <w:rFonts w:ascii="Helvetica Neue" w:hAnsi="Helvetica Neue" w:cs="Times New Roman"/>
+          <w:color w:val="95B3D7" w:themeColor="accent1" w:themeTint="99"/>
+          <w:sz w:val="20"/>
+          <w:szCs w:val="20"/>
+        </w:rPr>
+        <w:t>ENTRIESn_hourly</w:t>
+      </w:r>
+      <w:proofErr w:type="spellEnd"/>
+      <w:r>
+        <w:rPr>
+          <w:rFonts w:ascii="Helvetica Neue" w:hAnsi="Helvetica Neue" w:cs="Times New Roman"/>
+          <w:color w:val="95B3D7" w:themeColor="accent1" w:themeTint="99"/>
+          <w:sz w:val="20"/>
+          <w:szCs w:val="20"/>
+        </w:rPr>
+        <w:t xml:space="preserve"> for non-rainy days.</w:t>
       </w:r>
     </w:p>
     <w:p>
@@ -1871,7 +2319,47 @@
           <w:sz w:val="20"/>
           <w:szCs w:val="20"/>
         </w:rPr>
-        <w:t>For the histograms, you should have intervals representing the volume of ridership (value of ENTRIESn_hourly) on the x-axis and the frequency of occurrence on the y-axis. For example, you might have one interval (along the x-axis) with values from 0 to 1000. The height of the bar for this interval will then represent the number of records (rows in our data) that have ENTRIESn_hourly that fall into this interval.</w:t>
+        <w:t xml:space="preserve">For the histograms, you should have intervals representing the volume of ridership (value of </w:t>
+      </w:r>
+      <w:proofErr w:type="spellStart"/>
+      <w:r>
+        <w:rPr>
+          <w:rFonts w:ascii="Helvetica Neue" w:hAnsi="Helvetica Neue" w:cs="Times New Roman"/>
+          <w:color w:val="95B3D7" w:themeColor="accent1" w:themeTint="99"/>
+          <w:sz w:val="20"/>
+          <w:szCs w:val="20"/>
+        </w:rPr>
+        <w:t>ENTRIESn_hourly</w:t>
+      </w:r>
+      <w:proofErr w:type="spellEnd"/>
+      <w:r>
+        <w:rPr>
+          <w:rFonts w:ascii="Helvetica Neue" w:hAnsi="Helvetica Neue" w:cs="Times New Roman"/>
+          <w:color w:val="95B3D7" w:themeColor="accent1" w:themeTint="99"/>
+          <w:sz w:val="20"/>
+          <w:szCs w:val="20"/>
+        </w:rPr>
+        <w:t xml:space="preserve">) on the x-axis and the frequency of occurrence on the y-axis. For example, you might have one interval (along the x-axis) with values from 0 to 1000. The height of the bar for this interval will then represent the number of records (rows in our data) that have </w:t>
+      </w:r>
+      <w:proofErr w:type="spellStart"/>
+      <w:r>
+        <w:rPr>
+          <w:rFonts w:ascii="Helvetica Neue" w:hAnsi="Helvetica Neue" w:cs="Times New Roman"/>
+          <w:color w:val="95B3D7" w:themeColor="accent1" w:themeTint="99"/>
+          <w:sz w:val="20"/>
+          <w:szCs w:val="20"/>
+        </w:rPr>
+        <w:t>ENTRIESn_hourly</w:t>
+      </w:r>
+      <w:proofErr w:type="spellEnd"/>
+      <w:r>
+        <w:rPr>
+          <w:rFonts w:ascii="Helvetica Neue" w:hAnsi="Helvetica Neue" w:cs="Times New Roman"/>
+          <w:color w:val="95B3D7" w:themeColor="accent1" w:themeTint="99"/>
+          <w:sz w:val="20"/>
+          <w:szCs w:val="20"/>
+        </w:rPr>
+        <w:t xml:space="preserve"> that fall into this interval.</w:t>
       </w:r>
     </w:p>
     <w:p>
@@ -1912,6 +2400,7 @@
           <w:sz w:val="20"/>
           <w:szCs w:val="20"/>
         </w:rPr>
+        <w:lastRenderedPageBreak/>
         <w:drawing>
           <wp:inline distT="0" distB="0" distL="0" distR="0" wp14:anchorId="02FDFCEE" wp14:editId="66294534">
             <wp:extent cx="5486400" cy="4114800"/>
@@ -1925,6 +2414,274 @@
                 <pic:pic xmlns:pic="http://schemas.openxmlformats.org/drawingml/2006/picture">
                   <pic:nvPicPr>
                     <pic:cNvPr id="0" name="Picture 1" descr="Macintosh HD:Users:horsepower:Dropbox:Udacity:NanoDA:IntroDataScience:Project:NumHourlyEntriesRain.png"/>
+                    <pic:cNvPicPr>
+                      <a:picLocks noChangeAspect="1" noChangeArrowheads="1"/>
+                    </pic:cNvPicPr>
+                  </pic:nvPicPr>
+                  <pic:blipFill>
+                    <a:blip r:embed="rId10">
+                      <a:extLst>
+                        <a:ext uri="{28A0092B-C50C-407E-A947-70E740481C1C}">
+                          <a14:useLocalDpi xmlns:a14="http://schemas.microsoft.com/office/drawing/2010/main" val="0"/>
+                        </a:ext>
+                      </a:extLst>
+                    </a:blip>
+                    <a:srcRect/>
+                    <a:stretch>
+                      <a:fillRect/>
+                    </a:stretch>
+                  </pic:blipFill>
+                  <pic:spPr bwMode="auto">
+                    <a:xfrm>
+                      <a:off x="0" y="0"/>
+                      <a:ext cx="5486400" cy="4114800"/>
+                    </a:xfrm>
+                    <a:prstGeom prst="rect">
+                      <a:avLst/>
+                    </a:prstGeom>
+                    <a:noFill/>
+                    <a:ln>
+                      <a:noFill/>
+                    </a:ln>
+                  </pic:spPr>
+                </pic:pic>
+              </a:graphicData>
+            </a:graphic>
+          </wp:inline>
+        </w:drawing>
+      </w:r>
+    </w:p>
+    <w:p>
+      <w:pPr>
+        <w:spacing w:line="480" w:lineRule="auto"/>
+        <w:rPr>
+          <w:rFonts w:ascii="Helvetica Neue" w:hAnsi="Helvetica Neue" w:cs="Times New Roman"/>
+          <w:color w:val="95B3D7" w:themeColor="accent1" w:themeTint="99"/>
+          <w:sz w:val="20"/>
+          <w:szCs w:val="20"/>
+        </w:rPr>
+      </w:pPr>
+      <w:r>
+        <w:rPr>
+          <w:rFonts w:ascii="Helvetica Neue" w:hAnsi="Helvetica Neue" w:cs="Times New Roman"/>
+          <w:color w:val="95B3D7" w:themeColor="accent1" w:themeTint="99"/>
+          <w:sz w:val="20"/>
+          <w:szCs w:val="20"/>
+        </w:rPr>
+        <w:t xml:space="preserve">Description: </w:t>
+      </w:r>
+    </w:p>
+    <w:p>
+      <w:pPr>
+        <w:pStyle w:val="UdacityAnswers"/>
+      </w:pPr>
+      <w:r>
+        <w:t xml:space="preserve">The </w:t>
+      </w:r>
+      <w:r>
+        <w:t>plot</w:t>
+      </w:r>
+      <w:r>
+        <w:t xml:space="preserve"> </w:t>
+      </w:r>
+      <w:r>
+        <w:t xml:space="preserve">above </w:t>
+      </w:r>
+      <w:r>
+        <w:t xml:space="preserve">with two </w:t>
+      </w:r>
+      <w:r>
+        <w:t xml:space="preserve">histograms shows: </w:t>
+      </w:r>
+    </w:p>
+    <w:p>
+      <w:pPr>
+        <w:pStyle w:val="UdacityAnswers"/>
+        <w:numPr>
+          <w:ilvl w:val="0"/>
+          <w:numId w:val="7"/>
+        </w:numPr>
+      </w:pPr>
+      <w:r>
+        <w:t>The</w:t>
+      </w:r>
+      <w:r>
+        <w:t xml:space="preserve"> pattern of hourly entries is consistent whether there is rain or no rain because the histograms follow the same shape. This means that there is not a noticeable drop off in the number of subway riders when it is not raining, otherwise we would see the No Rain histogram skew close to zero</w:t>
+      </w:r>
+      <w:r>
+        <w:t>,</w:t>
+      </w:r>
+      <w:r>
+        <w:t xml:space="preserve"> and </w:t>
+      </w:r>
+      <w:r>
+        <w:t xml:space="preserve">it </w:t>
+      </w:r>
+      <w:r>
+        <w:t>would no</w:t>
+      </w:r>
+      <w:r>
+        <w:t>t</w:t>
+      </w:r>
+      <w:r>
+        <w:t xml:space="preserve"> tail off like the Rain histogram</w:t>
+      </w:r>
+    </w:p>
+    <w:p>
+      <w:pPr>
+        <w:pStyle w:val="UdacityAnswers"/>
+        <w:numPr>
+          <w:ilvl w:val="0"/>
+          <w:numId w:val="7"/>
+        </w:numPr>
+      </w:pPr>
+      <w:r>
+        <w:t>T</w:t>
+      </w:r>
+      <w:r>
+        <w:t xml:space="preserve">he number of </w:t>
+      </w:r>
+      <w:r>
+        <w:t xml:space="preserve">observations for </w:t>
+      </w:r>
+      <w:r>
+        <w:t>hourly entries</w:t>
+      </w:r>
+      <w:r>
+        <w:t xml:space="preserve"> with rain is much greater (5 times) than the number of observations for ho</w:t>
+      </w:r>
+      <w:r>
+        <w:t xml:space="preserve">urly entries without rain. </w:t>
+      </w:r>
+    </w:p>
+    <w:p>
+      <w:pPr>
+        <w:pStyle w:val="UdacityAnswers"/>
+      </w:pPr>
+      <w:r>
+        <w:t>See code for visualization (</w:t>
+      </w:r>
+      <w:r>
+        <w:t>Subway2Matplotlib.py</w:t>
+      </w:r>
+      <w:r>
+        <w:t>).</w:t>
+      </w:r>
+    </w:p>
+    <w:p>
+      <w:pPr>
+        <w:spacing w:line="480" w:lineRule="auto"/>
+        <w:rPr>
+          <w:rFonts w:ascii="Helvetica Neue" w:hAnsi="Helvetica Neue" w:cs="Times New Roman"/>
+          <w:color w:val="95B3D7" w:themeColor="accent1" w:themeTint="99"/>
+          <w:sz w:val="20"/>
+          <w:szCs w:val="20"/>
+        </w:rPr>
+      </w:pPr>
+      <w:r>
+        <w:rPr>
+          <w:rFonts w:ascii="Helvetica Neue" w:hAnsi="Helvetica Neue" w:cs="Times New Roman"/>
+          <w:color w:val="95B3D7" w:themeColor="accent1" w:themeTint="99"/>
+          <w:sz w:val="20"/>
+          <w:szCs w:val="20"/>
+        </w:rPr>
+        <w:t>3.2 One visualization can be more freeform. Some suggestions are:</w:t>
+      </w:r>
+    </w:p>
+    <w:p>
+      <w:pPr>
+        <w:spacing w:line="480" w:lineRule="auto"/>
+        <w:rPr>
+          <w:rFonts w:ascii="Helvetica Neue" w:hAnsi="Helvetica Neue" w:cs="Times New Roman"/>
+          <w:color w:val="95B3D7" w:themeColor="accent1" w:themeTint="99"/>
+          <w:sz w:val="20"/>
+          <w:szCs w:val="20"/>
+        </w:rPr>
+      </w:pPr>
+      <w:r>
+        <w:rPr>
+          <w:rFonts w:ascii="Helvetica Neue" w:hAnsi="Helvetica Neue" w:cs="Times New Roman"/>
+          <w:color w:val="95B3D7" w:themeColor="accent1" w:themeTint="99"/>
+          <w:sz w:val="20"/>
+          <w:szCs w:val="20"/>
+        </w:rPr>
+        <w:t>Ridership by time-of-day or day-of-week</w:t>
+      </w:r>
+    </w:p>
+    <w:p>
+      <w:pPr>
+        <w:spacing w:line="480" w:lineRule="auto"/>
+        <w:rPr>
+          <w:rFonts w:ascii="Helvetica Neue" w:hAnsi="Helvetica Neue" w:cs="Times New Roman"/>
+          <w:color w:val="95B3D7" w:themeColor="accent1" w:themeTint="99"/>
+          <w:sz w:val="20"/>
+          <w:szCs w:val="20"/>
+        </w:rPr>
+      </w:pPr>
+      <w:r>
+        <w:rPr>
+          <w:rFonts w:ascii="Helvetica Neue" w:hAnsi="Helvetica Neue" w:cs="Times New Roman"/>
+          <w:color w:val="95B3D7" w:themeColor="accent1" w:themeTint="99"/>
+          <w:sz w:val="20"/>
+          <w:szCs w:val="20"/>
+        </w:rPr>
+        <w:t xml:space="preserve">Which stations have more exits or entries at different times of </w:t>
+      </w:r>
+      <w:proofErr w:type="gramStart"/>
+      <w:r>
+        <w:rPr>
+          <w:rFonts w:ascii="Helvetica Neue" w:hAnsi="Helvetica Neue" w:cs="Times New Roman"/>
+          <w:color w:val="95B3D7" w:themeColor="accent1" w:themeTint="99"/>
+          <w:sz w:val="20"/>
+          <w:szCs w:val="20"/>
+        </w:rPr>
+        <w:t>day</w:t>
+      </w:r>
+      <w:proofErr w:type="gramEnd"/>
+    </w:p>
+    <w:p>
+      <w:pPr>
+        <w:spacing w:line="480" w:lineRule="auto"/>
+        <w:rPr>
+          <w:rFonts w:ascii="Helvetica Neue" w:hAnsi="Helvetica Neue" w:cs="Times New Roman"/>
+          <w:color w:val="95B3D7" w:themeColor="accent1" w:themeTint="99"/>
+          <w:sz w:val="20"/>
+          <w:szCs w:val="20"/>
+        </w:rPr>
+      </w:pPr>
+    </w:p>
+    <w:p>
+      <w:pPr>
+        <w:spacing w:line="480" w:lineRule="auto"/>
+        <w:rPr>
+          <w:rFonts w:ascii="Helvetica Neue" w:hAnsi="Helvetica Neue" w:cs="Times New Roman"/>
+          <w:color w:val="95B3D7" w:themeColor="accent1" w:themeTint="99"/>
+          <w:sz w:val="20"/>
+          <w:szCs w:val="20"/>
+        </w:rPr>
+      </w:pPr>
+      <w:r>
+        <w:rPr>
+          <w:rFonts w:ascii="Helvetica Neue" w:hAnsi="Helvetica Neue" w:cs="Times New Roman"/>
+          <w:noProof/>
+          <w:color w:val="95B3D7" w:themeColor="accent1" w:themeTint="99"/>
+          <w:sz w:val="20"/>
+          <w:szCs w:val="20"/>
+        </w:rPr>
+        <w:lastRenderedPageBreak/>
+        <w:drawing>
+          <wp:inline distT="0" distB="0" distL="0" distR="0" wp14:anchorId="03D89CC5" wp14:editId="36DCEBFB">
+            <wp:extent cx="5486400" cy="4114800"/>
+            <wp:effectExtent l="0" t="0" r="0" b="0"/>
+            <wp:docPr id="2" name="Picture 2" descr="Macintosh HD:Users:horsepower:Dropbox:Udacity:NanoDA:IntroDataScience:Project:NumHourlyEntriesDayofWeek.png"/>
+            <wp:cNvGraphicFramePr>
+              <a:graphicFrameLocks xmlns:a="http://schemas.openxmlformats.org/drawingml/2006/main" noChangeAspect="1"/>
+            </wp:cNvGraphicFramePr>
+            <a:graphic xmlns:a="http://schemas.openxmlformats.org/drawingml/2006/main">
+              <a:graphicData uri="http://schemas.openxmlformats.org/drawingml/2006/picture">
+                <pic:pic xmlns:pic="http://schemas.openxmlformats.org/drawingml/2006/picture">
+                  <pic:nvPicPr>
+                    <pic:cNvPr id="0" name="Picture 2" descr="Macintosh HD:Users:horsepower:Dropbox:Udacity:NanoDA:IntroDataScience:Project:NumHourlyEntriesDayofWeek.png"/>
                     <pic:cNvPicPr>
                       <a:picLocks noChangeAspect="1" noChangeArrowheads="1"/>
                     </pic:cNvPicPr>
@@ -1979,262 +2736,6 @@
           <w:sz w:val="20"/>
           <w:szCs w:val="20"/>
         </w:rPr>
-        <w:t xml:space="preserve">Description: </w:t>
-      </w:r>
-    </w:p>
-    <w:p>
-      <w:pPr>
-        <w:pStyle w:val="UdacityAnswers"/>
-      </w:pPr>
-      <w:r>
-        <w:t xml:space="preserve">The </w:t>
-      </w:r>
-      <w:r>
-        <w:t>plot</w:t>
-      </w:r>
-      <w:r>
-        <w:t xml:space="preserve"> </w:t>
-      </w:r>
-      <w:r>
-        <w:t xml:space="preserve">above </w:t>
-      </w:r>
-      <w:r>
-        <w:t xml:space="preserve">with two </w:t>
-      </w:r>
-      <w:r>
-        <w:t xml:space="preserve">histograms shows: </w:t>
-      </w:r>
-    </w:p>
-    <w:p>
-      <w:pPr>
-        <w:pStyle w:val="UdacityAnswers"/>
-        <w:numPr>
-          <w:ilvl w:val="0"/>
-          <w:numId w:val="7"/>
-        </w:numPr>
-      </w:pPr>
-      <w:r>
-        <w:t>The</w:t>
-      </w:r>
-      <w:r>
-        <w:t xml:space="preserve"> pattern of hourly entries is consistent whether there is rain or no rain because the histograms follow the same shape. This means that there is not a noticeable drop off in the number of subway riders when it is not raining, otherwise we would see the No Rain histogram skew close to zero</w:t>
-      </w:r>
-      <w:r>
-        <w:t>,</w:t>
-      </w:r>
-      <w:r>
-        <w:t xml:space="preserve"> and </w:t>
-      </w:r>
-      <w:r>
-        <w:t xml:space="preserve">it </w:t>
-      </w:r>
-      <w:r>
-        <w:t>would no</w:t>
-      </w:r>
-      <w:r>
-        <w:t>t</w:t>
-      </w:r>
-      <w:r>
-        <w:t xml:space="preserve"> tail off like the Rain histogram</w:t>
-      </w:r>
-    </w:p>
-    <w:p>
-      <w:pPr>
-        <w:pStyle w:val="UdacityAnswers"/>
-        <w:numPr>
-          <w:ilvl w:val="0"/>
-          <w:numId w:val="7"/>
-        </w:numPr>
-      </w:pPr>
-      <w:r>
-        <w:t>T</w:t>
-      </w:r>
-      <w:r>
-        <w:t xml:space="preserve">he number of </w:t>
-      </w:r>
-      <w:r>
-        <w:t xml:space="preserve">observations for </w:t>
-      </w:r>
-      <w:r>
-        <w:t>hourly entries</w:t>
-      </w:r>
-      <w:r>
-        <w:t xml:space="preserve"> with rain is much greater (5 times) than the number of observations for ho</w:t>
-      </w:r>
-      <w:r>
-        <w:t xml:space="preserve">urly entries without rain. </w:t>
-      </w:r>
-    </w:p>
-    <w:p>
-      <w:pPr>
-        <w:pStyle w:val="UdacityAnswers"/>
-      </w:pPr>
-      <w:r>
-        <w:t>See code for visualization (</w:t>
-      </w:r>
-      <w:r>
-        <w:t>Subway2Matplotlib.py</w:t>
-      </w:r>
-      <w:r>
-        <w:t>).</w:t>
-      </w:r>
-    </w:p>
-    <w:p>
-      <w:pPr>
-        <w:spacing w:line="480" w:lineRule="auto"/>
-        <w:rPr>
-          <w:rFonts w:ascii="Helvetica Neue" w:hAnsi="Helvetica Neue" w:cs="Times New Roman"/>
-          <w:color w:val="95B3D7" w:themeColor="accent1" w:themeTint="99"/>
-          <w:sz w:val="20"/>
-          <w:szCs w:val="20"/>
-        </w:rPr>
-      </w:pPr>
-      <w:r>
-        <w:rPr>
-          <w:rFonts w:ascii="Helvetica Neue" w:hAnsi="Helvetica Neue" w:cs="Times New Roman"/>
-          <w:color w:val="95B3D7" w:themeColor="accent1" w:themeTint="99"/>
-          <w:sz w:val="20"/>
-          <w:szCs w:val="20"/>
-        </w:rPr>
-        <w:t>3.2 One visualization can be more freeform. Some suggestions are:</w:t>
-      </w:r>
-    </w:p>
-    <w:p>
-      <w:pPr>
-        <w:spacing w:line="480" w:lineRule="auto"/>
-        <w:rPr>
-          <w:rFonts w:ascii="Helvetica Neue" w:hAnsi="Helvetica Neue" w:cs="Times New Roman"/>
-          <w:color w:val="95B3D7" w:themeColor="accent1" w:themeTint="99"/>
-          <w:sz w:val="20"/>
-          <w:szCs w:val="20"/>
-        </w:rPr>
-      </w:pPr>
-      <w:r>
-        <w:rPr>
-          <w:rFonts w:ascii="Helvetica Neue" w:hAnsi="Helvetica Neue" w:cs="Times New Roman"/>
-          <w:color w:val="95B3D7" w:themeColor="accent1" w:themeTint="99"/>
-          <w:sz w:val="20"/>
-          <w:szCs w:val="20"/>
-        </w:rPr>
-        <w:t>Ridership by time-of-day or day-of-week</w:t>
-      </w:r>
-    </w:p>
-    <w:p>
-      <w:pPr>
-        <w:spacing w:line="480" w:lineRule="auto"/>
-        <w:rPr>
-          <w:rFonts w:ascii="Helvetica Neue" w:hAnsi="Helvetica Neue" w:cs="Times New Roman"/>
-          <w:color w:val="95B3D7" w:themeColor="accent1" w:themeTint="99"/>
-          <w:sz w:val="20"/>
-          <w:szCs w:val="20"/>
-        </w:rPr>
-      </w:pPr>
-      <w:r>
-        <w:rPr>
-          <w:rFonts w:ascii="Helvetica Neue" w:hAnsi="Helvetica Neue" w:cs="Times New Roman"/>
-          <w:color w:val="95B3D7" w:themeColor="accent1" w:themeTint="99"/>
-          <w:sz w:val="20"/>
-          <w:szCs w:val="20"/>
-        </w:rPr>
-        <w:t>Which stations have more exits or entries at different times of day</w:t>
-      </w:r>
-    </w:p>
-    <w:p>
-      <w:pPr>
-        <w:spacing w:line="480" w:lineRule="auto"/>
-        <w:rPr>
-          <w:rFonts w:ascii="Helvetica Neue" w:hAnsi="Helvetica Neue" w:cs="Times New Roman"/>
-          <w:color w:val="95B3D7" w:themeColor="accent1" w:themeTint="99"/>
-          <w:sz w:val="20"/>
-          <w:szCs w:val="20"/>
-        </w:rPr>
-      </w:pPr>
-    </w:p>
-    <w:p>
-      <w:pPr>
-        <w:spacing w:line="480" w:lineRule="auto"/>
-        <w:rPr>
-          <w:rFonts w:ascii="Helvetica Neue" w:hAnsi="Helvetica Neue" w:cs="Times New Roman"/>
-          <w:color w:val="95B3D7" w:themeColor="accent1" w:themeTint="99"/>
-          <w:sz w:val="20"/>
-          <w:szCs w:val="20"/>
-        </w:rPr>
-      </w:pPr>
-      <w:r>
-        <w:rPr>
-          <w:rFonts w:ascii="Helvetica Neue" w:hAnsi="Helvetica Neue" w:cs="Times New Roman"/>
-          <w:noProof/>
-          <w:color w:val="95B3D7" w:themeColor="accent1" w:themeTint="99"/>
-          <w:sz w:val="20"/>
-          <w:szCs w:val="20"/>
-        </w:rPr>
-        <w:drawing>
-          <wp:inline distT="0" distB="0" distL="0" distR="0" wp14:anchorId="03D89CC5" wp14:editId="36DCEBFB">
-            <wp:extent cx="5486400" cy="4114800"/>
-            <wp:effectExtent l="0" t="0" r="0" b="0"/>
-            <wp:docPr id="2" name="Picture 2" descr="Macintosh HD:Users:horsepower:Dropbox:Udacity:NanoDA:IntroDataScience:Project:NumHourlyEntriesDayofWeek.png"/>
-            <wp:cNvGraphicFramePr>
-              <a:graphicFrameLocks xmlns:a="http://schemas.openxmlformats.org/drawingml/2006/main" noChangeAspect="1"/>
-            </wp:cNvGraphicFramePr>
-            <a:graphic xmlns:a="http://schemas.openxmlformats.org/drawingml/2006/main">
-              <a:graphicData uri="http://schemas.openxmlformats.org/drawingml/2006/picture">
-                <pic:pic xmlns:pic="http://schemas.openxmlformats.org/drawingml/2006/picture">
-                  <pic:nvPicPr>
-                    <pic:cNvPr id="0" name="Picture 2" descr="Macintosh HD:Users:horsepower:Dropbox:Udacity:NanoDA:IntroDataScience:Project:NumHourlyEntriesDayofWeek.png"/>
-                    <pic:cNvPicPr>
-                      <a:picLocks noChangeAspect="1" noChangeArrowheads="1"/>
-                    </pic:cNvPicPr>
-                  </pic:nvPicPr>
-                  <pic:blipFill>
-                    <a:blip r:embed="rId12">
-                      <a:extLst>
-                        <a:ext uri="{28A0092B-C50C-407E-A947-70E740481C1C}">
-                          <a14:useLocalDpi xmlns:a14="http://schemas.microsoft.com/office/drawing/2010/main" val="0"/>
-                        </a:ext>
-                      </a:extLst>
-                    </a:blip>
-                    <a:srcRect/>
-                    <a:stretch>
-                      <a:fillRect/>
-                    </a:stretch>
-                  </pic:blipFill>
-                  <pic:spPr bwMode="auto">
-                    <a:xfrm>
-                      <a:off x="0" y="0"/>
-                      <a:ext cx="5486400" cy="4114800"/>
-                    </a:xfrm>
-                    <a:prstGeom prst="rect">
-                      <a:avLst/>
-                    </a:prstGeom>
-                    <a:noFill/>
-                    <a:ln>
-                      <a:noFill/>
-                    </a:ln>
-                  </pic:spPr>
-                </pic:pic>
-              </a:graphicData>
-            </a:graphic>
-          </wp:inline>
-        </w:drawing>
-      </w:r>
-    </w:p>
-    <w:p>
-      <w:pPr>
-        <w:spacing w:line="480" w:lineRule="auto"/>
-        <w:rPr>
-          <w:rFonts w:ascii="Helvetica Neue" w:hAnsi="Helvetica Neue" w:cs="Times New Roman"/>
-          <w:color w:val="95B3D7" w:themeColor="accent1" w:themeTint="99"/>
-          <w:sz w:val="20"/>
-          <w:szCs w:val="20"/>
-        </w:rPr>
-      </w:pPr>
-      <w:r>
-        <w:rPr>
-          <w:rFonts w:ascii="Helvetica Neue" w:hAnsi="Helvetica Neue" w:cs="Times New Roman"/>
-          <w:color w:val="95B3D7" w:themeColor="accent1" w:themeTint="99"/>
-          <w:sz w:val="20"/>
-          <w:szCs w:val="20"/>
-        </w:rPr>
         <w:t>Description:</w:t>
       </w:r>
     </w:p>
@@ -2340,8 +2841,8 @@
           <w:szCs w:val="32"/>
         </w:rPr>
       </w:pPr>
-      <w:bookmarkStart w:id="4" w:name="h.9vthprfa8dnw"/>
-      <w:bookmarkEnd w:id="4"/>
+      <w:bookmarkStart w:id="5" w:name="h.9vthprfa8dnw"/>
+      <w:bookmarkEnd w:id="5"/>
       <w:r>
         <w:rPr>
           <w:rFonts w:ascii="Helvetica Neue" w:eastAsia="Times New Roman" w:hAnsi="Helvetica Neue" w:cs="Times New Roman"/>
@@ -2397,6 +2898,7 @@
           <w:szCs w:val="20"/>
           <w:shd w:val="clear" w:color="auto" w:fill="FFFFFF"/>
         </w:rPr>
+        <w:lastRenderedPageBreak/>
         <w:t>4.1 From your analysis and interpretation o</w:t>
       </w:r>
       <w:r>
@@ -2431,19 +2933,39 @@
         <w:rPr>
           <w:shd w:val="clear" w:color="auto" w:fill="FFFFFF"/>
         </w:rPr>
-        <w:t>The findings from the above analyses suggest there is a correlation between subway ridership and rain. However, it was not clear what relationship is</w:t>
+        <w:t>The findings from the above analyses suggest there is a</w:t>
       </w:r>
       <w:r>
         <w:rPr>
           <w:shd w:val="clear" w:color="auto" w:fill="FFFFFF"/>
         </w:rPr>
-        <w:t xml:space="preserve">. I used the </w:t>
+        <w:t xml:space="preserve"> slight</w:t>
       </w:r>
       <w:r>
         <w:rPr>
           <w:shd w:val="clear" w:color="auto" w:fill="FFFFFF"/>
         </w:rPr>
-        <w:t>statsmodel library to calculate the linear OLS model. I used rain and added a constant as the feature set (the constant was to offset any biases in the data). Here are the results:</w:t>
+        <w:t xml:space="preserve"> correlation between subway ridership and rain. </w:t>
+      </w:r>
+      <w:r>
+        <w:rPr>
+          <w:shd w:val="clear" w:color="auto" w:fill="FFFFFF"/>
+        </w:rPr>
+        <w:t xml:space="preserve">I used the </w:t>
+      </w:r>
+      <w:proofErr w:type="spellStart"/>
+      <w:r>
+        <w:rPr>
+          <w:shd w:val="clear" w:color="auto" w:fill="FFFFFF"/>
+        </w:rPr>
+        <w:t>statsmodel</w:t>
+      </w:r>
+      <w:proofErr w:type="spellEnd"/>
+      <w:r>
+        <w:rPr>
+          <w:shd w:val="clear" w:color="auto" w:fill="FFFFFF"/>
+        </w:rPr>
+        <w:t xml:space="preserve"> library to calculate the linear OLS model. I used rain and added a constant as the feature set (the constant was to offset any biases in the data). Here are the results:</w:t>
       </w:r>
     </w:p>
     <w:p>
@@ -2479,7 +3001,7 @@
                     </pic:cNvPicPr>
                   </pic:nvPicPr>
                   <pic:blipFill>
-                    <a:blip r:embed="rId13">
+                    <a:blip r:embed="rId12">
                       <a:extLst>
                         <a:ext uri="{28A0092B-C50C-407E-A947-70E740481C1C}">
                           <a14:useLocalDpi xmlns:a14="http://schemas.microsoft.com/office/drawing/2010/main" val="0"/>
@@ -2539,12 +3061,42 @@
         <w:rPr>
           <w:shd w:val="clear" w:color="auto" w:fill="FFFFFF"/>
         </w:rPr>
-        <w:t>there is a relationship but I don’t think it is strong enough to conclude that more people ride the subway when it is raining compared to when it is not.</w:t>
+        <w:t xml:space="preserve">there is a relationship </w:t>
       </w:r>
       <w:r>
         <w:rPr>
           <w:shd w:val="clear" w:color="auto" w:fill="FFFFFF"/>
         </w:rPr>
+        <w:t xml:space="preserve">between </w:t>
+      </w:r>
+      <w:r>
+        <w:rPr>
+          <w:shd w:val="clear" w:color="auto" w:fill="FFFFFF"/>
+        </w:rPr>
+        <w:t xml:space="preserve">the </w:t>
+      </w:r>
+      <w:r>
+        <w:rPr>
+          <w:shd w:val="clear" w:color="auto" w:fill="FFFFFF"/>
+        </w:rPr>
+        <w:t xml:space="preserve">variables </w:t>
+      </w:r>
+      <w:r>
+        <w:rPr>
+          <w:shd w:val="clear" w:color="auto" w:fill="FFFFFF"/>
+        </w:rPr>
+        <w:t xml:space="preserve">rain and subway ridership </w:t>
+      </w:r>
+      <w:r>
+        <w:rPr>
+          <w:shd w:val="clear" w:color="auto" w:fill="FFFFFF"/>
+        </w:rPr>
+        <w:t>but I don’t think it is strong enough to conclude that more people ride the subway when it is raining compared to when it is not.</w:t>
+      </w:r>
+      <w:r>
+        <w:rPr>
+          <w:shd w:val="clear" w:color="auto" w:fill="FFFFFF"/>
+        </w:rPr>
         <w:t xml:space="preserve"> </w:t>
       </w:r>
     </w:p>
@@ -2604,13 +3156,44 @@
         <w:t xml:space="preserve">The linear model that used the </w:t>
       </w:r>
       <w:r>
-        <w:t>Hour, rain, meantempi, meanwindspdi, and precipi features</w:t>
+        <w:t xml:space="preserve">Hour, rain, </w:t>
+      </w:r>
+      <w:proofErr w:type="spellStart"/>
+      <w:r>
+        <w:t>meantempi</w:t>
+      </w:r>
+      <w:proofErr w:type="spellEnd"/>
+      <w:r>
+        <w:t xml:space="preserve">, </w:t>
+      </w:r>
+      <w:proofErr w:type="spellStart"/>
+      <w:r>
+        <w:t>meanwindspdi</w:t>
+      </w:r>
+      <w:proofErr w:type="spellEnd"/>
+      <w:r>
+        <w:t xml:space="preserve">, and </w:t>
+      </w:r>
+      <w:proofErr w:type="spellStart"/>
+      <w:r>
+        <w:t>precipi</w:t>
+      </w:r>
+      <w:proofErr w:type="spellEnd"/>
+      <w:r>
+        <w:t xml:space="preserve"> features</w:t>
       </w:r>
       <w:r>
         <w:rPr>
           <w:shd w:val="clear" w:color="auto" w:fill="FFFFFF"/>
         </w:rPr>
-        <w:t xml:space="preserve"> suggests that these factors explained almost 50% of the variance in the labels, which means that a combination of time, rain, mean temperature, wind speed, and how much rain potentially predict whether more people ride the subway. But the linear regression model that uses only rain and a constant as the features suggests there isn’t enough predictive power to conclude that rain causes more people to ride the subway.</w:t>
+        <w:t xml:space="preserve"> suggests that these factors explained almost 50% of the variance in the labels, which means that a combination of time, rain, mean temperature, wind speed, and how much rain potentially predict whether more people ride the subway. But the linear regression model that uses only rain and a constant as the features suggests there isn’t </w:t>
+      </w:r>
+      <w:r>
+        <w:rPr>
+          <w:shd w:val="clear" w:color="auto" w:fill="FFFFFF"/>
+        </w:rPr>
+        <w:lastRenderedPageBreak/>
+        <w:t>enough predictive power to conclude that rain causes more people to ride the subway.</w:t>
       </w:r>
       <w:r>
         <w:rPr>
@@ -2731,21 +3314,37 @@
         <w:pStyle w:val="UdacityAnswers"/>
       </w:pPr>
       <w:r>
-        <w:t xml:space="preserve">To answer the question of whether more people ride the subway when it is raining versus when it is not, there needs to be more data in </w:t>
+        <w:t>To answer the question of whether more people ride the subway when it is raining versus when it is not, there needs to be more data in</w:t>
+      </w:r>
+      <w:r>
+        <w:t xml:space="preserve"> the</w:t>
+      </w:r>
+      <w:r>
+        <w:t xml:space="preserve"> </w:t>
       </w:r>
       <w:r>
         <w:t>dataset</w:t>
       </w:r>
       <w:r>
-        <w:t xml:space="preserve">. The turnstile data only accounts for turnstile during May 2011. As this is the beginning of summer, there is more than twice the number of records with no rain compared to with rain. </w:t>
-      </w:r>
-      <w:r>
-        <w:t>I plotted on a line chart the number of hours in a day when rain was recorded. It looks like there were only three rain storms whereas most of the month remained rain free.</w:t>
-      </w:r>
-      <w:bookmarkStart w:id="5" w:name="_GoBack"/>
-      <w:bookmarkEnd w:id="5"/>
-      <w:r>
-        <w:t xml:space="preserve"> </w:t>
+        <w:t xml:space="preserve">. The turnstile data only </w:t>
+      </w:r>
+      <w:r>
+        <w:t>covers</w:t>
+      </w:r>
+      <w:r>
+        <w:t xml:space="preserve"> May 2011. </w:t>
+      </w:r>
+      <w:r>
+        <w:t>I plotted on a line chart the number of hours in a day when rain was recorded</w:t>
+      </w:r>
+      <w:r>
+        <w:t xml:space="preserve"> at a certain unit</w:t>
+      </w:r>
+      <w:r>
+        <w:t xml:space="preserve"> (R003)</w:t>
+      </w:r>
+      <w:r>
+        <w:t xml:space="preserve">. It looks like there were only three rain storms whereas most of the month remained rain free. </w:t>
       </w:r>
     </w:p>
     <w:p>
@@ -2774,7 +3373,7 @@
                     </pic:cNvPicPr>
                   </pic:nvPicPr>
                   <pic:blipFill>
-                    <a:blip r:embed="rId14">
+                    <a:blip r:embed="rId13">
                       <a:extLst>
                         <a:ext uri="{28A0092B-C50C-407E-A947-70E740481C1C}">
                           <a14:useLocalDpi xmlns:a14="http://schemas.microsoft.com/office/drawing/2010/main" val="0"/>
@@ -2810,6 +3409,20 @@
       <w:pPr>
         <w:pStyle w:val="UdacityAnswers"/>
       </w:pPr>
+      <w:r>
+        <w:t xml:space="preserve">(See </w:t>
+      </w:r>
+      <w:r>
+        <w:t>ConclusionLineDateOnlyOneUnit.py</w:t>
+      </w:r>
+      <w:r>
+        <w:t>)</w:t>
+      </w:r>
+    </w:p>
+    <w:p>
+      <w:pPr>
+        <w:pStyle w:val="UdacityAnswers"/>
+      </w:pPr>
     </w:p>
     <w:p>
       <w:pPr>
@@ -2829,75 +3442,69 @@
         <w:pStyle w:val="UdacityAnswers"/>
       </w:pPr>
       <w:r>
-        <w:t xml:space="preserve">Another problem in the dataset is </w:t>
-      </w:r>
-      <w:r>
-        <w:t xml:space="preserve">that the </w:t>
-      </w:r>
-      <w:r>
-        <w:t>ENTRIESn_hourly</w:t>
-      </w:r>
-      <w:r>
-        <w:t xml:space="preserve"> column was not calculating the entries</w:t>
-      </w:r>
-      <w:r>
-        <w:t xml:space="preserve"> per hour but the difference between the number of entries at the current point in time and last time the entries was measured</w:t>
-      </w:r>
-      <w:r>
-        <w:t>.</w:t>
-      </w:r>
-      <w:r>
-        <w:t xml:space="preserve"> Based on the data, it looks like the common interval was 4 hours between measurements. So the column of data should be entries per four hours, rather than hourly. Therefore, it would be more accurate to divide the </w:t>
+        <w:t xml:space="preserve">The shortcomings of the analyses revolve around the models and assumptions. The linear regression model assumes that each feature is acting independently. My models don’t take into account how the features are correlated with each other and I didn’t perform any analysis to determine covariance or to control for it. It’s intuitive to think that when it is raining, </w:t>
+      </w:r>
+      <w:r>
+        <w:lastRenderedPageBreak/>
+        <w:t>the mean temperature might be lower</w:t>
+      </w:r>
+      <w:r>
+        <w:t>. B</w:t>
+      </w:r>
+      <w:r>
+        <w:t>ut which factor is really the one causing more people to ride the subway (if either of them have an effect)</w:t>
+      </w:r>
+      <w:r>
+        <w:t>?</w:t>
+      </w:r>
+    </w:p>
+    <w:p>
+      <w:pPr>
+        <w:pStyle w:val="UdacityAnswers"/>
+      </w:pPr>
+    </w:p>
+    <w:p>
+      <w:pPr>
+        <w:pStyle w:val="UdacityAnswers"/>
+      </w:pPr>
+      <w:r>
+        <w:t>Another shortcoming of the way I performed linear regression is the more features I add the closer my model will fit with the dataset.</w:t>
       </w:r>
       <w:r>
         <w:t xml:space="preserve"> </w:t>
       </w:r>
       <w:r>
-        <w:t>ENTRIESn</w:t>
-      </w:r>
-      <w:r>
-        <w:t>_hourly column by the number of hours that has elapsed since the place measurement to accurately calculate hourly entries, and any conclusions drawn from this number about hourly entries isn’t accurate.</w:t>
-      </w:r>
-    </w:p>
-    <w:p>
-      <w:pPr>
-        <w:pStyle w:val="UdacityAnswers"/>
-      </w:pPr>
-    </w:p>
-    <w:p>
-      <w:pPr>
-        <w:pStyle w:val="UdacityAnswers"/>
-      </w:pPr>
-      <w:r>
-        <w:t xml:space="preserve">The shortcomings of the analyses revolve around the models and assumptions. The linear regression model assumes that each feature is acting independently. My models don’t take into account how the features are correlated with each other and I didn’t perform any analysis to determine covariance or to control for it. It’s intuitive to think that when it is raining, the mean temperature might be lower but which factor is really the one causing more people to ride the subway (if either of them have an effect). </w:t>
-      </w:r>
-    </w:p>
-    <w:p>
-      <w:pPr>
-        <w:pStyle w:val="UdacityAnswers"/>
-      </w:pPr>
-    </w:p>
-    <w:p>
-      <w:pPr>
-        <w:pStyle w:val="UdacityAnswers"/>
-      </w:pPr>
-      <w:r>
-        <w:t>Another shortcoming of the way I performed linear regression is the more features I add the closer my model will fit with the dataset.</w:t>
+        <w:t>If I used all the features in the data to create the model and calculate the R-squared value, the R-squared value would be very strong. However, this isn’t a good way to perform predictions</w:t>
+      </w:r>
+      <w:r>
+        <w:t xml:space="preserve">: </w:t>
+      </w:r>
+      <w:r>
+        <w:t xml:space="preserve">adding more features </w:t>
+      </w:r>
+      <w:r>
+        <w:t>may result</w:t>
       </w:r>
       <w:r>
         <w:t xml:space="preserve"> </w:t>
       </w:r>
       <w:r>
-        <w:t xml:space="preserve">If I used all the features in the data to create the model and calculate the R-squared value, the R-squared value would be very strong. However, this isn’t a good way to perform predictions because even adding more features </w:t>
-      </w:r>
-      <w:r>
-        <w:t>results in a</w:t>
-      </w:r>
-      <w:r>
-        <w:t xml:space="preserve"> higher R-squared value </w:t>
-      </w:r>
-      <w:r>
-        <w:t>but it only for my data set. This artificially tricks me into thinking I have a good model but my data may not be representative of the true population.</w:t>
+        <w:t>in a</w:t>
+      </w:r>
+      <w:r>
+        <w:t xml:space="preserve"> higher R-squared value</w:t>
+      </w:r>
+      <w:r>
+        <w:t>, but the model would be a good fit only f</w:t>
+      </w:r>
+      <w:r>
+        <w:t>or my data set</w:t>
+      </w:r>
+      <w:r>
+        <w:t xml:space="preserve"> because I have created an spurious fit</w:t>
+      </w:r>
+      <w:r>
+        <w:t>. This artificially tricks me into thinking I have a good model but my data may not be representative of the true population.</w:t>
       </w:r>
       <w:r>
         <w:t xml:space="preserve"> A better way is to</w:t>
@@ -2915,7 +3522,88 @@
         <w:t>sets:</w:t>
       </w:r>
       <w:r>
-        <w:t xml:space="preserve"> a training and a testing set to determine the robustness and predictive power in my model. </w:t>
+        <w:t xml:space="preserve"> </w:t>
+      </w:r>
+      <w:proofErr w:type="gramStart"/>
+      <w:r>
+        <w:t>a training</w:t>
+      </w:r>
+      <w:proofErr w:type="gramEnd"/>
+      <w:r>
+        <w:t xml:space="preserve"> and a test</w:t>
+      </w:r>
+      <w:r>
+        <w:t xml:space="preserve"> </w:t>
+      </w:r>
+      <w:r>
+        <w:t xml:space="preserve">set to determine the robustness and predictive power in my model. </w:t>
+      </w:r>
+    </w:p>
+    <w:p>
+      <w:pPr>
+        <w:pStyle w:val="UdacityAnswers"/>
+      </w:pPr>
+    </w:p>
+    <w:p>
+      <w:pPr>
+        <w:pStyle w:val="UdacityAnswers"/>
+      </w:pPr>
+      <w:r>
+        <w:t xml:space="preserve">Additionally because there are only three rain events, there is a random chance that one or more of those rain storms coincided with higher subway ridership. For example, </w:t>
+      </w:r>
+      <w:r>
+        <w:t xml:space="preserve">it could have rained during commuting hours, and thus produce </w:t>
+      </w:r>
+      <w:r>
+        <w:t xml:space="preserve">a false </w:t>
+      </w:r>
+      <w:r>
+        <w:t xml:space="preserve">positive </w:t>
+      </w:r>
+      <w:r>
+        <w:t xml:space="preserve">correlation </w:t>
+      </w:r>
+      <w:r>
+        <w:t xml:space="preserve">between </w:t>
+      </w:r>
+      <w:r>
+        <w:t xml:space="preserve">rain </w:t>
+      </w:r>
+      <w:r>
+        <w:t xml:space="preserve">and </w:t>
+      </w:r>
+      <w:r>
+        <w:t xml:space="preserve">higher subway ridership. </w:t>
+      </w:r>
+    </w:p>
+    <w:p>
+      <w:pPr>
+        <w:pStyle w:val="UdacityAnswers"/>
+      </w:pPr>
+    </w:p>
+    <w:p>
+      <w:pPr>
+        <w:pStyle w:val="UdacityAnswers"/>
+      </w:pPr>
+      <w:r>
+        <w:t>One way I could improve my linear model is to make Hour a dummy variable. Intuitively, the time of day should have an effect on subway ridership – with more people riding during the</w:t>
+      </w:r>
+      <w:r>
+        <w:t xml:space="preserve"> day/waking hours. However, using the </w:t>
+      </w:r>
+      <w:r>
+        <w:t xml:space="preserve">value of Hour </w:t>
+      </w:r>
+      <w:r>
+        <w:t xml:space="preserve">as a feature doesn’t really help my model, i.e. because Hour doubles (from 4 pm to 8 pm) does not mean that the hourly entries will double. But adding it as a feature suggests this kind of linear relationship. Therefore adding </w:t>
+      </w:r>
+      <w:proofErr w:type="gramStart"/>
+      <w:r>
+        <w:t>Hour</w:t>
+      </w:r>
+      <w:proofErr w:type="gramEnd"/>
+      <w:r>
+        <w:t xml:space="preserve"> as a dummy variable would likely strengthen my model and increase my R-squared value.   </w:t>
       </w:r>
     </w:p>
     <w:p>
@@ -2942,6 +3630,68 @@
           <w:shd w:val="clear" w:color="auto" w:fill="FFFFFF"/>
         </w:rPr>
         <w:t>5.2 (Optional) Do you have any other insight about the dataset that you would like to share with us?</w:t>
+      </w:r>
+    </w:p>
+    <w:p>
+      <w:pPr>
+        <w:pStyle w:val="UdacityAnswers"/>
+      </w:pPr>
+      <w:r>
+        <w:t>T</w:t>
+      </w:r>
+      <w:r>
+        <w:t xml:space="preserve">he </w:t>
+      </w:r>
+      <w:proofErr w:type="spellStart"/>
+      <w:r>
+        <w:t>ENTRIESn_hourly</w:t>
+      </w:r>
+      <w:proofErr w:type="spellEnd"/>
+      <w:r>
+        <w:t xml:space="preserve"> column was not calculating the entries per hour but the difference between the number of entries at the current point in time and last time the entries was measured. </w:t>
+      </w:r>
+      <w:r>
+        <w:t xml:space="preserve">Usually </w:t>
+      </w:r>
+      <w:r>
+        <w:t xml:space="preserve">the common interval was 4 hours between measurements. Therefore, it would be more accurate to divide </w:t>
+      </w:r>
+      <w:proofErr w:type="gramStart"/>
+      <w:r>
+        <w:t xml:space="preserve">the  </w:t>
+      </w:r>
+      <w:proofErr w:type="spellStart"/>
+      <w:r>
+        <w:t>ENTRIESn</w:t>
+      </w:r>
+      <w:proofErr w:type="gramEnd"/>
+      <w:r>
+        <w:t>_hourly</w:t>
+      </w:r>
+      <w:proofErr w:type="spellEnd"/>
+      <w:r>
+        <w:t xml:space="preserve"> column by the number of hours that has elapsed </w:t>
+      </w:r>
+      <w:r>
+        <w:t xml:space="preserve">so that </w:t>
+      </w:r>
+      <w:r>
+        <w:t xml:space="preserve">conclusions drawn from this number </w:t>
+      </w:r>
+      <w:r>
+        <w:t xml:space="preserve">more </w:t>
+      </w:r>
+      <w:r>
+        <w:t>accurate</w:t>
+      </w:r>
+      <w:r>
+        <w:t>ly reflect</w:t>
+      </w:r>
+      <w:r>
+        <w:t xml:space="preserve"> </w:t>
+      </w:r>
+      <w:r>
+        <w:t>hourly entries .</w:t>
       </w:r>
     </w:p>
     <w:p>
@@ -2957,6 +3707,20 @@
     </w:sectPr>
   </w:body>
 </w:document>
+</file>
+
+<file path=word/commentsExtended.xml><?xml version="1.0" encoding="utf-8"?>
+<w15:commentsEx xmlns:wpc="http://schemas.microsoft.com/office/word/2010/wordprocessingCanvas" xmlns:mc="http://schemas.openxmlformats.org/markup-compatibility/2006" xmlns:o="urn:schemas-microsoft-com:office:office" xmlns:r="http://schemas.openxmlformats.org/officeDocument/2006/relationships" xmlns:m="http://schemas.openxmlformats.org/officeDocument/2006/math" xmlns:v="urn:schemas-microsoft-com:vml" xmlns:wp14="http://schemas.microsoft.com/office/word/2010/wordprocessingDrawing" xmlns:wp="http://schemas.openxmlformats.org/drawingml/2006/wordprocessingDrawing" xmlns:w10="urn:schemas-microsoft-com:office:word" xmlns:w="http://schemas.openxmlformats.org/wordprocessingml/2006/main" xmlns:w14="http://schemas.microsoft.com/office/word/2010/wordml" xmlns:w15="http://schemas.microsoft.com/office/word/2012/wordml" xmlns:wpg="http://schemas.microsoft.com/office/word/2010/wordprocessingGroup" xmlns:wpi="http://schemas.microsoft.com/office/word/2010/wordprocessingInk" xmlns:wne="http://schemas.microsoft.com/office/word/2006/wordml" xmlns:wps="http://schemas.microsoft.com/office/word/2010/wordprocessingShape" mc:Ignorable="w14 w15 wp14">
+  <w15:commentEx w15:paraId="05089B39" w15:done="0"/>
+  <w15:commentEx w15:paraId="0E7D0E2E" w15:done="0"/>
+  <w15:commentEx w15:paraId="7A437DF4" w15:done="0"/>
+  <w15:commentEx w15:paraId="4F0D2B77" w15:done="0"/>
+  <w15:commentEx w15:paraId="58F53219" w15:done="0"/>
+  <w15:commentEx w15:paraId="7AB5C3CE" w15:done="0"/>
+  <w15:commentEx w15:paraId="5F911C1E" w15:done="0"/>
+  <w15:commentEx w15:paraId="156E7443" w15:done="0"/>
+  <w15:commentEx w15:paraId="5B039316" w15:done="0"/>
+</w15:commentsEx>
 </file>
 
 <file path=word/numbering.xml><?xml version="1.0" encoding="utf-8"?>
@@ -3986,6 +4750,14 @@
     <w:abstractNumId w:val="1"/>
   </w:num>
 </w:numbering>
+</file>
+
+<file path=word/people.xml><?xml version="1.0" encoding="utf-8"?>
+<w15:people xmlns:wpc="http://schemas.microsoft.com/office/word/2010/wordprocessingCanvas" xmlns:mc="http://schemas.openxmlformats.org/markup-compatibility/2006" xmlns:o="urn:schemas-microsoft-com:office:office" xmlns:r="http://schemas.openxmlformats.org/officeDocument/2006/relationships" xmlns:m="http://schemas.openxmlformats.org/officeDocument/2006/math" xmlns:v="urn:schemas-microsoft-com:vml" xmlns:wp14="http://schemas.microsoft.com/office/word/2010/wordprocessingDrawing" xmlns:wp="http://schemas.openxmlformats.org/drawingml/2006/wordprocessingDrawing" xmlns:w10="urn:schemas-microsoft-com:office:word" xmlns:w="http://schemas.openxmlformats.org/wordprocessingml/2006/main" xmlns:w14="http://schemas.microsoft.com/office/word/2010/wordml" xmlns:w15="http://schemas.microsoft.com/office/word/2012/wordml" xmlns:wpg="http://schemas.microsoft.com/office/word/2010/wordprocessingGroup" xmlns:wpi="http://schemas.microsoft.com/office/word/2010/wordprocessingInk" xmlns:wne="http://schemas.microsoft.com/office/word/2006/wordml" xmlns:wps="http://schemas.microsoft.com/office/word/2010/wordprocessingShape" mc:Ignorable="w14 w15 wp14">
+  <w15:person w15:author="Luke Allen">
+    <w15:presenceInfo w15:providerId="Windows Live" w15:userId="80178868ccde6af0"/>
+  </w15:person>
+</w15:people>
 </file>
 
 <file path=word/styles.xml><?xml version="1.0" encoding="utf-8"?>
@@ -4028,6 +4800,15 @@
     <w:lsdException w:name="Strong" w:semiHidden="0" w:uiPriority="22" w:unhideWhenUsed="0" w:qFormat="1"/>
     <w:lsdException w:name="Emphasis" w:semiHidden="0" w:uiPriority="20" w:unhideWhenUsed="0" w:qFormat="1"/>
     <w:lsdException w:name="Table Grid" w:semiHidden="0" w:uiPriority="59" w:unhideWhenUsed="0"/>
+    <w:lsdException w:name="Note Level 1" w:semiHidden="0" w:unhideWhenUsed="0"/>
+    <w:lsdException w:name="Note Level 2" w:semiHidden="0" w:unhideWhenUsed="0"/>
+    <w:lsdException w:name="Note Level 3" w:semiHidden="0" w:unhideWhenUsed="0"/>
+    <w:lsdException w:name="Note Level 4" w:semiHidden="0" w:unhideWhenUsed="0"/>
+    <w:lsdException w:name="Note Level 5" w:semiHidden="0" w:unhideWhenUsed="0"/>
+    <w:lsdException w:name="Note Level 6" w:semiHidden="0" w:unhideWhenUsed="0"/>
+    <w:lsdException w:name="Note Level 7" w:semiHidden="0" w:unhideWhenUsed="0"/>
+    <w:lsdException w:name="Note Level 8" w:semiHidden="0" w:unhideWhenUsed="0"/>
+    <w:lsdException w:name="Note Level 9" w:semiHidden="0" w:unhideWhenUsed="0"/>
     <w:lsdException w:name="Placeholder Text" w:unhideWhenUsed="0"/>
     <w:lsdException w:name="No Spacing" w:semiHidden="0" w:uiPriority="1" w:unhideWhenUsed="0" w:qFormat="1"/>
     <w:lsdException w:name="Light Shading" w:semiHidden="0" w:uiPriority="60" w:unhideWhenUsed="0"/>
@@ -4438,6 +5219,71 @@
       <w:szCs w:val="18"/>
     </w:rPr>
   </w:style>
+  <w:style w:type="character" w:styleId="CommentReference">
+    <w:name w:val="annotation reference"/>
+    <w:basedOn w:val="DefaultParagraphFont"/>
+    <w:uiPriority w:val="99"/>
+    <w:semiHidden/>
+    <w:unhideWhenUsed/>
+    <w:rsid w:val="00C75F44"/>
+    <w:rPr>
+      <w:sz w:val="16"/>
+      <w:szCs w:val="16"/>
+    </w:rPr>
+  </w:style>
+  <w:style w:type="paragraph" w:styleId="CommentText">
+    <w:name w:val="annotation text"/>
+    <w:basedOn w:val="Normal"/>
+    <w:link w:val="CommentTextChar"/>
+    <w:uiPriority w:val="99"/>
+    <w:semiHidden/>
+    <w:unhideWhenUsed/>
+    <w:rsid w:val="00C75F44"/>
+    <w:rPr>
+      <w:sz w:val="20"/>
+      <w:szCs w:val="20"/>
+    </w:rPr>
+  </w:style>
+  <w:style w:type="character" w:customStyle="1" w:styleId="CommentTextChar">
+    <w:name w:val="Comment Text Char"/>
+    <w:basedOn w:val="DefaultParagraphFont"/>
+    <w:link w:val="CommentText"/>
+    <w:uiPriority w:val="99"/>
+    <w:semiHidden/>
+    <w:rsid w:val="00C75F44"/>
+    <w:rPr>
+      <w:sz w:val="20"/>
+      <w:szCs w:val="20"/>
+    </w:rPr>
+  </w:style>
+  <w:style w:type="paragraph" w:styleId="CommentSubject">
+    <w:name w:val="annotation subject"/>
+    <w:basedOn w:val="CommentText"/>
+    <w:next w:val="CommentText"/>
+    <w:link w:val="CommentSubjectChar"/>
+    <w:uiPriority w:val="99"/>
+    <w:semiHidden/>
+    <w:unhideWhenUsed/>
+    <w:rsid w:val="00C75F44"/>
+    <w:rPr>
+      <w:b/>
+      <w:bCs/>
+    </w:rPr>
+  </w:style>
+  <w:style w:type="character" w:customStyle="1" w:styleId="CommentSubjectChar">
+    <w:name w:val="Comment Subject Char"/>
+    <w:basedOn w:val="CommentTextChar"/>
+    <w:link w:val="CommentSubject"/>
+    <w:uiPriority w:val="99"/>
+    <w:semiHidden/>
+    <w:rsid w:val="00C75F44"/>
+    <w:rPr>
+      <w:b/>
+      <w:bCs/>
+      <w:sz w:val="20"/>
+      <w:szCs w:val="20"/>
+    </w:rPr>
+  </w:style>
 </w:styles>
 </file>
 
@@ -4481,6 +5327,15 @@
     <w:lsdException w:name="Strong" w:semiHidden="0" w:uiPriority="22" w:unhideWhenUsed="0" w:qFormat="1"/>
     <w:lsdException w:name="Emphasis" w:semiHidden="0" w:uiPriority="20" w:unhideWhenUsed="0" w:qFormat="1"/>
     <w:lsdException w:name="Table Grid" w:semiHidden="0" w:uiPriority="59" w:unhideWhenUsed="0"/>
+    <w:lsdException w:name="Note Level 1" w:semiHidden="0" w:unhideWhenUsed="0"/>
+    <w:lsdException w:name="Note Level 2" w:semiHidden="0" w:unhideWhenUsed="0"/>
+    <w:lsdException w:name="Note Level 3" w:semiHidden="0" w:unhideWhenUsed="0"/>
+    <w:lsdException w:name="Note Level 4" w:semiHidden="0" w:unhideWhenUsed="0"/>
+    <w:lsdException w:name="Note Level 5" w:semiHidden="0" w:unhideWhenUsed="0"/>
+    <w:lsdException w:name="Note Level 6" w:semiHidden="0" w:unhideWhenUsed="0"/>
+    <w:lsdException w:name="Note Level 7" w:semiHidden="0" w:unhideWhenUsed="0"/>
+    <w:lsdException w:name="Note Level 8" w:semiHidden="0" w:unhideWhenUsed="0"/>
+    <w:lsdException w:name="Note Level 9" w:semiHidden="0" w:unhideWhenUsed="0"/>
     <w:lsdException w:name="Placeholder Text" w:unhideWhenUsed="0"/>
     <w:lsdException w:name="No Spacing" w:semiHidden="0" w:uiPriority="1" w:unhideWhenUsed="0" w:qFormat="1"/>
     <w:lsdException w:name="Light Shading" w:semiHidden="0" w:uiPriority="60" w:unhideWhenUsed="0"/>
@@ -4889,6 +5744,71 @@
       <w:rFonts w:ascii="Lucida Grande" w:hAnsi="Lucida Grande" w:cs="Lucida Grande"/>
       <w:sz w:val="18"/>
       <w:szCs w:val="18"/>
+    </w:rPr>
+  </w:style>
+  <w:style w:type="character" w:styleId="CommentReference">
+    <w:name w:val="annotation reference"/>
+    <w:basedOn w:val="DefaultParagraphFont"/>
+    <w:uiPriority w:val="99"/>
+    <w:semiHidden/>
+    <w:unhideWhenUsed/>
+    <w:rsid w:val="00C75F44"/>
+    <w:rPr>
+      <w:sz w:val="16"/>
+      <w:szCs w:val="16"/>
+    </w:rPr>
+  </w:style>
+  <w:style w:type="paragraph" w:styleId="CommentText">
+    <w:name w:val="annotation text"/>
+    <w:basedOn w:val="Normal"/>
+    <w:link w:val="CommentTextChar"/>
+    <w:uiPriority w:val="99"/>
+    <w:semiHidden/>
+    <w:unhideWhenUsed/>
+    <w:rsid w:val="00C75F44"/>
+    <w:rPr>
+      <w:sz w:val="20"/>
+      <w:szCs w:val="20"/>
+    </w:rPr>
+  </w:style>
+  <w:style w:type="character" w:customStyle="1" w:styleId="CommentTextChar">
+    <w:name w:val="Comment Text Char"/>
+    <w:basedOn w:val="DefaultParagraphFont"/>
+    <w:link w:val="CommentText"/>
+    <w:uiPriority w:val="99"/>
+    <w:semiHidden/>
+    <w:rsid w:val="00C75F44"/>
+    <w:rPr>
+      <w:sz w:val="20"/>
+      <w:szCs w:val="20"/>
+    </w:rPr>
+  </w:style>
+  <w:style w:type="paragraph" w:styleId="CommentSubject">
+    <w:name w:val="annotation subject"/>
+    <w:basedOn w:val="CommentText"/>
+    <w:next w:val="CommentText"/>
+    <w:link w:val="CommentSubjectChar"/>
+    <w:uiPriority w:val="99"/>
+    <w:semiHidden/>
+    <w:unhideWhenUsed/>
+    <w:rsid w:val="00C75F44"/>
+    <w:rPr>
+      <w:b/>
+      <w:bCs/>
+    </w:rPr>
+  </w:style>
+  <w:style w:type="character" w:customStyle="1" w:styleId="CommentSubjectChar">
+    <w:name w:val="Comment Subject Char"/>
+    <w:basedOn w:val="CommentTextChar"/>
+    <w:link w:val="CommentSubject"/>
+    <w:uiPriority w:val="99"/>
+    <w:semiHidden/>
+    <w:rsid w:val="00C75F44"/>
+    <w:rPr>
+      <w:b/>
+      <w:bCs/>
+      <w:sz w:val="20"/>
+      <w:szCs w:val="20"/>
     </w:rPr>
   </w:style>
 </w:styles>

</xml_diff>